<commit_message>
added piaic url to certificates
</commit_message>
<xml_diff>
--- a/updatedCV.docx
+++ b/updatedCV.docx
@@ -8860,6 +8860,286 @@
         </w:rPr>
         <w:tab/>
       </w:r>
+      <w:r>
+        <w:rPr>
+          <w:rStyle w:val="Hyperlink"/>
+          <w:rFonts w:ascii="Segoe UI" w:hAnsi="Segoe UI" w:cs="Segoe UI"/>
+          <w:color w:val="2A73CC"/>
+          <w:sz w:val="12"/>
+          <w:szCs w:val="12"/>
+          <w:shd w:val="clear" w:color="auto" w:fill="FFFFFF"/>
+        </w:rPr>
+        <w:t>https://certification.piaic.org/AIC007448/</w:t>
+      </w:r>
+    </w:p>
+    <w:p>
+      <w:pPr>
+        <w:ind w:left="360"/>
+        <w:rPr>
+          <w:rFonts w:ascii="Century Gothic" w:hAnsi="Century Gothic"/>
+          <w:sz w:val="20"/>
+          <w:szCs w:val="20"/>
+        </w:rPr>
+      </w:pPr>
+    </w:p>
+    <w:p>
+      <w:pPr>
+        <w:pStyle w:val="ListParagraph"/>
+        <w:numPr>
+          <w:ilvl w:val="0"/>
+          <w:numId w:val="23"/>
+        </w:numPr>
+        <w:rPr>
+          <w:rFonts w:ascii="Century Gothic" w:hAnsi="Century Gothic"/>
+          <w:sz w:val="18"/>
+          <w:szCs w:val="18"/>
+        </w:rPr>
+      </w:pPr>
+      <w:r>
+        <w:rPr>
+          <w:rFonts w:ascii="Century Gothic" w:hAnsi="Century Gothic"/>
+          <w:sz w:val="18"/>
+          <w:szCs w:val="18"/>
+        </w:rPr>
+        <w:t>Exam</w:t>
+      </w:r>
+      <w:r>
+        <w:rPr>
+          <w:rFonts w:ascii="Century Gothic" w:hAnsi="Century Gothic"/>
+          <w:sz w:val="18"/>
+          <w:szCs w:val="18"/>
+        </w:rPr>
+        <w:tab/>
+      </w:r>
+      <w:r>
+        <w:rPr>
+          <w:rFonts w:ascii="Century Gothic" w:hAnsi="Century Gothic"/>
+          <w:sz w:val="18"/>
+          <w:szCs w:val="18"/>
+        </w:rPr>
+        <w:tab/>
+        <w:t>:</w:t>
+      </w:r>
+      <w:r>
+        <w:rPr>
+          <w:rFonts w:ascii="Century Gothic" w:hAnsi="Century Gothic"/>
+          <w:sz w:val="18"/>
+          <w:szCs w:val="18"/>
+        </w:rPr>
+        <w:tab/>
+        <w:t>Presidential Initiative for Artificial Intelligence and Computing</w:t>
+      </w:r>
+    </w:p>
+    <w:p>
+      <w:pPr>
+        <w:pStyle w:val="ListParagraph"/>
+        <w:numPr>
+          <w:ilvl w:val="0"/>
+          <w:numId w:val="23"/>
+        </w:numPr>
+        <w:rPr>
+          <w:rFonts w:ascii="Century Gothic" w:hAnsi="Century Gothic"/>
+          <w:sz w:val="18"/>
+          <w:szCs w:val="18"/>
+        </w:rPr>
+      </w:pPr>
+      <w:r>
+        <w:rPr>
+          <w:rFonts w:ascii="Century Gothic" w:hAnsi="Century Gothic"/>
+          <w:sz w:val="18"/>
+          <w:szCs w:val="18"/>
+        </w:rPr>
+        <w:t>Session</w:t>
+      </w:r>
+      <w:r>
+        <w:rPr>
+          <w:rFonts w:ascii="Century Gothic" w:hAnsi="Century Gothic"/>
+          <w:sz w:val="18"/>
+          <w:szCs w:val="18"/>
+        </w:rPr>
+        <w:tab/>
+      </w:r>
+      <w:r>
+        <w:rPr>
+          <w:rFonts w:ascii="Century Gothic" w:hAnsi="Century Gothic"/>
+          <w:sz w:val="18"/>
+          <w:szCs w:val="18"/>
+        </w:rPr>
+        <w:tab/>
+        <w:t>:</w:t>
+      </w:r>
+      <w:r>
+        <w:rPr>
+          <w:rFonts w:ascii="Century Gothic" w:hAnsi="Century Gothic"/>
+          <w:sz w:val="18"/>
+          <w:szCs w:val="18"/>
+        </w:rPr>
+        <w:tab/>
+        <w:t xml:space="preserve">2019– </w:t>
+      </w:r>
+      <w:r>
+        <w:rPr>
+          <w:rFonts w:ascii="Century Gothic" w:hAnsi="Century Gothic"/>
+          <w:sz w:val="18"/>
+          <w:szCs w:val="18"/>
+        </w:rPr>
+        <w:t>2021</w:t>
+      </w:r>
+    </w:p>
+    <w:p>
+      <w:pPr>
+        <w:pStyle w:val="ListParagraph"/>
+        <w:numPr>
+          <w:ilvl w:val="0"/>
+          <w:numId w:val="23"/>
+        </w:numPr>
+        <w:rPr>
+          <w:rFonts w:ascii="Century Gothic" w:hAnsi="Century Gothic"/>
+          <w:sz w:val="18"/>
+          <w:szCs w:val="18"/>
+        </w:rPr>
+      </w:pPr>
+      <w:r>
+        <w:rPr>
+          <w:rFonts w:ascii="Century Gothic" w:hAnsi="Century Gothic"/>
+          <w:sz w:val="18"/>
+          <w:szCs w:val="18"/>
+        </w:rPr>
+        <w:t>Institution</w:t>
+      </w:r>
+      <w:r>
+        <w:rPr>
+          <w:rFonts w:ascii="Century Gothic" w:hAnsi="Century Gothic"/>
+          <w:sz w:val="18"/>
+          <w:szCs w:val="18"/>
+        </w:rPr>
+        <w:tab/>
+      </w:r>
+      <w:r>
+        <w:rPr>
+          <w:rFonts w:ascii="Century Gothic" w:hAnsi="Century Gothic"/>
+          <w:sz w:val="18"/>
+          <w:szCs w:val="18"/>
+        </w:rPr>
+        <w:tab/>
+        <w:t>:</w:t>
+      </w:r>
+      <w:r>
+        <w:rPr>
+          <w:rFonts w:ascii="Century Gothic" w:hAnsi="Century Gothic"/>
+          <w:sz w:val="18"/>
+          <w:szCs w:val="18"/>
+        </w:rPr>
+        <w:tab/>
+      </w:r>
+      <w:r>
+        <w:rPr>
+          <w:rFonts w:ascii="Century Gothic" w:hAnsi="Century Gothic"/>
+          <w:sz w:val="18"/>
+          <w:szCs w:val="18"/>
+        </w:rPr>
+        <w:t>AIMS / Online</w:t>
+      </w:r>
+    </w:p>
+    <w:p>
+      <w:pPr>
+        <w:pStyle w:val="ListParagraph"/>
+        <w:numPr>
+          <w:ilvl w:val="0"/>
+          <w:numId w:val="23"/>
+        </w:numPr>
+        <w:rPr>
+          <w:rFonts w:ascii="Century Gothic" w:hAnsi="Century Gothic"/>
+          <w:sz w:val="18"/>
+          <w:szCs w:val="18"/>
+        </w:rPr>
+      </w:pPr>
+      <w:r>
+        <w:rPr>
+          <w:rFonts w:ascii="Century Gothic" w:hAnsi="Century Gothic"/>
+          <w:sz w:val="18"/>
+          <w:szCs w:val="18"/>
+        </w:rPr>
+        <w:t>Result</w:t>
+      </w:r>
+      <w:r>
+        <w:rPr>
+          <w:rFonts w:ascii="Century Gothic" w:hAnsi="Century Gothic"/>
+          <w:sz w:val="18"/>
+          <w:szCs w:val="18"/>
+        </w:rPr>
+        <w:tab/>
+      </w:r>
+      <w:r>
+        <w:rPr>
+          <w:rFonts w:ascii="Century Gothic" w:hAnsi="Century Gothic"/>
+          <w:sz w:val="18"/>
+          <w:szCs w:val="18"/>
+        </w:rPr>
+        <w:tab/>
+        <w:t>:</w:t>
+      </w:r>
+      <w:r>
+        <w:rPr>
+          <w:rFonts w:ascii="Century Gothic" w:hAnsi="Century Gothic"/>
+          <w:sz w:val="18"/>
+          <w:szCs w:val="18"/>
+        </w:rPr>
+        <w:tab/>
+      </w:r>
+      <w:r>
+        <w:rPr>
+          <w:rFonts w:ascii="Century Gothic" w:hAnsi="Century Gothic"/>
+          <w:sz w:val="18"/>
+          <w:szCs w:val="18"/>
+        </w:rPr>
+        <w:t>A+</w:t>
+      </w:r>
+    </w:p>
+    <w:p>
+      <w:pPr>
+        <w:pStyle w:val="ListParagraph"/>
+        <w:numPr>
+          <w:ilvl w:val="0"/>
+          <w:numId w:val="23"/>
+        </w:numPr>
+        <w:rPr>
+          <w:rFonts w:ascii="Century Gothic" w:hAnsi="Century Gothic"/>
+          <w:sz w:val="20"/>
+          <w:szCs w:val="20"/>
+        </w:rPr>
+      </w:pPr>
+      <w:r>
+        <w:rPr>
+          <w:rFonts w:ascii="Segoe UI" w:hAnsi="Segoe UI" w:cs="Segoe UI"/>
+          <w:color w:val="373A3C"/>
+          <w:sz w:val="18"/>
+          <w:szCs w:val="18"/>
+          <w:shd w:val="clear" w:color="auto" w:fill="FFFFFF"/>
+        </w:rPr>
+        <w:t>Credential URL</w:t>
+      </w:r>
+      <w:r>
+        <w:rPr>
+          <w:rFonts w:ascii="Segoe UI" w:hAnsi="Segoe UI" w:cs="Segoe UI"/>
+          <w:color w:val="373A3C"/>
+          <w:sz w:val="18"/>
+          <w:szCs w:val="18"/>
+          <w:shd w:val="clear" w:color="auto" w:fill="FFFFFF"/>
+        </w:rPr>
+        <w:tab/>
+        <w:t>:</w:t>
+      </w:r>
+      <w:r>
+        <w:rPr>
+          <w:rFonts w:ascii="Segoe UI" w:hAnsi="Segoe UI" w:cs="Segoe UI"/>
+          <w:color w:val="373A3C"/>
+          <w:sz w:val="18"/>
+          <w:szCs w:val="18"/>
+          <w:shd w:val="clear" w:color="auto" w:fill="FFFFFF"/>
+        </w:rPr>
+        <w:tab/>
+      </w:r>
       <w:hyperlink r:id="rId41" w:tgtFrame="_blank" w:history="1">
         <w:r>
           <w:rPr>
@@ -8873,230 +9153,6 @@
           <w:t>https://www.coursera.org/account/accomplishments/verify/ZCLGC3V88R6U</w:t>
         </w:r>
       </w:hyperlink>
-    </w:p>
-    <w:p>
-      <w:pPr>
-        <w:ind w:left="360"/>
-        <w:rPr>
-          <w:rFonts w:ascii="Century Gothic" w:hAnsi="Century Gothic"/>
-          <w:sz w:val="20"/>
-          <w:szCs w:val="20"/>
-        </w:rPr>
-      </w:pPr>
-    </w:p>
-    <w:p>
-      <w:pPr>
-        <w:pStyle w:val="ListParagraph"/>
-        <w:numPr>
-          <w:ilvl w:val="0"/>
-          <w:numId w:val="23"/>
-        </w:numPr>
-        <w:rPr>
-          <w:rFonts w:ascii="Century Gothic" w:hAnsi="Century Gothic"/>
-          <w:sz w:val="18"/>
-          <w:szCs w:val="18"/>
-        </w:rPr>
-      </w:pPr>
-      <w:r>
-        <w:rPr>
-          <w:rFonts w:ascii="Century Gothic" w:hAnsi="Century Gothic"/>
-          <w:sz w:val="18"/>
-          <w:szCs w:val="18"/>
-        </w:rPr>
-        <w:t>Exam</w:t>
-      </w:r>
-      <w:r>
-        <w:rPr>
-          <w:rFonts w:ascii="Century Gothic" w:hAnsi="Century Gothic"/>
-          <w:sz w:val="18"/>
-          <w:szCs w:val="18"/>
-        </w:rPr>
-        <w:tab/>
-      </w:r>
-      <w:r>
-        <w:rPr>
-          <w:rFonts w:ascii="Century Gothic" w:hAnsi="Century Gothic"/>
-          <w:sz w:val="18"/>
-          <w:szCs w:val="18"/>
-        </w:rPr>
-        <w:tab/>
-        <w:t>:</w:t>
-      </w:r>
-      <w:r>
-        <w:rPr>
-          <w:rFonts w:ascii="Century Gothic" w:hAnsi="Century Gothic"/>
-          <w:sz w:val="18"/>
-          <w:szCs w:val="18"/>
-        </w:rPr>
-        <w:tab/>
-        <w:t>Presidential Initiative for Artificial Intelligence and Computing</w:t>
-      </w:r>
-    </w:p>
-    <w:p>
-      <w:pPr>
-        <w:pStyle w:val="ListParagraph"/>
-        <w:numPr>
-          <w:ilvl w:val="0"/>
-          <w:numId w:val="23"/>
-        </w:numPr>
-        <w:rPr>
-          <w:rFonts w:ascii="Century Gothic" w:hAnsi="Century Gothic"/>
-          <w:sz w:val="18"/>
-          <w:szCs w:val="18"/>
-        </w:rPr>
-      </w:pPr>
-      <w:r>
-        <w:rPr>
-          <w:rFonts w:ascii="Century Gothic" w:hAnsi="Century Gothic"/>
-          <w:sz w:val="18"/>
-          <w:szCs w:val="18"/>
-        </w:rPr>
-        <w:t>Session</w:t>
-      </w:r>
-      <w:r>
-        <w:rPr>
-          <w:rFonts w:ascii="Century Gothic" w:hAnsi="Century Gothic"/>
-          <w:sz w:val="18"/>
-          <w:szCs w:val="18"/>
-        </w:rPr>
-        <w:tab/>
-      </w:r>
-      <w:r>
-        <w:rPr>
-          <w:rFonts w:ascii="Century Gothic" w:hAnsi="Century Gothic"/>
-          <w:sz w:val="18"/>
-          <w:szCs w:val="18"/>
-        </w:rPr>
-        <w:tab/>
-        <w:t>:</w:t>
-      </w:r>
-      <w:r>
-        <w:rPr>
-          <w:rFonts w:ascii="Century Gothic" w:hAnsi="Century Gothic"/>
-          <w:sz w:val="18"/>
-          <w:szCs w:val="18"/>
-        </w:rPr>
-        <w:tab/>
-        <w:t xml:space="preserve">2019– </w:t>
-      </w:r>
-      <w:r>
-        <w:rPr>
-          <w:rFonts w:ascii="Century Gothic" w:hAnsi="Century Gothic"/>
-          <w:sz w:val="18"/>
-          <w:szCs w:val="18"/>
-        </w:rPr>
-        <w:t>2021</w:t>
-      </w:r>
-    </w:p>
-    <w:p>
-      <w:pPr>
-        <w:pStyle w:val="ListParagraph"/>
-        <w:numPr>
-          <w:ilvl w:val="0"/>
-          <w:numId w:val="23"/>
-        </w:numPr>
-        <w:rPr>
-          <w:rFonts w:ascii="Century Gothic" w:hAnsi="Century Gothic"/>
-          <w:sz w:val="18"/>
-          <w:szCs w:val="18"/>
-        </w:rPr>
-      </w:pPr>
-      <w:r>
-        <w:rPr>
-          <w:rFonts w:ascii="Century Gothic" w:hAnsi="Century Gothic"/>
-          <w:sz w:val="18"/>
-          <w:szCs w:val="18"/>
-        </w:rPr>
-        <w:t>Institution</w:t>
-      </w:r>
-      <w:r>
-        <w:rPr>
-          <w:rFonts w:ascii="Century Gothic" w:hAnsi="Century Gothic"/>
-          <w:sz w:val="18"/>
-          <w:szCs w:val="18"/>
-        </w:rPr>
-        <w:tab/>
-      </w:r>
-      <w:r>
-        <w:rPr>
-          <w:rFonts w:ascii="Century Gothic" w:hAnsi="Century Gothic"/>
-          <w:sz w:val="18"/>
-          <w:szCs w:val="18"/>
-        </w:rPr>
-        <w:tab/>
-        <w:t>:</w:t>
-      </w:r>
-      <w:r>
-        <w:rPr>
-          <w:rFonts w:ascii="Century Gothic" w:hAnsi="Century Gothic"/>
-          <w:sz w:val="18"/>
-          <w:szCs w:val="18"/>
-        </w:rPr>
-        <w:tab/>
-      </w:r>
-      <w:r>
-        <w:rPr>
-          <w:rFonts w:ascii="Century Gothic" w:hAnsi="Century Gothic"/>
-          <w:sz w:val="18"/>
-          <w:szCs w:val="18"/>
-        </w:rPr>
-        <w:t>AIMS / Online</w:t>
-      </w:r>
-    </w:p>
-    <w:p>
-      <w:pPr>
-        <w:pStyle w:val="ListParagraph"/>
-        <w:numPr>
-          <w:ilvl w:val="0"/>
-          <w:numId w:val="23"/>
-        </w:numPr>
-        <w:rPr>
-          <w:rFonts w:ascii="Century Gothic" w:hAnsi="Century Gothic"/>
-          <w:sz w:val="18"/>
-          <w:szCs w:val="18"/>
-        </w:rPr>
-      </w:pPr>
-      <w:r>
-        <w:rPr>
-          <w:rFonts w:ascii="Century Gothic" w:hAnsi="Century Gothic"/>
-          <w:sz w:val="18"/>
-          <w:szCs w:val="18"/>
-        </w:rPr>
-        <w:t>Result</w:t>
-      </w:r>
-      <w:r>
-        <w:rPr>
-          <w:rFonts w:ascii="Century Gothic" w:hAnsi="Century Gothic"/>
-          <w:sz w:val="18"/>
-          <w:szCs w:val="18"/>
-        </w:rPr>
-        <w:tab/>
-      </w:r>
-      <w:r>
-        <w:rPr>
-          <w:rFonts w:ascii="Century Gothic" w:hAnsi="Century Gothic"/>
-          <w:sz w:val="18"/>
-          <w:szCs w:val="18"/>
-        </w:rPr>
-        <w:tab/>
-        <w:t>:</w:t>
-      </w:r>
-      <w:r>
-        <w:rPr>
-          <w:rFonts w:ascii="Century Gothic" w:hAnsi="Century Gothic"/>
-          <w:sz w:val="18"/>
-          <w:szCs w:val="18"/>
-        </w:rPr>
-        <w:tab/>
-      </w:r>
-      <w:r>
-        <w:rPr>
-          <w:rFonts w:ascii="Century Gothic" w:hAnsi="Century Gothic"/>
-          <w:sz w:val="18"/>
-          <w:szCs w:val="18"/>
-        </w:rPr>
-        <w:t>A+</w:t>
-      </w:r>
     </w:p>
     <w:p>
       <w:pPr>
@@ -10864,21 +10920,21 @@
         <v:path o:extrusionok="f" gradientshapeok="t" o:connecttype="rect"/>
         <o:lock v:ext="edit" aspectratio="t"/>
       </v:shapetype>
-      <v:shape id="_x0000_i1107" type="#_x0000_t75" style="width:11.4pt;height:11.4pt" o:bullet="t">
+      <v:shape id="_x0000_i1185" type="#_x0000_t75" style="width:11.4pt;height:11.4pt" o:bullet="t">
         <v:imagedata r:id="rId1" o:title="mso249"/>
       </v:shape>
     </w:pict>
   </w:numPicBullet>
   <w:numPicBullet w:numPicBulletId="1">
     <w:pict>
-      <v:shape id="_x0000_i1108" type="#_x0000_t75" style="width:469.2pt;height:469.2pt;visibility:visible;mso-wrap-style:square" o:bullet="t">
+      <v:shape id="_x0000_i1186" type="#_x0000_t75" style="width:469.2pt;height:469.2pt;visibility:visible;mso-wrap-style:square" o:bullet="t">
         <v:imagedata r:id="rId2" o:title=""/>
       </v:shape>
     </w:pict>
   </w:numPicBullet>
   <w:numPicBullet w:numPicBulletId="2">
     <w:pict>
-      <v:shape id="_x0000_i1109" type="#_x0000_t75" style="width:9.6pt;height:9.6pt;visibility:visible;mso-wrap-style:square" o:bullet="t">
+      <v:shape id="_x0000_i1187" type="#_x0000_t75" style="width:9.6pt;height:9.6pt;visibility:visible;mso-wrap-style:square" o:bullet="t">
         <v:imagedata r:id="rId3" o:title=""/>
       </v:shape>
     </w:pict>

</xml_diff>

<commit_message>
Update CV on 23 Oct 2022
</commit_message>
<xml_diff>
--- a/updatedCV.docx
+++ b/updatedCV.docx
@@ -1,6 +1,6 @@
 
 <file path=word/document.xml><?xml version="1.0" encoding="utf-8"?>
-<w:document xmlns:wpc="http://schemas.microsoft.com/office/word/2010/wordprocessingCanvas" xmlns:cx="http://schemas.microsoft.com/office/drawing/2014/chartex" xmlns:cx1="http://schemas.microsoft.com/office/drawing/2015/9/8/chartex" xmlns:cx2="http://schemas.microsoft.com/office/drawing/2015/10/21/chartex" xmlns:cx3="http://schemas.microsoft.com/office/drawing/2016/5/9/chartex" xmlns:cx4="http://schemas.microsoft.com/office/drawing/2016/5/10/chartex" xmlns:cx5="http://schemas.microsoft.com/office/drawing/2016/5/11/chartex" xmlns:cx6="http://schemas.microsoft.com/office/drawing/2016/5/12/chartex" xmlns:cx7="http://schemas.microsoft.com/office/drawing/2016/5/13/chartex" xmlns:cx8="http://schemas.microsoft.com/office/drawing/2016/5/14/chartex" xmlns:mc="http://schemas.openxmlformats.org/markup-compatibility/2006" xmlns:aink="http://schemas.microsoft.com/office/drawing/2016/ink" xmlns:am3d="http://schemas.microsoft.com/office/drawing/2017/model3d" xmlns:o="urn:schemas-microsoft-com:office:office" xmlns:r="http://schemas.openxmlformats.org/officeDocument/2006/relationships" xmlns:m="http://schemas.openxmlformats.org/officeDocument/2006/math" xmlns:v="urn:schemas-microsoft-com:vml" xmlns:wp14="http://schemas.microsoft.com/office/word/2010/wordprocessingDrawing" xmlns:wp="http://schemas.openxmlformats.org/drawingml/2006/wordprocessingDrawing" xmlns:w10="urn:schemas-microsoft-com:office:word" xmlns:w="http://schemas.openxmlformats.org/wordprocessingml/2006/main" xmlns:w14="http://schemas.microsoft.com/office/word/2010/wordml" xmlns:w15="http://schemas.microsoft.com/office/word/2012/wordml" xmlns:w16cex="http://schemas.microsoft.com/office/word/2018/wordml/cex" xmlns:w16cid="http://schemas.microsoft.com/office/word/2016/wordml/cid" xmlns:w16="http://schemas.microsoft.com/office/word/2018/wordml" xmlns:w16sdtdh="http://schemas.microsoft.com/office/word/2020/wordml/sdtdatahash" xmlns:w16se="http://schemas.microsoft.com/office/word/2015/wordml/symex" xmlns:wpg="http://schemas.microsoft.com/office/word/2010/wordprocessingGroup" xmlns:wpi="http://schemas.microsoft.com/office/word/2010/wordprocessingInk" xmlns:wne="http://schemas.microsoft.com/office/word/2006/wordml" xmlns:wps="http://schemas.microsoft.com/office/word/2010/wordprocessingShape" mc:Ignorable="w14 w15 w16se w16cid w16 w16cex w16sdtdh wp14">
+<w:document xmlns:wpc="http://schemas.microsoft.com/office/word/2010/wordprocessingCanvas" xmlns:cx="http://schemas.microsoft.com/office/drawing/2014/chartex" xmlns:cx1="http://schemas.microsoft.com/office/drawing/2015/9/8/chartex" xmlns:cx2="http://schemas.microsoft.com/office/drawing/2015/10/21/chartex" xmlns:cx3="http://schemas.microsoft.com/office/drawing/2016/5/9/chartex" xmlns:cx4="http://schemas.microsoft.com/office/drawing/2016/5/10/chartex" xmlns:cx5="http://schemas.microsoft.com/office/drawing/2016/5/11/chartex" xmlns:cx6="http://schemas.microsoft.com/office/drawing/2016/5/12/chartex" xmlns:cx7="http://schemas.microsoft.com/office/drawing/2016/5/13/chartex" xmlns:cx8="http://schemas.microsoft.com/office/drawing/2016/5/14/chartex" xmlns:mc="http://schemas.openxmlformats.org/markup-compatibility/2006" xmlns:aink="http://schemas.microsoft.com/office/drawing/2016/ink" xmlns:am3d="http://schemas.microsoft.com/office/drawing/2017/model3d" xmlns:o="urn:schemas-microsoft-com:office:office" xmlns:oel="http://schemas.microsoft.com/office/2019/extlst" xmlns:r="http://schemas.openxmlformats.org/officeDocument/2006/relationships" xmlns:m="http://schemas.openxmlformats.org/officeDocument/2006/math" xmlns:v="urn:schemas-microsoft-com:vml" xmlns:wp14="http://schemas.microsoft.com/office/word/2010/wordprocessingDrawing" xmlns:wp="http://schemas.openxmlformats.org/drawingml/2006/wordprocessingDrawing" xmlns:w10="urn:schemas-microsoft-com:office:word" xmlns:w="http://schemas.openxmlformats.org/wordprocessingml/2006/main" xmlns:w14="http://schemas.microsoft.com/office/word/2010/wordml" xmlns:w15="http://schemas.microsoft.com/office/word/2012/wordml" xmlns:w16cex="http://schemas.microsoft.com/office/word/2018/wordml/cex" xmlns:w16cid="http://schemas.microsoft.com/office/word/2016/wordml/cid" xmlns:w16="http://schemas.microsoft.com/office/word/2018/wordml" xmlns:w16sdtdh="http://schemas.microsoft.com/office/word/2020/wordml/sdtdatahash" xmlns:w16se="http://schemas.microsoft.com/office/word/2015/wordml/symex" xmlns:wpg="http://schemas.microsoft.com/office/word/2010/wordprocessingGroup" xmlns:wpi="http://schemas.microsoft.com/office/word/2010/wordprocessingInk" xmlns:wne="http://schemas.microsoft.com/office/word/2006/wordml" xmlns:wps="http://schemas.microsoft.com/office/word/2010/wordprocessingShape" mc:Ignorable="w14 w15 w16se w16cid w16 w16cex w16sdtdh wp14">
   <w:body>
     <w:p>
       <w:pPr>
@@ -2828,10 +2828,10 @@
       </w:tblPr>
       <w:tblGrid>
         <w:gridCol w:w="731"/>
-        <w:gridCol w:w="2012"/>
-        <w:gridCol w:w="2016"/>
-        <w:gridCol w:w="2655"/>
-        <w:gridCol w:w="1946"/>
+        <w:gridCol w:w="2024"/>
+        <w:gridCol w:w="2026"/>
+        <w:gridCol w:w="2672"/>
+        <w:gridCol w:w="1907"/>
       </w:tblGrid>
       <w:tr>
         <w:trPr>
@@ -3004,10 +3004,10 @@
                 <w:szCs w:val="20"/>
               </w:rPr>
               <w:drawing>
-                <wp:inline distT="0" distB="0" distL="0" distR="0" wp14:anchorId="17826C24" wp14:editId="1813CC00">
-                  <wp:extent cx="228600" cy="228600"/>
-                  <wp:effectExtent l="0" t="0" r="0" b="0"/>
-                  <wp:docPr id="19" name="Picture 19"/>
+                <wp:inline distT="0" distB="0" distL="0" distR="0" wp14:anchorId="262237FD" wp14:editId="167AFC7C">
+                  <wp:extent cx="201600" cy="201600"/>
+                  <wp:effectExtent l="0" t="0" r="8255" b="8255"/>
+                  <wp:docPr id="57" name="Picture 57"/>
                   <wp:cNvGraphicFramePr>
                     <a:graphicFrameLocks xmlns:a="http://schemas.openxmlformats.org/drawingml/2006/main" noChangeAspect="1"/>
                   </wp:cNvGraphicFramePr>
@@ -3015,7 +3015,7 @@
                     <a:graphicData uri="http://schemas.openxmlformats.org/drawingml/2006/picture">
                       <pic:pic xmlns:pic="http://schemas.openxmlformats.org/drawingml/2006/picture">
                         <pic:nvPicPr>
-                          <pic:cNvPr id="19" name="Picture 19"/>
+                          <pic:cNvPr id="57" name="Picture 57"/>
                           <pic:cNvPicPr/>
                         </pic:nvPicPr>
                         <pic:blipFill>
@@ -3033,7 +3033,7 @@
                         <pic:spPr>
                           <a:xfrm>
                             <a:off x="0" y="0"/>
-                            <a:ext cx="228600" cy="228600"/>
+                            <a:ext cx="201600" cy="201600"/>
                           </a:xfrm>
                           <a:prstGeom prst="rect">
                             <a:avLst/>
@@ -3064,14 +3064,16 @@
                 <w:szCs w:val="16"/>
               </w:rPr>
             </w:pPr>
+            <w:proofErr w:type="spellStart"/>
             <w:r>
               <w:rPr>
                 <w:rFonts w:ascii="Century Gothic" w:hAnsi="Century Gothic"/>
                 <w:sz w:val="16"/>
                 <w:szCs w:val="16"/>
               </w:rPr>
-              <w:t>ABTach LTD</w:t>
+              <w:t>Retrocube</w:t>
             </w:r>
+            <w:proofErr w:type="spellEnd"/>
           </w:p>
         </w:tc>
         <w:tc>
@@ -3154,7 +3156,7 @@
                 <w:sz w:val="16"/>
                 <w:szCs w:val="16"/>
               </w:rPr>
-              <w:t>JR. Developer</w:t>
+              <w:t>Full Time</w:t>
             </w:r>
           </w:p>
         </w:tc>
@@ -3357,7 +3359,7 @@
                 <w:sz w:val="16"/>
                 <w:szCs w:val="16"/>
               </w:rPr>
-              <w:t>Jr. Developer</w:t>
+              <w:t>Full Time</w:t>
             </w:r>
           </w:p>
         </w:tc>
@@ -3544,7 +3546,7 @@
                 <w:sz w:val="16"/>
                 <w:szCs w:val="16"/>
               </w:rPr>
-              <w:t>Web/Desktop/Mobile Development</w:t>
+              <w:t>Part Time</w:t>
             </w:r>
           </w:p>
         </w:tc>
@@ -3725,6 +3727,14 @@
                 <w:szCs w:val="16"/>
               </w:rPr>
             </w:pPr>
+            <w:r>
+              <w:rPr>
+                <w:rFonts w:ascii="Century Gothic" w:hAnsi="Century Gothic"/>
+                <w:sz w:val="16"/>
+                <w:szCs w:val="16"/>
+              </w:rPr>
+              <w:t xml:space="preserve">Full Time / </w:t>
+            </w:r>
             <w:r>
               <w:rPr>
                 <w:rFonts w:ascii="Century Gothic" w:hAnsi="Century Gothic"/>
@@ -4294,14 +4304,14 @@
         <w:tblLook w:val="04A0" w:firstRow="1" w:lastRow="0" w:firstColumn="1" w:lastColumn="0" w:noHBand="0" w:noVBand="1"/>
       </w:tblPr>
       <w:tblGrid>
-        <w:gridCol w:w="980"/>
-        <w:gridCol w:w="2735"/>
-        <w:gridCol w:w="5645"/>
+        <w:gridCol w:w="979"/>
+        <w:gridCol w:w="2728"/>
+        <w:gridCol w:w="5643"/>
       </w:tblGrid>
       <w:tr>
         <w:tc>
           <w:tcPr>
-            <w:tcW w:w="1008" w:type="dxa"/>
+            <w:tcW w:w="979" w:type="dxa"/>
             <w:vAlign w:val="center"/>
           </w:tcPr>
           <w:p>
@@ -4371,7 +4381,7 @@
         </w:tc>
         <w:tc>
           <w:tcPr>
-            <w:tcW w:w="2880" w:type="dxa"/>
+            <w:tcW w:w="2728" w:type="dxa"/>
             <w:vAlign w:val="center"/>
           </w:tcPr>
           <w:p>
@@ -4392,7 +4402,7 @@
         </w:tc>
         <w:tc>
           <w:tcPr>
-            <w:tcW w:w="5688" w:type="dxa"/>
+            <w:tcW w:w="5643" w:type="dxa"/>
             <w:vAlign w:val="center"/>
           </w:tcPr>
           <w:p>
@@ -4417,7 +4427,7 @@
       <w:tr>
         <w:tc>
           <w:tcPr>
-            <w:tcW w:w="1008" w:type="dxa"/>
+            <w:tcW w:w="979" w:type="dxa"/>
             <w:vAlign w:val="center"/>
           </w:tcPr>
           <w:p>
@@ -4486,7 +4496,7 @@
         </w:tc>
         <w:tc>
           <w:tcPr>
-            <w:tcW w:w="2880" w:type="dxa"/>
+            <w:tcW w:w="2728" w:type="dxa"/>
             <w:vAlign w:val="center"/>
           </w:tcPr>
           <w:p>
@@ -4517,7 +4527,7 @@
         </w:tc>
         <w:tc>
           <w:tcPr>
-            <w:tcW w:w="5688" w:type="dxa"/>
+            <w:tcW w:w="5643" w:type="dxa"/>
             <w:vAlign w:val="center"/>
           </w:tcPr>
           <w:p>
@@ -4544,7 +4554,7 @@
       <w:tr>
         <w:tc>
           <w:tcPr>
-            <w:tcW w:w="1008" w:type="dxa"/>
+            <w:tcW w:w="979" w:type="dxa"/>
             <w:vAlign w:val="center"/>
           </w:tcPr>
           <w:p>
@@ -4614,7 +4624,7 @@
         </w:tc>
         <w:tc>
           <w:tcPr>
-            <w:tcW w:w="2880" w:type="dxa"/>
+            <w:tcW w:w="2728" w:type="dxa"/>
             <w:vAlign w:val="center"/>
           </w:tcPr>
           <w:p>
@@ -4644,7 +4654,7 @@
         </w:tc>
         <w:tc>
           <w:tcPr>
-            <w:tcW w:w="5688" w:type="dxa"/>
+            <w:tcW w:w="5643" w:type="dxa"/>
             <w:vAlign w:val="center"/>
           </w:tcPr>
           <w:p>
@@ -4669,7 +4679,7 @@
       <w:tr>
         <w:tc>
           <w:tcPr>
-            <w:tcW w:w="1008" w:type="dxa"/>
+            <w:tcW w:w="979" w:type="dxa"/>
             <w:vAlign w:val="center"/>
           </w:tcPr>
           <w:p>
@@ -4739,7 +4749,7 @@
         </w:tc>
         <w:tc>
           <w:tcPr>
-            <w:tcW w:w="2880" w:type="dxa"/>
+            <w:tcW w:w="2728" w:type="dxa"/>
             <w:vAlign w:val="center"/>
           </w:tcPr>
           <w:p>
@@ -4785,7 +4795,7 @@
         </w:tc>
         <w:tc>
           <w:tcPr>
-            <w:tcW w:w="5688" w:type="dxa"/>
+            <w:tcW w:w="5643" w:type="dxa"/>
             <w:vAlign w:val="center"/>
           </w:tcPr>
           <w:p>
@@ -4818,7 +4828,7 @@
       <w:tr>
         <w:tc>
           <w:tcPr>
-            <w:tcW w:w="1008" w:type="dxa"/>
+            <w:tcW w:w="979" w:type="dxa"/>
             <w:vAlign w:val="center"/>
           </w:tcPr>
           <w:p>
@@ -4887,7 +4897,7 @@
         </w:tc>
         <w:tc>
           <w:tcPr>
-            <w:tcW w:w="2880" w:type="dxa"/>
+            <w:tcW w:w="2728" w:type="dxa"/>
             <w:vAlign w:val="center"/>
           </w:tcPr>
           <w:p>
@@ -4915,7 +4925,7 @@
         </w:tc>
         <w:tc>
           <w:tcPr>
-            <w:tcW w:w="5688" w:type="dxa"/>
+            <w:tcW w:w="5643" w:type="dxa"/>
             <w:vAlign w:val="center"/>
           </w:tcPr>
           <w:p>
@@ -4940,7 +4950,7 @@
       <w:tr>
         <w:tc>
           <w:tcPr>
-            <w:tcW w:w="1008" w:type="dxa"/>
+            <w:tcW w:w="979" w:type="dxa"/>
             <w:vAlign w:val="center"/>
           </w:tcPr>
           <w:p>
@@ -5009,7 +5019,7 @@
         </w:tc>
         <w:tc>
           <w:tcPr>
-            <w:tcW w:w="2880" w:type="dxa"/>
+            <w:tcW w:w="2728" w:type="dxa"/>
             <w:vAlign w:val="center"/>
           </w:tcPr>
           <w:p>
@@ -5037,7 +5047,7 @@
         </w:tc>
         <w:tc>
           <w:tcPr>
-            <w:tcW w:w="5688" w:type="dxa"/>
+            <w:tcW w:w="5643" w:type="dxa"/>
             <w:vAlign w:val="center"/>
           </w:tcPr>
           <w:p>
@@ -5062,7 +5072,7 @@
       <w:tr>
         <w:tc>
           <w:tcPr>
-            <w:tcW w:w="1008" w:type="dxa"/>
+            <w:tcW w:w="979" w:type="dxa"/>
             <w:vAlign w:val="center"/>
           </w:tcPr>
           <w:p>
@@ -5131,7 +5141,7 @@
         </w:tc>
         <w:tc>
           <w:tcPr>
-            <w:tcW w:w="2880" w:type="dxa"/>
+            <w:tcW w:w="2728" w:type="dxa"/>
             <w:vAlign w:val="center"/>
           </w:tcPr>
           <w:p>
@@ -5162,7 +5172,7 @@
         </w:tc>
         <w:tc>
           <w:tcPr>
-            <w:tcW w:w="5688" w:type="dxa"/>
+            <w:tcW w:w="5643" w:type="dxa"/>
             <w:vAlign w:val="center"/>
           </w:tcPr>
           <w:p>
@@ -5189,7 +5199,7 @@
       <w:tr>
         <w:tc>
           <w:tcPr>
-            <w:tcW w:w="1008" w:type="dxa"/>
+            <w:tcW w:w="979" w:type="dxa"/>
             <w:vAlign w:val="center"/>
           </w:tcPr>
           <w:p>
@@ -5259,7 +5269,7 @@
         </w:tc>
         <w:tc>
           <w:tcPr>
-            <w:tcW w:w="2880" w:type="dxa"/>
+            <w:tcW w:w="2728" w:type="dxa"/>
             <w:vAlign w:val="center"/>
           </w:tcPr>
           <w:p>
@@ -5280,7 +5290,7 @@
         </w:tc>
         <w:tc>
           <w:tcPr>
-            <w:tcW w:w="5688" w:type="dxa"/>
+            <w:tcW w:w="5643" w:type="dxa"/>
             <w:vAlign w:val="center"/>
           </w:tcPr>
           <w:p>
@@ -5305,7 +5315,7 @@
       <w:tr>
         <w:tc>
           <w:tcPr>
-            <w:tcW w:w="1008" w:type="dxa"/>
+            <w:tcW w:w="979" w:type="dxa"/>
             <w:vAlign w:val="center"/>
           </w:tcPr>
           <w:p>
@@ -5375,7 +5385,7 @@
         </w:tc>
         <w:tc>
           <w:tcPr>
-            <w:tcW w:w="2880" w:type="dxa"/>
+            <w:tcW w:w="2728" w:type="dxa"/>
             <w:vAlign w:val="center"/>
           </w:tcPr>
           <w:p>
@@ -5396,7 +5406,7 @@
         </w:tc>
         <w:tc>
           <w:tcPr>
-            <w:tcW w:w="5688" w:type="dxa"/>
+            <w:tcW w:w="5643" w:type="dxa"/>
             <w:vAlign w:val="center"/>
           </w:tcPr>
           <w:p>
@@ -5421,7 +5431,7 @@
       <w:tr>
         <w:tc>
           <w:tcPr>
-            <w:tcW w:w="1008" w:type="dxa"/>
+            <w:tcW w:w="979" w:type="dxa"/>
             <w:vAlign w:val="center"/>
           </w:tcPr>
           <w:p>
@@ -5491,7 +5501,7 @@
         </w:tc>
         <w:tc>
           <w:tcPr>
-            <w:tcW w:w="2880" w:type="dxa"/>
+            <w:tcW w:w="2728" w:type="dxa"/>
             <w:vAlign w:val="center"/>
           </w:tcPr>
           <w:p>
@@ -5526,7 +5536,7 @@
         </w:tc>
         <w:tc>
           <w:tcPr>
-            <w:tcW w:w="5688" w:type="dxa"/>
+            <w:tcW w:w="5643" w:type="dxa"/>
             <w:vAlign w:val="center"/>
           </w:tcPr>
           <w:p>
@@ -5563,7 +5573,7 @@
       <w:tr>
         <w:tc>
           <w:tcPr>
-            <w:tcW w:w="1008" w:type="dxa"/>
+            <w:tcW w:w="979" w:type="dxa"/>
             <w:vAlign w:val="center"/>
           </w:tcPr>
           <w:p>
@@ -5633,7 +5643,7 @@
         </w:tc>
         <w:tc>
           <w:tcPr>
-            <w:tcW w:w="2880" w:type="dxa"/>
+            <w:tcW w:w="2728" w:type="dxa"/>
             <w:vAlign w:val="center"/>
           </w:tcPr>
           <w:p>
@@ -5684,7 +5694,7 @@
         </w:tc>
         <w:tc>
           <w:tcPr>
-            <w:tcW w:w="5688" w:type="dxa"/>
+            <w:tcW w:w="5643" w:type="dxa"/>
             <w:vAlign w:val="center"/>
           </w:tcPr>
           <w:p>
@@ -5709,7 +5719,7 @@
       <w:tr>
         <w:tc>
           <w:tcPr>
-            <w:tcW w:w="1008" w:type="dxa"/>
+            <w:tcW w:w="979" w:type="dxa"/>
             <w:vAlign w:val="center"/>
           </w:tcPr>
           <w:p>
@@ -5779,7 +5789,7 @@
         </w:tc>
         <w:tc>
           <w:tcPr>
-            <w:tcW w:w="2880" w:type="dxa"/>
+            <w:tcW w:w="2728" w:type="dxa"/>
             <w:vAlign w:val="center"/>
           </w:tcPr>
           <w:p>
@@ -5800,7 +5810,7 @@
         </w:tc>
         <w:tc>
           <w:tcPr>
-            <w:tcW w:w="5688" w:type="dxa"/>
+            <w:tcW w:w="5643" w:type="dxa"/>
             <w:vAlign w:val="center"/>
           </w:tcPr>
           <w:p>
@@ -5825,7 +5835,7 @@
       <w:tr>
         <w:tc>
           <w:tcPr>
-            <w:tcW w:w="1008" w:type="dxa"/>
+            <w:tcW w:w="979" w:type="dxa"/>
             <w:vAlign w:val="center"/>
           </w:tcPr>
           <w:p>
@@ -5895,7 +5905,7 @@
         </w:tc>
         <w:tc>
           <w:tcPr>
-            <w:tcW w:w="2880" w:type="dxa"/>
+            <w:tcW w:w="2728" w:type="dxa"/>
             <w:vAlign w:val="center"/>
           </w:tcPr>
           <w:p>
@@ -5925,7 +5935,7 @@
         </w:tc>
         <w:tc>
           <w:tcPr>
-            <w:tcW w:w="5688" w:type="dxa"/>
+            <w:tcW w:w="5643" w:type="dxa"/>
             <w:vAlign w:val="center"/>
           </w:tcPr>
           <w:p>
@@ -5950,7 +5960,7 @@
       <w:tr>
         <w:tc>
           <w:tcPr>
-            <w:tcW w:w="1008" w:type="dxa"/>
+            <w:tcW w:w="979" w:type="dxa"/>
             <w:vAlign w:val="center"/>
           </w:tcPr>
           <w:p>
@@ -6020,7 +6030,7 @@
         </w:tc>
         <w:tc>
           <w:tcPr>
-            <w:tcW w:w="2880" w:type="dxa"/>
+            <w:tcW w:w="2728" w:type="dxa"/>
             <w:vAlign w:val="center"/>
           </w:tcPr>
           <w:p>
@@ -6041,7 +6051,7 @@
         </w:tc>
         <w:tc>
           <w:tcPr>
-            <w:tcW w:w="5688" w:type="dxa"/>
+            <w:tcW w:w="5643" w:type="dxa"/>
             <w:vAlign w:val="center"/>
           </w:tcPr>
           <w:p>
@@ -6066,7 +6076,7 @@
       <w:tr>
         <w:tc>
           <w:tcPr>
-            <w:tcW w:w="1008" w:type="dxa"/>
+            <w:tcW w:w="979" w:type="dxa"/>
             <w:vAlign w:val="center"/>
           </w:tcPr>
           <w:p>
@@ -6136,7 +6146,7 @@
         </w:tc>
         <w:tc>
           <w:tcPr>
-            <w:tcW w:w="2880" w:type="dxa"/>
+            <w:tcW w:w="2728" w:type="dxa"/>
             <w:vAlign w:val="center"/>
           </w:tcPr>
           <w:p>
@@ -6166,7 +6176,7 @@
         </w:tc>
         <w:tc>
           <w:tcPr>
-            <w:tcW w:w="5688" w:type="dxa"/>
+            <w:tcW w:w="5643" w:type="dxa"/>
             <w:vAlign w:val="center"/>
           </w:tcPr>
           <w:p>
@@ -6188,688 +6198,6 @@
           </w:p>
         </w:tc>
       </w:tr>
-      <w:tr>
-        <w:tc>
-          <w:tcPr>
-            <w:tcW w:w="1008" w:type="dxa"/>
-            <w:vAlign w:val="center"/>
-          </w:tcPr>
-          <w:p>
-            <w:pPr>
-              <w:jc w:val="center"/>
-              <w:rPr>
-                <w:rFonts w:ascii="Century Gothic" w:hAnsi="Century Gothic"/>
-                <w:b/>
-                <w:noProof/>
-                <w:color w:val="072B62" w:themeColor="background2" w:themeShade="40"/>
-                <w:sz w:val="28"/>
-                <w:szCs w:val="28"/>
-              </w:rPr>
-            </w:pPr>
-            <w:r>
-              <w:rPr>
-                <w:rFonts w:ascii="Century Gothic" w:hAnsi="Century Gothic"/>
-                <w:b/>
-                <w:noProof/>
-                <w:color w:val="072B62" w:themeColor="background2" w:themeShade="40"/>
-                <w:sz w:val="28"/>
-                <w:szCs w:val="28"/>
-              </w:rPr>
-              <w:drawing>
-                <wp:inline distT="0" distB="0" distL="0" distR="0" wp14:anchorId="36D7D12B" wp14:editId="498E51B7">
-                  <wp:extent cx="164592" cy="164592"/>
-                  <wp:effectExtent l="0" t="0" r="6985" b="6985"/>
-                  <wp:docPr id="49" name="Picture 49"/>
-                  <wp:cNvGraphicFramePr>
-                    <a:graphicFrameLocks xmlns:a="http://schemas.openxmlformats.org/drawingml/2006/main" noChangeAspect="1"/>
-                  </wp:cNvGraphicFramePr>
-                  <a:graphic xmlns:a="http://schemas.openxmlformats.org/drawingml/2006/main">
-                    <a:graphicData uri="http://schemas.openxmlformats.org/drawingml/2006/picture">
-                      <pic:pic xmlns:pic="http://schemas.openxmlformats.org/drawingml/2006/picture">
-                        <pic:nvPicPr>
-                          <pic:cNvPr id="49" name="Picture 49"/>
-                          <pic:cNvPicPr/>
-                        </pic:nvPicPr>
-                        <pic:blipFill>
-                          <a:blip r:embed="rId31" cstate="print">
-                            <a:extLst>
-                              <a:ext uri="{28A0092B-C50C-407E-A947-70E740481C1C}">
-                                <a14:useLocalDpi xmlns:a14="http://schemas.microsoft.com/office/drawing/2010/main" val="0"/>
-                              </a:ext>
-                            </a:extLst>
-                          </a:blip>
-                          <a:stretch>
-                            <a:fillRect/>
-                          </a:stretch>
-                        </pic:blipFill>
-                        <pic:spPr>
-                          <a:xfrm>
-                            <a:off x="0" y="0"/>
-                            <a:ext cx="164592" cy="164592"/>
-                          </a:xfrm>
-                          <a:prstGeom prst="rect">
-                            <a:avLst/>
-                          </a:prstGeom>
-                        </pic:spPr>
-                      </pic:pic>
-                    </a:graphicData>
-                  </a:graphic>
-                </wp:inline>
-              </w:drawing>
-            </w:r>
-          </w:p>
-        </w:tc>
-        <w:tc>
-          <w:tcPr>
-            <w:tcW w:w="2880" w:type="dxa"/>
-            <w:vAlign w:val="center"/>
-          </w:tcPr>
-          <w:p>
-            <w:pPr>
-              <w:rPr>
-                <w:sz w:val="16"/>
-                <w:szCs w:val="16"/>
-              </w:rPr>
-            </w:pPr>
-            <w:r>
-              <w:rPr>
-                <w:sz w:val="16"/>
-                <w:szCs w:val="16"/>
-              </w:rPr>
-              <w:t>Android</w:t>
-            </w:r>
-            <w:r>
-              <w:rPr>
-                <w:sz w:val="16"/>
-                <w:szCs w:val="16"/>
-              </w:rPr>
-              <w:t xml:space="preserve"> -</w:t>
-            </w:r>
-            <w:r>
-              <w:rPr>
-                <w:sz w:val="16"/>
-                <w:szCs w:val="16"/>
-              </w:rPr>
-              <w:t xml:space="preserve"> My</w:t>
-            </w:r>
-            <w:r>
-              <w:rPr>
-                <w:sz w:val="16"/>
-                <w:szCs w:val="16"/>
-              </w:rPr>
-              <w:t xml:space="preserve"> Contacts </w:t>
-            </w:r>
-            <w:r>
-              <w:rPr>
-                <w:sz w:val="16"/>
-                <w:szCs w:val="16"/>
-              </w:rPr>
-              <w:t>app</w:t>
-            </w:r>
-          </w:p>
-        </w:tc>
-        <w:tc>
-          <w:tcPr>
-            <w:tcW w:w="5688" w:type="dxa"/>
-            <w:vAlign w:val="center"/>
-          </w:tcPr>
-          <w:p>
-            <w:pPr>
-              <w:rPr>
-                <w:rStyle w:val="Hyperlink"/>
-                <w:sz w:val="16"/>
-                <w:szCs w:val="16"/>
-              </w:rPr>
-            </w:pPr>
-            <w:hyperlink r:id="rId32" w:history="1">
-              <w:r>
-                <w:rPr>
-                  <w:rStyle w:val="Hyperlink"/>
-                  <w:sz w:val="16"/>
-                  <w:szCs w:val="16"/>
-                </w:rPr>
-                <w:t>https://github.com/shkhaider2015/MyContacts</w:t>
-              </w:r>
-            </w:hyperlink>
-          </w:p>
-        </w:tc>
-      </w:tr>
-      <w:tr>
-        <w:tc>
-          <w:tcPr>
-            <w:tcW w:w="1008" w:type="dxa"/>
-            <w:vAlign w:val="center"/>
-          </w:tcPr>
-          <w:p>
-            <w:pPr>
-              <w:jc w:val="center"/>
-              <w:rPr>
-                <w:rFonts w:ascii="Century Gothic" w:hAnsi="Century Gothic"/>
-                <w:b/>
-                <w:noProof/>
-                <w:color w:val="072B62" w:themeColor="background2" w:themeShade="40"/>
-                <w:sz w:val="28"/>
-                <w:szCs w:val="28"/>
-              </w:rPr>
-            </w:pPr>
-            <w:r>
-              <w:rPr>
-                <w:rFonts w:ascii="Century Gothic" w:hAnsi="Century Gothic"/>
-                <w:b/>
-                <w:noProof/>
-                <w:color w:val="072B62" w:themeColor="background2" w:themeShade="40"/>
-                <w:sz w:val="28"/>
-                <w:szCs w:val="28"/>
-              </w:rPr>
-              <w:drawing>
-                <wp:inline distT="0" distB="0" distL="0" distR="0" wp14:anchorId="1FB0BB12" wp14:editId="5A056BB8">
-                  <wp:extent cx="164592" cy="164592"/>
-                  <wp:effectExtent l="0" t="0" r="6985" b="6985"/>
-                  <wp:docPr id="50" name="Picture 50"/>
-                  <wp:cNvGraphicFramePr>
-                    <a:graphicFrameLocks xmlns:a="http://schemas.openxmlformats.org/drawingml/2006/main" noChangeAspect="1"/>
-                  </wp:cNvGraphicFramePr>
-                  <a:graphic xmlns:a="http://schemas.openxmlformats.org/drawingml/2006/main">
-                    <a:graphicData uri="http://schemas.openxmlformats.org/drawingml/2006/picture">
-                      <pic:pic xmlns:pic="http://schemas.openxmlformats.org/drawingml/2006/picture">
-                        <pic:nvPicPr>
-                          <pic:cNvPr id="49" name="Picture 49"/>
-                          <pic:cNvPicPr/>
-                        </pic:nvPicPr>
-                        <pic:blipFill>
-                          <a:blip r:embed="rId31" cstate="print">
-                            <a:extLst>
-                              <a:ext uri="{28A0092B-C50C-407E-A947-70E740481C1C}">
-                                <a14:useLocalDpi xmlns:a14="http://schemas.microsoft.com/office/drawing/2010/main" val="0"/>
-                              </a:ext>
-                            </a:extLst>
-                          </a:blip>
-                          <a:stretch>
-                            <a:fillRect/>
-                          </a:stretch>
-                        </pic:blipFill>
-                        <pic:spPr>
-                          <a:xfrm>
-                            <a:off x="0" y="0"/>
-                            <a:ext cx="164592" cy="164592"/>
-                          </a:xfrm>
-                          <a:prstGeom prst="rect">
-                            <a:avLst/>
-                          </a:prstGeom>
-                        </pic:spPr>
-                      </pic:pic>
-                    </a:graphicData>
-                  </a:graphic>
-                </wp:inline>
-              </w:drawing>
-            </w:r>
-          </w:p>
-        </w:tc>
-        <w:tc>
-          <w:tcPr>
-            <w:tcW w:w="2880" w:type="dxa"/>
-            <w:vAlign w:val="center"/>
-          </w:tcPr>
-          <w:p>
-            <w:pPr>
-              <w:rPr>
-                <w:sz w:val="16"/>
-                <w:szCs w:val="16"/>
-              </w:rPr>
-            </w:pPr>
-            <w:r>
-              <w:rPr>
-                <w:sz w:val="16"/>
-                <w:szCs w:val="16"/>
-              </w:rPr>
-              <w:t>Android</w:t>
-            </w:r>
-            <w:r>
-              <w:rPr>
-                <w:sz w:val="16"/>
-                <w:szCs w:val="16"/>
-              </w:rPr>
-              <w:t xml:space="preserve"> -</w:t>
-            </w:r>
-            <w:r>
-              <w:rPr>
-                <w:sz w:val="16"/>
-                <w:szCs w:val="16"/>
-              </w:rPr>
-              <w:t xml:space="preserve"> My</w:t>
-            </w:r>
-            <w:r>
-              <w:rPr>
-                <w:sz w:val="16"/>
-                <w:szCs w:val="16"/>
-              </w:rPr>
-              <w:t xml:space="preserve"> </w:t>
-            </w:r>
-            <w:r>
-              <w:rPr>
-                <w:sz w:val="16"/>
-                <w:szCs w:val="16"/>
-              </w:rPr>
-              <w:t>Notes app</w:t>
-            </w:r>
-          </w:p>
-        </w:tc>
-        <w:tc>
-          <w:tcPr>
-            <w:tcW w:w="5688" w:type="dxa"/>
-            <w:vAlign w:val="center"/>
-          </w:tcPr>
-          <w:p>
-            <w:pPr>
-              <w:rPr>
-                <w:rStyle w:val="Hyperlink"/>
-                <w:sz w:val="16"/>
-                <w:szCs w:val="16"/>
-              </w:rPr>
-            </w:pPr>
-            <w:hyperlink r:id="rId33" w:history="1">
-              <w:r>
-                <w:rPr>
-                  <w:rStyle w:val="Hyperlink"/>
-                  <w:sz w:val="16"/>
-                  <w:szCs w:val="16"/>
-                </w:rPr>
-                <w:t>https://github.com/shkhaider2015/MyNotesApp</w:t>
-              </w:r>
-            </w:hyperlink>
-          </w:p>
-        </w:tc>
-      </w:tr>
-      <w:tr>
-        <w:tc>
-          <w:tcPr>
-            <w:tcW w:w="1008" w:type="dxa"/>
-            <w:vAlign w:val="center"/>
-          </w:tcPr>
-          <w:p>
-            <w:pPr>
-              <w:jc w:val="center"/>
-              <w:rPr>
-                <w:rFonts w:ascii="Century Gothic" w:hAnsi="Century Gothic"/>
-                <w:b/>
-                <w:noProof/>
-                <w:color w:val="072B62" w:themeColor="background2" w:themeShade="40"/>
-                <w:sz w:val="28"/>
-                <w:szCs w:val="28"/>
-              </w:rPr>
-            </w:pPr>
-            <w:r>
-              <w:rPr>
-                <w:rFonts w:ascii="Century Gothic" w:hAnsi="Century Gothic"/>
-                <w:b/>
-                <w:noProof/>
-                <w:color w:val="072B62" w:themeColor="background2" w:themeShade="40"/>
-                <w:sz w:val="28"/>
-                <w:szCs w:val="28"/>
-              </w:rPr>
-              <w:lastRenderedPageBreak/>
-              <w:drawing>
-                <wp:inline distT="0" distB="0" distL="0" distR="0" wp14:anchorId="7565C040" wp14:editId="5B8D55F4">
-                  <wp:extent cx="164592" cy="164592"/>
-                  <wp:effectExtent l="0" t="0" r="6985" b="6985"/>
-                  <wp:docPr id="51" name="Picture 51"/>
-                  <wp:cNvGraphicFramePr>
-                    <a:graphicFrameLocks xmlns:a="http://schemas.openxmlformats.org/drawingml/2006/main" noChangeAspect="1"/>
-                  </wp:cNvGraphicFramePr>
-                  <a:graphic xmlns:a="http://schemas.openxmlformats.org/drawingml/2006/main">
-                    <a:graphicData uri="http://schemas.openxmlformats.org/drawingml/2006/picture">
-                      <pic:pic xmlns:pic="http://schemas.openxmlformats.org/drawingml/2006/picture">
-                        <pic:nvPicPr>
-                          <pic:cNvPr id="49" name="Picture 49"/>
-                          <pic:cNvPicPr/>
-                        </pic:nvPicPr>
-                        <pic:blipFill>
-                          <a:blip r:embed="rId31" cstate="print">
-                            <a:extLst>
-                              <a:ext uri="{28A0092B-C50C-407E-A947-70E740481C1C}">
-                                <a14:useLocalDpi xmlns:a14="http://schemas.microsoft.com/office/drawing/2010/main" val="0"/>
-                              </a:ext>
-                            </a:extLst>
-                          </a:blip>
-                          <a:stretch>
-                            <a:fillRect/>
-                          </a:stretch>
-                        </pic:blipFill>
-                        <pic:spPr>
-                          <a:xfrm>
-                            <a:off x="0" y="0"/>
-                            <a:ext cx="164592" cy="164592"/>
-                          </a:xfrm>
-                          <a:prstGeom prst="rect">
-                            <a:avLst/>
-                          </a:prstGeom>
-                        </pic:spPr>
-                      </pic:pic>
-                    </a:graphicData>
-                  </a:graphic>
-                </wp:inline>
-              </w:drawing>
-            </w:r>
-          </w:p>
-        </w:tc>
-        <w:tc>
-          <w:tcPr>
-            <w:tcW w:w="2880" w:type="dxa"/>
-            <w:vAlign w:val="center"/>
-          </w:tcPr>
-          <w:p>
-            <w:pPr>
-              <w:rPr>
-                <w:sz w:val="16"/>
-                <w:szCs w:val="16"/>
-              </w:rPr>
-            </w:pPr>
-            <w:r>
-              <w:rPr>
-                <w:sz w:val="16"/>
-                <w:szCs w:val="16"/>
-              </w:rPr>
-              <w:t>Python</w:t>
-            </w:r>
-            <w:r>
-              <w:rPr>
-                <w:sz w:val="16"/>
-                <w:szCs w:val="16"/>
-              </w:rPr>
-              <w:t xml:space="preserve"> - </w:t>
-            </w:r>
-            <w:r>
-              <w:rPr>
-                <w:sz w:val="16"/>
-                <w:szCs w:val="16"/>
-              </w:rPr>
-              <w:t>Django Social app</w:t>
-            </w:r>
-          </w:p>
-        </w:tc>
-        <w:tc>
-          <w:tcPr>
-            <w:tcW w:w="5688" w:type="dxa"/>
-            <w:vAlign w:val="center"/>
-          </w:tcPr>
-          <w:p>
-            <w:pPr>
-              <w:rPr>
-                <w:rStyle w:val="Hyperlink"/>
-                <w:sz w:val="16"/>
-                <w:szCs w:val="16"/>
-              </w:rPr>
-            </w:pPr>
-            <w:hyperlink r:id="rId34" w:history="1">
-              <w:r>
-                <w:rPr>
-                  <w:rStyle w:val="Hyperlink"/>
-                  <w:sz w:val="16"/>
-                  <w:szCs w:val="16"/>
-                </w:rPr>
-                <w:t>https://github.com/shkhaider2015/social</w:t>
-              </w:r>
-            </w:hyperlink>
-          </w:p>
-        </w:tc>
-      </w:tr>
-      <w:tr>
-        <w:tc>
-          <w:tcPr>
-            <w:tcW w:w="1008" w:type="dxa"/>
-            <w:vAlign w:val="center"/>
-          </w:tcPr>
-          <w:p>
-            <w:pPr>
-              <w:jc w:val="center"/>
-              <w:rPr>
-                <w:rFonts w:ascii="Century Gothic" w:hAnsi="Century Gothic"/>
-                <w:b/>
-                <w:noProof/>
-                <w:color w:val="072B62" w:themeColor="background2" w:themeShade="40"/>
-                <w:sz w:val="28"/>
-                <w:szCs w:val="28"/>
-              </w:rPr>
-            </w:pPr>
-            <w:r>
-              <w:rPr>
-                <w:rFonts w:ascii="Century Gothic" w:hAnsi="Century Gothic"/>
-                <w:b/>
-                <w:noProof/>
-                <w:color w:val="072B62" w:themeColor="background2" w:themeShade="40"/>
-                <w:sz w:val="28"/>
-                <w:szCs w:val="28"/>
-              </w:rPr>
-              <w:drawing>
-                <wp:inline distT="0" distB="0" distL="0" distR="0" wp14:anchorId="217B34DD" wp14:editId="0EA7D742">
-                  <wp:extent cx="164592" cy="164592"/>
-                  <wp:effectExtent l="0" t="0" r="6985" b="6985"/>
-                  <wp:docPr id="52" name="Picture 52"/>
-                  <wp:cNvGraphicFramePr>
-                    <a:graphicFrameLocks xmlns:a="http://schemas.openxmlformats.org/drawingml/2006/main" noChangeAspect="1"/>
-                  </wp:cNvGraphicFramePr>
-                  <a:graphic xmlns:a="http://schemas.openxmlformats.org/drawingml/2006/main">
-                    <a:graphicData uri="http://schemas.openxmlformats.org/drawingml/2006/picture">
-                      <pic:pic xmlns:pic="http://schemas.openxmlformats.org/drawingml/2006/picture">
-                        <pic:nvPicPr>
-                          <pic:cNvPr id="49" name="Picture 49"/>
-                          <pic:cNvPicPr/>
-                        </pic:nvPicPr>
-                        <pic:blipFill>
-                          <a:blip r:embed="rId31" cstate="print">
-                            <a:extLst>
-                              <a:ext uri="{28A0092B-C50C-407E-A947-70E740481C1C}">
-                                <a14:useLocalDpi xmlns:a14="http://schemas.microsoft.com/office/drawing/2010/main" val="0"/>
-                              </a:ext>
-                            </a:extLst>
-                          </a:blip>
-                          <a:stretch>
-                            <a:fillRect/>
-                          </a:stretch>
-                        </pic:blipFill>
-                        <pic:spPr>
-                          <a:xfrm>
-                            <a:off x="0" y="0"/>
-                            <a:ext cx="164592" cy="164592"/>
-                          </a:xfrm>
-                          <a:prstGeom prst="rect">
-                            <a:avLst/>
-                          </a:prstGeom>
-                        </pic:spPr>
-                      </pic:pic>
-                    </a:graphicData>
-                  </a:graphic>
-                </wp:inline>
-              </w:drawing>
-            </w:r>
-          </w:p>
-        </w:tc>
-        <w:tc>
-          <w:tcPr>
-            <w:tcW w:w="2880" w:type="dxa"/>
-            <w:vAlign w:val="center"/>
-          </w:tcPr>
-          <w:p>
-            <w:pPr>
-              <w:rPr>
-                <w:sz w:val="16"/>
-                <w:szCs w:val="16"/>
-              </w:rPr>
-            </w:pPr>
-            <w:r>
-              <w:rPr>
-                <w:sz w:val="16"/>
-                <w:szCs w:val="16"/>
-              </w:rPr>
-              <w:t>Android</w:t>
-            </w:r>
-            <w:r>
-              <w:rPr>
-                <w:sz w:val="16"/>
-                <w:szCs w:val="16"/>
-              </w:rPr>
-              <w:t xml:space="preserve"> -</w:t>
-            </w:r>
-            <w:r>
-              <w:rPr>
-                <w:sz w:val="16"/>
-                <w:szCs w:val="16"/>
-              </w:rPr>
-              <w:t xml:space="preserve"> Stop Watch app</w:t>
-            </w:r>
-          </w:p>
-        </w:tc>
-        <w:tc>
-          <w:tcPr>
-            <w:tcW w:w="5688" w:type="dxa"/>
-            <w:vAlign w:val="center"/>
-          </w:tcPr>
-          <w:p>
-            <w:pPr>
-              <w:rPr>
-                <w:rStyle w:val="Hyperlink"/>
-                <w:sz w:val="16"/>
-                <w:szCs w:val="16"/>
-              </w:rPr>
-            </w:pPr>
-            <w:hyperlink r:id="rId35" w:history="1">
-              <w:r>
-                <w:rPr>
-                  <w:rStyle w:val="Hyperlink"/>
-                  <w:sz w:val="16"/>
-                  <w:szCs w:val="16"/>
-                </w:rPr>
-                <w:t>https://github.com/shkhaider2015/StopWatch</w:t>
-              </w:r>
-            </w:hyperlink>
-          </w:p>
-        </w:tc>
-      </w:tr>
-      <w:tr>
-        <w:tc>
-          <w:tcPr>
-            <w:tcW w:w="1008" w:type="dxa"/>
-            <w:vAlign w:val="center"/>
-          </w:tcPr>
-          <w:p>
-            <w:pPr>
-              <w:jc w:val="center"/>
-              <w:rPr>
-                <w:rFonts w:ascii="Century Gothic" w:hAnsi="Century Gothic"/>
-                <w:b/>
-                <w:noProof/>
-                <w:color w:val="072B62" w:themeColor="background2" w:themeShade="40"/>
-                <w:sz w:val="28"/>
-                <w:szCs w:val="28"/>
-              </w:rPr>
-            </w:pPr>
-            <w:r>
-              <w:rPr>
-                <w:rFonts w:ascii="Century Gothic" w:hAnsi="Century Gothic"/>
-                <w:b/>
-                <w:noProof/>
-                <w:color w:val="072B62" w:themeColor="background2" w:themeShade="40"/>
-                <w:sz w:val="28"/>
-                <w:szCs w:val="28"/>
-              </w:rPr>
-              <w:drawing>
-                <wp:inline distT="0" distB="0" distL="0" distR="0" wp14:anchorId="7EE0DBB0" wp14:editId="1358E58D">
-                  <wp:extent cx="164592" cy="164592"/>
-                  <wp:effectExtent l="0" t="0" r="6985" b="6985"/>
-                  <wp:docPr id="53" name="Picture 53"/>
-                  <wp:cNvGraphicFramePr>
-                    <a:graphicFrameLocks xmlns:a="http://schemas.openxmlformats.org/drawingml/2006/main" noChangeAspect="1"/>
-                  </wp:cNvGraphicFramePr>
-                  <a:graphic xmlns:a="http://schemas.openxmlformats.org/drawingml/2006/main">
-                    <a:graphicData uri="http://schemas.openxmlformats.org/drawingml/2006/picture">
-                      <pic:pic xmlns:pic="http://schemas.openxmlformats.org/drawingml/2006/picture">
-                        <pic:nvPicPr>
-                          <pic:cNvPr id="49" name="Picture 49"/>
-                          <pic:cNvPicPr/>
-                        </pic:nvPicPr>
-                        <pic:blipFill>
-                          <a:blip r:embed="rId31" cstate="print">
-                            <a:extLst>
-                              <a:ext uri="{28A0092B-C50C-407E-A947-70E740481C1C}">
-                                <a14:useLocalDpi xmlns:a14="http://schemas.microsoft.com/office/drawing/2010/main" val="0"/>
-                              </a:ext>
-                            </a:extLst>
-                          </a:blip>
-                          <a:stretch>
-                            <a:fillRect/>
-                          </a:stretch>
-                        </pic:blipFill>
-                        <pic:spPr>
-                          <a:xfrm>
-                            <a:off x="0" y="0"/>
-                            <a:ext cx="164592" cy="164592"/>
-                          </a:xfrm>
-                          <a:prstGeom prst="rect">
-                            <a:avLst/>
-                          </a:prstGeom>
-                        </pic:spPr>
-                      </pic:pic>
-                    </a:graphicData>
-                  </a:graphic>
-                </wp:inline>
-              </w:drawing>
-            </w:r>
-          </w:p>
-        </w:tc>
-        <w:tc>
-          <w:tcPr>
-            <w:tcW w:w="2880" w:type="dxa"/>
-            <w:vAlign w:val="center"/>
-          </w:tcPr>
-          <w:p>
-            <w:pPr>
-              <w:rPr>
-                <w:sz w:val="16"/>
-                <w:szCs w:val="16"/>
-              </w:rPr>
-            </w:pPr>
-            <w:r>
-              <w:rPr>
-                <w:sz w:val="16"/>
-                <w:szCs w:val="16"/>
-              </w:rPr>
-              <w:t xml:space="preserve">Android - </w:t>
-            </w:r>
-            <w:r>
-              <w:rPr>
-                <w:sz w:val="16"/>
-                <w:szCs w:val="16"/>
-              </w:rPr>
-              <w:t>Final Year Project</w:t>
-            </w:r>
-          </w:p>
-        </w:tc>
-        <w:tc>
-          <w:tcPr>
-            <w:tcW w:w="5688" w:type="dxa"/>
-            <w:vAlign w:val="center"/>
-          </w:tcPr>
-          <w:p>
-            <w:pPr>
-              <w:rPr>
-                <w:rStyle w:val="Hyperlink"/>
-                <w:sz w:val="16"/>
-                <w:szCs w:val="16"/>
-              </w:rPr>
-            </w:pPr>
-            <w:hyperlink r:id="rId36" w:history="1">
-              <w:r>
-                <w:rPr>
-                  <w:rStyle w:val="Hyperlink"/>
-                  <w:sz w:val="16"/>
-                  <w:szCs w:val="16"/>
-                </w:rPr>
-                <w:t>https://github.com/shkhaider2015/WorkArena</w:t>
-              </w:r>
-            </w:hyperlink>
-          </w:p>
-        </w:tc>
-      </w:tr>
     </w:tbl>
     <w:p>
       <w:pPr>
@@ -6882,7 +6210,6 @@
     </w:p>
     <w:p>
       <w:pPr>
-        <w:ind w:firstLine="720"/>
         <w:rPr>
           <w:sz w:val="16"/>
           <w:szCs w:val="16"/>
@@ -6893,6 +6220,23 @@
           <w:sz w:val="16"/>
           <w:szCs w:val="16"/>
         </w:rPr>
+        <w:br w:type="page"/>
+      </w:r>
+    </w:p>
+    <w:p>
+      <w:pPr>
+        <w:ind w:firstLine="720"/>
+        <w:rPr>
+          <w:sz w:val="16"/>
+          <w:szCs w:val="16"/>
+        </w:rPr>
+      </w:pPr>
+      <w:r>
+        <w:rPr>
+          <w:sz w:val="16"/>
+          <w:szCs w:val="16"/>
+        </w:rPr>
+        <w:lastRenderedPageBreak/>
         <w:t xml:space="preserve">Others </w:t>
       </w:r>
       <w:r>
@@ -6961,7 +6305,7 @@
                     <pic:cNvPicPr/>
                   </pic:nvPicPr>
                   <pic:blipFill>
-                    <a:blip r:embed="rId37" cstate="print">
+                    <a:blip r:embed="rId31" cstate="print">
                       <a:extLst>
                         <a:ext uri="{28A0092B-C50C-407E-A947-70E740481C1C}">
                           <a14:useLocalDpi xmlns:a14="http://schemas.microsoft.com/office/drawing/2010/main" val="0"/>
@@ -6993,7 +6337,7 @@
           </wp:anchor>
         </w:drawing>
       </w:r>
-      <w:hyperlink r:id="rId38" w:history="1">
+      <w:hyperlink r:id="rId32" w:history="1">
         <w:r>
           <w:rPr>
             <w:color w:val="0000FF"/>
@@ -7067,7 +6411,7 @@
                     <pic:cNvPicPr/>
                   </pic:nvPicPr>
                   <pic:blipFill>
-                    <a:blip r:embed="rId39" cstate="print">
+                    <a:blip r:embed="rId33" cstate="print">
                       <a:extLst>
                         <a:ext uri="{28A0092B-C50C-407E-A947-70E740481C1C}">
                           <a14:useLocalDpi xmlns:a14="http://schemas.microsoft.com/office/drawing/2010/main" val="0"/>
@@ -7266,6 +6610,16 @@
     </w:p>
     <w:p>
       <w:pPr>
+        <w:ind w:left="720"/>
+        <w:rPr>
+          <w:rFonts w:ascii="Century Gothic" w:hAnsi="Century Gothic"/>
+          <w:sz w:val="18"/>
+          <w:szCs w:val="18"/>
+        </w:rPr>
+      </w:pPr>
+    </w:p>
+    <w:p>
+      <w:pPr>
         <w:pStyle w:val="ListParagraph"/>
         <w:numPr>
           <w:ilvl w:val="0"/>
@@ -7283,7 +6637,7 @@
           <w:sz w:val="18"/>
           <w:szCs w:val="18"/>
         </w:rPr>
-        <w:t>Result</w:t>
+        <w:t>Exam</w:t>
       </w:r>
       <w:r>
         <w:rPr>
@@ -7309,18 +6663,8 @@
           <w:szCs w:val="18"/>
         </w:rPr>
         <w:tab/>
-        <w:t>B</w:t>
-      </w:r>
-    </w:p>
-    <w:p>
-      <w:pPr>
-        <w:ind w:left="720"/>
-        <w:rPr>
-          <w:rFonts w:ascii="Century Gothic" w:hAnsi="Century Gothic"/>
-          <w:sz w:val="18"/>
-          <w:szCs w:val="18"/>
-        </w:rPr>
-      </w:pPr>
+        <w:t xml:space="preserve">Board of Intermediate Education Karachi </w:t>
+      </w:r>
     </w:p>
     <w:p>
       <w:pPr>
@@ -7341,7 +6685,7 @@
           <w:sz w:val="18"/>
           <w:szCs w:val="18"/>
         </w:rPr>
-        <w:t>Exam</w:t>
+        <w:t>Session</w:t>
       </w:r>
       <w:r>
         <w:rPr>
@@ -7367,7 +6711,7 @@
           <w:szCs w:val="18"/>
         </w:rPr>
         <w:tab/>
-        <w:t xml:space="preserve">Board of Intermediate Education Karachi </w:t>
+        <w:t>2013-2015</w:t>
       </w:r>
     </w:p>
     <w:p>
@@ -7389,7 +6733,7 @@
           <w:sz w:val="18"/>
           <w:szCs w:val="18"/>
         </w:rPr>
-        <w:t>Session</w:t>
+        <w:t>Institution</w:t>
       </w:r>
       <w:r>
         <w:rPr>
@@ -7415,8 +6759,18 @@
           <w:szCs w:val="18"/>
         </w:rPr>
         <w:tab/>
-        <w:t>2013-2015</w:t>
-      </w:r>
+        <w:t>Pakistan Shipowner’s Collage</w:t>
+      </w:r>
+    </w:p>
+    <w:p>
+      <w:pPr>
+        <w:ind w:left="720"/>
+        <w:rPr>
+          <w:rFonts w:ascii="Century Gothic" w:hAnsi="Century Gothic"/>
+          <w:sz w:val="18"/>
+          <w:szCs w:val="18"/>
+        </w:rPr>
+      </w:pPr>
     </w:p>
     <w:p>
       <w:pPr>
@@ -7437,7 +6791,7 @@
           <w:sz w:val="18"/>
           <w:szCs w:val="18"/>
         </w:rPr>
-        <w:t>Institution</w:t>
+        <w:t>Exam</w:t>
       </w:r>
       <w:r>
         <w:rPr>
@@ -7463,7 +6817,7 @@
           <w:szCs w:val="18"/>
         </w:rPr>
         <w:tab/>
-        <w:t>Pakistan Shipowner’s Collage</w:t>
+        <w:t>Board of Secondary Education Karachi</w:t>
       </w:r>
     </w:p>
     <w:p>
@@ -7485,7 +6839,7 @@
           <w:sz w:val="18"/>
           <w:szCs w:val="18"/>
         </w:rPr>
-        <w:t>Result</w:t>
+        <w:t>Session</w:t>
       </w:r>
       <w:r>
         <w:rPr>
@@ -7511,18 +6865,8 @@
           <w:szCs w:val="18"/>
         </w:rPr>
         <w:tab/>
-        <w:t>C</w:t>
-      </w:r>
-    </w:p>
-    <w:p>
-      <w:pPr>
-        <w:ind w:left="720"/>
-        <w:rPr>
-          <w:rFonts w:ascii="Century Gothic" w:hAnsi="Century Gothic"/>
-          <w:sz w:val="18"/>
-          <w:szCs w:val="18"/>
-        </w:rPr>
-      </w:pPr>
+        <w:t>2010-2012</w:t>
+      </w:r>
     </w:p>
     <w:p>
       <w:pPr>
@@ -7543,7 +6887,7 @@
           <w:sz w:val="18"/>
           <w:szCs w:val="18"/>
         </w:rPr>
-        <w:t>Exam</w:t>
+        <w:t>Institution</w:t>
       </w:r>
       <w:r>
         <w:rPr>
@@ -7569,151 +6913,7 @@
           <w:szCs w:val="18"/>
         </w:rPr>
         <w:tab/>
-        <w:t>Board of Secondary Education Karachi</w:t>
-      </w:r>
-    </w:p>
-    <w:p>
-      <w:pPr>
-        <w:pStyle w:val="ListParagraph"/>
-        <w:numPr>
-          <w:ilvl w:val="0"/>
-          <w:numId w:val="22"/>
-        </w:numPr>
-        <w:rPr>
-          <w:rFonts w:ascii="Century Gothic" w:hAnsi="Century Gothic"/>
-          <w:sz w:val="18"/>
-          <w:szCs w:val="18"/>
-        </w:rPr>
-      </w:pPr>
-      <w:r>
-        <w:rPr>
-          <w:rFonts w:ascii="Century Gothic" w:hAnsi="Century Gothic"/>
-          <w:sz w:val="18"/>
-          <w:szCs w:val="18"/>
-        </w:rPr>
-        <w:t>Session</w:t>
-      </w:r>
-      <w:r>
-        <w:rPr>
-          <w:rFonts w:ascii="Century Gothic" w:hAnsi="Century Gothic"/>
-          <w:sz w:val="18"/>
-          <w:szCs w:val="18"/>
-        </w:rPr>
-        <w:tab/>
-      </w:r>
-      <w:r>
-        <w:rPr>
-          <w:rFonts w:ascii="Century Gothic" w:hAnsi="Century Gothic"/>
-          <w:sz w:val="18"/>
-          <w:szCs w:val="18"/>
-        </w:rPr>
-        <w:tab/>
-        <w:t>:</w:t>
-      </w:r>
-      <w:r>
-        <w:rPr>
-          <w:rFonts w:ascii="Century Gothic" w:hAnsi="Century Gothic"/>
-          <w:sz w:val="18"/>
-          <w:szCs w:val="18"/>
-        </w:rPr>
-        <w:tab/>
-        <w:t>2010-2012</w:t>
-      </w:r>
-    </w:p>
-    <w:p>
-      <w:pPr>
-        <w:pStyle w:val="ListParagraph"/>
-        <w:numPr>
-          <w:ilvl w:val="0"/>
-          <w:numId w:val="22"/>
-        </w:numPr>
-        <w:rPr>
-          <w:rFonts w:ascii="Century Gothic" w:hAnsi="Century Gothic"/>
-          <w:sz w:val="18"/>
-          <w:szCs w:val="18"/>
-        </w:rPr>
-      </w:pPr>
-      <w:r>
-        <w:rPr>
-          <w:rFonts w:ascii="Century Gothic" w:hAnsi="Century Gothic"/>
-          <w:sz w:val="18"/>
-          <w:szCs w:val="18"/>
-        </w:rPr>
-        <w:t>Institution</w:t>
-      </w:r>
-      <w:r>
-        <w:rPr>
-          <w:rFonts w:ascii="Century Gothic" w:hAnsi="Century Gothic"/>
-          <w:sz w:val="18"/>
-          <w:szCs w:val="18"/>
-        </w:rPr>
-        <w:tab/>
-      </w:r>
-      <w:r>
-        <w:rPr>
-          <w:rFonts w:ascii="Century Gothic" w:hAnsi="Century Gothic"/>
-          <w:sz w:val="18"/>
-          <w:szCs w:val="18"/>
-        </w:rPr>
-        <w:tab/>
-        <w:t>:</w:t>
-      </w:r>
-      <w:r>
-        <w:rPr>
-          <w:rFonts w:ascii="Century Gothic" w:hAnsi="Century Gothic"/>
-          <w:sz w:val="18"/>
-          <w:szCs w:val="18"/>
-        </w:rPr>
-        <w:tab/>
         <w:t>Al-Nasir Secondary School</w:t>
-      </w:r>
-    </w:p>
-    <w:p>
-      <w:pPr>
-        <w:pStyle w:val="ListParagraph"/>
-        <w:numPr>
-          <w:ilvl w:val="0"/>
-          <w:numId w:val="22"/>
-        </w:numPr>
-        <w:rPr>
-          <w:rFonts w:ascii="Century Gothic" w:hAnsi="Century Gothic"/>
-          <w:sz w:val="18"/>
-          <w:szCs w:val="18"/>
-        </w:rPr>
-      </w:pPr>
-      <w:r>
-        <w:rPr>
-          <w:rFonts w:ascii="Century Gothic" w:hAnsi="Century Gothic"/>
-          <w:sz w:val="18"/>
-          <w:szCs w:val="18"/>
-        </w:rPr>
-        <w:t>Result</w:t>
-      </w:r>
-      <w:r>
-        <w:rPr>
-          <w:rFonts w:ascii="Century Gothic" w:hAnsi="Century Gothic"/>
-          <w:sz w:val="18"/>
-          <w:szCs w:val="18"/>
-        </w:rPr>
-        <w:tab/>
-      </w:r>
-      <w:r>
-        <w:rPr>
-          <w:rFonts w:ascii="Century Gothic" w:hAnsi="Century Gothic"/>
-          <w:sz w:val="18"/>
-          <w:szCs w:val="18"/>
-        </w:rPr>
-        <w:tab/>
-        <w:t>:</w:t>
-      </w:r>
-      <w:r>
-        <w:rPr>
-          <w:rFonts w:ascii="Century Gothic" w:hAnsi="Century Gothic"/>
-          <w:sz w:val="18"/>
-          <w:szCs w:val="18"/>
-        </w:rPr>
-        <w:tab/>
-        <w:t>A</w:t>
       </w:r>
     </w:p>
     <w:p>
@@ -7779,7 +6979,7 @@
           <w:sz w:val="18"/>
           <w:szCs w:val="18"/>
         </w:rPr>
-        <w:t>Rabtat</w:t>
+        <w:t>Rabtat-ul-Madaris</w:t>
       </w:r>
       <w:proofErr w:type="spellEnd"/>
       <w:r>
@@ -7788,7 +6988,7 @@
           <w:sz w:val="18"/>
           <w:szCs w:val="18"/>
         </w:rPr>
-        <w:t>-ul-</w:t>
+        <w:t xml:space="preserve"> Pakistan (</w:t>
       </w:r>
       <w:proofErr w:type="spellStart"/>
       <w:r>
@@ -7797,43 +6997,7 @@
           <w:sz w:val="18"/>
           <w:szCs w:val="18"/>
         </w:rPr>
-        <w:t>Madaris</w:t>
-      </w:r>
-      <w:proofErr w:type="spellEnd"/>
-      <w:r>
-        <w:rPr>
-          <w:rFonts w:ascii="Century Gothic" w:hAnsi="Century Gothic"/>
-          <w:sz w:val="18"/>
-          <w:szCs w:val="18"/>
-        </w:rPr>
-        <w:t xml:space="preserve"> Pakistan (</w:t>
-      </w:r>
-      <w:proofErr w:type="spellStart"/>
-      <w:r>
-        <w:rPr>
-          <w:rFonts w:ascii="Century Gothic" w:hAnsi="Century Gothic"/>
-          <w:sz w:val="18"/>
-          <w:szCs w:val="18"/>
-        </w:rPr>
-        <w:t>Hifz</w:t>
-      </w:r>
-      <w:proofErr w:type="spellEnd"/>
-      <w:r>
-        <w:rPr>
-          <w:rFonts w:ascii="Century Gothic" w:hAnsi="Century Gothic"/>
-          <w:sz w:val="18"/>
-          <w:szCs w:val="18"/>
-        </w:rPr>
-        <w:t>-ul-</w:t>
-      </w:r>
-      <w:proofErr w:type="spellStart"/>
-      <w:r>
-        <w:rPr>
-          <w:rFonts w:ascii="Century Gothic" w:hAnsi="Century Gothic"/>
-          <w:sz w:val="18"/>
-          <w:szCs w:val="18"/>
-        </w:rPr>
-        <w:t>Quraan</w:t>
+        <w:t>Hifz-ul-Quraan</w:t>
       </w:r>
       <w:proofErr w:type="spellEnd"/>
       <w:r>
@@ -7902,8 +7066,8 @@
         </w:numPr>
         <w:rPr>
           <w:rFonts w:ascii="Century Gothic" w:hAnsi="Century Gothic"/>
-          <w:sz w:val="18"/>
-          <w:szCs w:val="18"/>
+          <w:sz w:val="20"/>
+          <w:szCs w:val="20"/>
         </w:rPr>
       </w:pPr>
       <w:r>
@@ -7943,54 +7107,7 @@
     </w:p>
     <w:p>
       <w:pPr>
-        <w:pStyle w:val="ListParagraph"/>
-        <w:numPr>
-          <w:ilvl w:val="0"/>
-          <w:numId w:val="19"/>
-        </w:numPr>
-        <w:rPr>
-          <w:rFonts w:ascii="Century Gothic" w:hAnsi="Century Gothic"/>
-          <w:sz w:val="18"/>
-          <w:szCs w:val="18"/>
-        </w:rPr>
-      </w:pPr>
-      <w:r>
-        <w:rPr>
-          <w:rFonts w:ascii="Century Gothic" w:hAnsi="Century Gothic"/>
-          <w:sz w:val="18"/>
-          <w:szCs w:val="18"/>
-        </w:rPr>
-        <w:t>Result</w:t>
-      </w:r>
-      <w:r>
-        <w:rPr>
-          <w:rFonts w:ascii="Century Gothic" w:hAnsi="Century Gothic"/>
-          <w:sz w:val="18"/>
-          <w:szCs w:val="18"/>
-        </w:rPr>
-        <w:tab/>
-      </w:r>
-      <w:r>
-        <w:rPr>
-          <w:rFonts w:ascii="Century Gothic" w:hAnsi="Century Gothic"/>
-          <w:sz w:val="18"/>
-          <w:szCs w:val="18"/>
-        </w:rPr>
-        <w:tab/>
-        <w:t>:</w:t>
-      </w:r>
-      <w:r>
-        <w:rPr>
-          <w:rFonts w:ascii="Century Gothic" w:hAnsi="Century Gothic"/>
-          <w:sz w:val="18"/>
-          <w:szCs w:val="18"/>
-        </w:rPr>
-        <w:tab/>
-        <w:t>B</w:t>
-      </w:r>
-    </w:p>
-    <w:p>
-      <w:pPr>
+        <w:ind w:left="720"/>
         <w:rPr>
           <w:rFonts w:ascii="Century Gothic" w:hAnsi="Century Gothic"/>
           <w:sz w:val="20"/>
@@ -8052,7 +7169,7 @@
                     </pic:cNvPicPr>
                   </pic:nvPicPr>
                   <pic:blipFill>
-                    <a:blip r:embed="rId40">
+                    <a:blip r:embed="rId34">
                       <a:extLst>
                         <a:ext uri="{28A0092B-C50C-407E-A947-70E740481C1C}">
                           <a14:useLocalDpi xmlns:a14="http://schemas.microsoft.com/office/drawing/2010/main" val="0"/>
@@ -8093,6 +7210,17 @@
     </w:p>
     <w:p>
       <w:pPr>
+        <w:rPr>
+          <w:rFonts w:ascii="Century Gothic" w:hAnsi="Century Gothic"/>
+          <w:b/>
+          <w:color w:val="072B62" w:themeColor="background2" w:themeShade="40"/>
+          <w:sz w:val="28"/>
+          <w:szCs w:val="28"/>
+        </w:rPr>
+      </w:pPr>
+    </w:p>
+    <w:p>
+      <w:pPr>
         <w:pStyle w:val="ListParagraph"/>
         <w:numPr>
           <w:ilvl w:val="0"/>
@@ -8136,7 +7264,14 @@
           <w:szCs w:val="18"/>
         </w:rPr>
         <w:tab/>
-        <w:t>INTRODUCTION TO PROGRAMMING USING PYTHON</w:t>
+      </w:r>
+      <w:r>
+        <w:rPr>
+          <w:rFonts w:ascii="Century Gothic" w:hAnsi="Century Gothic"/>
+          <w:sz w:val="18"/>
+          <w:szCs w:val="18"/>
+        </w:rPr>
+        <w:t>AWS MACHINE LEARNING FOUNDATION - 2022</w:t>
       </w:r>
     </w:p>
     <w:p>
@@ -8184,7 +7319,71 @@
           <w:szCs w:val="18"/>
         </w:rPr>
         <w:tab/>
-        <w:t>2021(Jan) – 2021(Jan)</w:t>
+        <w:t>202</w:t>
+      </w:r>
+      <w:r>
+        <w:rPr>
+          <w:rFonts w:ascii="Century Gothic" w:hAnsi="Century Gothic"/>
+          <w:sz w:val="18"/>
+          <w:szCs w:val="18"/>
+        </w:rPr>
+        <w:t>2</w:t>
+      </w:r>
+      <w:r>
+        <w:rPr>
+          <w:rFonts w:ascii="Century Gothic" w:hAnsi="Century Gothic"/>
+          <w:sz w:val="18"/>
+          <w:szCs w:val="18"/>
+        </w:rPr>
+        <w:t>(</w:t>
+      </w:r>
+      <w:r>
+        <w:rPr>
+          <w:rFonts w:ascii="Century Gothic" w:hAnsi="Century Gothic"/>
+          <w:sz w:val="18"/>
+          <w:szCs w:val="18"/>
+        </w:rPr>
+        <w:t>Jul</w:t>
+      </w:r>
+      <w:r>
+        <w:rPr>
+          <w:rFonts w:ascii="Century Gothic" w:hAnsi="Century Gothic"/>
+          <w:sz w:val="18"/>
+          <w:szCs w:val="18"/>
+        </w:rPr>
+        <w:t>) – 202</w:t>
+      </w:r>
+      <w:r>
+        <w:rPr>
+          <w:rFonts w:ascii="Century Gothic" w:hAnsi="Century Gothic"/>
+          <w:sz w:val="18"/>
+          <w:szCs w:val="18"/>
+        </w:rPr>
+        <w:t>2</w:t>
+      </w:r>
+      <w:r>
+        <w:rPr>
+          <w:rFonts w:ascii="Century Gothic" w:hAnsi="Century Gothic"/>
+          <w:sz w:val="18"/>
+          <w:szCs w:val="18"/>
+        </w:rPr>
+        <w:t>(</w:t>
+      </w:r>
+      <w:r>
+        <w:rPr>
+          <w:rFonts w:ascii="Century Gothic" w:hAnsi="Century Gothic"/>
+          <w:sz w:val="18"/>
+          <w:szCs w:val="18"/>
+        </w:rPr>
+        <w:t>Nov</w:t>
+      </w:r>
+      <w:r>
+        <w:rPr>
+          <w:rFonts w:ascii="Century Gothic" w:hAnsi="Century Gothic"/>
+          <w:sz w:val="18"/>
+          <w:szCs w:val="18"/>
+        </w:rPr>
+        <w:t>)</w:t>
       </w:r>
     </w:p>
     <w:p>
@@ -8232,55 +7431,14 @@
           <w:szCs w:val="18"/>
         </w:rPr>
         <w:tab/>
-        <w:t>Microsoft</w:t>
-      </w:r>
-    </w:p>
-    <w:p>
-      <w:pPr>
-        <w:pStyle w:val="ListParagraph"/>
-        <w:numPr>
-          <w:ilvl w:val="0"/>
-          <w:numId w:val="23"/>
-        </w:numPr>
-        <w:rPr>
-          <w:rFonts w:ascii="Century Gothic" w:hAnsi="Century Gothic"/>
-          <w:sz w:val="18"/>
-          <w:szCs w:val="18"/>
-        </w:rPr>
-      </w:pPr>
-      <w:r>
-        <w:rPr>
-          <w:rFonts w:ascii="Century Gothic" w:hAnsi="Century Gothic"/>
-          <w:sz w:val="18"/>
-          <w:szCs w:val="18"/>
-        </w:rPr>
-        <w:t>Result</w:t>
-      </w:r>
-      <w:r>
-        <w:rPr>
-          <w:rFonts w:ascii="Century Gothic" w:hAnsi="Century Gothic"/>
-          <w:sz w:val="18"/>
-          <w:szCs w:val="18"/>
-        </w:rPr>
-        <w:tab/>
-      </w:r>
-      <w:r>
-        <w:rPr>
-          <w:rFonts w:ascii="Century Gothic" w:hAnsi="Century Gothic"/>
-          <w:sz w:val="18"/>
-          <w:szCs w:val="18"/>
-        </w:rPr>
-        <w:tab/>
-        <w:t>:</w:t>
-      </w:r>
-      <w:r>
-        <w:rPr>
-          <w:rFonts w:ascii="Century Gothic" w:hAnsi="Century Gothic"/>
-          <w:sz w:val="18"/>
-          <w:szCs w:val="18"/>
-        </w:rPr>
-        <w:tab/>
-        <w:t>B+</w:t>
+      </w:r>
+      <w:r>
+        <w:rPr>
+          <w:rFonts w:ascii="Century Gothic" w:hAnsi="Century Gothic"/>
+          <w:sz w:val="18"/>
+          <w:szCs w:val="18"/>
+        </w:rPr>
+        <w:t>Udacity</w:t>
       </w:r>
     </w:p>
     <w:p>
@@ -8336,33 +7494,25 @@
           <w:szCs w:val="12"/>
           <w:shd w:val="clear" w:color="auto" w:fill="FFFFFF"/>
         </w:rPr>
-        <w:t>https://drive.google.com/file/d/1aQrBdo6VGIg62xfI8Rq_1QOS8_6E1zOe/view?usp=sharing</w:t>
+        <w:t>https://drive.google.com/file/d/1OLjlFYL0JOstRFwKa4-9NlgDsMnb9iBz/view?usp=sharing</w:t>
       </w:r>
     </w:p>
     <w:p>
       <w:pPr>
         <w:rPr>
           <w:rFonts w:ascii="Century Gothic" w:hAnsi="Century Gothic"/>
-          <w:sz w:val="20"/>
-          <w:szCs w:val="20"/>
+          <w:sz w:val="18"/>
+          <w:szCs w:val="18"/>
         </w:rPr>
       </w:pPr>
     </w:p>
     <w:p>
       <w:pPr>
-        <w:rPr>
-          <w:rFonts w:ascii="Century Gothic" w:hAnsi="Century Gothic"/>
-          <w:sz w:val="20"/>
-          <w:szCs w:val="20"/>
-        </w:rPr>
-      </w:pPr>
-    </w:p>
-    <w:p>
-      <w:pPr>
-        <w:rPr>
-          <w:rFonts w:ascii="Century Gothic" w:hAnsi="Century Gothic"/>
-          <w:sz w:val="20"/>
-          <w:szCs w:val="20"/>
+        <w:pStyle w:val="ListParagraph"/>
+        <w:rPr>
+          <w:rFonts w:ascii="Century Gothic" w:hAnsi="Century Gothic"/>
+          <w:sz w:val="18"/>
+          <w:szCs w:val="18"/>
         </w:rPr>
       </w:pPr>
     </w:p>
@@ -8411,7 +7561,7 @@
           <w:szCs w:val="18"/>
         </w:rPr>
         <w:tab/>
-        <w:t>AWS – FUNDAMENTALS – GOING CLOUD NATIVE</w:t>
+        <w:t>INTRODUCTION TO PROGRAMMING USING PYTHON</w:t>
       </w:r>
     </w:p>
     <w:p>
@@ -8459,7 +7609,7 @@
           <w:szCs w:val="18"/>
         </w:rPr>
         <w:tab/>
-        <w:t>2020(Dec) – 2021(Jan)</w:t>
+        <w:t>2021(Jan) – 2021(Jan)</w:t>
       </w:r>
     </w:p>
     <w:p>
@@ -8507,55 +7657,7 @@
           <w:szCs w:val="18"/>
         </w:rPr>
         <w:tab/>
-        <w:t>Coursera</w:t>
-      </w:r>
-    </w:p>
-    <w:p>
-      <w:pPr>
-        <w:pStyle w:val="ListParagraph"/>
-        <w:numPr>
-          <w:ilvl w:val="0"/>
-          <w:numId w:val="23"/>
-        </w:numPr>
-        <w:rPr>
-          <w:rFonts w:ascii="Century Gothic" w:hAnsi="Century Gothic"/>
-          <w:sz w:val="18"/>
-          <w:szCs w:val="18"/>
-        </w:rPr>
-      </w:pPr>
-      <w:r>
-        <w:rPr>
-          <w:rFonts w:ascii="Century Gothic" w:hAnsi="Century Gothic"/>
-          <w:sz w:val="18"/>
-          <w:szCs w:val="18"/>
-        </w:rPr>
-        <w:t>Result</w:t>
-      </w:r>
-      <w:r>
-        <w:rPr>
-          <w:rFonts w:ascii="Century Gothic" w:hAnsi="Century Gothic"/>
-          <w:sz w:val="18"/>
-          <w:szCs w:val="18"/>
-        </w:rPr>
-        <w:tab/>
-      </w:r>
-      <w:r>
-        <w:rPr>
-          <w:rFonts w:ascii="Century Gothic" w:hAnsi="Century Gothic"/>
-          <w:sz w:val="18"/>
-          <w:szCs w:val="18"/>
-        </w:rPr>
-        <w:tab/>
-        <w:t>:</w:t>
-      </w:r>
-      <w:r>
-        <w:rPr>
-          <w:rFonts w:ascii="Century Gothic" w:hAnsi="Century Gothic"/>
-          <w:sz w:val="18"/>
-          <w:szCs w:val="18"/>
-        </w:rPr>
-        <w:tab/>
-        <w:t>A+</w:t>
+        <w:t>Microsoft</w:t>
       </w:r>
     </w:p>
     <w:p>
@@ -8611,12 +7713,29 @@
           <w:szCs w:val="12"/>
           <w:shd w:val="clear" w:color="auto" w:fill="FFFFFF"/>
         </w:rPr>
-        <w:t>https://coursera.org/share/a6bce97f081f28bf2d794e42230ba64e</w:t>
+        <w:t>https://drive.google.com/file/d/1aQrBdo6VGIg62xfI8Rq_1QOS8_6E1zOe/view?usp=sharing</w:t>
       </w:r>
     </w:p>
     <w:p>
       <w:pPr>
-        <w:ind w:left="360"/>
+        <w:rPr>
+          <w:rFonts w:ascii="Century Gothic" w:hAnsi="Century Gothic"/>
+          <w:sz w:val="20"/>
+          <w:szCs w:val="20"/>
+        </w:rPr>
+      </w:pPr>
+    </w:p>
+    <w:p>
+      <w:pPr>
+        <w:rPr>
+          <w:rFonts w:ascii="Century Gothic" w:hAnsi="Century Gothic"/>
+          <w:sz w:val="20"/>
+          <w:szCs w:val="20"/>
+        </w:rPr>
+      </w:pPr>
+    </w:p>
+    <w:p>
+      <w:pPr>
         <w:rPr>
           <w:rFonts w:ascii="Century Gothic" w:hAnsi="Century Gothic"/>
           <w:sz w:val="20"/>
@@ -8669,7 +7788,7 @@
           <w:szCs w:val="18"/>
         </w:rPr>
         <w:tab/>
-        <w:t>Python for applied Data Science</w:t>
+        <w:t>AWS – FUNDAMENTALS – GOING CLOUD NATIVE</w:t>
       </w:r>
     </w:p>
     <w:p>
@@ -8717,7 +7836,7 @@
           <w:szCs w:val="18"/>
         </w:rPr>
         <w:tab/>
-        <w:t>2019(August) – 2019(September)</w:t>
+        <w:t>2020(Dec) – 2021(Jan)</w:t>
       </w:r>
     </w:p>
     <w:p>
@@ -8766,54 +7885,6 @@
         </w:rPr>
         <w:tab/>
         <w:t>Coursera</w:t>
-      </w:r>
-    </w:p>
-    <w:p>
-      <w:pPr>
-        <w:pStyle w:val="ListParagraph"/>
-        <w:numPr>
-          <w:ilvl w:val="0"/>
-          <w:numId w:val="23"/>
-        </w:numPr>
-        <w:rPr>
-          <w:rFonts w:ascii="Century Gothic" w:hAnsi="Century Gothic"/>
-          <w:sz w:val="18"/>
-          <w:szCs w:val="18"/>
-        </w:rPr>
-      </w:pPr>
-      <w:r>
-        <w:rPr>
-          <w:rFonts w:ascii="Century Gothic" w:hAnsi="Century Gothic"/>
-          <w:sz w:val="18"/>
-          <w:szCs w:val="18"/>
-        </w:rPr>
-        <w:t>Result</w:t>
-      </w:r>
-      <w:r>
-        <w:rPr>
-          <w:rFonts w:ascii="Century Gothic" w:hAnsi="Century Gothic"/>
-          <w:sz w:val="18"/>
-          <w:szCs w:val="18"/>
-        </w:rPr>
-        <w:tab/>
-      </w:r>
-      <w:r>
-        <w:rPr>
-          <w:rFonts w:ascii="Century Gothic" w:hAnsi="Century Gothic"/>
-          <w:sz w:val="18"/>
-          <w:szCs w:val="18"/>
-        </w:rPr>
-        <w:tab/>
-        <w:t>:</w:t>
-      </w:r>
-      <w:r>
-        <w:rPr>
-          <w:rFonts w:ascii="Century Gothic" w:hAnsi="Century Gothic"/>
-          <w:sz w:val="18"/>
-          <w:szCs w:val="18"/>
-        </w:rPr>
-        <w:tab/>
-        <w:t>A+</w:t>
       </w:r>
     </w:p>
     <w:p>
@@ -8869,7 +7940,7 @@
           <w:szCs w:val="12"/>
           <w:shd w:val="clear" w:color="auto" w:fill="FFFFFF"/>
         </w:rPr>
-        <w:t>https://certification.piaic.org/AIC007448/</w:t>
+        <w:t>https://coursera.org/share/a6bce97f081f28bf2d794e42230ba64e</w:t>
       </w:r>
     </w:p>
     <w:p>
@@ -8927,7 +7998,7 @@
           <w:szCs w:val="18"/>
         </w:rPr>
         <w:tab/>
-        <w:t>Presidential Initiative for Artificial Intelligence and Computing</w:t>
+        <w:t>Python for applied Data Science</w:t>
       </w:r>
     </w:p>
     <w:p>
@@ -8975,15 +8046,7 @@
           <w:szCs w:val="18"/>
         </w:rPr>
         <w:tab/>
-        <w:t xml:space="preserve">2019– </w:t>
-      </w:r>
-      <w:r>
-        <w:rPr>
-          <w:rFonts w:ascii="Century Gothic" w:hAnsi="Century Gothic"/>
-          <w:sz w:val="18"/>
-          <w:szCs w:val="18"/>
-        </w:rPr>
-        <w:t>2021</w:t>
+        <w:t>2019(August) – 2019(September)</w:t>
       </w:r>
     </w:p>
     <w:p>
@@ -9031,14 +8094,7 @@
           <w:szCs w:val="18"/>
         </w:rPr>
         <w:tab/>
-      </w:r>
-      <w:r>
-        <w:rPr>
-          <w:rFonts w:ascii="Century Gothic" w:hAnsi="Century Gothic"/>
-          <w:sz w:val="18"/>
-          <w:szCs w:val="18"/>
-        </w:rPr>
-        <w:t>AIMS / Online</w:t>
+        <w:t>Coursera</w:t>
       </w:r>
     </w:p>
     <w:p>
@@ -9050,51 +8106,62 @@
         </w:numPr>
         <w:rPr>
           <w:rFonts w:ascii="Century Gothic" w:hAnsi="Century Gothic"/>
-          <w:sz w:val="18"/>
-          <w:szCs w:val="18"/>
-        </w:rPr>
-      </w:pPr>
-      <w:r>
-        <w:rPr>
-          <w:rFonts w:ascii="Century Gothic" w:hAnsi="Century Gothic"/>
-          <w:sz w:val="18"/>
-          <w:szCs w:val="18"/>
-        </w:rPr>
-        <w:t>Result</w:t>
-      </w:r>
-      <w:r>
-        <w:rPr>
-          <w:rFonts w:ascii="Century Gothic" w:hAnsi="Century Gothic"/>
-          <w:sz w:val="18"/>
-          <w:szCs w:val="18"/>
-        </w:rPr>
-        <w:tab/>
-      </w:r>
-      <w:r>
-        <w:rPr>
-          <w:rFonts w:ascii="Century Gothic" w:hAnsi="Century Gothic"/>
-          <w:sz w:val="18"/>
-          <w:szCs w:val="18"/>
+          <w:sz w:val="20"/>
+          <w:szCs w:val="20"/>
+        </w:rPr>
+      </w:pPr>
+      <w:r>
+        <w:rPr>
+          <w:rFonts w:ascii="Segoe UI" w:hAnsi="Segoe UI" w:cs="Segoe UI"/>
+          <w:color w:val="373A3C"/>
+          <w:sz w:val="18"/>
+          <w:szCs w:val="18"/>
+          <w:shd w:val="clear" w:color="auto" w:fill="FFFFFF"/>
+        </w:rPr>
+        <w:t>Credential URL</w:t>
+      </w:r>
+      <w:r>
+        <w:rPr>
+          <w:rFonts w:ascii="Segoe UI" w:hAnsi="Segoe UI" w:cs="Segoe UI"/>
+          <w:color w:val="373A3C"/>
+          <w:sz w:val="18"/>
+          <w:szCs w:val="18"/>
+          <w:shd w:val="clear" w:color="auto" w:fill="FFFFFF"/>
         </w:rPr>
         <w:tab/>
         <w:t>:</w:t>
       </w:r>
       <w:r>
         <w:rPr>
-          <w:rFonts w:ascii="Century Gothic" w:hAnsi="Century Gothic"/>
-          <w:sz w:val="18"/>
-          <w:szCs w:val="18"/>
+          <w:rFonts w:ascii="Segoe UI" w:hAnsi="Segoe UI" w:cs="Segoe UI"/>
+          <w:color w:val="373A3C"/>
+          <w:sz w:val="18"/>
+          <w:szCs w:val="18"/>
+          <w:shd w:val="clear" w:color="auto" w:fill="FFFFFF"/>
         </w:rPr>
         <w:tab/>
       </w:r>
       <w:r>
         <w:rPr>
-          <w:rFonts w:ascii="Century Gothic" w:hAnsi="Century Gothic"/>
-          <w:sz w:val="18"/>
-          <w:szCs w:val="18"/>
-        </w:rPr>
-        <w:t>A+</w:t>
-      </w:r>
+          <w:rStyle w:val="Hyperlink"/>
+          <w:rFonts w:ascii="Segoe UI" w:hAnsi="Segoe UI" w:cs="Segoe UI"/>
+          <w:color w:val="2A73CC"/>
+          <w:sz w:val="12"/>
+          <w:szCs w:val="12"/>
+          <w:shd w:val="clear" w:color="auto" w:fill="FFFFFF"/>
+        </w:rPr>
+        <w:t>https://certification.piaic.org/AIC007448/</w:t>
+      </w:r>
+    </w:p>
+    <w:p>
+      <w:pPr>
+        <w:ind w:left="360"/>
+        <w:rPr>
+          <w:rFonts w:ascii="Century Gothic" w:hAnsi="Century Gothic"/>
+          <w:sz w:val="20"/>
+          <w:szCs w:val="20"/>
+        </w:rPr>
+      </w:pPr>
     </w:p>
     <w:p>
       <w:pPr>
@@ -9105,6 +8172,165 @@
         </w:numPr>
         <w:rPr>
           <w:rFonts w:ascii="Century Gothic" w:hAnsi="Century Gothic"/>
+          <w:sz w:val="18"/>
+          <w:szCs w:val="18"/>
+        </w:rPr>
+      </w:pPr>
+      <w:r>
+        <w:rPr>
+          <w:rFonts w:ascii="Century Gothic" w:hAnsi="Century Gothic"/>
+          <w:sz w:val="18"/>
+          <w:szCs w:val="18"/>
+        </w:rPr>
+        <w:t>Exam</w:t>
+      </w:r>
+      <w:r>
+        <w:rPr>
+          <w:rFonts w:ascii="Century Gothic" w:hAnsi="Century Gothic"/>
+          <w:sz w:val="18"/>
+          <w:szCs w:val="18"/>
+        </w:rPr>
+        <w:tab/>
+      </w:r>
+      <w:r>
+        <w:rPr>
+          <w:rFonts w:ascii="Century Gothic" w:hAnsi="Century Gothic"/>
+          <w:sz w:val="18"/>
+          <w:szCs w:val="18"/>
+        </w:rPr>
+        <w:tab/>
+        <w:t>:</w:t>
+      </w:r>
+      <w:r>
+        <w:rPr>
+          <w:rFonts w:ascii="Century Gothic" w:hAnsi="Century Gothic"/>
+          <w:sz w:val="18"/>
+          <w:szCs w:val="18"/>
+        </w:rPr>
+        <w:tab/>
+        <w:t>Presidential Initiative for Artificial Intelligence and Computing</w:t>
+      </w:r>
+    </w:p>
+    <w:p>
+      <w:pPr>
+        <w:pStyle w:val="ListParagraph"/>
+        <w:numPr>
+          <w:ilvl w:val="0"/>
+          <w:numId w:val="23"/>
+        </w:numPr>
+        <w:rPr>
+          <w:rFonts w:ascii="Century Gothic" w:hAnsi="Century Gothic"/>
+          <w:sz w:val="18"/>
+          <w:szCs w:val="18"/>
+        </w:rPr>
+      </w:pPr>
+      <w:r>
+        <w:rPr>
+          <w:rFonts w:ascii="Century Gothic" w:hAnsi="Century Gothic"/>
+          <w:sz w:val="18"/>
+          <w:szCs w:val="18"/>
+        </w:rPr>
+        <w:t>Session</w:t>
+      </w:r>
+      <w:r>
+        <w:rPr>
+          <w:rFonts w:ascii="Century Gothic" w:hAnsi="Century Gothic"/>
+          <w:sz w:val="18"/>
+          <w:szCs w:val="18"/>
+        </w:rPr>
+        <w:tab/>
+      </w:r>
+      <w:r>
+        <w:rPr>
+          <w:rFonts w:ascii="Century Gothic" w:hAnsi="Century Gothic"/>
+          <w:sz w:val="18"/>
+          <w:szCs w:val="18"/>
+        </w:rPr>
+        <w:tab/>
+        <w:t>:</w:t>
+      </w:r>
+      <w:r>
+        <w:rPr>
+          <w:rFonts w:ascii="Century Gothic" w:hAnsi="Century Gothic"/>
+          <w:sz w:val="18"/>
+          <w:szCs w:val="18"/>
+        </w:rPr>
+        <w:tab/>
+        <w:t xml:space="preserve">2019– </w:t>
+      </w:r>
+      <w:r>
+        <w:rPr>
+          <w:rFonts w:ascii="Century Gothic" w:hAnsi="Century Gothic"/>
+          <w:sz w:val="18"/>
+          <w:szCs w:val="18"/>
+        </w:rPr>
+        <w:t>2021</w:t>
+      </w:r>
+    </w:p>
+    <w:p>
+      <w:pPr>
+        <w:pStyle w:val="ListParagraph"/>
+        <w:numPr>
+          <w:ilvl w:val="0"/>
+          <w:numId w:val="23"/>
+        </w:numPr>
+        <w:rPr>
+          <w:rFonts w:ascii="Century Gothic" w:hAnsi="Century Gothic"/>
+          <w:sz w:val="18"/>
+          <w:szCs w:val="18"/>
+        </w:rPr>
+      </w:pPr>
+      <w:r>
+        <w:rPr>
+          <w:rFonts w:ascii="Century Gothic" w:hAnsi="Century Gothic"/>
+          <w:sz w:val="18"/>
+          <w:szCs w:val="18"/>
+        </w:rPr>
+        <w:t>Institution</w:t>
+      </w:r>
+      <w:r>
+        <w:rPr>
+          <w:rFonts w:ascii="Century Gothic" w:hAnsi="Century Gothic"/>
+          <w:sz w:val="18"/>
+          <w:szCs w:val="18"/>
+        </w:rPr>
+        <w:tab/>
+      </w:r>
+      <w:r>
+        <w:rPr>
+          <w:rFonts w:ascii="Century Gothic" w:hAnsi="Century Gothic"/>
+          <w:sz w:val="18"/>
+          <w:szCs w:val="18"/>
+        </w:rPr>
+        <w:tab/>
+        <w:t>:</w:t>
+      </w:r>
+      <w:r>
+        <w:rPr>
+          <w:rFonts w:ascii="Century Gothic" w:hAnsi="Century Gothic"/>
+          <w:sz w:val="18"/>
+          <w:szCs w:val="18"/>
+        </w:rPr>
+        <w:tab/>
+      </w:r>
+      <w:r>
+        <w:rPr>
+          <w:rFonts w:ascii="Century Gothic" w:hAnsi="Century Gothic"/>
+          <w:sz w:val="18"/>
+          <w:szCs w:val="18"/>
+        </w:rPr>
+        <w:t>AIMS / Online</w:t>
+      </w:r>
+    </w:p>
+    <w:p>
+      <w:pPr>
+        <w:pStyle w:val="ListParagraph"/>
+        <w:numPr>
+          <w:ilvl w:val="0"/>
+          <w:numId w:val="23"/>
+        </w:numPr>
+        <w:rPr>
+          <w:rFonts w:ascii="Century Gothic" w:hAnsi="Century Gothic"/>
           <w:sz w:val="20"/>
           <w:szCs w:val="20"/>
         </w:rPr>
@@ -9140,7 +8366,7 @@
         </w:rPr>
         <w:tab/>
       </w:r>
-      <w:hyperlink r:id="rId41" w:tgtFrame="_blank" w:history="1">
+      <w:hyperlink r:id="rId35" w:tgtFrame="_blank" w:history="1">
         <w:r>
           <w:rPr>
             <w:rStyle w:val="Hyperlink"/>
@@ -9317,90 +8543,42 @@
         </w:numPr>
         <w:rPr>
           <w:rFonts w:ascii="Century Gothic" w:hAnsi="Century Gothic"/>
-          <w:sz w:val="18"/>
-          <w:szCs w:val="18"/>
-        </w:rPr>
-      </w:pPr>
-      <w:r>
-        <w:rPr>
-          <w:rFonts w:ascii="Century Gothic" w:hAnsi="Century Gothic"/>
-          <w:sz w:val="18"/>
-          <w:szCs w:val="18"/>
-        </w:rPr>
-        <w:t>Result</w:t>
-      </w:r>
-      <w:r>
-        <w:rPr>
-          <w:rFonts w:ascii="Century Gothic" w:hAnsi="Century Gothic"/>
-          <w:sz w:val="18"/>
-          <w:szCs w:val="18"/>
-        </w:rPr>
-        <w:tab/>
-      </w:r>
-      <w:r>
-        <w:rPr>
-          <w:rFonts w:ascii="Century Gothic" w:hAnsi="Century Gothic"/>
-          <w:sz w:val="18"/>
-          <w:szCs w:val="18"/>
+          <w:sz w:val="20"/>
+          <w:szCs w:val="20"/>
+        </w:rPr>
+      </w:pPr>
+      <w:r>
+        <w:rPr>
+          <w:rFonts w:ascii="Segoe UI" w:hAnsi="Segoe UI" w:cs="Segoe UI"/>
+          <w:color w:val="373A3C"/>
+          <w:sz w:val="18"/>
+          <w:szCs w:val="18"/>
+          <w:shd w:val="clear" w:color="auto" w:fill="FFFFFF"/>
+        </w:rPr>
+        <w:t>Credential URL</w:t>
+      </w:r>
+      <w:r>
+        <w:rPr>
+          <w:rFonts w:ascii="Segoe UI" w:hAnsi="Segoe UI" w:cs="Segoe UI"/>
+          <w:color w:val="373A3C"/>
+          <w:sz w:val="18"/>
+          <w:szCs w:val="18"/>
+          <w:shd w:val="clear" w:color="auto" w:fill="FFFFFF"/>
         </w:rPr>
         <w:tab/>
         <w:t>:</w:t>
       </w:r>
       <w:r>
         <w:rPr>
-          <w:rFonts w:ascii="Century Gothic" w:hAnsi="Century Gothic"/>
-          <w:sz w:val="18"/>
-          <w:szCs w:val="18"/>
-        </w:rPr>
-        <w:tab/>
-        <w:t>A+</w:t>
-      </w:r>
-    </w:p>
-    <w:p>
-      <w:pPr>
-        <w:pStyle w:val="ListParagraph"/>
-        <w:numPr>
-          <w:ilvl w:val="0"/>
-          <w:numId w:val="23"/>
-        </w:numPr>
-        <w:rPr>
-          <w:rFonts w:ascii="Century Gothic" w:hAnsi="Century Gothic"/>
-          <w:sz w:val="20"/>
-          <w:szCs w:val="20"/>
-        </w:rPr>
-      </w:pPr>
-      <w:r>
-        <w:rPr>
           <w:rFonts w:ascii="Segoe UI" w:hAnsi="Segoe UI" w:cs="Segoe UI"/>
           <w:color w:val="373A3C"/>
           <w:sz w:val="18"/>
           <w:szCs w:val="18"/>
           <w:shd w:val="clear" w:color="auto" w:fill="FFFFFF"/>
         </w:rPr>
-        <w:t>Credential URL</w:t>
-      </w:r>
-      <w:r>
-        <w:rPr>
-          <w:rFonts w:ascii="Segoe UI" w:hAnsi="Segoe UI" w:cs="Segoe UI"/>
-          <w:color w:val="373A3C"/>
-          <w:sz w:val="18"/>
-          <w:szCs w:val="18"/>
-          <w:shd w:val="clear" w:color="auto" w:fill="FFFFFF"/>
-        </w:rPr>
         <w:tab/>
-        <w:t>:</w:t>
-      </w:r>
-      <w:r>
-        <w:rPr>
-          <w:rFonts w:ascii="Segoe UI" w:hAnsi="Segoe UI" w:cs="Segoe UI"/>
-          <w:color w:val="373A3C"/>
-          <w:sz w:val="18"/>
-          <w:szCs w:val="18"/>
-          <w:shd w:val="clear" w:color="auto" w:fill="FFFFFF"/>
-        </w:rPr>
-        <w:tab/>
-      </w:r>
-      <w:hyperlink r:id="rId42" w:tgtFrame="_blank" w:history="1">
+      </w:r>
+      <w:hyperlink r:id="rId36" w:tgtFrame="_blank" w:history="1">
         <w:r>
           <w:rPr>
             <w:rStyle w:val="Hyperlink"/>
@@ -9576,90 +8754,42 @@
         </w:numPr>
         <w:rPr>
           <w:rFonts w:ascii="Century Gothic" w:hAnsi="Century Gothic"/>
-          <w:sz w:val="18"/>
-          <w:szCs w:val="18"/>
-        </w:rPr>
-      </w:pPr>
-      <w:r>
-        <w:rPr>
-          <w:rFonts w:ascii="Century Gothic" w:hAnsi="Century Gothic"/>
-          <w:sz w:val="18"/>
-          <w:szCs w:val="18"/>
-        </w:rPr>
-        <w:t>Result</w:t>
-      </w:r>
-      <w:r>
-        <w:rPr>
-          <w:rFonts w:ascii="Century Gothic" w:hAnsi="Century Gothic"/>
-          <w:sz w:val="18"/>
-          <w:szCs w:val="18"/>
-        </w:rPr>
-        <w:tab/>
-      </w:r>
-      <w:r>
-        <w:rPr>
-          <w:rFonts w:ascii="Century Gothic" w:hAnsi="Century Gothic"/>
-          <w:sz w:val="18"/>
-          <w:szCs w:val="18"/>
+          <w:sz w:val="20"/>
+          <w:szCs w:val="20"/>
+        </w:rPr>
+      </w:pPr>
+      <w:r>
+        <w:rPr>
+          <w:rFonts w:ascii="Segoe UI" w:hAnsi="Segoe UI" w:cs="Segoe UI"/>
+          <w:color w:val="373A3C"/>
+          <w:sz w:val="18"/>
+          <w:szCs w:val="18"/>
+          <w:shd w:val="clear" w:color="auto" w:fill="FFFFFF"/>
+        </w:rPr>
+        <w:t>Credential URL</w:t>
+      </w:r>
+      <w:r>
+        <w:rPr>
+          <w:rFonts w:ascii="Segoe UI" w:hAnsi="Segoe UI" w:cs="Segoe UI"/>
+          <w:color w:val="373A3C"/>
+          <w:sz w:val="18"/>
+          <w:szCs w:val="18"/>
+          <w:shd w:val="clear" w:color="auto" w:fill="FFFFFF"/>
         </w:rPr>
         <w:tab/>
         <w:t>:</w:t>
       </w:r>
       <w:r>
         <w:rPr>
-          <w:rFonts w:ascii="Century Gothic" w:hAnsi="Century Gothic"/>
-          <w:sz w:val="18"/>
-          <w:szCs w:val="18"/>
-        </w:rPr>
-        <w:tab/>
-        <w:t>A+</w:t>
-      </w:r>
-    </w:p>
-    <w:p>
-      <w:pPr>
-        <w:pStyle w:val="ListParagraph"/>
-        <w:numPr>
-          <w:ilvl w:val="0"/>
-          <w:numId w:val="23"/>
-        </w:numPr>
-        <w:rPr>
-          <w:rFonts w:ascii="Century Gothic" w:hAnsi="Century Gothic"/>
-          <w:sz w:val="20"/>
-          <w:szCs w:val="20"/>
-        </w:rPr>
-      </w:pPr>
-      <w:r>
-        <w:rPr>
           <w:rFonts w:ascii="Segoe UI" w:hAnsi="Segoe UI" w:cs="Segoe UI"/>
           <w:color w:val="373A3C"/>
           <w:sz w:val="18"/>
           <w:szCs w:val="18"/>
           <w:shd w:val="clear" w:color="auto" w:fill="FFFFFF"/>
         </w:rPr>
-        <w:t>Credential URL</w:t>
-      </w:r>
-      <w:r>
-        <w:rPr>
-          <w:rFonts w:ascii="Segoe UI" w:hAnsi="Segoe UI" w:cs="Segoe UI"/>
-          <w:color w:val="373A3C"/>
-          <w:sz w:val="18"/>
-          <w:szCs w:val="18"/>
-          <w:shd w:val="clear" w:color="auto" w:fill="FFFFFF"/>
-        </w:rPr>
         <w:tab/>
-        <w:t>:</w:t>
-      </w:r>
-      <w:r>
-        <w:rPr>
-          <w:rFonts w:ascii="Segoe UI" w:hAnsi="Segoe UI" w:cs="Segoe UI"/>
-          <w:color w:val="373A3C"/>
-          <w:sz w:val="18"/>
-          <w:szCs w:val="18"/>
-          <w:shd w:val="clear" w:color="auto" w:fill="FFFFFF"/>
-        </w:rPr>
-        <w:tab/>
-      </w:r>
-      <w:hyperlink r:id="rId43" w:tgtFrame="_blank" w:history="1">
+      </w:r>
+      <w:hyperlink r:id="rId37" w:tgtFrame="_blank" w:history="1">
         <w:r>
           <w:rPr>
             <w:rStyle w:val="Hyperlink"/>
@@ -9852,54 +8982,6 @@
           <w:numId w:val="23"/>
         </w:numPr>
         <w:rPr>
-          <w:rFonts w:ascii="Century Gothic" w:hAnsi="Century Gothic"/>
-          <w:sz w:val="18"/>
-          <w:szCs w:val="18"/>
-        </w:rPr>
-      </w:pPr>
-      <w:r>
-        <w:rPr>
-          <w:rFonts w:ascii="Century Gothic" w:hAnsi="Century Gothic"/>
-          <w:sz w:val="18"/>
-          <w:szCs w:val="18"/>
-        </w:rPr>
-        <w:t>Result</w:t>
-      </w:r>
-      <w:r>
-        <w:rPr>
-          <w:rFonts w:ascii="Century Gothic" w:hAnsi="Century Gothic"/>
-          <w:sz w:val="18"/>
-          <w:szCs w:val="18"/>
-        </w:rPr>
-        <w:tab/>
-      </w:r>
-      <w:r>
-        <w:rPr>
-          <w:rFonts w:ascii="Century Gothic" w:hAnsi="Century Gothic"/>
-          <w:sz w:val="18"/>
-          <w:szCs w:val="18"/>
-        </w:rPr>
-        <w:tab/>
-        <w:t>:</w:t>
-      </w:r>
-      <w:r>
-        <w:rPr>
-          <w:rFonts w:ascii="Century Gothic" w:hAnsi="Century Gothic"/>
-          <w:sz w:val="18"/>
-          <w:szCs w:val="18"/>
-        </w:rPr>
-        <w:tab/>
-        <w:t>A+</w:t>
-      </w:r>
-    </w:p>
-    <w:p>
-      <w:pPr>
-        <w:pStyle w:val="ListParagraph"/>
-        <w:numPr>
-          <w:ilvl w:val="0"/>
-          <w:numId w:val="23"/>
-        </w:numPr>
-        <w:rPr>
           <w:rStyle w:val="Hyperlink"/>
           <w:rFonts w:ascii="Century Gothic" w:hAnsi="Century Gothic"/>
           <w:color w:val="auto"/>
@@ -9939,7 +9021,7 @@
         </w:rPr>
         <w:tab/>
       </w:r>
-      <w:hyperlink r:id="rId44" w:history="1">
+      <w:hyperlink r:id="rId38" w:history="1">
         <w:r>
           <w:rPr>
             <w:rStyle w:val="Hyperlink"/>
@@ -10008,8 +9090,8 @@
         <w:tblLook w:val="04A0" w:firstRow="1" w:lastRow="0" w:firstColumn="1" w:lastColumn="0" w:noHBand="0" w:noVBand="1"/>
       </w:tblPr>
       <w:tblGrid>
-        <w:gridCol w:w="1339"/>
-        <w:gridCol w:w="8399"/>
+        <w:gridCol w:w="1328"/>
+        <w:gridCol w:w="8410"/>
       </w:tblGrid>
       <w:tr>
         <w:tc>
@@ -10049,7 +9131,7 @@
                           <pic:cNvPicPr/>
                         </pic:nvPicPr>
                         <pic:blipFill>
-                          <a:blip r:embed="rId45" cstate="print">
+                          <a:blip r:embed="rId39" cstate="print">
                             <a:extLst>
                               <a:ext uri="{28A0092B-C50C-407E-A947-70E740481C1C}">
                                 <a14:useLocalDpi xmlns:a14="http://schemas.microsoft.com/office/drawing/2010/main" val="0"/>
@@ -10114,7 +9196,7 @@
           <w:tbl>
             <w:tblPr>
               <w:tblStyle w:val="TableGrid"/>
-              <w:tblW w:w="472" w:type="dxa"/>
+              <w:tblW w:w="3812" w:type="dxa"/>
               <w:tblBorders>
                 <w:top w:val="none" w:sz="0" w:space="0" w:color="auto"/>
                 <w:left w:val="none" w:sz="0" w:space="0" w:color="auto"/>
@@ -10127,7 +9209,7 @@
             </w:tblPr>
             <w:tblGrid>
               <w:gridCol w:w="396"/>
-              <w:gridCol w:w="3796"/>
+              <w:gridCol w:w="4011"/>
             </w:tblGrid>
             <w:tr>
               <w:trPr>
@@ -10135,7 +9217,7 @@
               </w:trPr>
               <w:tc>
                 <w:tcPr>
-                  <w:tcW w:w="236" w:type="dxa"/>
+                  <w:tcW w:w="396" w:type="dxa"/>
                   <w:vAlign w:val="center"/>
                 </w:tcPr>
                 <w:p>
@@ -10171,7 +9253,7 @@
                                 <pic:cNvPicPr/>
                               </pic:nvPicPr>
                               <pic:blipFill>
-                                <a:blip r:embed="rId46" cstate="print">
+                                <a:blip r:embed="rId40" cstate="print">
                                   <a:extLst>
                                     <a:ext uri="{28A0092B-C50C-407E-A947-70E740481C1C}">
                                       <a14:useLocalDpi xmlns:a14="http://schemas.microsoft.com/office/drawing/2010/main" val="0"/>
@@ -10201,7 +9283,7 @@
               </w:tc>
               <w:tc>
                 <w:tcPr>
-                  <w:tcW w:w="236" w:type="dxa"/>
+                  <w:tcW w:w="3416" w:type="dxa"/>
                   <w:vAlign w:val="center"/>
                 </w:tcPr>
                 <w:p>
@@ -10214,7 +9296,7 @@
                       <w:szCs w:val="28"/>
                     </w:rPr>
                   </w:pPr>
-                  <w:hyperlink r:id="rId47" w:history="1">
+                  <w:hyperlink r:id="rId41" w:history="1">
                     <w:r>
                       <w:rPr>
                         <w:color w:val="0000FF"/>
@@ -10233,105 +9315,7 @@
               </w:trPr>
               <w:tc>
                 <w:tcPr>
-                  <w:tcW w:w="236" w:type="dxa"/>
-                  <w:vAlign w:val="center"/>
-                </w:tcPr>
-                <w:p>
-                  <w:pPr>
-                    <w:rPr>
-                      <w:rFonts w:ascii="Century Gothic" w:hAnsi="Century Gothic"/>
-                      <w:b/>
-                      <w:color w:val="072B62" w:themeColor="background2" w:themeShade="40"/>
-                      <w:sz w:val="28"/>
-                      <w:szCs w:val="28"/>
-                    </w:rPr>
-                  </w:pPr>
-                  <w:r>
-                    <w:rPr>
-                      <w:noProof/>
-                      <w:color w:val="0000FF"/>
-                      <w:sz w:val="18"/>
-                      <w:szCs w:val="18"/>
-                    </w:rPr>
-                    <w:drawing>
-                      <wp:inline distT="0" distB="0" distL="0" distR="0" wp14:anchorId="4FE0E0AC" wp14:editId="0117F5B0">
-                        <wp:extent cx="109728" cy="109728"/>
-                        <wp:effectExtent l="0" t="0" r="5080" b="5080"/>
-                        <wp:docPr id="34" name="Picture 34"/>
-                        <wp:cNvGraphicFramePr>
-                          <a:graphicFrameLocks xmlns:a="http://schemas.openxmlformats.org/drawingml/2006/main" noChangeAspect="1"/>
-                        </wp:cNvGraphicFramePr>
-                        <a:graphic xmlns:a="http://schemas.openxmlformats.org/drawingml/2006/main">
-                          <a:graphicData uri="http://schemas.openxmlformats.org/drawingml/2006/picture">
-                            <pic:pic xmlns:pic="http://schemas.openxmlformats.org/drawingml/2006/picture">
-                              <pic:nvPicPr>
-                                <pic:cNvPr id="10" name="twitter.png"/>
-                                <pic:cNvPicPr/>
-                              </pic:nvPicPr>
-                              <pic:blipFill>
-                                <a:blip r:embed="rId48" cstate="print">
-                                  <a:extLst>
-                                    <a:ext uri="{28A0092B-C50C-407E-A947-70E740481C1C}">
-                                      <a14:useLocalDpi xmlns:a14="http://schemas.microsoft.com/office/drawing/2010/main" val="0"/>
-                                    </a:ext>
-                                  </a:extLst>
-                                </a:blip>
-                                <a:stretch>
-                                  <a:fillRect/>
-                                </a:stretch>
-                              </pic:blipFill>
-                              <pic:spPr>
-                                <a:xfrm>
-                                  <a:off x="0" y="0"/>
-                                  <a:ext cx="109728" cy="109728"/>
-                                </a:xfrm>
-                                <a:prstGeom prst="rect">
-                                  <a:avLst/>
-                                </a:prstGeom>
-                              </pic:spPr>
-                            </pic:pic>
-                          </a:graphicData>
-                        </a:graphic>
-                      </wp:inline>
-                    </w:drawing>
-                  </w:r>
-                </w:p>
-              </w:tc>
-              <w:tc>
-                <w:tcPr>
-                  <w:tcW w:w="236" w:type="dxa"/>
-                  <w:vAlign w:val="center"/>
-                </w:tcPr>
-                <w:p>
-                  <w:pPr>
-                    <w:rPr>
-                      <w:rFonts w:ascii="Century Gothic" w:hAnsi="Century Gothic"/>
-                      <w:b/>
-                      <w:color w:val="072B62" w:themeColor="background2" w:themeShade="40"/>
-                      <w:sz w:val="28"/>
-                      <w:szCs w:val="28"/>
-                    </w:rPr>
-                  </w:pPr>
-                  <w:hyperlink r:id="rId49" w:history="1">
-                    <w:r>
-                      <w:rPr>
-                        <w:color w:val="0000FF"/>
-                        <w:sz w:val="18"/>
-                        <w:szCs w:val="18"/>
-                      </w:rPr>
-                      <w:t>https://twitter.com/shkhaider2015</w:t>
-                    </w:r>
-                  </w:hyperlink>
-                </w:p>
-              </w:tc>
-            </w:tr>
-            <w:tr>
-              <w:trPr>
-                <w:trHeight w:val="432"/>
-              </w:trPr>
-              <w:tc>
-                <w:tcPr>
-                  <w:tcW w:w="236" w:type="dxa"/>
+                  <w:tcW w:w="396" w:type="dxa"/>
                   <w:vAlign w:val="center"/>
                 </w:tcPr>
                 <w:p>
@@ -10367,7 +9351,7 @@
                                 <pic:cNvPicPr/>
                               </pic:nvPicPr>
                               <pic:blipFill>
-                                <a:blip r:embed="rId50" cstate="print">
+                                <a:blip r:embed="rId42" cstate="print">
                                   <a:extLst>
                                     <a:ext uri="{28A0092B-C50C-407E-A947-70E740481C1C}">
                                       <a14:useLocalDpi xmlns:a14="http://schemas.microsoft.com/office/drawing/2010/main" val="0"/>
@@ -10397,7 +9381,7 @@
               </w:tc>
               <w:tc>
                 <w:tcPr>
-                  <w:tcW w:w="236" w:type="dxa"/>
+                  <w:tcW w:w="3416" w:type="dxa"/>
                   <w:vAlign w:val="center"/>
                 </w:tcPr>
                 <w:p>
@@ -10407,16 +9391,14 @@
                       <w:szCs w:val="18"/>
                     </w:rPr>
                   </w:pPr>
-                  <w:hyperlink r:id="rId51" w:history="1">
-                    <w:r>
-                      <w:rPr>
-                        <w:color w:val="0000FF"/>
-                        <w:sz w:val="18"/>
-                        <w:szCs w:val="18"/>
-                      </w:rPr>
-                      <w:t>https://www.facebook.com/shakeel.haider.2015</w:t>
-                    </w:r>
-                  </w:hyperlink>
+                  <w:r>
+                    <w:rPr>
+                      <w:color w:val="0000FF"/>
+                      <w:sz w:val="18"/>
+                      <w:szCs w:val="18"/>
+                    </w:rPr>
+                    <w:t>https://stackoverflow.com/users/8307195/shakeel-haider</w:t>
+                  </w:r>
                 </w:p>
               </w:tc>
             </w:tr>
@@ -10426,17 +9408,13 @@
               </w:trPr>
               <w:tc>
                 <w:tcPr>
-                  <w:tcW w:w="236" w:type="dxa"/>
+                  <w:tcW w:w="396" w:type="dxa"/>
                   <w:vAlign w:val="center"/>
                 </w:tcPr>
                 <w:p>
                   <w:pPr>
                     <w:rPr>
-                      <w:rFonts w:ascii="Century Gothic" w:hAnsi="Century Gothic"/>
-                      <w:b/>
-                      <w:color w:val="072B62" w:themeColor="background2" w:themeShade="40"/>
-                      <w:sz w:val="28"/>
-                      <w:szCs w:val="28"/>
+                      <w:noProof/>
                     </w:rPr>
                   </w:pPr>
                   <w:r>
@@ -10444,10 +9422,10 @@
                       <w:noProof/>
                     </w:rPr>
                     <w:drawing>
-                      <wp:inline distT="0" distB="0" distL="0" distR="0" wp14:anchorId="6FFAA3ED" wp14:editId="7D6FBD35">
-                        <wp:extent cx="107315" cy="107315"/>
-                        <wp:effectExtent l="0" t="0" r="6985" b="6985"/>
-                        <wp:docPr id="54" name="Picture 54"/>
+                      <wp:inline distT="0" distB="0" distL="0" distR="0" wp14:anchorId="4470E97A" wp14:editId="20D7164B">
+                        <wp:extent cx="108000" cy="108000"/>
+                        <wp:effectExtent l="0" t="0" r="6350" b="6350"/>
+                        <wp:docPr id="58" name="Picture 58"/>
                         <wp:cNvGraphicFramePr>
                           <a:graphicFrameLocks xmlns:a="http://schemas.openxmlformats.org/drawingml/2006/main" noChangeAspect="1"/>
                         </wp:cNvGraphicFramePr>
@@ -10455,11 +9433,11 @@
                           <a:graphicData uri="http://schemas.openxmlformats.org/drawingml/2006/picture">
                             <pic:pic xmlns:pic="http://schemas.openxmlformats.org/drawingml/2006/picture">
                               <pic:nvPicPr>
-                                <pic:cNvPr id="9" name="facebook.png"/>
+                                <pic:cNvPr id="58" name="Picture 58"/>
                                 <pic:cNvPicPr/>
                               </pic:nvPicPr>
                               <pic:blipFill>
-                                <a:blip r:embed="rId52" cstate="print">
+                                <a:blip r:embed="rId43" cstate="print">
                                   <a:extLst>
                                     <a:ext uri="{28A0092B-C50C-407E-A947-70E740481C1C}">
                                       <a14:useLocalDpi xmlns:a14="http://schemas.microsoft.com/office/drawing/2010/main" val="0"/>
@@ -10473,7 +9451,7 @@
                               <pic:spPr>
                                 <a:xfrm>
                                   <a:off x="0" y="0"/>
-                                  <a:ext cx="107315" cy="107315"/>
+                                  <a:ext cx="108000" cy="108000"/>
                                 </a:xfrm>
                                 <a:prstGeom prst="rect">
                                   <a:avLst/>
@@ -10489,26 +9467,24 @@
               </w:tc>
               <w:tc>
                 <w:tcPr>
-                  <w:tcW w:w="236" w:type="dxa"/>
+                  <w:tcW w:w="3416" w:type="dxa"/>
                   <w:vAlign w:val="center"/>
                 </w:tcPr>
                 <w:p>
-                  <w:pPr>
+                  <w:r>
                     <w:rPr>
                       <w:sz w:val="18"/>
                       <w:szCs w:val="18"/>
                     </w:rPr>
-                  </w:pPr>
-                  <w:hyperlink r:id="rId53" w:history="1">
-                    <w:r>
-                      <w:rPr>
-                        <w:color w:val="0000FF"/>
-                        <w:sz w:val="18"/>
-                        <w:szCs w:val="18"/>
-                      </w:rPr>
-                      <w:t>https://www.facebook.com/shakeel.haider.2015</w:t>
-                    </w:r>
-                  </w:hyperlink>
+                    <w:t>+92346002785</w:t>
+                  </w:r>
+                  <w:r>
+                    <w:rPr>
+                      <w:sz w:val="18"/>
+                      <w:szCs w:val="18"/>
+                    </w:rPr>
+                    <w:t>2</w:t>
+                  </w:r>
                 </w:p>
               </w:tc>
             </w:tr>
@@ -10588,7 +9564,7 @@
                           <pic:cNvPicPr/>
                         </pic:nvPicPr>
                         <pic:blipFill>
-                          <a:blip r:embed="rId54" cstate="print">
+                          <a:blip r:embed="rId44" cstate="print">
                             <a:extLst>
                               <a:ext uri="{28A0092B-C50C-407E-A947-70E740481C1C}">
                                 <a14:useLocalDpi xmlns:a14="http://schemas.microsoft.com/office/drawing/2010/main" val="0"/>
@@ -10721,7 +9697,7 @@
                                 <pic:cNvPicPr/>
                               </pic:nvPicPr>
                               <pic:blipFill>
-                                <a:blip r:embed="rId55" cstate="print">
+                                <a:blip r:embed="rId45" cstate="print">
                                   <a:extLst>
                                     <a:ext uri="{28A0092B-C50C-407E-A947-70E740481C1C}">
                                       <a14:useLocalDpi xmlns:a14="http://schemas.microsoft.com/office/drawing/2010/main" val="0"/>
@@ -10812,7 +9788,7 @@
                                 <pic:cNvPicPr/>
                               </pic:nvPicPr>
                               <pic:blipFill>
-                                <a:blip r:embed="rId56" cstate="print">
+                                <a:blip r:embed="rId46" cstate="print">
                                   <a:extLst>
                                     <a:ext uri="{28A0092B-C50C-407E-A947-70E740481C1C}">
                                       <a14:useLocalDpi xmlns:a14="http://schemas.microsoft.com/office/drawing/2010/main" val="0"/>
@@ -10898,7 +9874,7 @@
 </file>
 
 <file path=word/numbering.xml><?xml version="1.0" encoding="utf-8"?>
-<w:numbering xmlns:wpc="http://schemas.microsoft.com/office/word/2010/wordprocessingCanvas" xmlns:cx="http://schemas.microsoft.com/office/drawing/2014/chartex" xmlns:cx1="http://schemas.microsoft.com/office/drawing/2015/9/8/chartex" xmlns:cx2="http://schemas.microsoft.com/office/drawing/2015/10/21/chartex" xmlns:cx3="http://schemas.microsoft.com/office/drawing/2016/5/9/chartex" xmlns:cx4="http://schemas.microsoft.com/office/drawing/2016/5/10/chartex" xmlns:cx5="http://schemas.microsoft.com/office/drawing/2016/5/11/chartex" xmlns:cx6="http://schemas.microsoft.com/office/drawing/2016/5/12/chartex" xmlns:cx7="http://schemas.microsoft.com/office/drawing/2016/5/13/chartex" xmlns:cx8="http://schemas.microsoft.com/office/drawing/2016/5/14/chartex" xmlns:mc="http://schemas.openxmlformats.org/markup-compatibility/2006" xmlns:aink="http://schemas.microsoft.com/office/drawing/2016/ink" xmlns:am3d="http://schemas.microsoft.com/office/drawing/2017/model3d" xmlns:o="urn:schemas-microsoft-com:office:office" xmlns:r="http://schemas.openxmlformats.org/officeDocument/2006/relationships" xmlns:m="http://schemas.openxmlformats.org/officeDocument/2006/math" xmlns:v="urn:schemas-microsoft-com:vml" xmlns:wp14="http://schemas.microsoft.com/office/word/2010/wordprocessingDrawing" xmlns:wp="http://schemas.openxmlformats.org/drawingml/2006/wordprocessingDrawing" xmlns:w10="urn:schemas-microsoft-com:office:word" xmlns:w="http://schemas.openxmlformats.org/wordprocessingml/2006/main" xmlns:w14="http://schemas.microsoft.com/office/word/2010/wordml" xmlns:w15="http://schemas.microsoft.com/office/word/2012/wordml" xmlns:w16cex="http://schemas.microsoft.com/office/word/2018/wordml/cex" xmlns:w16cid="http://schemas.microsoft.com/office/word/2016/wordml/cid" xmlns:w16="http://schemas.microsoft.com/office/word/2018/wordml" xmlns:w16sdtdh="http://schemas.microsoft.com/office/word/2020/wordml/sdtdatahash" xmlns:w16se="http://schemas.microsoft.com/office/word/2015/wordml/symex" xmlns:wpg="http://schemas.microsoft.com/office/word/2010/wordprocessingGroup" xmlns:wpi="http://schemas.microsoft.com/office/word/2010/wordprocessingInk" xmlns:wne="http://schemas.microsoft.com/office/word/2006/wordml" xmlns:wps="http://schemas.microsoft.com/office/word/2010/wordprocessingShape" mc:Ignorable="w14 w15 w16se w16cid w16 w16cex w16sdtdh wp14">
+<w:numbering xmlns:wpc="http://schemas.microsoft.com/office/word/2010/wordprocessingCanvas" xmlns:cx="http://schemas.microsoft.com/office/drawing/2014/chartex" xmlns:cx1="http://schemas.microsoft.com/office/drawing/2015/9/8/chartex" xmlns:cx2="http://schemas.microsoft.com/office/drawing/2015/10/21/chartex" xmlns:cx3="http://schemas.microsoft.com/office/drawing/2016/5/9/chartex" xmlns:cx4="http://schemas.microsoft.com/office/drawing/2016/5/10/chartex" xmlns:cx5="http://schemas.microsoft.com/office/drawing/2016/5/11/chartex" xmlns:cx6="http://schemas.microsoft.com/office/drawing/2016/5/12/chartex" xmlns:cx7="http://schemas.microsoft.com/office/drawing/2016/5/13/chartex" xmlns:cx8="http://schemas.microsoft.com/office/drawing/2016/5/14/chartex" xmlns:mc="http://schemas.openxmlformats.org/markup-compatibility/2006" xmlns:aink="http://schemas.microsoft.com/office/drawing/2016/ink" xmlns:am3d="http://schemas.microsoft.com/office/drawing/2017/model3d" xmlns:o="urn:schemas-microsoft-com:office:office" xmlns:oel="http://schemas.microsoft.com/office/2019/extlst" xmlns:r="http://schemas.openxmlformats.org/officeDocument/2006/relationships" xmlns:m="http://schemas.openxmlformats.org/officeDocument/2006/math" xmlns:v="urn:schemas-microsoft-com:vml" xmlns:wp14="http://schemas.microsoft.com/office/word/2010/wordprocessingDrawing" xmlns:wp="http://schemas.openxmlformats.org/drawingml/2006/wordprocessingDrawing" xmlns:w10="urn:schemas-microsoft-com:office:word" xmlns:w="http://schemas.openxmlformats.org/wordprocessingml/2006/main" xmlns:w14="http://schemas.microsoft.com/office/word/2010/wordml" xmlns:w15="http://schemas.microsoft.com/office/word/2012/wordml" xmlns:w16cex="http://schemas.microsoft.com/office/word/2018/wordml/cex" xmlns:w16cid="http://schemas.microsoft.com/office/word/2016/wordml/cid" xmlns:w16="http://schemas.microsoft.com/office/word/2018/wordml" xmlns:w16sdtdh="http://schemas.microsoft.com/office/word/2020/wordml/sdtdatahash" xmlns:w16se="http://schemas.microsoft.com/office/word/2015/wordml/symex" xmlns:wpg="http://schemas.microsoft.com/office/word/2010/wordprocessingGroup" xmlns:wpi="http://schemas.microsoft.com/office/word/2010/wordprocessingInk" xmlns:wne="http://schemas.microsoft.com/office/word/2006/wordml" xmlns:wps="http://schemas.microsoft.com/office/word/2010/wordprocessingShape" mc:Ignorable="w14 w15 w16se w16cid w16 w16cex w16sdtdh wp14">
   <w:numPicBullet w:numPicBulletId="0">
     <w:pict>
       <v:shapetype id="_x0000_t75" coordsize="21600,21600" o:spt="75" o:preferrelative="t" path="m@4@5l@4@11@9@11@9@5xe" filled="f" stroked="f">
@@ -10920,21 +9896,21 @@
         <v:path o:extrusionok="f" gradientshapeok="t" o:connecttype="rect"/>
         <o:lock v:ext="edit" aspectratio="t"/>
       </v:shapetype>
-      <v:shape id="_x0000_i1185" type="#_x0000_t75" style="width:11.4pt;height:11.4pt" o:bullet="t">
+      <v:shape id="_x0000_i1161" type="#_x0000_t75" style="width:11.4pt;height:11.4pt" o:bullet="t">
         <v:imagedata r:id="rId1" o:title="mso249"/>
       </v:shape>
     </w:pict>
   </w:numPicBullet>
   <w:numPicBullet w:numPicBulletId="1">
     <w:pict>
-      <v:shape id="_x0000_i1186" type="#_x0000_t75" style="width:469.2pt;height:469.2pt;visibility:visible;mso-wrap-style:square" o:bullet="t">
+      <v:shape id="_x0000_i1162" type="#_x0000_t75" style="width:469.2pt;height:469.2pt;visibility:visible;mso-wrap-style:square" o:bullet="t">
         <v:imagedata r:id="rId2" o:title=""/>
       </v:shape>
     </w:pict>
   </w:numPicBullet>
   <w:numPicBullet w:numPicBulletId="2">
     <w:pict>
-      <v:shape id="_x0000_i1187" type="#_x0000_t75" style="width:9.6pt;height:9.6pt;visibility:visible;mso-wrap-style:square" o:bullet="t">
+      <v:shape id="_x0000_i1163" type="#_x0000_t75" style="width:9.6pt;height:9.6pt;visibility:visible;mso-wrap-style:square" o:bullet="t">
         <v:imagedata r:id="rId3" o:title=""/>
       </v:shape>
     </w:pict>
@@ -14484,97 +13460,97 @@
       </w:rPr>
     </w:lvl>
   </w:abstractNum>
-  <w:num w:numId="1">
+  <w:num w:numId="1" w16cid:durableId="1875652527">
     <w:abstractNumId w:val="17"/>
   </w:num>
-  <w:num w:numId="2">
+  <w:num w:numId="2" w16cid:durableId="689915526">
     <w:abstractNumId w:val="23"/>
   </w:num>
-  <w:num w:numId="3">
+  <w:num w:numId="3" w16cid:durableId="300114492">
     <w:abstractNumId w:val="6"/>
   </w:num>
-  <w:num w:numId="4">
+  <w:num w:numId="4" w16cid:durableId="1825275601">
     <w:abstractNumId w:val="30"/>
   </w:num>
-  <w:num w:numId="5">
+  <w:num w:numId="5" w16cid:durableId="715473530">
     <w:abstractNumId w:val="22"/>
   </w:num>
-  <w:num w:numId="6">
+  <w:num w:numId="6" w16cid:durableId="1303995768">
     <w:abstractNumId w:val="26"/>
   </w:num>
-  <w:num w:numId="7">
+  <w:num w:numId="7" w16cid:durableId="211504970">
     <w:abstractNumId w:val="2"/>
   </w:num>
-  <w:num w:numId="8">
+  <w:num w:numId="8" w16cid:durableId="272127967">
     <w:abstractNumId w:val="18"/>
   </w:num>
-  <w:num w:numId="9">
+  <w:num w:numId="9" w16cid:durableId="1221361126">
     <w:abstractNumId w:val="27"/>
   </w:num>
-  <w:num w:numId="10">
+  <w:num w:numId="10" w16cid:durableId="1292632865">
     <w:abstractNumId w:val="3"/>
   </w:num>
-  <w:num w:numId="11">
+  <w:num w:numId="11" w16cid:durableId="1912424140">
     <w:abstractNumId w:val="1"/>
   </w:num>
-  <w:num w:numId="12">
+  <w:num w:numId="12" w16cid:durableId="1803109233">
     <w:abstractNumId w:val="20"/>
   </w:num>
-  <w:num w:numId="13">
+  <w:num w:numId="13" w16cid:durableId="214968183">
     <w:abstractNumId w:val="4"/>
   </w:num>
-  <w:num w:numId="14">
+  <w:num w:numId="14" w16cid:durableId="1195120601">
     <w:abstractNumId w:val="15"/>
   </w:num>
-  <w:num w:numId="15">
+  <w:num w:numId="15" w16cid:durableId="1668828352">
     <w:abstractNumId w:val="7"/>
   </w:num>
-  <w:num w:numId="16">
+  <w:num w:numId="16" w16cid:durableId="1688167856">
     <w:abstractNumId w:val="9"/>
   </w:num>
-  <w:num w:numId="17">
+  <w:num w:numId="17" w16cid:durableId="420419016">
     <w:abstractNumId w:val="24"/>
   </w:num>
-  <w:num w:numId="18">
+  <w:num w:numId="18" w16cid:durableId="1645352952">
     <w:abstractNumId w:val="14"/>
   </w:num>
-  <w:num w:numId="19">
+  <w:num w:numId="19" w16cid:durableId="595359495">
     <w:abstractNumId w:val="12"/>
   </w:num>
-  <w:num w:numId="20">
+  <w:num w:numId="20" w16cid:durableId="1429807246">
     <w:abstractNumId w:val="5"/>
   </w:num>
-  <w:num w:numId="21">
+  <w:num w:numId="21" w16cid:durableId="1365521961">
     <w:abstractNumId w:val="10"/>
   </w:num>
-  <w:num w:numId="22">
+  <w:num w:numId="22" w16cid:durableId="1327130654">
     <w:abstractNumId w:val="16"/>
   </w:num>
-  <w:num w:numId="23">
+  <w:num w:numId="23" w16cid:durableId="1937210975">
     <w:abstractNumId w:val="13"/>
   </w:num>
-  <w:num w:numId="24">
+  <w:num w:numId="24" w16cid:durableId="761607455">
     <w:abstractNumId w:val="0"/>
   </w:num>
-  <w:num w:numId="25">
+  <w:num w:numId="25" w16cid:durableId="1758672212">
     <w:abstractNumId w:val="29"/>
   </w:num>
-  <w:num w:numId="26">
+  <w:num w:numId="26" w16cid:durableId="1397893952">
     <w:abstractNumId w:val="19"/>
   </w:num>
-  <w:num w:numId="27">
+  <w:num w:numId="27" w16cid:durableId="708914037">
     <w:abstractNumId w:val="21"/>
   </w:num>
-  <w:num w:numId="28">
+  <w:num w:numId="28" w16cid:durableId="1003240684">
     <w:abstractNumId w:val="28"/>
   </w:num>
-  <w:num w:numId="29">
+  <w:num w:numId="29" w16cid:durableId="817498209">
     <w:abstractNumId w:val="11"/>
   </w:num>
-  <w:num w:numId="30">
+  <w:num w:numId="30" w16cid:durableId="1638337985">
     <w:abstractNumId w:val="8"/>
   </w:num>
-  <w:num w:numId="31">
+  <w:num w:numId="31" w16cid:durableId="996811588">
     <w:abstractNumId w:val="25"/>
   </w:num>
 </w:numbering>

</xml_diff>

<commit_message>
Add BCD Apps Experience
</commit_message>
<xml_diff>
--- a/updatedCV.docx
+++ b/updatedCV.docx
@@ -57,23 +57,13 @@
         </w:rPr>
         <w:t xml:space="preserve">, </w:t>
       </w:r>
-      <w:proofErr w:type="spellStart"/>
       <w:r>
         <w:rPr>
           <w:rFonts w:ascii="Century Gothic" w:hAnsi="Century Gothic"/>
           <w:sz w:val="20"/>
           <w:szCs w:val="20"/>
         </w:rPr>
-        <w:t>Manghopir</w:t>
-      </w:r>
-      <w:proofErr w:type="spellEnd"/>
-      <w:r>
-        <w:rPr>
-          <w:rFonts w:ascii="Century Gothic" w:hAnsi="Century Gothic"/>
-          <w:sz w:val="20"/>
-          <w:szCs w:val="20"/>
-        </w:rPr>
-        <w:t xml:space="preserve"> Road</w:t>
+        <w:t>Manghopir Road</w:t>
       </w:r>
       <w:r>
         <w:rPr>
@@ -351,10 +341,10 @@
         <w:tblLook w:val="04A0" w:firstRow="1" w:lastRow="0" w:firstColumn="1" w:lastColumn="0" w:noHBand="0" w:noVBand="1"/>
       </w:tblPr>
       <w:tblGrid>
-        <w:gridCol w:w="466"/>
-        <w:gridCol w:w="2123"/>
-        <w:gridCol w:w="270"/>
-        <w:gridCol w:w="5781"/>
+        <w:gridCol w:w="465"/>
+        <w:gridCol w:w="2122"/>
+        <w:gridCol w:w="277"/>
+        <w:gridCol w:w="5776"/>
       </w:tblGrid>
       <w:tr>
         <w:tc>
@@ -511,23 +501,13 @@
               </w:rPr>
               <w:t xml:space="preserve">Banaras, </w:t>
             </w:r>
-            <w:proofErr w:type="spellStart"/>
             <w:r>
               <w:rPr>
                 <w:color w:val="072B62" w:themeColor="background2" w:themeShade="40"/>
                 <w:sz w:val="18"/>
                 <w:szCs w:val="18"/>
               </w:rPr>
-              <w:t>Manghopir</w:t>
-            </w:r>
-            <w:proofErr w:type="spellEnd"/>
-            <w:r>
-              <w:rPr>
-                <w:color w:val="072B62" w:themeColor="background2" w:themeShade="40"/>
-                <w:sz w:val="18"/>
-                <w:szCs w:val="18"/>
-              </w:rPr>
-              <w:t xml:space="preserve"> Road, Karachi No 16</w:t>
+              <w:t>Manghopir Road, Karachi No 16</w:t>
             </w:r>
           </w:p>
         </w:tc>
@@ -1333,18 +1313,8 @@
           <w:sz w:val="18"/>
           <w:szCs w:val="18"/>
         </w:rPr>
-        <w:t xml:space="preserve"> and </w:t>
-      </w:r>
-      <w:proofErr w:type="spellStart"/>
-      <w:r>
-        <w:rPr>
-          <w:rFonts w:ascii="Century Gothic" w:hAnsi="Century Gothic"/>
-          <w:sz w:val="18"/>
-          <w:szCs w:val="18"/>
-        </w:rPr>
-        <w:t>NextJS</w:t>
-      </w:r>
-      <w:proofErr w:type="spellEnd"/>
+        <w:t xml:space="preserve"> and NextJS</w:t>
+      </w:r>
       <w:r>
         <w:rPr>
           <w:rFonts w:ascii="Century Gothic" w:hAnsi="Century Gothic"/>
@@ -1381,25 +1351,7 @@
           <w:sz w:val="18"/>
           <w:szCs w:val="18"/>
         </w:rPr>
-        <w:t xml:space="preserve">NodeJS, </w:t>
-      </w:r>
-      <w:proofErr w:type="spellStart"/>
-      <w:r>
-        <w:rPr>
-          <w:rFonts w:ascii="Century Gothic" w:hAnsi="Century Gothic"/>
-          <w:sz w:val="18"/>
-          <w:szCs w:val="18"/>
-        </w:rPr>
-        <w:t>ExpressJS</w:t>
-      </w:r>
-      <w:proofErr w:type="spellEnd"/>
-      <w:r>
-        <w:rPr>
-          <w:rFonts w:ascii="Century Gothic" w:hAnsi="Century Gothic"/>
-          <w:sz w:val="18"/>
-          <w:szCs w:val="18"/>
-        </w:rPr>
-        <w:t xml:space="preserve"> and </w:t>
+        <w:t xml:space="preserve">NodeJS, ExpressJS and </w:t>
       </w:r>
       <w:r>
         <w:rPr>
@@ -1408,6 +1360,28 @@
           <w:szCs w:val="18"/>
         </w:rPr>
         <w:t>Python Flask)</w:t>
+      </w:r>
+    </w:p>
+    <w:p>
+      <w:pPr>
+        <w:pStyle w:val="ListParagraph"/>
+        <w:numPr>
+          <w:ilvl w:val="0"/>
+          <w:numId w:val="24"/>
+        </w:numPr>
+        <w:rPr>
+          <w:rFonts w:ascii="Century Gothic" w:hAnsi="Century Gothic"/>
+          <w:sz w:val="18"/>
+          <w:szCs w:val="18"/>
+        </w:rPr>
+      </w:pPr>
+      <w:r>
+        <w:rPr>
+          <w:rFonts w:ascii="Century Gothic" w:hAnsi="Century Gothic"/>
+          <w:sz w:val="18"/>
+          <w:szCs w:val="18"/>
+        </w:rPr>
+        <w:t>Object Relational Models (SQLAlchemy, TypeORM, Prisma)</w:t>
       </w:r>
     </w:p>
     <w:p>
@@ -1637,9 +1611,9 @@
         <w:tblLook w:val="04A0" w:firstRow="1" w:lastRow="0" w:firstColumn="1" w:lastColumn="0" w:noHBand="0" w:noVBand="1"/>
       </w:tblPr>
       <w:tblGrid>
-        <w:gridCol w:w="390"/>
+        <w:gridCol w:w="391"/>
         <w:gridCol w:w="791"/>
-        <w:gridCol w:w="8179"/>
+        <w:gridCol w:w="8178"/>
       </w:tblGrid>
       <w:tr>
         <w:trPr>
@@ -2722,7 +2696,6 @@
           <w:sz w:val="20"/>
           <w:szCs w:val="20"/>
         </w:rPr>
-        <w:lastRenderedPageBreak/>
         <w:drawing>
           <wp:anchor distT="0" distB="0" distL="114300" distR="114300" simplePos="0" relativeHeight="251639296" behindDoc="1" locked="0" layoutInCell="1" allowOverlap="1" wp14:anchorId="67653950" wp14:editId="49DE9A92">
             <wp:simplePos x="0" y="0"/>
@@ -2827,11 +2800,11 @@
         <w:tblLook w:val="04A0" w:firstRow="1" w:lastRow="0" w:firstColumn="1" w:lastColumn="0" w:noHBand="0" w:noVBand="1"/>
       </w:tblPr>
       <w:tblGrid>
-        <w:gridCol w:w="731"/>
+        <w:gridCol w:w="732"/>
+        <w:gridCol w:w="2023"/>
         <w:gridCol w:w="2024"/>
-        <w:gridCol w:w="2026"/>
-        <w:gridCol w:w="2672"/>
-        <w:gridCol w:w="1907"/>
+        <w:gridCol w:w="2676"/>
+        <w:gridCol w:w="1905"/>
       </w:tblGrid>
       <w:tr>
         <w:trPr>
@@ -3004,10 +2977,10 @@
                 <w:szCs w:val="20"/>
               </w:rPr>
               <w:drawing>
-                <wp:inline distT="0" distB="0" distL="0" distR="0" wp14:anchorId="262237FD" wp14:editId="167AFC7C">
+                <wp:inline distT="0" distB="0" distL="0" distR="0" wp14:anchorId="69C35075" wp14:editId="5FAE44E9">
                   <wp:extent cx="201600" cy="201600"/>
                   <wp:effectExtent l="0" t="0" r="8255" b="8255"/>
-                  <wp:docPr id="57" name="Picture 57"/>
+                  <wp:docPr id="925949314" name="Picture 1"/>
                   <wp:cNvGraphicFramePr>
                     <a:graphicFrameLocks xmlns:a="http://schemas.openxmlformats.org/drawingml/2006/main" noChangeAspect="1"/>
                   </wp:cNvGraphicFramePr>
@@ -3015,7 +2988,7 @@
                     <a:graphicData uri="http://schemas.openxmlformats.org/drawingml/2006/picture">
                       <pic:pic xmlns:pic="http://schemas.openxmlformats.org/drawingml/2006/picture">
                         <pic:nvPicPr>
-                          <pic:cNvPr id="57" name="Picture 57"/>
+                          <pic:cNvPr id="925949314" name="Picture 925949314"/>
                           <pic:cNvPicPr/>
                         </pic:nvPicPr>
                         <pic:blipFill>
@@ -3064,16 +3037,14 @@
                 <w:szCs w:val="16"/>
               </w:rPr>
             </w:pPr>
-            <w:proofErr w:type="spellStart"/>
             <w:r>
               <w:rPr>
                 <w:rFonts w:ascii="Century Gothic" w:hAnsi="Century Gothic"/>
                 <w:sz w:val="16"/>
                 <w:szCs w:val="16"/>
               </w:rPr>
-              <w:t>Retrocube</w:t>
+              <w:t>BCD Apps</w:t>
             </w:r>
-            <w:proofErr w:type="spellEnd"/>
           </w:p>
         </w:tc>
         <w:tc>
@@ -3100,7 +3071,7 @@
                 <w:sz w:val="16"/>
                 <w:szCs w:val="16"/>
               </w:rPr>
-              <w:t>React Native Developer</w:t>
+              <w:t>Frontend (Lead)</w:t>
             </w:r>
           </w:p>
         </w:tc>
@@ -3128,7 +3099,7 @@
                 <w:sz w:val="16"/>
                 <w:szCs w:val="16"/>
               </w:rPr>
-              <w:t>… Continue</w:t>
+              <w:t>…Continue</w:t>
             </w:r>
           </w:p>
         </w:tc>
@@ -3193,10 +3164,10 @@
                 <w:szCs w:val="20"/>
               </w:rPr>
               <w:drawing>
-                <wp:inline distT="0" distB="0" distL="0" distR="0" wp14:anchorId="659B7169" wp14:editId="3B4ED45D">
-                  <wp:extent cx="201168" cy="201168"/>
-                  <wp:effectExtent l="0" t="0" r="8890" b="8890"/>
-                  <wp:docPr id="13" name="Picture 13"/>
+                <wp:inline distT="0" distB="0" distL="0" distR="0" wp14:anchorId="262237FD" wp14:editId="167AFC7C">
+                  <wp:extent cx="201600" cy="201600"/>
+                  <wp:effectExtent l="0" t="0" r="8255" b="8255"/>
+                  <wp:docPr id="57" name="Picture 57"/>
                   <wp:cNvGraphicFramePr>
                     <a:graphicFrameLocks xmlns:a="http://schemas.openxmlformats.org/drawingml/2006/main" noChangeAspect="1"/>
                   </wp:cNvGraphicFramePr>
@@ -3204,7 +3175,7 @@
                     <a:graphicData uri="http://schemas.openxmlformats.org/drawingml/2006/picture">
                       <pic:pic xmlns:pic="http://schemas.openxmlformats.org/drawingml/2006/picture">
                         <pic:nvPicPr>
-                          <pic:cNvPr id="13" name="Picture 13"/>
+                          <pic:cNvPr id="57" name="Picture 57"/>
                           <pic:cNvPicPr/>
                         </pic:nvPicPr>
                         <pic:blipFill>
@@ -3222,7 +3193,7 @@
                         <pic:spPr>
                           <a:xfrm>
                             <a:off x="0" y="0"/>
-                            <a:ext cx="201168" cy="201168"/>
+                            <a:ext cx="201600" cy="201600"/>
                           </a:xfrm>
                           <a:prstGeom prst="rect">
                             <a:avLst/>
@@ -3259,7 +3230,7 @@
                 <w:sz w:val="16"/>
                 <w:szCs w:val="16"/>
               </w:rPr>
-              <w:t>Concept Recall</w:t>
+              <w:t>Retrocube</w:t>
             </w:r>
           </w:p>
         </w:tc>
@@ -3287,23 +3258,7 @@
                 <w:sz w:val="16"/>
                 <w:szCs w:val="16"/>
               </w:rPr>
-              <w:t>React</w:t>
-            </w:r>
-            <w:r>
-              <w:rPr>
-                <w:rFonts w:ascii="Century Gothic" w:hAnsi="Century Gothic"/>
-                <w:sz w:val="16"/>
-                <w:szCs w:val="16"/>
-              </w:rPr>
-              <w:t>JS</w:t>
-            </w:r>
-            <w:r>
-              <w:rPr>
-                <w:rFonts w:ascii="Century Gothic" w:hAnsi="Century Gothic"/>
-                <w:sz w:val="16"/>
-                <w:szCs w:val="16"/>
-              </w:rPr>
-              <w:t xml:space="preserve"> Developer</w:t>
+              <w:t>React Native Developer</w:t>
             </w:r>
           </w:p>
         </w:tc>
@@ -3331,7 +3286,7 @@
                 <w:sz w:val="16"/>
                 <w:szCs w:val="16"/>
               </w:rPr>
-              <w:t>Three Months</w:t>
+              <w:t>One Year</w:t>
             </w:r>
           </w:p>
         </w:tc>
@@ -3396,10 +3351,10 @@
                 <w:szCs w:val="20"/>
               </w:rPr>
               <w:drawing>
-                <wp:inline distT="0" distB="0" distL="0" distR="0" wp14:anchorId="25585B6B" wp14:editId="2B9D849F">
+                <wp:inline distT="0" distB="0" distL="0" distR="0" wp14:anchorId="659B7169" wp14:editId="3B4ED45D">
                   <wp:extent cx="201168" cy="201168"/>
                   <wp:effectExtent l="0" t="0" r="8890" b="8890"/>
-                  <wp:docPr id="10" name="Picture 10"/>
+                  <wp:docPr id="13" name="Picture 13"/>
                   <wp:cNvGraphicFramePr>
                     <a:graphicFrameLocks xmlns:a="http://schemas.openxmlformats.org/drawingml/2006/main" noChangeAspect="1"/>
                   </wp:cNvGraphicFramePr>
@@ -3407,7 +3362,7 @@
                     <a:graphicData uri="http://schemas.openxmlformats.org/drawingml/2006/picture">
                       <pic:pic xmlns:pic="http://schemas.openxmlformats.org/drawingml/2006/picture">
                         <pic:nvPicPr>
-                          <pic:cNvPr id="10" name="Picture 10"/>
+                          <pic:cNvPr id="13" name="Picture 13"/>
                           <pic:cNvPicPr/>
                         </pic:nvPicPr>
                         <pic:blipFill>
@@ -3462,6 +3417,209 @@
                 <w:sz w:val="16"/>
                 <w:szCs w:val="16"/>
               </w:rPr>
+              <w:t>Concept Recall</w:t>
+            </w:r>
+          </w:p>
+        </w:tc>
+        <w:tc>
+          <w:tcPr>
+            <w:tcW w:w="2070" w:type="dxa"/>
+            <w:vAlign w:val="center"/>
+          </w:tcPr>
+          <w:p>
+            <w:pPr>
+              <w:tabs>
+                <w:tab w:val="left" w:pos="1296"/>
+                <w:tab w:val="left" w:pos="5204"/>
+              </w:tabs>
+              <w:jc w:val="center"/>
+              <w:rPr>
+                <w:rFonts w:ascii="Century Gothic" w:hAnsi="Century Gothic"/>
+                <w:sz w:val="16"/>
+                <w:szCs w:val="16"/>
+              </w:rPr>
+            </w:pPr>
+            <w:r>
+              <w:rPr>
+                <w:rFonts w:ascii="Century Gothic" w:hAnsi="Century Gothic"/>
+                <w:sz w:val="16"/>
+                <w:szCs w:val="16"/>
+              </w:rPr>
+              <w:t>React</w:t>
+            </w:r>
+            <w:r>
+              <w:rPr>
+                <w:rFonts w:ascii="Century Gothic" w:hAnsi="Century Gothic"/>
+                <w:sz w:val="16"/>
+                <w:szCs w:val="16"/>
+              </w:rPr>
+              <w:t>JS</w:t>
+            </w:r>
+            <w:r>
+              <w:rPr>
+                <w:rFonts w:ascii="Century Gothic" w:hAnsi="Century Gothic"/>
+                <w:sz w:val="16"/>
+                <w:szCs w:val="16"/>
+              </w:rPr>
+              <w:t xml:space="preserve"> Developer</w:t>
+            </w:r>
+          </w:p>
+        </w:tc>
+        <w:tc>
+          <w:tcPr>
+            <w:tcW w:w="2749" w:type="dxa"/>
+            <w:vAlign w:val="center"/>
+          </w:tcPr>
+          <w:p>
+            <w:pPr>
+              <w:tabs>
+                <w:tab w:val="left" w:pos="1296"/>
+                <w:tab w:val="left" w:pos="5204"/>
+              </w:tabs>
+              <w:jc w:val="center"/>
+              <w:rPr>
+                <w:rFonts w:ascii="Century Gothic" w:hAnsi="Century Gothic"/>
+                <w:sz w:val="16"/>
+                <w:szCs w:val="16"/>
+              </w:rPr>
+            </w:pPr>
+            <w:r>
+              <w:rPr>
+                <w:rFonts w:ascii="Century Gothic" w:hAnsi="Century Gothic"/>
+                <w:sz w:val="16"/>
+                <w:szCs w:val="16"/>
+              </w:rPr>
+              <w:t>Three Months</w:t>
+            </w:r>
+          </w:p>
+        </w:tc>
+        <w:tc>
+          <w:tcPr>
+            <w:tcW w:w="1949" w:type="dxa"/>
+            <w:vAlign w:val="center"/>
+          </w:tcPr>
+          <w:p>
+            <w:pPr>
+              <w:tabs>
+                <w:tab w:val="left" w:pos="1296"/>
+                <w:tab w:val="left" w:pos="5204"/>
+              </w:tabs>
+              <w:jc w:val="center"/>
+              <w:rPr>
+                <w:rFonts w:ascii="Century Gothic" w:hAnsi="Century Gothic"/>
+                <w:sz w:val="16"/>
+                <w:szCs w:val="16"/>
+              </w:rPr>
+            </w:pPr>
+            <w:r>
+              <w:rPr>
+                <w:rFonts w:ascii="Century Gothic" w:hAnsi="Century Gothic"/>
+                <w:sz w:val="16"/>
+                <w:szCs w:val="16"/>
+              </w:rPr>
+              <w:t>Full Time</w:t>
+            </w:r>
+          </w:p>
+        </w:tc>
+      </w:tr>
+      <w:tr>
+        <w:trPr>
+          <w:trHeight w:val="620"/>
+          <w:jc w:val="center"/>
+        </w:trPr>
+        <w:tc>
+          <w:tcPr>
+            <w:tcW w:w="740" w:type="dxa"/>
+            <w:vAlign w:val="center"/>
+          </w:tcPr>
+          <w:p>
+            <w:pPr>
+              <w:tabs>
+                <w:tab w:val="left" w:pos="1296"/>
+                <w:tab w:val="left" w:pos="5204"/>
+              </w:tabs>
+              <w:jc w:val="right"/>
+              <w:rPr>
+                <w:rFonts w:ascii="Century Gothic" w:hAnsi="Century Gothic"/>
+                <w:noProof/>
+                <w:sz w:val="20"/>
+                <w:szCs w:val="20"/>
+              </w:rPr>
+            </w:pPr>
+            <w:r>
+              <w:rPr>
+                <w:rFonts w:ascii="Century Gothic" w:hAnsi="Century Gothic"/>
+                <w:noProof/>
+                <w:sz w:val="20"/>
+                <w:szCs w:val="20"/>
+              </w:rPr>
+              <w:drawing>
+                <wp:inline distT="0" distB="0" distL="0" distR="0" wp14:anchorId="25585B6B" wp14:editId="2B9D849F">
+                  <wp:extent cx="201168" cy="201168"/>
+                  <wp:effectExtent l="0" t="0" r="8890" b="8890"/>
+                  <wp:docPr id="10" name="Picture 10"/>
+                  <wp:cNvGraphicFramePr>
+                    <a:graphicFrameLocks xmlns:a="http://schemas.openxmlformats.org/drawingml/2006/main" noChangeAspect="1"/>
+                  </wp:cNvGraphicFramePr>
+                  <a:graphic xmlns:a="http://schemas.openxmlformats.org/drawingml/2006/main">
+                    <a:graphicData uri="http://schemas.openxmlformats.org/drawingml/2006/picture">
+                      <pic:pic xmlns:pic="http://schemas.openxmlformats.org/drawingml/2006/picture">
+                        <pic:nvPicPr>
+                          <pic:cNvPr id="10" name="Picture 10"/>
+                          <pic:cNvPicPr/>
+                        </pic:nvPicPr>
+                        <pic:blipFill>
+                          <a:blip r:embed="rId24" cstate="print">
+                            <a:extLst>
+                              <a:ext uri="{28A0092B-C50C-407E-A947-70E740481C1C}">
+                                <a14:useLocalDpi xmlns:a14="http://schemas.microsoft.com/office/drawing/2010/main" val="0"/>
+                              </a:ext>
+                            </a:extLst>
+                          </a:blip>
+                          <a:stretch>
+                            <a:fillRect/>
+                          </a:stretch>
+                        </pic:blipFill>
+                        <pic:spPr>
+                          <a:xfrm>
+                            <a:off x="0" y="0"/>
+                            <a:ext cx="201168" cy="201168"/>
+                          </a:xfrm>
+                          <a:prstGeom prst="rect">
+                            <a:avLst/>
+                          </a:prstGeom>
+                        </pic:spPr>
+                      </pic:pic>
+                    </a:graphicData>
+                  </a:graphic>
+                </wp:inline>
+              </w:drawing>
+            </w:r>
+          </w:p>
+        </w:tc>
+        <w:tc>
+          <w:tcPr>
+            <w:tcW w:w="2068" w:type="dxa"/>
+            <w:vAlign w:val="center"/>
+          </w:tcPr>
+          <w:p>
+            <w:pPr>
+              <w:tabs>
+                <w:tab w:val="left" w:pos="1296"/>
+                <w:tab w:val="left" w:pos="5204"/>
+              </w:tabs>
+              <w:rPr>
+                <w:rFonts w:ascii="Century Gothic" w:hAnsi="Century Gothic"/>
+                <w:sz w:val="16"/>
+                <w:szCs w:val="16"/>
+              </w:rPr>
+            </w:pPr>
+            <w:r>
+              <w:rPr>
+                <w:rFonts w:ascii="Century Gothic" w:hAnsi="Century Gothic"/>
+                <w:sz w:val="16"/>
+                <w:szCs w:val="16"/>
+              </w:rPr>
               <w:t>Freelance</w:t>
             </w:r>
           </w:p>
@@ -3598,7 +3756,7 @@
                           <pic:cNvPicPr/>
                         </pic:nvPicPr>
                         <pic:blipFill>
-                          <a:blip r:embed="rId24" cstate="print">
+                          <a:blip r:embed="rId25" cstate="print">
                             <a:extLst>
                               <a:ext uri="{28A0092B-C50C-407E-A947-70E740481C1C}">
                                 <a14:useLocalDpi xmlns:a14="http://schemas.microsoft.com/office/drawing/2010/main" val="0"/>
@@ -3817,7 +3975,7 @@
                     <pic:cNvPicPr/>
                   </pic:nvPicPr>
                   <pic:blipFill>
-                    <a:blip r:embed="rId25" cstate="print">
+                    <a:blip r:embed="rId26" cstate="print">
                       <a:extLst>
                         <a:ext uri="{28A0092B-C50C-407E-A947-70E740481C1C}">
                           <a14:useLocalDpi xmlns:a14="http://schemas.microsoft.com/office/drawing/2010/main" val="0"/>
@@ -3899,6 +4057,134 @@
               <w:jc w:val="center"/>
               <w:rPr>
                 <w:rFonts w:ascii="Century Gothic" w:hAnsi="Century Gothic"/>
+                <w:noProof/>
+                <w:sz w:val="20"/>
+                <w:szCs w:val="20"/>
+              </w:rPr>
+            </w:pPr>
+            <w:r>
+              <w:rPr>
+                <w:rFonts w:ascii="Century Gothic" w:hAnsi="Century Gothic"/>
+                <w:noProof/>
+                <w:sz w:val="20"/>
+                <w:szCs w:val="20"/>
+              </w:rPr>
+              <w:drawing>
+                <wp:inline distT="0" distB="0" distL="0" distR="0" wp14:anchorId="07A8FC46" wp14:editId="0DB479B8">
+                  <wp:extent cx="201600" cy="201600"/>
+                  <wp:effectExtent l="0" t="0" r="8255" b="8255"/>
+                  <wp:docPr id="74027435" name="Picture 74027435"/>
+                  <wp:cNvGraphicFramePr>
+                    <a:graphicFrameLocks xmlns:a="http://schemas.openxmlformats.org/drawingml/2006/main" noChangeAspect="1"/>
+                  </wp:cNvGraphicFramePr>
+                  <a:graphic xmlns:a="http://schemas.openxmlformats.org/drawingml/2006/main">
+                    <a:graphicData uri="http://schemas.openxmlformats.org/drawingml/2006/picture">
+                      <pic:pic xmlns:pic="http://schemas.openxmlformats.org/drawingml/2006/picture">
+                        <pic:nvPicPr>
+                          <pic:cNvPr id="925949314" name="Picture 925949314"/>
+                          <pic:cNvPicPr/>
+                        </pic:nvPicPr>
+                        <pic:blipFill>
+                          <a:blip r:embed="rId21" cstate="print">
+                            <a:extLst>
+                              <a:ext uri="{28A0092B-C50C-407E-A947-70E740481C1C}">
+                                <a14:useLocalDpi xmlns:a14="http://schemas.microsoft.com/office/drawing/2010/main" val="0"/>
+                              </a:ext>
+                            </a:extLst>
+                          </a:blip>
+                          <a:stretch>
+                            <a:fillRect/>
+                          </a:stretch>
+                        </pic:blipFill>
+                        <pic:spPr>
+                          <a:xfrm>
+                            <a:off x="0" y="0"/>
+                            <a:ext cx="201600" cy="201600"/>
+                          </a:xfrm>
+                          <a:prstGeom prst="rect">
+                            <a:avLst/>
+                          </a:prstGeom>
+                        </pic:spPr>
+                      </pic:pic>
+                    </a:graphicData>
+                  </a:graphic>
+                </wp:inline>
+              </w:drawing>
+            </w:r>
+          </w:p>
+        </w:tc>
+        <w:tc>
+          <w:tcPr>
+            <w:tcW w:w="2880" w:type="dxa"/>
+            <w:vAlign w:val="center"/>
+          </w:tcPr>
+          <w:p>
+            <w:pPr>
+              <w:tabs>
+                <w:tab w:val="left" w:pos="1296"/>
+                <w:tab w:val="left" w:pos="5204"/>
+              </w:tabs>
+              <w:rPr>
+                <w:sz w:val="16"/>
+                <w:szCs w:val="16"/>
+              </w:rPr>
+            </w:pPr>
+            <w:r>
+              <w:rPr>
+                <w:sz w:val="16"/>
+                <w:szCs w:val="16"/>
+              </w:rPr>
+              <w:t>Run of Show</w:t>
+            </w:r>
+          </w:p>
+        </w:tc>
+        <w:tc>
+          <w:tcPr>
+            <w:tcW w:w="5688" w:type="dxa"/>
+            <w:vAlign w:val="center"/>
+          </w:tcPr>
+          <w:p>
+            <w:pPr>
+              <w:tabs>
+                <w:tab w:val="left" w:pos="1296"/>
+                <w:tab w:val="left" w:pos="5204"/>
+              </w:tabs>
+              <w:rPr>
+                <w:rStyle w:val="Hyperlink"/>
+                <w:sz w:val="16"/>
+                <w:szCs w:val="16"/>
+              </w:rPr>
+            </w:pPr>
+            <w:r>
+              <w:rPr>
+                <w:rStyle w:val="Hyperlink"/>
+                <w:sz w:val="16"/>
+                <w:szCs w:val="16"/>
+              </w:rPr>
+              <w:t>https://my.runofshowapp.com/</w:t>
+            </w:r>
+          </w:p>
+        </w:tc>
+      </w:tr>
+      <w:tr>
+        <w:trPr>
+          <w:trHeight w:val="368"/>
+          <w:jc w:val="center"/>
+        </w:trPr>
+        <w:tc>
+          <w:tcPr>
+            <w:tcW w:w="1008" w:type="dxa"/>
+            <w:vAlign w:val="center"/>
+          </w:tcPr>
+          <w:p>
+            <w:pPr>
+              <w:tabs>
+                <w:tab w:val="left" w:pos="1296"/>
+                <w:tab w:val="left" w:pos="5204"/>
+              </w:tabs>
+              <w:jc w:val="center"/>
+              <w:rPr>
+                <w:rFonts w:ascii="Century Gothic" w:hAnsi="Century Gothic"/>
                 <w:b/>
                 <w:color w:val="072B62" w:themeColor="background2" w:themeShade="40"/>
                 <w:sz w:val="28"/>
@@ -3928,7 +4214,7 @@
                           <pic:cNvPicPr/>
                         </pic:nvPicPr>
                         <pic:blipFill>
-                          <a:blip r:embed="rId24" cstate="print">
+                          <a:blip r:embed="rId25" cstate="print">
                             <a:extLst>
                               <a:ext uri="{28A0092B-C50C-407E-A947-70E740481C1C}">
                                 <a14:useLocalDpi xmlns:a14="http://schemas.microsoft.com/office/drawing/2010/main" val="0"/>
@@ -3975,21 +4261,12 @@
                 <w:szCs w:val="28"/>
               </w:rPr>
             </w:pPr>
-            <w:proofErr w:type="spellStart"/>
             <w:r>
               <w:rPr>
                 <w:sz w:val="16"/>
                 <w:szCs w:val="16"/>
               </w:rPr>
-              <w:t>SkyElectric</w:t>
-            </w:r>
-            <w:proofErr w:type="spellEnd"/>
-            <w:r>
-              <w:rPr>
-                <w:sz w:val="16"/>
-                <w:szCs w:val="16"/>
-              </w:rPr>
-              <w:t xml:space="preserve"> Referral App</w:t>
+              <w:t>SkyElectric Referral App</w:t>
             </w:r>
           </w:p>
         </w:tc>
@@ -4070,7 +4347,7 @@
                           <pic:cNvPicPr/>
                         </pic:nvPicPr>
                         <pic:blipFill>
-                          <a:blip r:embed="rId22" cstate="print">
+                          <a:blip r:embed="rId23" cstate="print">
                             <a:extLst>
                               <a:ext uri="{28A0092B-C50C-407E-A947-70E740481C1C}">
                                 <a14:useLocalDpi xmlns:a14="http://schemas.microsoft.com/office/drawing/2010/main" val="0"/>
@@ -4114,7 +4391,6 @@
                 <w:szCs w:val="16"/>
               </w:rPr>
             </w:pPr>
-            <w:proofErr w:type="spellStart"/>
             <w:r>
               <w:rPr>
                 <w:sz w:val="16"/>
@@ -4122,7 +4398,6 @@
               </w:rPr>
               <w:t>StuntListings</w:t>
             </w:r>
-            <w:proofErr w:type="spellEnd"/>
           </w:p>
         </w:tc>
         <w:tc>
@@ -4236,7 +4511,7 @@
                     <pic:cNvPicPr/>
                   </pic:nvPicPr>
                   <pic:blipFill>
-                    <a:blip r:embed="rId26" cstate="print">
+                    <a:blip r:embed="rId27" cstate="print">
                       <a:extLst>
                         <a:ext uri="{28A0092B-C50C-407E-A947-70E740481C1C}">
                           <a14:useLocalDpi xmlns:a14="http://schemas.microsoft.com/office/drawing/2010/main" val="0"/>
@@ -4351,7 +4626,7 @@
                           <pic:cNvPicPr/>
                         </pic:nvPicPr>
                         <pic:blipFill>
-                          <a:blip r:embed="rId27" cstate="print">
+                          <a:blip r:embed="rId28" cstate="print">
                             <a:extLst>
                               <a:ext uri="{28A0092B-C50C-407E-A947-70E740481C1C}">
                                 <a14:useLocalDpi xmlns:a14="http://schemas.microsoft.com/office/drawing/2010/main" val="0"/>
@@ -4466,7 +4741,7 @@
                           <pic:cNvPicPr/>
                         </pic:nvPicPr>
                         <pic:blipFill>
-                          <a:blip r:embed="rId28" cstate="print">
+                          <a:blip r:embed="rId29" cstate="print">
                             <a:extLst>
                               <a:ext uri="{28A0092B-C50C-407E-A947-70E740481C1C}">
                                 <a14:useLocalDpi xmlns:a14="http://schemas.microsoft.com/office/drawing/2010/main" val="0"/>
@@ -4594,7 +4869,7 @@
                           <pic:cNvPicPr/>
                         </pic:nvPicPr>
                         <pic:blipFill>
-                          <a:blip r:embed="rId28" cstate="print">
+                          <a:blip r:embed="rId29" cstate="print">
                             <a:extLst>
                               <a:ext uri="{28A0092B-C50C-407E-A947-70E740481C1C}">
                                 <a14:useLocalDpi xmlns:a14="http://schemas.microsoft.com/office/drawing/2010/main" val="0"/>
@@ -4639,17 +4914,8 @@
                 <w:sz w:val="16"/>
                 <w:szCs w:val="16"/>
               </w:rPr>
-              <w:t xml:space="preserve">React – SpaceX – Apollo </w:t>
+              <w:t>React – SpaceX – Apollo GraphQL</w:t>
             </w:r>
-            <w:proofErr w:type="spellStart"/>
-            <w:r>
-              <w:rPr>
-                <w:sz w:val="16"/>
-                <w:szCs w:val="16"/>
-              </w:rPr>
-              <w:t>GraphQL</w:t>
-            </w:r>
-            <w:proofErr w:type="spellEnd"/>
           </w:p>
         </w:tc>
         <w:tc>
@@ -4719,7 +4985,7 @@
                           <pic:cNvPicPr/>
                         </pic:nvPicPr>
                         <pic:blipFill>
-                          <a:blip r:embed="rId28" cstate="print">
+                          <a:blip r:embed="rId29" cstate="print">
                             <a:extLst>
                               <a:ext uri="{28A0092B-C50C-407E-A947-70E740481C1C}">
                                 <a14:useLocalDpi xmlns:a14="http://schemas.microsoft.com/office/drawing/2010/main" val="0"/>
@@ -4764,33 +5030,8 @@
                 <w:sz w:val="16"/>
                 <w:szCs w:val="16"/>
               </w:rPr>
-              <w:t xml:space="preserve">React – Diaries – </w:t>
+              <w:t>React – Diaries – MirageJS, ReduxToolkit</w:t>
             </w:r>
-            <w:proofErr w:type="spellStart"/>
-            <w:r>
-              <w:rPr>
-                <w:sz w:val="16"/>
-                <w:szCs w:val="16"/>
-              </w:rPr>
-              <w:t>MirageJS</w:t>
-            </w:r>
-            <w:proofErr w:type="spellEnd"/>
-            <w:r>
-              <w:rPr>
-                <w:sz w:val="16"/>
-                <w:szCs w:val="16"/>
-              </w:rPr>
-              <w:t xml:space="preserve">, </w:t>
-            </w:r>
-            <w:proofErr w:type="spellStart"/>
-            <w:r>
-              <w:rPr>
-                <w:sz w:val="16"/>
-                <w:szCs w:val="16"/>
-              </w:rPr>
-              <w:t>ReduxToolkit</w:t>
-            </w:r>
-            <w:proofErr w:type="spellEnd"/>
           </w:p>
         </w:tc>
         <w:tc>
@@ -4867,7 +5108,7 @@
                           <pic:cNvPicPr/>
                         </pic:nvPicPr>
                         <pic:blipFill>
-                          <a:blip r:embed="rId28" cstate="print">
+                          <a:blip r:embed="rId29" cstate="print">
                             <a:extLst>
                               <a:ext uri="{28A0092B-C50C-407E-A947-70E740481C1C}">
                                 <a14:useLocalDpi xmlns:a14="http://schemas.microsoft.com/office/drawing/2010/main" val="0"/>
@@ -4989,7 +5230,7 @@
                           <pic:cNvPicPr/>
                         </pic:nvPicPr>
                         <pic:blipFill>
-                          <a:blip r:embed="rId28" cstate="print">
+                          <a:blip r:embed="rId29" cstate="print">
                             <a:extLst>
                               <a:ext uri="{28A0092B-C50C-407E-A947-70E740481C1C}">
                                 <a14:useLocalDpi xmlns:a14="http://schemas.microsoft.com/office/drawing/2010/main" val="0"/>
@@ -5111,7 +5352,7 @@
                           <pic:cNvPicPr/>
                         </pic:nvPicPr>
                         <pic:blipFill>
-                          <a:blip r:embed="rId28" cstate="print">
+                          <a:blip r:embed="rId29" cstate="print">
                             <a:extLst>
                               <a:ext uri="{28A0092B-C50C-407E-A947-70E740481C1C}">
                                 <a14:useLocalDpi xmlns:a14="http://schemas.microsoft.com/office/drawing/2010/main" val="0"/>
@@ -5239,7 +5480,7 @@
                           <pic:cNvPicPr/>
                         </pic:nvPicPr>
                         <pic:blipFill>
-                          <a:blip r:embed="rId28" cstate="print">
+                          <a:blip r:embed="rId29" cstate="print">
                             <a:extLst>
                               <a:ext uri="{28A0092B-C50C-407E-A947-70E740481C1C}">
                                 <a14:useLocalDpi xmlns:a14="http://schemas.microsoft.com/office/drawing/2010/main" val="0"/>
@@ -5355,7 +5596,7 @@
                           <pic:cNvPicPr/>
                         </pic:nvPicPr>
                         <pic:blipFill>
-                          <a:blip r:embed="rId28" cstate="print">
+                          <a:blip r:embed="rId29" cstate="print">
                             <a:extLst>
                               <a:ext uri="{28A0092B-C50C-407E-A947-70E740481C1C}">
                                 <a14:useLocalDpi xmlns:a14="http://schemas.microsoft.com/office/drawing/2010/main" val="0"/>
@@ -5471,7 +5712,7 @@
                           <pic:cNvPicPr/>
                         </pic:nvPicPr>
                         <pic:blipFill>
-                          <a:blip r:embed="rId28" cstate="print">
+                          <a:blip r:embed="rId29" cstate="print">
                             <a:extLst>
                               <a:ext uri="{28A0092B-C50C-407E-A947-70E740481C1C}">
                                 <a14:useLocalDpi xmlns:a14="http://schemas.microsoft.com/office/drawing/2010/main" val="0"/>
@@ -5547,7 +5788,7 @@
                 <w:szCs w:val="14"/>
               </w:rPr>
             </w:pPr>
-            <w:hyperlink r:id="rId29" w:history="1">
+            <w:hyperlink r:id="rId30" w:history="1">
               <w:r>
                 <w:rPr>
                   <w:rStyle w:val="Hyperlink"/>
@@ -5613,7 +5854,7 @@
                           <pic:cNvPicPr/>
                         </pic:nvPicPr>
                         <pic:blipFill>
-                          <a:blip r:embed="rId30" cstate="print">
+                          <a:blip r:embed="rId31" cstate="print">
                             <a:extLst>
                               <a:ext uri="{28A0092B-C50C-407E-A947-70E740481C1C}">
                                 <a14:useLocalDpi xmlns:a14="http://schemas.microsoft.com/office/drawing/2010/main" val="0"/>
@@ -5679,17 +5920,8 @@
                 <w:sz w:val="16"/>
                 <w:szCs w:val="16"/>
               </w:rPr>
-              <w:t xml:space="preserve"> - </w:t>
+              <w:t xml:space="preserve"> - Playstore</w:t>
             </w:r>
-            <w:proofErr w:type="spellStart"/>
-            <w:r>
-              <w:rPr>
-                <w:sz w:val="16"/>
-                <w:szCs w:val="16"/>
-              </w:rPr>
-              <w:t>Playstore</w:t>
-            </w:r>
-            <w:proofErr w:type="spellEnd"/>
           </w:p>
         </w:tc>
         <w:tc>
@@ -5759,7 +5991,7 @@
                           <pic:cNvPicPr/>
                         </pic:nvPicPr>
                         <pic:blipFill>
-                          <a:blip r:embed="rId28" cstate="print">
+                          <a:blip r:embed="rId29" cstate="print">
                             <a:extLst>
                               <a:ext uri="{28A0092B-C50C-407E-A947-70E740481C1C}">
                                 <a14:useLocalDpi xmlns:a14="http://schemas.microsoft.com/office/drawing/2010/main" val="0"/>
@@ -5875,7 +6107,7 @@
                           <pic:cNvPicPr/>
                         </pic:nvPicPr>
                         <pic:blipFill>
-                          <a:blip r:embed="rId30" cstate="print">
+                          <a:blip r:embed="rId31" cstate="print">
                             <a:extLst>
                               <a:ext uri="{28A0092B-C50C-407E-A947-70E740481C1C}">
                                 <a14:useLocalDpi xmlns:a14="http://schemas.microsoft.com/office/drawing/2010/main" val="0"/>
@@ -5920,17 +6152,8 @@
                 <w:sz w:val="16"/>
                 <w:szCs w:val="16"/>
               </w:rPr>
-              <w:t xml:space="preserve">React PWA – Quiz App - </w:t>
+              <w:t>React PWA – Quiz App - Platstore</w:t>
             </w:r>
-            <w:proofErr w:type="spellStart"/>
-            <w:r>
-              <w:rPr>
-                <w:sz w:val="16"/>
-                <w:szCs w:val="16"/>
-              </w:rPr>
-              <w:t>Platstore</w:t>
-            </w:r>
-            <w:proofErr w:type="spellEnd"/>
           </w:p>
         </w:tc>
         <w:tc>
@@ -5984,6 +6207,7 @@
                 <w:sz w:val="28"/>
                 <w:szCs w:val="28"/>
               </w:rPr>
+              <w:lastRenderedPageBreak/>
               <w:drawing>
                 <wp:inline distT="0" distB="0" distL="0" distR="0" wp14:anchorId="40B056CD" wp14:editId="47FED063">
                   <wp:extent cx="213360" cy="213360"/>
@@ -6000,7 +6224,7 @@
                           <pic:cNvPicPr/>
                         </pic:nvPicPr>
                         <pic:blipFill>
-                          <a:blip r:embed="rId28" cstate="print">
+                          <a:blip r:embed="rId29" cstate="print">
                             <a:extLst>
                               <a:ext uri="{28A0092B-C50C-407E-A947-70E740481C1C}">
                                 <a14:useLocalDpi xmlns:a14="http://schemas.microsoft.com/office/drawing/2010/main" val="0"/>
@@ -6116,7 +6340,7 @@
                           <pic:cNvPicPr/>
                         </pic:nvPicPr>
                         <pic:blipFill>
-                          <a:blip r:embed="rId30" cstate="print">
+                          <a:blip r:embed="rId31" cstate="print">
                             <a:extLst>
                               <a:ext uri="{28A0092B-C50C-407E-A947-70E740481C1C}">
                                 <a14:useLocalDpi xmlns:a14="http://schemas.microsoft.com/office/drawing/2010/main" val="0"/>
@@ -6161,17 +6385,8 @@
                 <w:sz w:val="16"/>
                 <w:szCs w:val="16"/>
               </w:rPr>
-              <w:t xml:space="preserve">Java Android – IUSM - </w:t>
+              <w:t>Java Android – IUSM - Playstore</w:t>
             </w:r>
-            <w:proofErr w:type="spellStart"/>
-            <w:r>
-              <w:rPr>
-                <w:sz w:val="16"/>
-                <w:szCs w:val="16"/>
-              </w:rPr>
-              <w:t>Playstore</w:t>
-            </w:r>
-            <w:proofErr w:type="spellEnd"/>
           </w:p>
         </w:tc>
         <w:tc>
@@ -6305,7 +6520,7 @@
                     <pic:cNvPicPr/>
                   </pic:nvPicPr>
                   <pic:blipFill>
-                    <a:blip r:embed="rId31" cstate="print">
+                    <a:blip r:embed="rId32" cstate="print">
                       <a:extLst>
                         <a:ext uri="{28A0092B-C50C-407E-A947-70E740481C1C}">
                           <a14:useLocalDpi xmlns:a14="http://schemas.microsoft.com/office/drawing/2010/main" val="0"/>
@@ -6337,7 +6552,7 @@
           </wp:anchor>
         </w:drawing>
       </w:r>
-      <w:hyperlink r:id="rId32" w:history="1">
+      <w:hyperlink r:id="rId33" w:history="1">
         <w:r>
           <w:rPr>
             <w:color w:val="0000FF"/>
@@ -6411,7 +6626,7 @@
                     <pic:cNvPicPr/>
                   </pic:nvPicPr>
                   <pic:blipFill>
-                    <a:blip r:embed="rId33" cstate="print">
+                    <a:blip r:embed="rId34" cstate="print">
                       <a:extLst>
                         <a:ext uri="{28A0092B-C50C-407E-A947-70E740481C1C}">
                           <a14:useLocalDpi xmlns:a14="http://schemas.microsoft.com/office/drawing/2010/main" val="0"/>
@@ -6971,42 +7186,7 @@
           <w:szCs w:val="18"/>
         </w:rPr>
         <w:tab/>
-      </w:r>
-      <w:proofErr w:type="spellStart"/>
-      <w:r>
-        <w:rPr>
-          <w:rFonts w:ascii="Century Gothic" w:hAnsi="Century Gothic"/>
-          <w:sz w:val="18"/>
-          <w:szCs w:val="18"/>
-        </w:rPr>
-        <w:t>Rabtat-ul-Madaris</w:t>
-      </w:r>
-      <w:proofErr w:type="spellEnd"/>
-      <w:r>
-        <w:rPr>
-          <w:rFonts w:ascii="Century Gothic" w:hAnsi="Century Gothic"/>
-          <w:sz w:val="18"/>
-          <w:szCs w:val="18"/>
-        </w:rPr>
-        <w:t xml:space="preserve"> Pakistan (</w:t>
-      </w:r>
-      <w:proofErr w:type="spellStart"/>
-      <w:r>
-        <w:rPr>
-          <w:rFonts w:ascii="Century Gothic" w:hAnsi="Century Gothic"/>
-          <w:sz w:val="18"/>
-          <w:szCs w:val="18"/>
-        </w:rPr>
-        <w:t>Hifz-ul-Quraan</w:t>
-      </w:r>
-      <w:proofErr w:type="spellEnd"/>
-      <w:r>
-        <w:rPr>
-          <w:rFonts w:ascii="Century Gothic" w:hAnsi="Century Gothic"/>
-          <w:sz w:val="18"/>
-          <w:szCs w:val="18"/>
-        </w:rPr>
-        <w:t>)</w:t>
+        <w:t>Rabtat-ul-Madaris Pakistan (Hifz-ul-Quraan)</w:t>
       </w:r>
     </w:p>
     <w:p>
@@ -7169,7 +7349,7 @@
                     </pic:cNvPicPr>
                   </pic:nvPicPr>
                   <pic:blipFill>
-                    <a:blip r:embed="rId34">
+                    <a:blip r:embed="rId35">
                       <a:extLst>
                         <a:ext uri="{28A0092B-C50C-407E-A947-70E740481C1C}">
                           <a14:useLocalDpi xmlns:a14="http://schemas.microsoft.com/office/drawing/2010/main" val="0"/>
@@ -8366,7 +8546,7 @@
         </w:rPr>
         <w:tab/>
       </w:r>
-      <w:hyperlink r:id="rId35" w:tgtFrame="_blank" w:history="1">
+      <w:hyperlink r:id="rId36" w:tgtFrame="_blank" w:history="1">
         <w:r>
           <w:rPr>
             <w:rStyle w:val="Hyperlink"/>
@@ -8578,7 +8758,7 @@
         </w:rPr>
         <w:tab/>
       </w:r>
-      <w:hyperlink r:id="rId36" w:tgtFrame="_blank" w:history="1">
+      <w:hyperlink r:id="rId37" w:tgtFrame="_blank" w:history="1">
         <w:r>
           <w:rPr>
             <w:rStyle w:val="Hyperlink"/>
@@ -8789,7 +8969,7 @@
         </w:rPr>
         <w:tab/>
       </w:r>
-      <w:hyperlink r:id="rId37" w:tgtFrame="_blank" w:history="1">
+      <w:hyperlink r:id="rId38" w:tgtFrame="_blank" w:history="1">
         <w:r>
           <w:rPr>
             <w:rStyle w:val="Hyperlink"/>
@@ -8858,24 +9038,7 @@
           <w:szCs w:val="18"/>
         </w:rPr>
         <w:tab/>
-      </w:r>
-      <w:proofErr w:type="spellStart"/>
-      <w:r>
-        <w:rPr>
-          <w:rFonts w:ascii="Century Gothic" w:hAnsi="Century Gothic"/>
-          <w:sz w:val="18"/>
-          <w:szCs w:val="18"/>
-        </w:rPr>
-        <w:t>OpenVINO</w:t>
-      </w:r>
-      <w:proofErr w:type="spellEnd"/>
-      <w:r>
-        <w:rPr>
-          <w:rFonts w:ascii="Century Gothic" w:hAnsi="Century Gothic"/>
-          <w:sz w:val="18"/>
-          <w:szCs w:val="18"/>
-        </w:rPr>
-        <w:t xml:space="preserve"> Fundamental (Intel Scholarship)</w:t>
+        <w:t>OpenVINO Fundamental (Intel Scholarship)</w:t>
       </w:r>
     </w:p>
     <w:p>
@@ -9021,7 +9184,7 @@
         </w:rPr>
         <w:tab/>
       </w:r>
-      <w:hyperlink r:id="rId38" w:history="1">
+      <w:hyperlink r:id="rId39" w:history="1">
         <w:r>
           <w:rPr>
             <w:rStyle w:val="Hyperlink"/>
@@ -9131,7 +9294,7 @@
                           <pic:cNvPicPr/>
                         </pic:nvPicPr>
                         <pic:blipFill>
-                          <a:blip r:embed="rId39" cstate="print">
+                          <a:blip r:embed="rId40" cstate="print">
                             <a:extLst>
                               <a:ext uri="{28A0092B-C50C-407E-A947-70E740481C1C}">
                                 <a14:useLocalDpi xmlns:a14="http://schemas.microsoft.com/office/drawing/2010/main" val="0"/>
@@ -9253,7 +9416,7 @@
                                 <pic:cNvPicPr/>
                               </pic:nvPicPr>
                               <pic:blipFill>
-                                <a:blip r:embed="rId40" cstate="print">
+                                <a:blip r:embed="rId41" cstate="print">
                                   <a:extLst>
                                     <a:ext uri="{28A0092B-C50C-407E-A947-70E740481C1C}">
                                       <a14:useLocalDpi xmlns:a14="http://schemas.microsoft.com/office/drawing/2010/main" val="0"/>
@@ -9296,7 +9459,7 @@
                       <w:szCs w:val="28"/>
                     </w:rPr>
                   </w:pPr>
-                  <w:hyperlink r:id="rId41" w:history="1">
+                  <w:hyperlink r:id="rId42" w:history="1">
                     <w:r>
                       <w:rPr>
                         <w:color w:val="0000FF"/>
@@ -9351,7 +9514,7 @@
                                 <pic:cNvPicPr/>
                               </pic:nvPicPr>
                               <pic:blipFill>
-                                <a:blip r:embed="rId42" cstate="print">
+                                <a:blip r:embed="rId43" cstate="print">
                                   <a:extLst>
                                     <a:ext uri="{28A0092B-C50C-407E-A947-70E740481C1C}">
                                       <a14:useLocalDpi xmlns:a14="http://schemas.microsoft.com/office/drawing/2010/main" val="0"/>
@@ -9437,7 +9600,7 @@
                                 <pic:cNvPicPr/>
                               </pic:nvPicPr>
                               <pic:blipFill>
-                                <a:blip r:embed="rId43" cstate="print">
+                                <a:blip r:embed="rId44" cstate="print">
                                   <a:extLst>
                                     <a:ext uri="{28A0092B-C50C-407E-A947-70E740481C1C}">
                                       <a14:useLocalDpi xmlns:a14="http://schemas.microsoft.com/office/drawing/2010/main" val="0"/>
@@ -9564,7 +9727,7 @@
                           <pic:cNvPicPr/>
                         </pic:nvPicPr>
                         <pic:blipFill>
-                          <a:blip r:embed="rId44" cstate="print">
+                          <a:blip r:embed="rId45" cstate="print">
                             <a:extLst>
                               <a:ext uri="{28A0092B-C50C-407E-A947-70E740481C1C}">
                                 <a14:useLocalDpi xmlns:a14="http://schemas.microsoft.com/office/drawing/2010/main" val="0"/>
@@ -9697,7 +9860,7 @@
                                 <pic:cNvPicPr/>
                               </pic:nvPicPr>
                               <pic:blipFill>
-                                <a:blip r:embed="rId45" cstate="print">
+                                <a:blip r:embed="rId46" cstate="print">
                                   <a:extLst>
                                     <a:ext uri="{28A0092B-C50C-407E-A947-70E740481C1C}">
                                       <a14:useLocalDpi xmlns:a14="http://schemas.microsoft.com/office/drawing/2010/main" val="0"/>
@@ -9788,7 +9951,7 @@
                                 <pic:cNvPicPr/>
                               </pic:nvPicPr>
                               <pic:blipFill>
-                                <a:blip r:embed="rId46" cstate="print">
+                                <a:blip r:embed="rId47" cstate="print">
                                   <a:extLst>
                                     <a:ext uri="{28A0092B-C50C-407E-A947-70E740481C1C}">
                                       <a14:useLocalDpi xmlns:a14="http://schemas.microsoft.com/office/drawing/2010/main" val="0"/>
@@ -9896,21 +10059,21 @@
         <v:path o:extrusionok="f" gradientshapeok="t" o:connecttype="rect"/>
         <o:lock v:ext="edit" aspectratio="t"/>
       </v:shapetype>
-      <v:shape id="_x0000_i1161" type="#_x0000_t75" style="width:11.4pt;height:11.4pt" o:bullet="t">
+      <v:shape id="_x0000_i1074" type="#_x0000_t75" style="width:11.4pt;height:11.4pt" o:bullet="t">
         <v:imagedata r:id="rId1" o:title="mso249"/>
       </v:shape>
     </w:pict>
   </w:numPicBullet>
   <w:numPicBullet w:numPicBulletId="1">
     <w:pict>
-      <v:shape id="_x0000_i1162" type="#_x0000_t75" style="width:469.2pt;height:469.2pt;visibility:visible;mso-wrap-style:square" o:bullet="t">
+      <v:shape id="_x0000_i1075" type="#_x0000_t75" style="width:469.2pt;height:469.2pt;visibility:visible;mso-wrap-style:square" o:bullet="t">
         <v:imagedata r:id="rId2" o:title=""/>
       </v:shape>
     </w:pict>
   </w:numPicBullet>
   <w:numPicBullet w:numPicBulletId="2">
     <w:pict>
-      <v:shape id="_x0000_i1163" type="#_x0000_t75" style="width:9.6pt;height:9.6pt;visibility:visible;mso-wrap-style:square" o:bullet="t">
+      <v:shape id="_x0000_i1076" type="#_x0000_t75" style="width:9.6pt;height:9.6pt;visibility:visible;mso-wrap-style:square" o:bullet="t">
         <v:imagedata r:id="rId3" o:title=""/>
       </v:shape>
     </w:pict>

</xml_diff>

<commit_message>
Add runofshow instead of BCDApps
</commit_message>
<xml_diff>
--- a/updatedCV.docx
+++ b/updatedCV.docx
@@ -57,13 +57,23 @@
         </w:rPr>
         <w:t xml:space="preserve">, </w:t>
       </w:r>
+      <w:proofErr w:type="spellStart"/>
       <w:r>
         <w:rPr>
           <w:rFonts w:ascii="Century Gothic" w:hAnsi="Century Gothic"/>
           <w:sz w:val="20"/>
           <w:szCs w:val="20"/>
         </w:rPr>
-        <w:t>Manghopir Road</w:t>
+        <w:t>Manghopir</w:t>
+      </w:r>
+      <w:proofErr w:type="spellEnd"/>
+      <w:r>
+        <w:rPr>
+          <w:rFonts w:ascii="Century Gothic" w:hAnsi="Century Gothic"/>
+          <w:sz w:val="20"/>
+          <w:szCs w:val="20"/>
+        </w:rPr>
+        <w:t xml:space="preserve"> Road</w:t>
       </w:r>
       <w:r>
         <w:rPr>
@@ -501,13 +511,23 @@
               </w:rPr>
               <w:t xml:space="preserve">Banaras, </w:t>
             </w:r>
+            <w:proofErr w:type="spellStart"/>
             <w:r>
               <w:rPr>
                 <w:color w:val="072B62" w:themeColor="background2" w:themeShade="40"/>
                 <w:sz w:val="18"/>
                 <w:szCs w:val="18"/>
               </w:rPr>
-              <w:t>Manghopir Road, Karachi No 16</w:t>
+              <w:t>Manghopir</w:t>
+            </w:r>
+            <w:proofErr w:type="spellEnd"/>
+            <w:r>
+              <w:rPr>
+                <w:color w:val="072B62" w:themeColor="background2" w:themeShade="40"/>
+                <w:sz w:val="18"/>
+                <w:szCs w:val="18"/>
+              </w:rPr>
+              <w:t xml:space="preserve"> Road, Karachi No 16</w:t>
             </w:r>
           </w:p>
         </w:tc>
@@ -1025,32 +1045,42 @@
           <w:sz w:val="18"/>
           <w:szCs w:val="18"/>
         </w:rPr>
-        <w:t>Database (</w:t>
-      </w:r>
-      <w:r>
-        <w:rPr>
-          <w:rFonts w:ascii="Century Gothic" w:hAnsi="Century Gothic"/>
-          <w:sz w:val="18"/>
-          <w:szCs w:val="18"/>
-        </w:rPr>
-        <w:t>SQL</w:t>
-      </w:r>
-      <w:r>
-        <w:rPr>
-          <w:rFonts w:ascii="Century Gothic" w:hAnsi="Century Gothic"/>
-          <w:sz w:val="18"/>
-          <w:szCs w:val="18"/>
-        </w:rPr>
-        <w:t>ite, PostgreSQL,</w:t>
-      </w:r>
-      <w:r>
-        <w:rPr>
-          <w:rFonts w:ascii="Century Gothic" w:hAnsi="Century Gothic"/>
-          <w:sz w:val="18"/>
-          <w:szCs w:val="18"/>
-        </w:rPr>
-        <w:t xml:space="preserve"> Firebase</w:t>
-      </w:r>
+        <w:t>Web Development Frontend (HTML5, CSS3, JavaScript</w:t>
+      </w:r>
+      <w:r>
+        <w:rPr>
+          <w:rFonts w:ascii="Century Gothic" w:hAnsi="Century Gothic"/>
+          <w:sz w:val="18"/>
+          <w:szCs w:val="18"/>
+        </w:rPr>
+        <w:t xml:space="preserve">, </w:t>
+      </w:r>
+      <w:r>
+        <w:rPr>
+          <w:rFonts w:ascii="Century Gothic" w:hAnsi="Century Gothic"/>
+          <w:sz w:val="18"/>
+          <w:szCs w:val="18"/>
+        </w:rPr>
+        <w:t>React.js</w:t>
+      </w:r>
+      <w:r>
+        <w:rPr>
+          <w:rFonts w:ascii="Century Gothic" w:hAnsi="Century Gothic"/>
+          <w:sz w:val="18"/>
+          <w:szCs w:val="18"/>
+        </w:rPr>
+        <w:t xml:space="preserve"> and </w:t>
+      </w:r>
+      <w:proofErr w:type="spellStart"/>
+      <w:r>
+        <w:rPr>
+          <w:rFonts w:ascii="Century Gothic" w:hAnsi="Century Gothic"/>
+          <w:sz w:val="18"/>
+          <w:szCs w:val="18"/>
+        </w:rPr>
+        <w:t>NextJS</w:t>
+      </w:r>
+      <w:proofErr w:type="spellEnd"/>
       <w:r>
         <w:rPr>
           <w:rFonts w:ascii="Century Gothic" w:hAnsi="Century Gothic"/>
@@ -1079,47 +1109,41 @@
           <w:sz w:val="18"/>
           <w:szCs w:val="18"/>
         </w:rPr>
-        <w:t>Android Application Development (</w:t>
-      </w:r>
-      <w:r>
-        <w:rPr>
-          <w:rFonts w:ascii="Century Gothic" w:hAnsi="Century Gothic"/>
-          <w:sz w:val="18"/>
-          <w:szCs w:val="18"/>
-        </w:rPr>
-        <w:t>React Native</w:t>
-      </w:r>
-      <w:r>
-        <w:rPr>
-          <w:rFonts w:ascii="Century Gothic" w:hAnsi="Century Gothic"/>
-          <w:sz w:val="18"/>
-          <w:szCs w:val="18"/>
-        </w:rPr>
-        <w:t>,</w:t>
-      </w:r>
-      <w:r>
-        <w:rPr>
-          <w:rFonts w:ascii="Century Gothic" w:hAnsi="Century Gothic"/>
-          <w:sz w:val="18"/>
-          <w:szCs w:val="18"/>
-        </w:rPr>
-        <w:t xml:space="preserve"> Java</w:t>
-      </w:r>
-      <w:r>
-        <w:rPr>
-          <w:rFonts w:ascii="Century Gothic" w:hAnsi="Century Gothic"/>
-          <w:sz w:val="18"/>
-          <w:szCs w:val="18"/>
-        </w:rPr>
-        <w:t xml:space="preserve"> &amp; PWA</w:t>
-      </w:r>
-      <w:r>
-        <w:rPr>
-          <w:rFonts w:ascii="Century Gothic" w:hAnsi="Century Gothic"/>
-          <w:sz w:val="18"/>
-          <w:szCs w:val="18"/>
-        </w:rPr>
-        <w:t>)</w:t>
+        <w:t>Web Development Backend (</w:t>
+      </w:r>
+      <w:r>
+        <w:rPr>
+          <w:rFonts w:ascii="Century Gothic" w:hAnsi="Century Gothic"/>
+          <w:sz w:val="18"/>
+          <w:szCs w:val="18"/>
+        </w:rPr>
+        <w:t xml:space="preserve">NodeJS, </w:t>
+      </w:r>
+      <w:proofErr w:type="spellStart"/>
+      <w:r>
+        <w:rPr>
+          <w:rFonts w:ascii="Century Gothic" w:hAnsi="Century Gothic"/>
+          <w:sz w:val="18"/>
+          <w:szCs w:val="18"/>
+        </w:rPr>
+        <w:t>ExpressJS</w:t>
+      </w:r>
+      <w:proofErr w:type="spellEnd"/>
+      <w:r>
+        <w:rPr>
+          <w:rFonts w:ascii="Century Gothic" w:hAnsi="Century Gothic"/>
+          <w:sz w:val="18"/>
+          <w:szCs w:val="18"/>
+        </w:rPr>
+        <w:t xml:space="preserve"> and </w:t>
+      </w:r>
+      <w:r>
+        <w:rPr>
+          <w:rFonts w:ascii="Century Gothic" w:hAnsi="Century Gothic"/>
+          <w:sz w:val="18"/>
+          <w:szCs w:val="18"/>
+        </w:rPr>
+        <w:t>Python Flask)</w:t>
       </w:r>
     </w:p>
     <w:p>
@@ -1141,23 +1165,7 @@
           <w:sz w:val="18"/>
           <w:szCs w:val="18"/>
         </w:rPr>
-        <w:t>iPhone Application Development (React Native</w:t>
-      </w:r>
-      <w:r>
-        <w:rPr>
-          <w:rFonts w:ascii="Century Gothic" w:hAnsi="Century Gothic"/>
-          <w:sz w:val="18"/>
-          <w:szCs w:val="18"/>
-        </w:rPr>
-        <w:t xml:space="preserve"> &amp; PWA</w:t>
-      </w:r>
-      <w:r>
-        <w:rPr>
-          <w:rFonts w:ascii="Century Gothic" w:hAnsi="Century Gothic"/>
-          <w:sz w:val="18"/>
-          <w:szCs w:val="18"/>
-        </w:rPr>
-        <w:t>)</w:t>
+        <w:t>Progressive Web App (React.js)</w:t>
       </w:r>
     </w:p>
     <w:p>
@@ -1179,39 +1187,31 @@
           <w:sz w:val="18"/>
           <w:szCs w:val="18"/>
         </w:rPr>
-        <w:t xml:space="preserve">Desktop </w:t>
-      </w:r>
-      <w:r>
-        <w:rPr>
-          <w:rFonts w:ascii="Century Gothic" w:hAnsi="Century Gothic"/>
-          <w:sz w:val="18"/>
-          <w:szCs w:val="18"/>
-        </w:rPr>
-        <w:t>Application Development (</w:t>
-      </w:r>
-      <w:r>
-        <w:rPr>
-          <w:rFonts w:ascii="Century Gothic" w:hAnsi="Century Gothic"/>
-          <w:sz w:val="18"/>
-          <w:szCs w:val="18"/>
-        </w:rPr>
-        <w:t>Electron</w:t>
-      </w:r>
-      <w:r>
-        <w:rPr>
-          <w:rFonts w:ascii="Century Gothic" w:hAnsi="Century Gothic"/>
-          <w:sz w:val="18"/>
-          <w:szCs w:val="18"/>
-        </w:rPr>
-        <w:t>.js</w:t>
-      </w:r>
-      <w:r>
-        <w:rPr>
-          <w:rFonts w:ascii="Century Gothic" w:hAnsi="Century Gothic"/>
-          <w:sz w:val="18"/>
-          <w:szCs w:val="18"/>
-        </w:rPr>
-        <w:t xml:space="preserve"> &amp; React Native</w:t>
+        <w:t>Database (</w:t>
+      </w:r>
+      <w:r>
+        <w:rPr>
+          <w:rFonts w:ascii="Century Gothic" w:hAnsi="Century Gothic"/>
+          <w:sz w:val="18"/>
+          <w:szCs w:val="18"/>
+        </w:rPr>
+        <w:t>SQL</w:t>
+      </w:r>
+      <w:r>
+        <w:rPr>
+          <w:rFonts w:ascii="Century Gothic" w:hAnsi="Century Gothic"/>
+          <w:sz w:val="18"/>
+          <w:szCs w:val="18"/>
+        </w:rPr>
+        <w:t>ite, PostgreSQL,</w:t>
+      </w:r>
+      <w:r>
+        <w:rPr>
+          <w:rFonts w:ascii="Century Gothic" w:hAnsi="Century Gothic"/>
+          <w:sz w:val="18"/>
+          <w:szCs w:val="18"/>
+        </w:rPr>
+        <w:t xml:space="preserve"> Firebase</w:t>
       </w:r>
       <w:r>
         <w:rPr>
@@ -1241,79 +1241,39 @@
           <w:sz w:val="18"/>
           <w:szCs w:val="18"/>
         </w:rPr>
-        <w:t>Web Development</w:t>
-      </w:r>
-      <w:r>
-        <w:rPr>
-          <w:rFonts w:ascii="Century Gothic" w:hAnsi="Century Gothic"/>
-          <w:sz w:val="18"/>
-          <w:szCs w:val="18"/>
-        </w:rPr>
-        <w:t xml:space="preserve"> Frontend</w:t>
-      </w:r>
-      <w:r>
-        <w:rPr>
-          <w:rFonts w:ascii="Century Gothic" w:hAnsi="Century Gothic"/>
-          <w:sz w:val="18"/>
-          <w:szCs w:val="18"/>
-        </w:rPr>
-        <w:t xml:space="preserve"> (HTML5, CSS</w:t>
-      </w:r>
-      <w:r>
-        <w:rPr>
-          <w:rFonts w:ascii="Century Gothic" w:hAnsi="Century Gothic"/>
-          <w:sz w:val="18"/>
-          <w:szCs w:val="18"/>
-        </w:rPr>
-        <w:t>3</w:t>
-      </w:r>
-      <w:r>
-        <w:rPr>
-          <w:rFonts w:ascii="Century Gothic" w:hAnsi="Century Gothic"/>
-          <w:sz w:val="18"/>
-          <w:szCs w:val="18"/>
-        </w:rPr>
-        <w:t>, Java</w:t>
-      </w:r>
-      <w:r>
-        <w:rPr>
-          <w:rFonts w:ascii="Century Gothic" w:hAnsi="Century Gothic"/>
-          <w:sz w:val="18"/>
-          <w:szCs w:val="18"/>
-        </w:rPr>
-        <w:t>S</w:t>
-      </w:r>
-      <w:r>
-        <w:rPr>
-          <w:rFonts w:ascii="Century Gothic" w:hAnsi="Century Gothic"/>
-          <w:sz w:val="18"/>
-          <w:szCs w:val="18"/>
-        </w:rPr>
-        <w:t>cript</w:t>
-      </w:r>
-      <w:r>
-        <w:rPr>
-          <w:rFonts w:ascii="Century Gothic" w:hAnsi="Century Gothic"/>
-          <w:sz w:val="18"/>
-          <w:szCs w:val="18"/>
-        </w:rPr>
-        <w:t xml:space="preserve">, </w:t>
-      </w:r>
-      <w:r>
-        <w:rPr>
-          <w:rFonts w:ascii="Century Gothic" w:hAnsi="Century Gothic"/>
-          <w:sz w:val="18"/>
-          <w:szCs w:val="18"/>
-        </w:rPr>
-        <w:t>React.js</w:t>
-      </w:r>
-      <w:r>
-        <w:rPr>
-          <w:rFonts w:ascii="Century Gothic" w:hAnsi="Century Gothic"/>
-          <w:sz w:val="18"/>
-          <w:szCs w:val="18"/>
-        </w:rPr>
-        <w:t xml:space="preserve"> and NextJS</w:t>
+        <w:t>Android Application Development (</w:t>
+      </w:r>
+      <w:r>
+        <w:rPr>
+          <w:rFonts w:ascii="Century Gothic" w:hAnsi="Century Gothic"/>
+          <w:sz w:val="18"/>
+          <w:szCs w:val="18"/>
+        </w:rPr>
+        <w:t>React Native</w:t>
+      </w:r>
+      <w:r>
+        <w:rPr>
+          <w:rFonts w:ascii="Century Gothic" w:hAnsi="Century Gothic"/>
+          <w:sz w:val="18"/>
+          <w:szCs w:val="18"/>
+        </w:rPr>
+        <w:t>,</w:t>
+      </w:r>
+      <w:r>
+        <w:rPr>
+          <w:rFonts w:ascii="Century Gothic" w:hAnsi="Century Gothic"/>
+          <w:sz w:val="18"/>
+          <w:szCs w:val="18"/>
+        </w:rPr>
+        <w:t xml:space="preserve"> Java</w:t>
+      </w:r>
+      <w:r>
+        <w:rPr>
+          <w:rFonts w:ascii="Century Gothic" w:hAnsi="Century Gothic"/>
+          <w:sz w:val="18"/>
+          <w:szCs w:val="18"/>
+        </w:rPr>
+        <w:t xml:space="preserve"> &amp; PWA</w:t>
       </w:r>
       <w:r>
         <w:rPr>
@@ -1343,23 +1303,23 @@
           <w:sz w:val="18"/>
           <w:szCs w:val="18"/>
         </w:rPr>
-        <w:t>Web Development Backend (</w:t>
-      </w:r>
-      <w:r>
-        <w:rPr>
-          <w:rFonts w:ascii="Century Gothic" w:hAnsi="Century Gothic"/>
-          <w:sz w:val="18"/>
-          <w:szCs w:val="18"/>
-        </w:rPr>
-        <w:t xml:space="preserve">NodeJS, ExpressJS and </w:t>
-      </w:r>
-      <w:r>
-        <w:rPr>
-          <w:rFonts w:ascii="Century Gothic" w:hAnsi="Century Gothic"/>
-          <w:sz w:val="18"/>
-          <w:szCs w:val="18"/>
-        </w:rPr>
-        <w:t>Python Flask)</w:t>
+        <w:t>iPhone Application Development (React Native</w:t>
+      </w:r>
+      <w:r>
+        <w:rPr>
+          <w:rFonts w:ascii="Century Gothic" w:hAnsi="Century Gothic"/>
+          <w:sz w:val="18"/>
+          <w:szCs w:val="18"/>
+        </w:rPr>
+        <w:t xml:space="preserve"> &amp; PWA</w:t>
+      </w:r>
+      <w:r>
+        <w:rPr>
+          <w:rFonts w:ascii="Century Gothic" w:hAnsi="Century Gothic"/>
+          <w:sz w:val="18"/>
+          <w:szCs w:val="18"/>
+        </w:rPr>
+        <w:t>)</w:t>
       </w:r>
     </w:p>
     <w:p>
@@ -1381,7 +1341,47 @@
           <w:sz w:val="18"/>
           <w:szCs w:val="18"/>
         </w:rPr>
-        <w:t>Object Relational Models (SQLAlchemy, TypeORM, Prisma)</w:t>
+        <w:t xml:space="preserve">Desktop </w:t>
+      </w:r>
+      <w:r>
+        <w:rPr>
+          <w:rFonts w:ascii="Century Gothic" w:hAnsi="Century Gothic"/>
+          <w:sz w:val="18"/>
+          <w:szCs w:val="18"/>
+        </w:rPr>
+        <w:t>Application Development (</w:t>
+      </w:r>
+      <w:r>
+        <w:rPr>
+          <w:rFonts w:ascii="Century Gothic" w:hAnsi="Century Gothic"/>
+          <w:sz w:val="18"/>
+          <w:szCs w:val="18"/>
+        </w:rPr>
+        <w:t>Electron</w:t>
+      </w:r>
+      <w:r>
+        <w:rPr>
+          <w:rFonts w:ascii="Century Gothic" w:hAnsi="Century Gothic"/>
+          <w:sz w:val="18"/>
+          <w:szCs w:val="18"/>
+        </w:rPr>
+        <w:t>.js</w:t>
+      </w:r>
+      <w:r>
+        <w:rPr>
+          <w:rFonts w:ascii="Century Gothic" w:hAnsi="Century Gothic"/>
+          <w:sz w:val="18"/>
+          <w:szCs w:val="18"/>
+        </w:rPr>
+        <w:t xml:space="preserve"> &amp; React Native</w:t>
+      </w:r>
+      <w:r>
+        <w:rPr>
+          <w:rFonts w:ascii="Century Gothic" w:hAnsi="Century Gothic"/>
+          <w:sz w:val="18"/>
+          <w:szCs w:val="18"/>
+        </w:rPr>
+        <w:t>)</w:t>
       </w:r>
     </w:p>
     <w:p>
@@ -1403,7 +1403,67 @@
           <w:sz w:val="18"/>
           <w:szCs w:val="18"/>
         </w:rPr>
-        <w:t>UI/UX Design (Figma)</w:t>
+        <w:t xml:space="preserve">Object Relational </w:t>
+      </w:r>
+      <w:r>
+        <w:rPr>
+          <w:rFonts w:ascii="Century Gothic" w:hAnsi="Century Gothic"/>
+          <w:sz w:val="18"/>
+          <w:szCs w:val="18"/>
+        </w:rPr>
+        <w:t>Mapping</w:t>
+      </w:r>
+      <w:r>
+        <w:rPr>
+          <w:rFonts w:ascii="Century Gothic" w:hAnsi="Century Gothic"/>
+          <w:sz w:val="18"/>
+          <w:szCs w:val="18"/>
+        </w:rPr>
+        <w:t xml:space="preserve"> (</w:t>
+      </w:r>
+      <w:proofErr w:type="spellStart"/>
+      <w:r>
+        <w:rPr>
+          <w:rFonts w:ascii="Century Gothic" w:hAnsi="Century Gothic"/>
+          <w:sz w:val="18"/>
+          <w:szCs w:val="18"/>
+        </w:rPr>
+        <w:t>SQLAlchemy</w:t>
+      </w:r>
+      <w:proofErr w:type="spellEnd"/>
+      <w:r>
+        <w:rPr>
+          <w:rFonts w:ascii="Century Gothic" w:hAnsi="Century Gothic"/>
+          <w:sz w:val="18"/>
+          <w:szCs w:val="18"/>
+        </w:rPr>
+        <w:t xml:space="preserve">, </w:t>
+      </w:r>
+      <w:proofErr w:type="spellStart"/>
+      <w:r>
+        <w:rPr>
+          <w:rFonts w:ascii="Century Gothic" w:hAnsi="Century Gothic"/>
+          <w:sz w:val="18"/>
+          <w:szCs w:val="18"/>
+        </w:rPr>
+        <w:t>TypeORM</w:t>
+      </w:r>
+      <w:proofErr w:type="spellEnd"/>
+      <w:r>
+        <w:rPr>
+          <w:rFonts w:ascii="Century Gothic" w:hAnsi="Century Gothic"/>
+          <w:sz w:val="18"/>
+          <w:szCs w:val="18"/>
+        </w:rPr>
+        <w:t xml:space="preserve"> &amp;</w:t>
+      </w:r>
+      <w:r>
+        <w:rPr>
+          <w:rFonts w:ascii="Century Gothic" w:hAnsi="Century Gothic"/>
+          <w:sz w:val="18"/>
+          <w:szCs w:val="18"/>
+        </w:rPr>
+        <w:t xml:space="preserve"> Prisma)</w:t>
       </w:r>
     </w:p>
     <w:p>
@@ -1425,7 +1485,7 @@
           <w:sz w:val="18"/>
           <w:szCs w:val="18"/>
         </w:rPr>
-        <w:t>Progressive Web App (React.js)</w:t>
+        <w:t>UI/UX Design (Figma)</w:t>
       </w:r>
     </w:p>
     <w:p>
@@ -2800,10 +2860,10 @@
         <w:tblLook w:val="04A0" w:firstRow="1" w:lastRow="0" w:firstColumn="1" w:lastColumn="0" w:noHBand="0" w:noVBand="1"/>
       </w:tblPr>
       <w:tblGrid>
-        <w:gridCol w:w="732"/>
-        <w:gridCol w:w="2023"/>
+        <w:gridCol w:w="734"/>
+        <w:gridCol w:w="2022"/>
         <w:gridCol w:w="2024"/>
-        <w:gridCol w:w="2676"/>
+        <w:gridCol w:w="2675"/>
         <w:gridCol w:w="1905"/>
       </w:tblGrid>
       <w:tr>
@@ -2977,10 +3037,10 @@
                 <w:szCs w:val="20"/>
               </w:rPr>
               <w:drawing>
-                <wp:inline distT="0" distB="0" distL="0" distR="0" wp14:anchorId="69C35075" wp14:editId="5FAE44E9">
-                  <wp:extent cx="201600" cy="201600"/>
-                  <wp:effectExtent l="0" t="0" r="8255" b="8255"/>
-                  <wp:docPr id="925949314" name="Picture 1"/>
+                <wp:inline distT="0" distB="0" distL="0" distR="0" wp14:anchorId="562A89AE" wp14:editId="15B75E2D">
+                  <wp:extent cx="252000" cy="252000"/>
+                  <wp:effectExtent l="0" t="0" r="0" b="0"/>
+                  <wp:docPr id="1033471068" name="Picture 1"/>
                   <wp:cNvGraphicFramePr>
                     <a:graphicFrameLocks xmlns:a="http://schemas.openxmlformats.org/drawingml/2006/main" noChangeAspect="1"/>
                   </wp:cNvGraphicFramePr>
@@ -2988,7 +3048,7 @@
                     <a:graphicData uri="http://schemas.openxmlformats.org/drawingml/2006/picture">
                       <pic:pic xmlns:pic="http://schemas.openxmlformats.org/drawingml/2006/picture">
                         <pic:nvPicPr>
-                          <pic:cNvPr id="925949314" name="Picture 925949314"/>
+                          <pic:cNvPr id="1033471068" name="Picture 1033471068"/>
                           <pic:cNvPicPr/>
                         </pic:nvPicPr>
                         <pic:blipFill>
@@ -3006,7 +3066,7 @@
                         <pic:spPr>
                           <a:xfrm>
                             <a:off x="0" y="0"/>
-                            <a:ext cx="201600" cy="201600"/>
+                            <a:ext cx="252000" cy="252000"/>
                           </a:xfrm>
                           <a:prstGeom prst="rect">
                             <a:avLst/>
@@ -3043,7 +3103,7 @@
                 <w:sz w:val="16"/>
                 <w:szCs w:val="16"/>
               </w:rPr>
-              <w:t>BCD Apps</w:t>
+              <w:t>Run of Show</w:t>
             </w:r>
           </w:p>
         </w:tc>
@@ -3224,6 +3284,7 @@
                 <w:szCs w:val="16"/>
               </w:rPr>
             </w:pPr>
+            <w:proofErr w:type="spellStart"/>
             <w:r>
               <w:rPr>
                 <w:rFonts w:ascii="Century Gothic" w:hAnsi="Century Gothic"/>
@@ -3232,6 +3293,7 @@
               </w:rPr>
               <w:t>Retrocube</w:t>
             </w:r>
+            <w:proofErr w:type="spellEnd"/>
           </w:p>
         </w:tc>
         <w:tc>
@@ -4034,8 +4096,8 @@
         <w:tblLook w:val="04A0" w:firstRow="1" w:lastRow="0" w:firstColumn="1" w:lastColumn="0" w:noHBand="0" w:noVBand="1"/>
       </w:tblPr>
       <w:tblGrid>
-        <w:gridCol w:w="966"/>
-        <w:gridCol w:w="2714"/>
+        <w:gridCol w:w="971"/>
+        <w:gridCol w:w="2709"/>
         <w:gridCol w:w="5680"/>
       </w:tblGrid>
       <w:tr>
@@ -4070,10 +4132,10 @@
                 <w:szCs w:val="20"/>
               </w:rPr>
               <w:drawing>
-                <wp:inline distT="0" distB="0" distL="0" distR="0" wp14:anchorId="07A8FC46" wp14:editId="0DB479B8">
-                  <wp:extent cx="201600" cy="201600"/>
-                  <wp:effectExtent l="0" t="0" r="8255" b="8255"/>
-                  <wp:docPr id="74027435" name="Picture 74027435"/>
+                <wp:inline distT="0" distB="0" distL="0" distR="0" wp14:anchorId="50252B3A" wp14:editId="0AEF3455">
+                  <wp:extent cx="252000" cy="252000"/>
+                  <wp:effectExtent l="0" t="0" r="0" b="0"/>
+                  <wp:docPr id="138203482" name="Picture 138203482"/>
                   <wp:cNvGraphicFramePr>
                     <a:graphicFrameLocks xmlns:a="http://schemas.openxmlformats.org/drawingml/2006/main" noChangeAspect="1"/>
                   </wp:cNvGraphicFramePr>
@@ -4081,7 +4143,7 @@
                     <a:graphicData uri="http://schemas.openxmlformats.org/drawingml/2006/picture">
                       <pic:pic xmlns:pic="http://schemas.openxmlformats.org/drawingml/2006/picture">
                         <pic:nvPicPr>
-                          <pic:cNvPr id="925949314" name="Picture 925949314"/>
+                          <pic:cNvPr id="1033471068" name="Picture 1033471068"/>
                           <pic:cNvPicPr/>
                         </pic:nvPicPr>
                         <pic:blipFill>
@@ -4099,7 +4161,7 @@
                         <pic:spPr>
                           <a:xfrm>
                             <a:off x="0" y="0"/>
-                            <a:ext cx="201600" cy="201600"/>
+                            <a:ext cx="252000" cy="252000"/>
                           </a:xfrm>
                           <a:prstGeom prst="rect">
                             <a:avLst/>
@@ -4261,12 +4323,21 @@
                 <w:szCs w:val="28"/>
               </w:rPr>
             </w:pPr>
+            <w:proofErr w:type="spellStart"/>
             <w:r>
               <w:rPr>
                 <w:sz w:val="16"/>
                 <w:szCs w:val="16"/>
               </w:rPr>
-              <w:t>SkyElectric Referral App</w:t>
+              <w:t>SkyElectric</w:t>
+            </w:r>
+            <w:proofErr w:type="spellEnd"/>
+            <w:r>
+              <w:rPr>
+                <w:sz w:val="16"/>
+                <w:szCs w:val="16"/>
+              </w:rPr>
+              <w:t xml:space="preserve"> Referral App</w:t>
             </w:r>
           </w:p>
         </w:tc>
@@ -4391,6 +4462,7 @@
                 <w:szCs w:val="16"/>
               </w:rPr>
             </w:pPr>
+            <w:proofErr w:type="spellStart"/>
             <w:r>
               <w:rPr>
                 <w:sz w:val="16"/>
@@ -4398,6 +4470,7 @@
               </w:rPr>
               <w:t>StuntListings</w:t>
             </w:r>
+            <w:proofErr w:type="spellEnd"/>
           </w:p>
         </w:tc>
         <w:tc>
@@ -4914,8 +4987,17 @@
                 <w:sz w:val="16"/>
                 <w:szCs w:val="16"/>
               </w:rPr>
-              <w:t>React – SpaceX – Apollo GraphQL</w:t>
+              <w:t xml:space="preserve">React – SpaceX – Apollo </w:t>
             </w:r>
+            <w:proofErr w:type="spellStart"/>
+            <w:r>
+              <w:rPr>
+                <w:sz w:val="16"/>
+                <w:szCs w:val="16"/>
+              </w:rPr>
+              <w:t>GraphQL</w:t>
+            </w:r>
+            <w:proofErr w:type="spellEnd"/>
           </w:p>
         </w:tc>
         <w:tc>
@@ -5030,8 +5112,33 @@
                 <w:sz w:val="16"/>
                 <w:szCs w:val="16"/>
               </w:rPr>
-              <w:t>React – Diaries – MirageJS, ReduxToolkit</w:t>
+              <w:t xml:space="preserve">React – Diaries – </w:t>
             </w:r>
+            <w:proofErr w:type="spellStart"/>
+            <w:r>
+              <w:rPr>
+                <w:sz w:val="16"/>
+                <w:szCs w:val="16"/>
+              </w:rPr>
+              <w:t>MirageJS</w:t>
+            </w:r>
+            <w:proofErr w:type="spellEnd"/>
+            <w:r>
+              <w:rPr>
+                <w:sz w:val="16"/>
+                <w:szCs w:val="16"/>
+              </w:rPr>
+              <w:t xml:space="preserve">, </w:t>
+            </w:r>
+            <w:proofErr w:type="spellStart"/>
+            <w:r>
+              <w:rPr>
+                <w:sz w:val="16"/>
+                <w:szCs w:val="16"/>
+              </w:rPr>
+              <w:t>ReduxToolkit</w:t>
+            </w:r>
+            <w:proofErr w:type="spellEnd"/>
           </w:p>
         </w:tc>
         <w:tc>
@@ -5920,8 +6027,17 @@
                 <w:sz w:val="16"/>
                 <w:szCs w:val="16"/>
               </w:rPr>
-              <w:t xml:space="preserve"> - Playstore</w:t>
+              <w:t xml:space="preserve"> - </w:t>
             </w:r>
+            <w:proofErr w:type="spellStart"/>
+            <w:r>
+              <w:rPr>
+                <w:sz w:val="16"/>
+                <w:szCs w:val="16"/>
+              </w:rPr>
+              <w:t>Playstore</w:t>
+            </w:r>
+            <w:proofErr w:type="spellEnd"/>
           </w:p>
         </w:tc>
         <w:tc>
@@ -6091,6 +6207,7 @@
                 <w:sz w:val="28"/>
                 <w:szCs w:val="28"/>
               </w:rPr>
+              <w:lastRenderedPageBreak/>
               <w:drawing>
                 <wp:inline distT="0" distB="0" distL="0" distR="0" wp14:anchorId="4B87F55B" wp14:editId="39DC7548">
                   <wp:extent cx="160020" cy="160020"/>
@@ -6152,8 +6269,17 @@
                 <w:sz w:val="16"/>
                 <w:szCs w:val="16"/>
               </w:rPr>
-              <w:t>React PWA – Quiz App - Platstore</w:t>
+              <w:t xml:space="preserve">React PWA – Quiz App - </w:t>
             </w:r>
+            <w:proofErr w:type="spellStart"/>
+            <w:r>
+              <w:rPr>
+                <w:sz w:val="16"/>
+                <w:szCs w:val="16"/>
+              </w:rPr>
+              <w:t>Platstore</w:t>
+            </w:r>
+            <w:proofErr w:type="spellEnd"/>
           </w:p>
         </w:tc>
         <w:tc>
@@ -6207,7 +6333,6 @@
                 <w:sz w:val="28"/>
                 <w:szCs w:val="28"/>
               </w:rPr>
-              <w:lastRenderedPageBreak/>
               <w:drawing>
                 <wp:inline distT="0" distB="0" distL="0" distR="0" wp14:anchorId="40B056CD" wp14:editId="47FED063">
                   <wp:extent cx="213360" cy="213360"/>
@@ -6385,8 +6510,17 @@
                 <w:sz w:val="16"/>
                 <w:szCs w:val="16"/>
               </w:rPr>
-              <w:t>Java Android – IUSM - Playstore</w:t>
+              <w:t xml:space="preserve">Java Android – IUSM - </w:t>
             </w:r>
+            <w:proofErr w:type="spellStart"/>
+            <w:r>
+              <w:rPr>
+                <w:sz w:val="16"/>
+                <w:szCs w:val="16"/>
+              </w:rPr>
+              <w:t>Playstore</w:t>
+            </w:r>
+            <w:proofErr w:type="spellEnd"/>
           </w:p>
         </w:tc>
         <w:tc>
@@ -6416,7 +6550,6 @@
     </w:tbl>
     <w:p>
       <w:pPr>
-        <w:ind w:firstLine="720"/>
         <w:rPr>
           <w:sz w:val="16"/>
           <w:szCs w:val="16"/>
@@ -6435,23 +6568,13 @@
           <w:sz w:val="16"/>
           <w:szCs w:val="16"/>
         </w:rPr>
-        <w:br w:type="page"/>
-      </w:r>
-    </w:p>
-    <w:p>
-      <w:pPr>
-        <w:ind w:firstLine="720"/>
+        <w:t xml:space="preserve">    </w:t>
+      </w:r>
+      <w:r>
         <w:rPr>
           <w:sz w:val="16"/>
           <w:szCs w:val="16"/>
         </w:rPr>
-      </w:pPr>
-      <w:r>
-        <w:rPr>
-          <w:sz w:val="16"/>
-          <w:szCs w:val="16"/>
-        </w:rPr>
-        <w:lastRenderedPageBreak/>
         <w:t xml:space="preserve">Others </w:t>
       </w:r>
       <w:r>
@@ -7186,7 +7309,60 @@
           <w:szCs w:val="18"/>
         </w:rPr>
         <w:tab/>
-        <w:t>Rabtat-ul-Madaris Pakistan (Hifz-ul-Quraan)</w:t>
+      </w:r>
+      <w:proofErr w:type="spellStart"/>
+      <w:r>
+        <w:rPr>
+          <w:rFonts w:ascii="Century Gothic" w:hAnsi="Century Gothic"/>
+          <w:sz w:val="18"/>
+          <w:szCs w:val="18"/>
+        </w:rPr>
+        <w:t>Rabtat</w:t>
+      </w:r>
+      <w:proofErr w:type="spellEnd"/>
+      <w:r>
+        <w:rPr>
+          <w:rFonts w:ascii="Century Gothic" w:hAnsi="Century Gothic"/>
+          <w:sz w:val="18"/>
+          <w:szCs w:val="18"/>
+        </w:rPr>
+        <w:t>-</w:t>
+      </w:r>
+      <w:proofErr w:type="spellStart"/>
+      <w:r>
+        <w:rPr>
+          <w:rFonts w:ascii="Century Gothic" w:hAnsi="Century Gothic"/>
+          <w:sz w:val="18"/>
+          <w:szCs w:val="18"/>
+        </w:rPr>
+        <w:t>ul</w:t>
+      </w:r>
+      <w:proofErr w:type="spellEnd"/>
+      <w:r>
+        <w:rPr>
+          <w:rFonts w:ascii="Century Gothic" w:hAnsi="Century Gothic"/>
+          <w:sz w:val="18"/>
+          <w:szCs w:val="18"/>
+        </w:rPr>
+        <w:t>-Madaris Pakistan (Hifz-</w:t>
+      </w:r>
+      <w:proofErr w:type="spellStart"/>
+      <w:r>
+        <w:rPr>
+          <w:rFonts w:ascii="Century Gothic" w:hAnsi="Century Gothic"/>
+          <w:sz w:val="18"/>
+          <w:szCs w:val="18"/>
+        </w:rPr>
+        <w:t>ul</w:t>
+      </w:r>
+      <w:proofErr w:type="spellEnd"/>
+      <w:r>
+        <w:rPr>
+          <w:rFonts w:ascii="Century Gothic" w:hAnsi="Century Gothic"/>
+          <w:sz w:val="18"/>
+          <w:szCs w:val="18"/>
+        </w:rPr>
+        <w:t>-Quraan)</w:t>
       </w:r>
     </w:p>
     <w:p>
@@ -7451,7 +7627,23 @@
           <w:sz w:val="18"/>
           <w:szCs w:val="18"/>
         </w:rPr>
-        <w:t>AWS MACHINE LEARNING FOUNDATION - 2022</w:t>
+        <w:t>Introduction to Genomic Technologies</w:t>
+      </w:r>
+      <w:r>
+        <w:rPr>
+          <w:rFonts w:ascii="Century Gothic" w:hAnsi="Century Gothic"/>
+          <w:sz w:val="18"/>
+          <w:szCs w:val="18"/>
+        </w:rPr>
+        <w:t xml:space="preserve"> - 202</w:t>
+      </w:r>
+      <w:r>
+        <w:rPr>
+          <w:rFonts w:ascii="Century Gothic" w:hAnsi="Century Gothic"/>
+          <w:sz w:val="18"/>
+          <w:szCs w:val="18"/>
+        </w:rPr>
+        <w:t>3</w:t>
       </w:r>
     </w:p>
     <w:p>
@@ -7473,6 +7665,297 @@
           <w:sz w:val="18"/>
           <w:szCs w:val="18"/>
         </w:rPr>
+        <w:t>Session</w:t>
+      </w:r>
+      <w:r>
+        <w:rPr>
+          <w:rFonts w:ascii="Century Gothic" w:hAnsi="Century Gothic"/>
+          <w:sz w:val="18"/>
+          <w:szCs w:val="18"/>
+        </w:rPr>
+        <w:tab/>
+      </w:r>
+      <w:r>
+        <w:rPr>
+          <w:rFonts w:ascii="Century Gothic" w:hAnsi="Century Gothic"/>
+          <w:sz w:val="18"/>
+          <w:szCs w:val="18"/>
+        </w:rPr>
+        <w:tab/>
+        <w:t>:</w:t>
+      </w:r>
+      <w:r>
+        <w:rPr>
+          <w:rFonts w:ascii="Century Gothic" w:hAnsi="Century Gothic"/>
+          <w:sz w:val="18"/>
+          <w:szCs w:val="18"/>
+        </w:rPr>
+        <w:tab/>
+      </w:r>
+      <w:r>
+        <w:rPr>
+          <w:rFonts w:ascii="Century Gothic" w:hAnsi="Century Gothic"/>
+          <w:sz w:val="18"/>
+          <w:szCs w:val="18"/>
+        </w:rPr>
+        <w:t>2023</w:t>
+      </w:r>
+      <w:r>
+        <w:rPr>
+          <w:rFonts w:ascii="Century Gothic" w:hAnsi="Century Gothic"/>
+          <w:sz w:val="18"/>
+          <w:szCs w:val="18"/>
+        </w:rPr>
+        <w:t>(</w:t>
+      </w:r>
+      <w:r>
+        <w:rPr>
+          <w:rFonts w:ascii="Century Gothic" w:hAnsi="Century Gothic"/>
+          <w:sz w:val="18"/>
+          <w:szCs w:val="18"/>
+        </w:rPr>
+        <w:t>Aug</w:t>
+      </w:r>
+      <w:r>
+        <w:rPr>
+          <w:rFonts w:ascii="Century Gothic" w:hAnsi="Century Gothic"/>
+          <w:sz w:val="18"/>
+          <w:szCs w:val="18"/>
+        </w:rPr>
+        <w:t>) – 202</w:t>
+      </w:r>
+      <w:r>
+        <w:rPr>
+          <w:rFonts w:ascii="Century Gothic" w:hAnsi="Century Gothic"/>
+          <w:sz w:val="18"/>
+          <w:szCs w:val="18"/>
+        </w:rPr>
+        <w:t>3</w:t>
+      </w:r>
+      <w:r>
+        <w:rPr>
+          <w:rFonts w:ascii="Century Gothic" w:hAnsi="Century Gothic"/>
+          <w:sz w:val="18"/>
+          <w:szCs w:val="18"/>
+        </w:rPr>
+        <w:t>(</w:t>
+      </w:r>
+      <w:r>
+        <w:rPr>
+          <w:rFonts w:ascii="Century Gothic" w:hAnsi="Century Gothic"/>
+          <w:sz w:val="18"/>
+          <w:szCs w:val="18"/>
+        </w:rPr>
+        <w:t>Sep</w:t>
+      </w:r>
+      <w:r>
+        <w:rPr>
+          <w:rFonts w:ascii="Century Gothic" w:hAnsi="Century Gothic"/>
+          <w:sz w:val="18"/>
+          <w:szCs w:val="18"/>
+        </w:rPr>
+        <w:t>)</w:t>
+      </w:r>
+    </w:p>
+    <w:p>
+      <w:pPr>
+        <w:pStyle w:val="ListParagraph"/>
+        <w:numPr>
+          <w:ilvl w:val="0"/>
+          <w:numId w:val="23"/>
+        </w:numPr>
+        <w:rPr>
+          <w:rFonts w:ascii="Century Gothic" w:hAnsi="Century Gothic"/>
+          <w:sz w:val="18"/>
+          <w:szCs w:val="18"/>
+        </w:rPr>
+      </w:pPr>
+      <w:r>
+        <w:rPr>
+          <w:rFonts w:ascii="Century Gothic" w:hAnsi="Century Gothic"/>
+          <w:sz w:val="18"/>
+          <w:szCs w:val="18"/>
+        </w:rPr>
+        <w:t>Institution</w:t>
+      </w:r>
+      <w:r>
+        <w:rPr>
+          <w:rFonts w:ascii="Century Gothic" w:hAnsi="Century Gothic"/>
+          <w:sz w:val="18"/>
+          <w:szCs w:val="18"/>
+        </w:rPr>
+        <w:tab/>
+      </w:r>
+      <w:r>
+        <w:rPr>
+          <w:rFonts w:ascii="Century Gothic" w:hAnsi="Century Gothic"/>
+          <w:sz w:val="18"/>
+          <w:szCs w:val="18"/>
+        </w:rPr>
+        <w:tab/>
+        <w:t>:</w:t>
+      </w:r>
+      <w:r>
+        <w:rPr>
+          <w:rFonts w:ascii="Century Gothic" w:hAnsi="Century Gothic"/>
+          <w:sz w:val="18"/>
+          <w:szCs w:val="18"/>
+        </w:rPr>
+        <w:tab/>
+      </w:r>
+      <w:proofErr w:type="spellStart"/>
+      <w:r>
+        <w:rPr>
+          <w:rFonts w:ascii="Century Gothic" w:hAnsi="Century Gothic"/>
+          <w:sz w:val="18"/>
+          <w:szCs w:val="18"/>
+        </w:rPr>
+        <w:t>Courera</w:t>
+      </w:r>
+      <w:proofErr w:type="spellEnd"/>
+    </w:p>
+    <w:p>
+      <w:pPr>
+        <w:pStyle w:val="ListParagraph"/>
+        <w:numPr>
+          <w:ilvl w:val="0"/>
+          <w:numId w:val="23"/>
+        </w:numPr>
+        <w:rPr>
+          <w:rFonts w:ascii="Century Gothic" w:hAnsi="Century Gothic"/>
+          <w:sz w:val="20"/>
+          <w:szCs w:val="20"/>
+        </w:rPr>
+      </w:pPr>
+      <w:r>
+        <w:rPr>
+          <w:rFonts w:ascii="Segoe UI" w:hAnsi="Segoe UI" w:cs="Segoe UI"/>
+          <w:color w:val="373A3C"/>
+          <w:sz w:val="18"/>
+          <w:szCs w:val="18"/>
+          <w:shd w:val="clear" w:color="auto" w:fill="FFFFFF"/>
+        </w:rPr>
+        <w:t>Credential URL</w:t>
+      </w:r>
+      <w:r>
+        <w:rPr>
+          <w:rFonts w:ascii="Segoe UI" w:hAnsi="Segoe UI" w:cs="Segoe UI"/>
+          <w:color w:val="373A3C"/>
+          <w:sz w:val="18"/>
+          <w:szCs w:val="18"/>
+          <w:shd w:val="clear" w:color="auto" w:fill="FFFFFF"/>
+        </w:rPr>
+        <w:tab/>
+        <w:t>:</w:t>
+      </w:r>
+      <w:r>
+        <w:rPr>
+          <w:rFonts w:ascii="Segoe UI" w:hAnsi="Segoe UI" w:cs="Segoe UI"/>
+          <w:color w:val="373A3C"/>
+          <w:sz w:val="18"/>
+          <w:szCs w:val="18"/>
+          <w:shd w:val="clear" w:color="auto" w:fill="FFFFFF"/>
+        </w:rPr>
+        <w:tab/>
+      </w:r>
+      <w:r>
+        <w:rPr>
+          <w:rStyle w:val="Hyperlink"/>
+          <w:rFonts w:ascii="Segoe UI" w:hAnsi="Segoe UI" w:cs="Segoe UI"/>
+          <w:color w:val="2A73CC"/>
+          <w:sz w:val="12"/>
+          <w:szCs w:val="12"/>
+          <w:shd w:val="clear" w:color="auto" w:fill="FFFFFF"/>
+        </w:rPr>
+        <w:t>https://coursera.org/share/07ba2fa374e4ce2e7afbdf73da46c355</w:t>
+      </w:r>
+    </w:p>
+    <w:p>
+      <w:pPr>
+        <w:rPr>
+          <w:rFonts w:ascii="Century Gothic" w:hAnsi="Century Gothic"/>
+          <w:b/>
+          <w:color w:val="072B62" w:themeColor="background2" w:themeShade="40"/>
+          <w:sz w:val="28"/>
+          <w:szCs w:val="28"/>
+        </w:rPr>
+      </w:pPr>
+    </w:p>
+    <w:p>
+      <w:pPr>
+        <w:pStyle w:val="ListParagraph"/>
+        <w:numPr>
+          <w:ilvl w:val="0"/>
+          <w:numId w:val="23"/>
+        </w:numPr>
+        <w:rPr>
+          <w:rFonts w:ascii="Century Gothic" w:hAnsi="Century Gothic"/>
+          <w:sz w:val="18"/>
+          <w:szCs w:val="18"/>
+        </w:rPr>
+      </w:pPr>
+      <w:r>
+        <w:rPr>
+          <w:rFonts w:ascii="Century Gothic" w:hAnsi="Century Gothic"/>
+          <w:sz w:val="18"/>
+          <w:szCs w:val="18"/>
+        </w:rPr>
+        <w:t>Exam</w:t>
+      </w:r>
+      <w:r>
+        <w:rPr>
+          <w:rFonts w:ascii="Century Gothic" w:hAnsi="Century Gothic"/>
+          <w:sz w:val="18"/>
+          <w:szCs w:val="18"/>
+        </w:rPr>
+        <w:tab/>
+      </w:r>
+      <w:r>
+        <w:rPr>
+          <w:rFonts w:ascii="Century Gothic" w:hAnsi="Century Gothic"/>
+          <w:sz w:val="18"/>
+          <w:szCs w:val="18"/>
+        </w:rPr>
+        <w:tab/>
+        <w:t>:</w:t>
+      </w:r>
+      <w:r>
+        <w:rPr>
+          <w:rFonts w:ascii="Century Gothic" w:hAnsi="Century Gothic"/>
+          <w:sz w:val="18"/>
+          <w:szCs w:val="18"/>
+        </w:rPr>
+        <w:tab/>
+      </w:r>
+      <w:r>
+        <w:rPr>
+          <w:rFonts w:ascii="Century Gothic" w:hAnsi="Century Gothic"/>
+          <w:sz w:val="18"/>
+          <w:szCs w:val="18"/>
+        </w:rPr>
+        <w:t>AWS MACHINE LEARNING FOUNDATION - 2022</w:t>
+      </w:r>
+    </w:p>
+    <w:p>
+      <w:pPr>
+        <w:pStyle w:val="ListParagraph"/>
+        <w:numPr>
+          <w:ilvl w:val="0"/>
+          <w:numId w:val="23"/>
+        </w:numPr>
+        <w:rPr>
+          <w:rFonts w:ascii="Century Gothic" w:hAnsi="Century Gothic"/>
+          <w:sz w:val="18"/>
+          <w:szCs w:val="18"/>
+        </w:rPr>
+      </w:pPr>
+      <w:r>
+        <w:rPr>
+          <w:rFonts w:ascii="Century Gothic" w:hAnsi="Century Gothic"/>
+          <w:sz w:val="18"/>
+          <w:szCs w:val="18"/>
+        </w:rPr>
+        <w:lastRenderedPageBreak/>
         <w:t>Session</w:t>
       </w:r>
       <w:r>
@@ -9012,6 +9495,7 @@
           <w:sz w:val="18"/>
           <w:szCs w:val="18"/>
         </w:rPr>
+        <w:lastRenderedPageBreak/>
         <w:t>Exam</w:t>
       </w:r>
       <w:r>
@@ -9038,7 +9522,24 @@
           <w:szCs w:val="18"/>
         </w:rPr>
         <w:tab/>
-        <w:t>OpenVINO Fundamental (Intel Scholarship)</w:t>
+      </w:r>
+      <w:proofErr w:type="spellStart"/>
+      <w:r>
+        <w:rPr>
+          <w:rFonts w:ascii="Century Gothic" w:hAnsi="Century Gothic"/>
+          <w:sz w:val="18"/>
+          <w:szCs w:val="18"/>
+        </w:rPr>
+        <w:t>OpenVINO</w:t>
+      </w:r>
+      <w:proofErr w:type="spellEnd"/>
+      <w:r>
+        <w:rPr>
+          <w:rFonts w:ascii="Century Gothic" w:hAnsi="Century Gothic"/>
+          <w:sz w:val="18"/>
+          <w:szCs w:val="18"/>
+        </w:rPr>
+        <w:t xml:space="preserve"> Fundamental (Intel Scholarship)</w:t>
       </w:r>
     </w:p>
     <w:p>
@@ -10059,21 +10560,21 @@
         <v:path o:extrusionok="f" gradientshapeok="t" o:connecttype="rect"/>
         <o:lock v:ext="edit" aspectratio="t"/>
       </v:shapetype>
-      <v:shape id="_x0000_i1074" type="#_x0000_t75" style="width:11.4pt;height:11.4pt" o:bullet="t">
+      <v:shape id="_x0000_i1050" type="#_x0000_t75" style="width:11.4pt;height:11.4pt" o:bullet="t">
         <v:imagedata r:id="rId1" o:title="mso249"/>
       </v:shape>
     </w:pict>
   </w:numPicBullet>
   <w:numPicBullet w:numPicBulletId="1">
     <w:pict>
-      <v:shape id="_x0000_i1075" type="#_x0000_t75" style="width:469.2pt;height:469.2pt;visibility:visible;mso-wrap-style:square" o:bullet="t">
+      <v:shape id="_x0000_i1051" type="#_x0000_t75" style="width:469.2pt;height:469.2pt;visibility:visible;mso-wrap-style:square" o:bullet="t">
         <v:imagedata r:id="rId2" o:title=""/>
       </v:shape>
     </w:pict>
   </w:numPicBullet>
   <w:numPicBullet w:numPicBulletId="2">
     <w:pict>
-      <v:shape id="_x0000_i1076" type="#_x0000_t75" style="width:9.6pt;height:9.6pt;visibility:visible;mso-wrap-style:square" o:bullet="t">
+      <v:shape id="_x0000_i1052" type="#_x0000_t75" style="width:9.6pt;height:9.6pt;visibility:visible;mso-wrap-style:square" o:bullet="t">
         <v:imagedata r:id="rId3" o:title=""/>
       </v:shape>
     </w:pict>

</xml_diff>

<commit_message>
added certification images to cv
</commit_message>
<xml_diff>
--- a/updatedCV.docx
+++ b/updatedCV.docx
@@ -830,6 +830,7 @@
               <w:gridCol w:w="850"/>
               <w:gridCol w:w="1560"/>
               <w:gridCol w:w="850"/>
+              <w:gridCol w:w="850"/>
             </w:tblGrid>
             <w:tr>
               <w:trPr>
@@ -857,7 +858,7 @@
                       <w:szCs w:val="18"/>
                     </w:rPr>
                     <w:drawing>
-                      <wp:inline distT="0" distB="0" distL="0" distR="0" wp14:anchorId="1C0B9541" wp14:editId="674C550D">
+                      <wp:inline distT="0" distB="0" distL="0" distR="0" wp14:anchorId="1C0B9541" wp14:editId="0D8EF593">
                         <wp:extent cx="252000" cy="252000"/>
                         <wp:effectExtent l="0" t="0" r="0" b="0"/>
                         <wp:docPr id="91449857" name="Picture 1"/>
@@ -987,7 +988,7 @@
                       <w:szCs w:val="18"/>
                     </w:rPr>
                     <w:drawing>
-                      <wp:inline distT="0" distB="0" distL="0" distR="0" wp14:anchorId="37BEE4B2" wp14:editId="61712A34">
+                      <wp:inline distT="0" distB="0" distL="0" distR="0" wp14:anchorId="37BEE4B2" wp14:editId="3334D9A9">
                         <wp:extent cx="252000" cy="252000"/>
                         <wp:effectExtent l="0" t="0" r="0" b="0"/>
                         <wp:docPr id="2114575819" name="Picture 2114575819"/>
@@ -1053,7 +1054,7 @@
                       <w:szCs w:val="18"/>
                     </w:rPr>
                     <w:drawing>
-                      <wp:inline distT="0" distB="0" distL="0" distR="0" wp14:anchorId="2284B809" wp14:editId="2348D110">
+                      <wp:inline distT="0" distB="0" distL="0" distR="0" wp14:anchorId="2284B809" wp14:editId="55DDA5F7">
                         <wp:extent cx="252000" cy="252000"/>
                         <wp:effectExtent l="0" t="0" r="0" b="0"/>
                         <wp:docPr id="2009952462" name="Picture 9"/>
@@ -1069,6 +1070,72 @@
                               </pic:nvPicPr>
                               <pic:blipFill>
                                 <a:blip r:embed="rId13" cstate="print">
+                                  <a:extLst>
+                                    <a:ext uri="{28A0092B-C50C-407E-A947-70E740481C1C}">
+                                      <a14:useLocalDpi xmlns:a14="http://schemas.microsoft.com/office/drawing/2010/main" val="0"/>
+                                    </a:ext>
+                                  </a:extLst>
+                                </a:blip>
+                                <a:stretch>
+                                  <a:fillRect/>
+                                </a:stretch>
+                              </pic:blipFill>
+                              <pic:spPr>
+                                <a:xfrm>
+                                  <a:off x="0" y="0"/>
+                                  <a:ext cx="252000" cy="252000"/>
+                                </a:xfrm>
+                                <a:prstGeom prst="rect">
+                                  <a:avLst/>
+                                </a:prstGeom>
+                              </pic:spPr>
+                            </pic:pic>
+                          </a:graphicData>
+                        </a:graphic>
+                      </wp:inline>
+                    </w:drawing>
+                  </w:r>
+                </w:p>
+              </w:tc>
+              <w:tc>
+                <w:tcPr>
+                  <w:tcW w:w="850" w:type="dxa"/>
+                  <w:vAlign w:val="center"/>
+                </w:tcPr>
+                <w:p>
+                  <w:pPr>
+                    <w:jc w:val="center"/>
+                    <w:rPr>
+                      <w:rFonts w:ascii="Century Gothic" w:hAnsi="Century Gothic"/>
+                      <w:noProof/>
+                      <w:sz w:val="18"/>
+                      <w:szCs w:val="18"/>
+                    </w:rPr>
+                  </w:pPr>
+                  <w:r>
+                    <w:rPr>
+                      <w:rFonts w:ascii="Century Gothic" w:hAnsi="Century Gothic"/>
+                      <w:noProof/>
+                      <w:sz w:val="18"/>
+                      <w:szCs w:val="18"/>
+                    </w:rPr>
+                    <w:drawing>
+                      <wp:inline distT="0" distB="0" distL="0" distR="0" wp14:anchorId="2C2D836F" wp14:editId="3E9669D2">
+                        <wp:extent cx="252000" cy="252000"/>
+                        <wp:effectExtent l="0" t="0" r="0" b="0"/>
+                        <wp:docPr id="499226569" name="Picture 14"/>
+                        <wp:cNvGraphicFramePr>
+                          <a:graphicFrameLocks xmlns:a="http://schemas.openxmlformats.org/drawingml/2006/main" noChangeAspect="1"/>
+                        </wp:cNvGraphicFramePr>
+                        <a:graphic xmlns:a="http://schemas.openxmlformats.org/drawingml/2006/main">
+                          <a:graphicData uri="http://schemas.openxmlformats.org/drawingml/2006/picture">
+                            <pic:pic xmlns:pic="http://schemas.openxmlformats.org/drawingml/2006/picture">
+                              <pic:nvPicPr>
+                                <pic:cNvPr id="499226569" name="Picture 499226569"/>
+                                <pic:cNvPicPr/>
+                              </pic:nvPicPr>
+                              <pic:blipFill>
+                                <a:blip r:embed="rId14" cstate="print">
                                   <a:extLst>
                                     <a:ext uri="{28A0092B-C50C-407E-A947-70E740481C1C}">
                                       <a14:useLocalDpi xmlns:a14="http://schemas.microsoft.com/office/drawing/2010/main" val="0"/>
@@ -1196,6 +1263,29 @@
                   </w:r>
                 </w:p>
               </w:tc>
+              <w:tc>
+                <w:tcPr>
+                  <w:tcW w:w="850" w:type="dxa"/>
+                </w:tcPr>
+                <w:p>
+                  <w:pPr>
+                    <w:jc w:val="center"/>
+                    <w:rPr>
+                      <w:rFonts w:ascii="Century Gothic" w:hAnsi="Century Gothic"/>
+                      <w:sz w:val="12"/>
+                      <w:szCs w:val="12"/>
+                    </w:rPr>
+                  </w:pPr>
+                  <w:r>
+                    <w:rPr>
+                      <w:rFonts w:ascii="Century Gothic" w:hAnsi="Century Gothic"/>
+                      <w:sz w:val="12"/>
+                      <w:szCs w:val="12"/>
+                    </w:rPr>
+                    <w:t>Webpack</w:t>
+                  </w:r>
+                </w:p>
+              </w:tc>
             </w:tr>
           </w:tbl>
           <w:p>
@@ -1293,7 +1383,7 @@
                       <w:szCs w:val="18"/>
                     </w:rPr>
                     <w:drawing>
-                      <wp:inline distT="0" distB="0" distL="0" distR="0" wp14:anchorId="11117AA5" wp14:editId="4DF23F3F">
+                      <wp:inline distT="0" distB="0" distL="0" distR="0" wp14:anchorId="11117AA5" wp14:editId="7C1BE99A">
                         <wp:extent cx="255938" cy="252000"/>
                         <wp:effectExtent l="0" t="0" r="0" b="0"/>
                         <wp:docPr id="524980189" name="Picture 3"/>
@@ -1308,7 +1398,7 @@
                                 <pic:cNvPicPr/>
                               </pic:nvPicPr>
                               <pic:blipFill>
-                                <a:blip r:embed="rId14" cstate="print">
+                                <a:blip r:embed="rId15" cstate="print">
                                   <a:extLst>
                                     <a:ext uri="{28A0092B-C50C-407E-A947-70E740481C1C}">
                                       <a14:useLocalDpi xmlns:a14="http://schemas.microsoft.com/office/drawing/2010/main" val="0"/>
@@ -1373,7 +1463,7 @@
                                 <pic:cNvPicPr/>
                               </pic:nvPicPr>
                               <pic:blipFill>
-                                <a:blip r:embed="rId15" cstate="print">
+                                <a:blip r:embed="rId16" cstate="print">
                                   <a:extLst>
                                     <a:ext uri="{28A0092B-C50C-407E-A947-70E740481C1C}">
                                       <a14:useLocalDpi xmlns:a14="http://schemas.microsoft.com/office/drawing/2010/main" val="0"/>
@@ -1438,7 +1528,7 @@
                                 <pic:cNvPicPr/>
                               </pic:nvPicPr>
                               <pic:blipFill>
-                                <a:blip r:embed="rId16" cstate="print">
+                                <a:blip r:embed="rId17" cstate="print">
                                   <a:extLst>
                                     <a:ext uri="{28A0092B-C50C-407E-A947-70E740481C1C}">
                                       <a14:useLocalDpi xmlns:a14="http://schemas.microsoft.com/office/drawing/2010/main" val="0"/>
@@ -1489,7 +1579,7 @@
                       <w:szCs w:val="18"/>
                     </w:rPr>
                     <w:drawing>
-                      <wp:inline distT="0" distB="0" distL="0" distR="0" wp14:anchorId="718017C9" wp14:editId="256C16E0">
+                      <wp:inline distT="0" distB="0" distL="0" distR="0" wp14:anchorId="718017C9" wp14:editId="1A34F15B">
                         <wp:extent cx="252000" cy="252000"/>
                         <wp:effectExtent l="0" t="0" r="0" b="0"/>
                         <wp:docPr id="517948772" name="Picture 16"/>
@@ -1504,7 +1594,7 @@
                                 <pic:cNvPicPr/>
                               </pic:nvPicPr>
                               <pic:blipFill>
-                                <a:blip r:embed="rId17" cstate="print">
+                                <a:blip r:embed="rId18" cstate="print">
                                   <a:extLst>
                                     <a:ext uri="{28A0092B-C50C-407E-A947-70E740481C1C}">
                                       <a14:useLocalDpi xmlns:a14="http://schemas.microsoft.com/office/drawing/2010/main" val="0"/>
@@ -1739,7 +1829,7 @@
                       <w:szCs w:val="18"/>
                     </w:rPr>
                     <w:drawing>
-                      <wp:inline distT="0" distB="0" distL="0" distR="0" wp14:anchorId="31359BDD" wp14:editId="306B6685">
+                      <wp:inline distT="0" distB="0" distL="0" distR="0" wp14:anchorId="31359BDD" wp14:editId="09EE68BE">
                         <wp:extent cx="252000" cy="252000"/>
                         <wp:effectExtent l="0" t="0" r="0" b="0"/>
                         <wp:docPr id="1910741732" name="Picture 6"/>
@@ -1754,7 +1844,7 @@
                                 <pic:cNvPicPr/>
                               </pic:nvPicPr>
                               <pic:blipFill>
-                                <a:blip r:embed="rId18" cstate="print">
+                                <a:blip r:embed="rId19" cstate="print">
                                   <a:extLst>
                                     <a:ext uri="{28A0092B-C50C-407E-A947-70E740481C1C}">
                                       <a14:useLocalDpi xmlns:a14="http://schemas.microsoft.com/office/drawing/2010/main" val="0"/>
@@ -1804,7 +1894,7 @@
                       <w:szCs w:val="18"/>
                     </w:rPr>
                     <w:drawing>
-                      <wp:inline distT="0" distB="0" distL="0" distR="0" wp14:anchorId="0B748A29" wp14:editId="7D408CED">
+                      <wp:inline distT="0" distB="0" distL="0" distR="0" wp14:anchorId="0B748A29" wp14:editId="345A5EAA">
                         <wp:extent cx="252000" cy="252000"/>
                         <wp:effectExtent l="0" t="0" r="0" b="0"/>
                         <wp:docPr id="1795038282" name="Picture 7"/>
@@ -1819,7 +1909,7 @@
                                 <pic:cNvPicPr/>
                               </pic:nvPicPr>
                               <pic:blipFill>
-                                <a:blip r:embed="rId19" cstate="print">
+                                <a:blip r:embed="rId20" cstate="print">
                                   <a:extLst>
                                     <a:ext uri="{28A0092B-C50C-407E-A947-70E740481C1C}">
                                       <a14:useLocalDpi xmlns:a14="http://schemas.microsoft.com/office/drawing/2010/main" val="0"/>
@@ -1884,7 +1974,7 @@
                                 <pic:cNvPicPr/>
                               </pic:nvPicPr>
                               <pic:blipFill>
-                                <a:blip r:embed="rId20" cstate="print">
+                                <a:blip r:embed="rId21" cstate="print">
                                   <a:extLst>
                                     <a:ext uri="{28A0092B-C50C-407E-A947-70E740481C1C}">
                                       <a14:useLocalDpi xmlns:a14="http://schemas.microsoft.com/office/drawing/2010/main" val="0"/>
@@ -2104,7 +2194,7 @@
                                 <pic:cNvPicPr/>
                               </pic:nvPicPr>
                               <pic:blipFill>
-                                <a:blip r:embed="rId21" cstate="print">
+                                <a:blip r:embed="rId22" cstate="print">
                                   <a:extLst>
                                     <a:ext uri="{28A0092B-C50C-407E-A947-70E740481C1C}">
                                       <a14:useLocalDpi xmlns:a14="http://schemas.microsoft.com/office/drawing/2010/main" val="0"/>
@@ -2170,7 +2260,7 @@
                                 <pic:cNvPicPr/>
                               </pic:nvPicPr>
                               <pic:blipFill>
-                                <a:blip r:embed="rId22" cstate="print">
+                                <a:blip r:embed="rId23" cstate="print">
                                   <a:extLst>
                                     <a:ext uri="{28A0092B-C50C-407E-A947-70E740481C1C}">
                                       <a14:useLocalDpi xmlns:a14="http://schemas.microsoft.com/office/drawing/2010/main" val="0"/>
@@ -2220,7 +2310,7 @@
                       <w:szCs w:val="18"/>
                     </w:rPr>
                     <w:drawing>
-                      <wp:inline distT="0" distB="0" distL="0" distR="0" wp14:anchorId="59964F8E" wp14:editId="3614411B">
+                      <wp:inline distT="0" distB="0" distL="0" distR="0" wp14:anchorId="59964F8E" wp14:editId="5A4C18A5">
                         <wp:extent cx="252000" cy="252000"/>
                         <wp:effectExtent l="0" t="0" r="0" b="0"/>
                         <wp:docPr id="1366841971" name="Picture 11"/>
@@ -2235,7 +2325,7 @@
                                 <pic:cNvPicPr/>
                               </pic:nvPicPr>
                               <pic:blipFill>
-                                <a:blip r:embed="rId23" cstate="print">
+                                <a:blip r:embed="rId24" cstate="print">
                                   <a:extLst>
                                     <a:ext uri="{28A0092B-C50C-407E-A947-70E740481C1C}">
                                       <a14:useLocalDpi xmlns:a14="http://schemas.microsoft.com/office/drawing/2010/main" val="0"/>
@@ -2285,7 +2375,7 @@
                       <w:szCs w:val="18"/>
                     </w:rPr>
                     <w:drawing>
-                      <wp:inline distT="0" distB="0" distL="0" distR="0" wp14:anchorId="5B97A821" wp14:editId="01A1C521">
+                      <wp:inline distT="0" distB="0" distL="0" distR="0" wp14:anchorId="5B97A821" wp14:editId="6D9DD047">
                         <wp:extent cx="252000" cy="252000"/>
                         <wp:effectExtent l="0" t="0" r="0" b="0"/>
                         <wp:docPr id="164620451" name="Picture 12"/>
@@ -2300,7 +2390,7 @@
                                 <pic:cNvPicPr/>
                               </pic:nvPicPr>
                               <pic:blipFill>
-                                <a:blip r:embed="rId24" cstate="print">
+                                <a:blip r:embed="rId25" cstate="print">
                                   <a:extLst>
                                     <a:ext uri="{28A0092B-C50C-407E-A947-70E740481C1C}">
                                       <a14:useLocalDpi xmlns:a14="http://schemas.microsoft.com/office/drawing/2010/main" val="0"/>
@@ -2366,7 +2456,7 @@
                                 <pic:cNvPicPr/>
                               </pic:nvPicPr>
                               <pic:blipFill>
-                                <a:blip r:embed="rId25" cstate="print">
+                                <a:blip r:embed="rId26" cstate="print">
                                   <a:extLst>
                                     <a:ext uri="{28A0092B-C50C-407E-A947-70E740481C1C}">
                                       <a14:useLocalDpi xmlns:a14="http://schemas.microsoft.com/office/drawing/2010/main" val="0"/>
@@ -2432,7 +2522,7 @@
                                 <pic:cNvPicPr/>
                               </pic:nvPicPr>
                               <pic:blipFill>
-                                <a:blip r:embed="rId26" cstate="print">
+                                <a:blip r:embed="rId27" cstate="print">
                                   <a:extLst>
                                     <a:ext uri="{28A0092B-C50C-407E-A947-70E740481C1C}">
                                       <a14:useLocalDpi xmlns:a14="http://schemas.microsoft.com/office/drawing/2010/main" val="0"/>
@@ -2498,7 +2588,7 @@
                                 <pic:cNvPicPr/>
                               </pic:nvPicPr>
                               <pic:blipFill>
-                                <a:blip r:embed="rId27" cstate="print">
+                                <a:blip r:embed="rId28" cstate="print">
                                   <a:extLst>
                                     <a:ext uri="{28A0092B-C50C-407E-A947-70E740481C1C}">
                                       <a14:useLocalDpi xmlns:a14="http://schemas.microsoft.com/office/drawing/2010/main" val="0"/>
@@ -2768,7 +2858,7 @@
                     <pic:cNvPicPr/>
                   </pic:nvPicPr>
                   <pic:blipFill>
-                    <a:blip r:embed="rId28" cstate="print">
+                    <a:blip r:embed="rId29" cstate="print">
                       <a:extLst>
                         <a:ext uri="{28A0092B-C50C-407E-A947-70E740481C1C}">
                           <a14:useLocalDpi xmlns:a14="http://schemas.microsoft.com/office/drawing/2010/main" val="0"/>
@@ -2912,7 +3002,7 @@
                           <pic:cNvPicPr/>
                         </pic:nvPicPr>
                         <pic:blipFill>
-                          <a:blip r:embed="rId29" cstate="print">
+                          <a:blip r:embed="rId30" cstate="print">
                             <a:extLst>
                               <a:ext uri="{28A0092B-C50C-407E-A947-70E740481C1C}">
                                 <a14:useLocalDpi xmlns:a14="http://schemas.microsoft.com/office/drawing/2010/main" val="0"/>
@@ -3026,7 +3116,7 @@
                           <pic:cNvPicPr/>
                         </pic:nvPicPr>
                         <pic:blipFill>
-                          <a:blip r:embed="rId29" cstate="print">
+                          <a:blip r:embed="rId30" cstate="print">
                             <a:extLst>
                               <a:ext uri="{28A0092B-C50C-407E-A947-70E740481C1C}">
                                 <a14:useLocalDpi xmlns:a14="http://schemas.microsoft.com/office/drawing/2010/main" val="0"/>
@@ -3250,7 +3340,7 @@
                           <pic:cNvPicPr/>
                         </pic:nvPicPr>
                         <pic:blipFill>
-                          <a:blip r:embed="rId30" cstate="print">
+                          <a:blip r:embed="rId31" cstate="print">
                             <a:extLst>
                               <a:ext uri="{28A0092B-C50C-407E-A947-70E740481C1C}">
                                 <a14:useLocalDpi xmlns:a14="http://schemas.microsoft.com/office/drawing/2010/main" val="0"/>
@@ -3382,7 +3472,7 @@
                     <pic:cNvPicPr/>
                   </pic:nvPicPr>
                   <pic:blipFill>
-                    <a:blip r:embed="rId31" cstate="print">
+                    <a:blip r:embed="rId32" cstate="print">
                       <a:extLst>
                         <a:ext uri="{28A0092B-C50C-407E-A947-70E740481C1C}">
                           <a14:useLocalDpi xmlns:a14="http://schemas.microsoft.com/office/drawing/2010/main" val="0"/>
@@ -3629,7 +3719,7 @@
                 <w:szCs w:val="20"/>
               </w:rPr>
               <w:drawing>
-                <wp:inline distT="0" distB="0" distL="0" distR="0" wp14:anchorId="562A89AE" wp14:editId="78D2E338">
+                <wp:inline distT="0" distB="0" distL="0" distR="0" wp14:anchorId="562A89AE" wp14:editId="3BDB782B">
                   <wp:extent cx="252000" cy="252000"/>
                   <wp:effectExtent l="0" t="0" r="0" b="0"/>
                   <wp:docPr id="1033471068" name="Picture 1"/>
@@ -3644,7 +3734,7 @@
                           <pic:cNvPicPr/>
                         </pic:nvPicPr>
                         <pic:blipFill>
-                          <a:blip r:embed="rId32" cstate="print">
+                          <a:blip r:embed="rId33" cstate="print">
                             <a:extLst>
                               <a:ext uri="{28A0092B-C50C-407E-A947-70E740481C1C}">
                                 <a14:useLocalDpi xmlns:a14="http://schemas.microsoft.com/office/drawing/2010/main" val="0"/>
@@ -3831,7 +3921,7 @@
                           <pic:cNvPicPr/>
                         </pic:nvPicPr>
                         <pic:blipFill>
-                          <a:blip r:embed="rId33" cstate="print">
+                          <a:blip r:embed="rId34" cstate="print">
                             <a:extLst>
                               <a:ext uri="{28A0092B-C50C-407E-A947-70E740481C1C}">
                                 <a14:useLocalDpi xmlns:a14="http://schemas.microsoft.com/office/drawing/2010/main" val="0"/>
@@ -4015,209 +4105,6 @@
                       <pic:pic xmlns:pic="http://schemas.openxmlformats.org/drawingml/2006/picture">
                         <pic:nvPicPr>
                           <pic:cNvPr id="13" name="Picture 13"/>
-                          <pic:cNvPicPr/>
-                        </pic:nvPicPr>
-                        <pic:blipFill>
-                          <a:blip r:embed="rId34" cstate="print">
-                            <a:extLst>
-                              <a:ext uri="{28A0092B-C50C-407E-A947-70E740481C1C}">
-                                <a14:useLocalDpi xmlns:a14="http://schemas.microsoft.com/office/drawing/2010/main" val="0"/>
-                              </a:ext>
-                            </a:extLst>
-                          </a:blip>
-                          <a:stretch>
-                            <a:fillRect/>
-                          </a:stretch>
-                        </pic:blipFill>
-                        <pic:spPr>
-                          <a:xfrm>
-                            <a:off x="0" y="0"/>
-                            <a:ext cx="201168" cy="201168"/>
-                          </a:xfrm>
-                          <a:prstGeom prst="rect">
-                            <a:avLst/>
-                          </a:prstGeom>
-                        </pic:spPr>
-                      </pic:pic>
-                    </a:graphicData>
-                  </a:graphic>
-                </wp:inline>
-              </w:drawing>
-            </w:r>
-          </w:p>
-        </w:tc>
-        <w:tc>
-          <w:tcPr>
-            <w:tcW w:w="2068" w:type="dxa"/>
-            <w:vAlign w:val="center"/>
-          </w:tcPr>
-          <w:p>
-            <w:pPr>
-              <w:tabs>
-                <w:tab w:val="left" w:pos="1296"/>
-                <w:tab w:val="left" w:pos="5204"/>
-              </w:tabs>
-              <w:rPr>
-                <w:rFonts w:ascii="Century Gothic" w:hAnsi="Century Gothic"/>
-                <w:sz w:val="16"/>
-                <w:szCs w:val="16"/>
-              </w:rPr>
-            </w:pPr>
-            <w:r>
-              <w:rPr>
-                <w:rFonts w:ascii="Century Gothic" w:hAnsi="Century Gothic"/>
-                <w:sz w:val="16"/>
-                <w:szCs w:val="16"/>
-              </w:rPr>
-              <w:t>Concept Recall</w:t>
-            </w:r>
-          </w:p>
-        </w:tc>
-        <w:tc>
-          <w:tcPr>
-            <w:tcW w:w="2070" w:type="dxa"/>
-            <w:vAlign w:val="center"/>
-          </w:tcPr>
-          <w:p>
-            <w:pPr>
-              <w:tabs>
-                <w:tab w:val="left" w:pos="1296"/>
-                <w:tab w:val="left" w:pos="5204"/>
-              </w:tabs>
-              <w:jc w:val="center"/>
-              <w:rPr>
-                <w:rFonts w:ascii="Century Gothic" w:hAnsi="Century Gothic"/>
-                <w:sz w:val="16"/>
-                <w:szCs w:val="16"/>
-              </w:rPr>
-            </w:pPr>
-            <w:r>
-              <w:rPr>
-                <w:rFonts w:ascii="Century Gothic" w:hAnsi="Century Gothic"/>
-                <w:sz w:val="16"/>
-                <w:szCs w:val="16"/>
-              </w:rPr>
-              <w:t>React</w:t>
-            </w:r>
-            <w:r>
-              <w:rPr>
-                <w:rFonts w:ascii="Century Gothic" w:hAnsi="Century Gothic"/>
-                <w:sz w:val="16"/>
-                <w:szCs w:val="16"/>
-              </w:rPr>
-              <w:t>JS</w:t>
-            </w:r>
-            <w:r>
-              <w:rPr>
-                <w:rFonts w:ascii="Century Gothic" w:hAnsi="Century Gothic"/>
-                <w:sz w:val="16"/>
-                <w:szCs w:val="16"/>
-              </w:rPr>
-              <w:t xml:space="preserve"> Developer</w:t>
-            </w:r>
-          </w:p>
-        </w:tc>
-        <w:tc>
-          <w:tcPr>
-            <w:tcW w:w="2749" w:type="dxa"/>
-            <w:vAlign w:val="center"/>
-          </w:tcPr>
-          <w:p>
-            <w:pPr>
-              <w:tabs>
-                <w:tab w:val="left" w:pos="1296"/>
-                <w:tab w:val="left" w:pos="5204"/>
-              </w:tabs>
-              <w:jc w:val="center"/>
-              <w:rPr>
-                <w:rFonts w:ascii="Century Gothic" w:hAnsi="Century Gothic"/>
-                <w:sz w:val="16"/>
-                <w:szCs w:val="16"/>
-              </w:rPr>
-            </w:pPr>
-            <w:r>
-              <w:rPr>
-                <w:rFonts w:ascii="Century Gothic" w:hAnsi="Century Gothic"/>
-                <w:sz w:val="16"/>
-                <w:szCs w:val="16"/>
-              </w:rPr>
-              <w:t>Three Months</w:t>
-            </w:r>
-          </w:p>
-        </w:tc>
-        <w:tc>
-          <w:tcPr>
-            <w:tcW w:w="1949" w:type="dxa"/>
-            <w:vAlign w:val="center"/>
-          </w:tcPr>
-          <w:p>
-            <w:pPr>
-              <w:tabs>
-                <w:tab w:val="left" w:pos="1296"/>
-                <w:tab w:val="left" w:pos="5204"/>
-              </w:tabs>
-              <w:jc w:val="center"/>
-              <w:rPr>
-                <w:rFonts w:ascii="Century Gothic" w:hAnsi="Century Gothic"/>
-                <w:sz w:val="16"/>
-                <w:szCs w:val="16"/>
-              </w:rPr>
-            </w:pPr>
-            <w:r>
-              <w:rPr>
-                <w:rFonts w:ascii="Century Gothic" w:hAnsi="Century Gothic"/>
-                <w:sz w:val="16"/>
-                <w:szCs w:val="16"/>
-              </w:rPr>
-              <w:t>Full Time</w:t>
-            </w:r>
-          </w:p>
-        </w:tc>
-      </w:tr>
-      <w:tr>
-        <w:trPr>
-          <w:trHeight w:val="620"/>
-          <w:jc w:val="center"/>
-        </w:trPr>
-        <w:tc>
-          <w:tcPr>
-            <w:tcW w:w="740" w:type="dxa"/>
-            <w:vAlign w:val="center"/>
-          </w:tcPr>
-          <w:p>
-            <w:pPr>
-              <w:tabs>
-                <w:tab w:val="left" w:pos="1296"/>
-                <w:tab w:val="left" w:pos="5204"/>
-              </w:tabs>
-              <w:jc w:val="right"/>
-              <w:rPr>
-                <w:rFonts w:ascii="Century Gothic" w:hAnsi="Century Gothic"/>
-                <w:noProof/>
-                <w:sz w:val="20"/>
-                <w:szCs w:val="20"/>
-              </w:rPr>
-            </w:pPr>
-            <w:r>
-              <w:rPr>
-                <w:rFonts w:ascii="Century Gothic" w:hAnsi="Century Gothic"/>
-                <w:noProof/>
-                <w:sz w:val="20"/>
-                <w:szCs w:val="20"/>
-              </w:rPr>
-              <w:drawing>
-                <wp:inline distT="0" distB="0" distL="0" distR="0" wp14:anchorId="25585B6B" wp14:editId="2B9D849F">
-                  <wp:extent cx="201168" cy="201168"/>
-                  <wp:effectExtent l="0" t="0" r="8890" b="8890"/>
-                  <wp:docPr id="10" name="Picture 10"/>
-                  <wp:cNvGraphicFramePr>
-                    <a:graphicFrameLocks xmlns:a="http://schemas.openxmlformats.org/drawingml/2006/main" noChangeAspect="1"/>
-                  </wp:cNvGraphicFramePr>
-                  <a:graphic xmlns:a="http://schemas.openxmlformats.org/drawingml/2006/main">
-                    <a:graphicData uri="http://schemas.openxmlformats.org/drawingml/2006/picture">
-                      <pic:pic xmlns:pic="http://schemas.openxmlformats.org/drawingml/2006/picture">
-                        <pic:nvPicPr>
-                          <pic:cNvPr id="10" name="Picture 10"/>
                           <pic:cNvPicPr/>
                         </pic:nvPicPr>
                         <pic:blipFill>
@@ -4272,6 +4159,209 @@
                 <w:sz w:val="16"/>
                 <w:szCs w:val="16"/>
               </w:rPr>
+              <w:t>Concept Recall</w:t>
+            </w:r>
+          </w:p>
+        </w:tc>
+        <w:tc>
+          <w:tcPr>
+            <w:tcW w:w="2070" w:type="dxa"/>
+            <w:vAlign w:val="center"/>
+          </w:tcPr>
+          <w:p>
+            <w:pPr>
+              <w:tabs>
+                <w:tab w:val="left" w:pos="1296"/>
+                <w:tab w:val="left" w:pos="5204"/>
+              </w:tabs>
+              <w:jc w:val="center"/>
+              <w:rPr>
+                <w:rFonts w:ascii="Century Gothic" w:hAnsi="Century Gothic"/>
+                <w:sz w:val="16"/>
+                <w:szCs w:val="16"/>
+              </w:rPr>
+            </w:pPr>
+            <w:r>
+              <w:rPr>
+                <w:rFonts w:ascii="Century Gothic" w:hAnsi="Century Gothic"/>
+                <w:sz w:val="16"/>
+                <w:szCs w:val="16"/>
+              </w:rPr>
+              <w:t>React</w:t>
+            </w:r>
+            <w:r>
+              <w:rPr>
+                <w:rFonts w:ascii="Century Gothic" w:hAnsi="Century Gothic"/>
+                <w:sz w:val="16"/>
+                <w:szCs w:val="16"/>
+              </w:rPr>
+              <w:t>JS</w:t>
+            </w:r>
+            <w:r>
+              <w:rPr>
+                <w:rFonts w:ascii="Century Gothic" w:hAnsi="Century Gothic"/>
+                <w:sz w:val="16"/>
+                <w:szCs w:val="16"/>
+              </w:rPr>
+              <w:t xml:space="preserve"> Developer</w:t>
+            </w:r>
+          </w:p>
+        </w:tc>
+        <w:tc>
+          <w:tcPr>
+            <w:tcW w:w="2749" w:type="dxa"/>
+            <w:vAlign w:val="center"/>
+          </w:tcPr>
+          <w:p>
+            <w:pPr>
+              <w:tabs>
+                <w:tab w:val="left" w:pos="1296"/>
+                <w:tab w:val="left" w:pos="5204"/>
+              </w:tabs>
+              <w:jc w:val="center"/>
+              <w:rPr>
+                <w:rFonts w:ascii="Century Gothic" w:hAnsi="Century Gothic"/>
+                <w:sz w:val="16"/>
+                <w:szCs w:val="16"/>
+              </w:rPr>
+            </w:pPr>
+            <w:r>
+              <w:rPr>
+                <w:rFonts w:ascii="Century Gothic" w:hAnsi="Century Gothic"/>
+                <w:sz w:val="16"/>
+                <w:szCs w:val="16"/>
+              </w:rPr>
+              <w:t>Three Months</w:t>
+            </w:r>
+          </w:p>
+        </w:tc>
+        <w:tc>
+          <w:tcPr>
+            <w:tcW w:w="1949" w:type="dxa"/>
+            <w:vAlign w:val="center"/>
+          </w:tcPr>
+          <w:p>
+            <w:pPr>
+              <w:tabs>
+                <w:tab w:val="left" w:pos="1296"/>
+                <w:tab w:val="left" w:pos="5204"/>
+              </w:tabs>
+              <w:jc w:val="center"/>
+              <w:rPr>
+                <w:rFonts w:ascii="Century Gothic" w:hAnsi="Century Gothic"/>
+                <w:sz w:val="16"/>
+                <w:szCs w:val="16"/>
+              </w:rPr>
+            </w:pPr>
+            <w:r>
+              <w:rPr>
+                <w:rFonts w:ascii="Century Gothic" w:hAnsi="Century Gothic"/>
+                <w:sz w:val="16"/>
+                <w:szCs w:val="16"/>
+              </w:rPr>
+              <w:t>Full Time</w:t>
+            </w:r>
+          </w:p>
+        </w:tc>
+      </w:tr>
+      <w:tr>
+        <w:trPr>
+          <w:trHeight w:val="620"/>
+          <w:jc w:val="center"/>
+        </w:trPr>
+        <w:tc>
+          <w:tcPr>
+            <w:tcW w:w="740" w:type="dxa"/>
+            <w:vAlign w:val="center"/>
+          </w:tcPr>
+          <w:p>
+            <w:pPr>
+              <w:tabs>
+                <w:tab w:val="left" w:pos="1296"/>
+                <w:tab w:val="left" w:pos="5204"/>
+              </w:tabs>
+              <w:jc w:val="right"/>
+              <w:rPr>
+                <w:rFonts w:ascii="Century Gothic" w:hAnsi="Century Gothic"/>
+                <w:noProof/>
+                <w:sz w:val="20"/>
+                <w:szCs w:val="20"/>
+              </w:rPr>
+            </w:pPr>
+            <w:r>
+              <w:rPr>
+                <w:rFonts w:ascii="Century Gothic" w:hAnsi="Century Gothic"/>
+                <w:noProof/>
+                <w:sz w:val="20"/>
+                <w:szCs w:val="20"/>
+              </w:rPr>
+              <w:drawing>
+                <wp:inline distT="0" distB="0" distL="0" distR="0" wp14:anchorId="25585B6B" wp14:editId="2B9D849F">
+                  <wp:extent cx="201168" cy="201168"/>
+                  <wp:effectExtent l="0" t="0" r="8890" b="8890"/>
+                  <wp:docPr id="10" name="Picture 10"/>
+                  <wp:cNvGraphicFramePr>
+                    <a:graphicFrameLocks xmlns:a="http://schemas.openxmlformats.org/drawingml/2006/main" noChangeAspect="1"/>
+                  </wp:cNvGraphicFramePr>
+                  <a:graphic xmlns:a="http://schemas.openxmlformats.org/drawingml/2006/main">
+                    <a:graphicData uri="http://schemas.openxmlformats.org/drawingml/2006/picture">
+                      <pic:pic xmlns:pic="http://schemas.openxmlformats.org/drawingml/2006/picture">
+                        <pic:nvPicPr>
+                          <pic:cNvPr id="10" name="Picture 10"/>
+                          <pic:cNvPicPr/>
+                        </pic:nvPicPr>
+                        <pic:blipFill>
+                          <a:blip r:embed="rId36" cstate="print">
+                            <a:extLst>
+                              <a:ext uri="{28A0092B-C50C-407E-A947-70E740481C1C}">
+                                <a14:useLocalDpi xmlns:a14="http://schemas.microsoft.com/office/drawing/2010/main" val="0"/>
+                              </a:ext>
+                            </a:extLst>
+                          </a:blip>
+                          <a:stretch>
+                            <a:fillRect/>
+                          </a:stretch>
+                        </pic:blipFill>
+                        <pic:spPr>
+                          <a:xfrm>
+                            <a:off x="0" y="0"/>
+                            <a:ext cx="201168" cy="201168"/>
+                          </a:xfrm>
+                          <a:prstGeom prst="rect">
+                            <a:avLst/>
+                          </a:prstGeom>
+                        </pic:spPr>
+                      </pic:pic>
+                    </a:graphicData>
+                  </a:graphic>
+                </wp:inline>
+              </w:drawing>
+            </w:r>
+          </w:p>
+        </w:tc>
+        <w:tc>
+          <w:tcPr>
+            <w:tcW w:w="2068" w:type="dxa"/>
+            <w:vAlign w:val="center"/>
+          </w:tcPr>
+          <w:p>
+            <w:pPr>
+              <w:tabs>
+                <w:tab w:val="left" w:pos="1296"/>
+                <w:tab w:val="left" w:pos="5204"/>
+              </w:tabs>
+              <w:rPr>
+                <w:rFonts w:ascii="Century Gothic" w:hAnsi="Century Gothic"/>
+                <w:sz w:val="16"/>
+                <w:szCs w:val="16"/>
+              </w:rPr>
+            </w:pPr>
+            <w:r>
+              <w:rPr>
+                <w:rFonts w:ascii="Century Gothic" w:hAnsi="Century Gothic"/>
+                <w:sz w:val="16"/>
+                <w:szCs w:val="16"/>
+              </w:rPr>
               <w:t>Freelance</w:t>
             </w:r>
           </w:p>
@@ -4408,7 +4498,7 @@
                           <pic:cNvPicPr/>
                         </pic:nvPicPr>
                         <pic:blipFill>
-                          <a:blip r:embed="rId36" cstate="print">
+                          <a:blip r:embed="rId37" cstate="print">
                             <a:extLst>
                               <a:ext uri="{28A0092B-C50C-407E-A947-70E740481C1C}">
                                 <a14:useLocalDpi xmlns:a14="http://schemas.microsoft.com/office/drawing/2010/main" val="0"/>
@@ -4627,7 +4717,7 @@
                     <pic:cNvPicPr/>
                   </pic:nvPicPr>
                   <pic:blipFill>
-                    <a:blip r:embed="rId37" cstate="print">
+                    <a:blip r:embed="rId38" cstate="print">
                       <a:extLst>
                         <a:ext uri="{28A0092B-C50C-407E-A947-70E740481C1C}">
                           <a14:useLocalDpi xmlns:a14="http://schemas.microsoft.com/office/drawing/2010/main" val="0"/>
@@ -4722,7 +4812,7 @@
                 <w:szCs w:val="20"/>
               </w:rPr>
               <w:drawing>
-                <wp:inline distT="0" distB="0" distL="0" distR="0" wp14:anchorId="50252B3A" wp14:editId="21E567FC">
+                <wp:inline distT="0" distB="0" distL="0" distR="0" wp14:anchorId="50252B3A" wp14:editId="772AB129">
                   <wp:extent cx="252000" cy="252000"/>
                   <wp:effectExtent l="0" t="0" r="0" b="0"/>
                   <wp:docPr id="138203482" name="Picture 138203482"/>
@@ -4737,7 +4827,7 @@
                           <pic:cNvPicPr/>
                         </pic:nvPicPr>
                         <pic:blipFill>
-                          <a:blip r:embed="rId32" cstate="print">
+                          <a:blip r:embed="rId33" cstate="print">
                             <a:extLst>
                               <a:ext uri="{28A0092B-C50C-407E-A947-70E740481C1C}">
                                 <a14:useLocalDpi xmlns:a14="http://schemas.microsoft.com/office/drawing/2010/main" val="0"/>
@@ -4869,7 +4959,7 @@
                           <pic:cNvPicPr/>
                         </pic:nvPicPr>
                         <pic:blipFill>
-                          <a:blip r:embed="rId34" cstate="print">
+                          <a:blip r:embed="rId35" cstate="print">
                             <a:extLst>
                               <a:ext uri="{28A0092B-C50C-407E-A947-70E740481C1C}">
                                 <a14:useLocalDpi xmlns:a14="http://schemas.microsoft.com/office/drawing/2010/main" val="0"/>
@@ -5017,7 +5107,7 @@
                           <pic:cNvPicPr/>
                         </pic:nvPicPr>
                         <pic:blipFill>
-                          <a:blip r:embed="rId33" cstate="print">
+                          <a:blip r:embed="rId34" cstate="print">
                             <a:extLst>
                               <a:ext uri="{28A0092B-C50C-407E-A947-70E740481C1C}">
                                 <a14:useLocalDpi xmlns:a14="http://schemas.microsoft.com/office/drawing/2010/main" val="0"/>
@@ -5165,7 +5255,7 @@
                           <pic:cNvPicPr/>
                         </pic:nvPicPr>
                         <pic:blipFill>
-                          <a:blip r:embed="rId33" cstate="print">
+                          <a:blip r:embed="rId34" cstate="print">
                             <a:extLst>
                               <a:ext uri="{28A0092B-C50C-407E-A947-70E740481C1C}">
                                 <a14:useLocalDpi xmlns:a14="http://schemas.microsoft.com/office/drawing/2010/main" val="0"/>
@@ -5327,7 +5417,7 @@
                     <pic:cNvPicPr/>
                   </pic:nvPicPr>
                   <pic:blipFill>
-                    <a:blip r:embed="rId38" cstate="print">
+                    <a:blip r:embed="rId39" cstate="print">
                       <a:extLst>
                         <a:ext uri="{28A0092B-C50C-407E-A947-70E740481C1C}">
                           <a14:useLocalDpi xmlns:a14="http://schemas.microsoft.com/office/drawing/2010/main" val="0"/>
@@ -5442,7 +5532,7 @@
                           <pic:cNvPicPr/>
                         </pic:nvPicPr>
                         <pic:blipFill>
-                          <a:blip r:embed="rId39" cstate="print">
+                          <a:blip r:embed="rId40" cstate="print">
                             <a:extLst>
                               <a:ext uri="{28A0092B-C50C-407E-A947-70E740481C1C}">
                                 <a14:useLocalDpi xmlns:a14="http://schemas.microsoft.com/office/drawing/2010/main" val="0"/>
@@ -5557,7 +5647,7 @@
                           <pic:cNvPicPr/>
                         </pic:nvPicPr>
                         <pic:blipFill>
-                          <a:blip r:embed="rId40" cstate="print">
+                          <a:blip r:embed="rId41" cstate="print">
                             <a:extLst>
                               <a:ext uri="{28A0092B-C50C-407E-A947-70E740481C1C}">
                                 <a14:useLocalDpi xmlns:a14="http://schemas.microsoft.com/office/drawing/2010/main" val="0"/>
@@ -5685,7 +5775,7 @@
                           <pic:cNvPicPr/>
                         </pic:nvPicPr>
                         <pic:blipFill>
-                          <a:blip r:embed="rId40" cstate="print">
+                          <a:blip r:embed="rId41" cstate="print">
                             <a:extLst>
                               <a:ext uri="{28A0092B-C50C-407E-A947-70E740481C1C}">
                                 <a14:useLocalDpi xmlns:a14="http://schemas.microsoft.com/office/drawing/2010/main" val="0"/>
@@ -5801,7 +5891,7 @@
                           <pic:cNvPicPr/>
                         </pic:nvPicPr>
                         <pic:blipFill>
-                          <a:blip r:embed="rId40" cstate="print">
+                          <a:blip r:embed="rId41" cstate="print">
                             <a:extLst>
                               <a:ext uri="{28A0092B-C50C-407E-A947-70E740481C1C}">
                                 <a14:useLocalDpi xmlns:a14="http://schemas.microsoft.com/office/drawing/2010/main" val="0"/>
@@ -5924,7 +6014,7 @@
                           <pic:cNvPicPr/>
                         </pic:nvPicPr>
                         <pic:blipFill>
-                          <a:blip r:embed="rId40" cstate="print">
+                          <a:blip r:embed="rId41" cstate="print">
                             <a:extLst>
                               <a:ext uri="{28A0092B-C50C-407E-A947-70E740481C1C}">
                                 <a14:useLocalDpi xmlns:a14="http://schemas.microsoft.com/office/drawing/2010/main" val="0"/>
@@ -6046,7 +6136,7 @@
                           <pic:cNvPicPr/>
                         </pic:nvPicPr>
                         <pic:blipFill>
-                          <a:blip r:embed="rId40" cstate="print">
+                          <a:blip r:embed="rId41" cstate="print">
                             <a:extLst>
                               <a:ext uri="{28A0092B-C50C-407E-A947-70E740481C1C}">
                                 <a14:useLocalDpi xmlns:a14="http://schemas.microsoft.com/office/drawing/2010/main" val="0"/>
@@ -6168,7 +6258,7 @@
                           <pic:cNvPicPr/>
                         </pic:nvPicPr>
                         <pic:blipFill>
-                          <a:blip r:embed="rId40" cstate="print">
+                          <a:blip r:embed="rId41" cstate="print">
                             <a:extLst>
                               <a:ext uri="{28A0092B-C50C-407E-A947-70E740481C1C}">
                                 <a14:useLocalDpi xmlns:a14="http://schemas.microsoft.com/office/drawing/2010/main" val="0"/>
@@ -6296,7 +6386,7 @@
                           <pic:cNvPicPr/>
                         </pic:nvPicPr>
                         <pic:blipFill>
-                          <a:blip r:embed="rId40" cstate="print">
+                          <a:blip r:embed="rId41" cstate="print">
                             <a:extLst>
                               <a:ext uri="{28A0092B-C50C-407E-A947-70E740481C1C}">
                                 <a14:useLocalDpi xmlns:a14="http://schemas.microsoft.com/office/drawing/2010/main" val="0"/>
@@ -6412,7 +6502,7 @@
                           <pic:cNvPicPr/>
                         </pic:nvPicPr>
                         <pic:blipFill>
-                          <a:blip r:embed="rId40" cstate="print">
+                          <a:blip r:embed="rId41" cstate="print">
                             <a:extLst>
                               <a:ext uri="{28A0092B-C50C-407E-A947-70E740481C1C}">
                                 <a14:useLocalDpi xmlns:a14="http://schemas.microsoft.com/office/drawing/2010/main" val="0"/>
@@ -6528,7 +6618,7 @@
                           <pic:cNvPicPr/>
                         </pic:nvPicPr>
                         <pic:blipFill>
-                          <a:blip r:embed="rId40" cstate="print">
+                          <a:blip r:embed="rId41" cstate="print">
                             <a:extLst>
                               <a:ext uri="{28A0092B-C50C-407E-A947-70E740481C1C}">
                                 <a14:useLocalDpi xmlns:a14="http://schemas.microsoft.com/office/drawing/2010/main" val="0"/>
@@ -6604,7 +6694,7 @@
                 <w:szCs w:val="14"/>
               </w:rPr>
             </w:pPr>
-            <w:hyperlink r:id="rId41" w:history="1">
+            <w:hyperlink r:id="rId42" w:history="1">
               <w:r>
                 <w:rPr>
                   <w:rStyle w:val="Hyperlink"/>
@@ -6670,7 +6760,7 @@
                           <pic:cNvPicPr/>
                         </pic:nvPicPr>
                         <pic:blipFill>
-                          <a:blip r:embed="rId42" cstate="print">
+                          <a:blip r:embed="rId43" cstate="print">
                             <a:extLst>
                               <a:ext uri="{28A0092B-C50C-407E-A947-70E740481C1C}">
                                 <a14:useLocalDpi xmlns:a14="http://schemas.microsoft.com/office/drawing/2010/main" val="0"/>
@@ -6807,7 +6897,7 @@
                           <pic:cNvPicPr/>
                         </pic:nvPicPr>
                         <pic:blipFill>
-                          <a:blip r:embed="rId40" cstate="print">
+                          <a:blip r:embed="rId41" cstate="print">
                             <a:extLst>
                               <a:ext uri="{28A0092B-C50C-407E-A947-70E740481C1C}">
                                 <a14:useLocalDpi xmlns:a14="http://schemas.microsoft.com/office/drawing/2010/main" val="0"/>
@@ -6923,7 +7013,7 @@
                           <pic:cNvPicPr/>
                         </pic:nvPicPr>
                         <pic:blipFill>
-                          <a:blip r:embed="rId42" cstate="print">
+                          <a:blip r:embed="rId43" cstate="print">
                             <a:extLst>
                               <a:ext uri="{28A0092B-C50C-407E-A947-70E740481C1C}">
                                 <a14:useLocalDpi xmlns:a14="http://schemas.microsoft.com/office/drawing/2010/main" val="0"/>
@@ -7040,7 +7130,7 @@
                           <pic:cNvPicPr/>
                         </pic:nvPicPr>
                         <pic:blipFill>
-                          <a:blip r:embed="rId40" cstate="print">
+                          <a:blip r:embed="rId41" cstate="print">
                             <a:extLst>
                               <a:ext uri="{28A0092B-C50C-407E-A947-70E740481C1C}">
                                 <a14:useLocalDpi xmlns:a14="http://schemas.microsoft.com/office/drawing/2010/main" val="0"/>
@@ -7156,7 +7246,7 @@
                           <pic:cNvPicPr/>
                         </pic:nvPicPr>
                         <pic:blipFill>
-                          <a:blip r:embed="rId42" cstate="print">
+                          <a:blip r:embed="rId43" cstate="print">
                             <a:extLst>
                               <a:ext uri="{28A0092B-C50C-407E-A947-70E740481C1C}">
                                 <a14:useLocalDpi xmlns:a14="http://schemas.microsoft.com/office/drawing/2010/main" val="0"/>
@@ -7325,7 +7415,7 @@
                     <pic:cNvPicPr/>
                   </pic:nvPicPr>
                   <pic:blipFill>
-                    <a:blip r:embed="rId43" cstate="print">
+                    <a:blip r:embed="rId44" cstate="print">
                       <a:extLst>
                         <a:ext uri="{28A0092B-C50C-407E-A947-70E740481C1C}">
                           <a14:useLocalDpi xmlns:a14="http://schemas.microsoft.com/office/drawing/2010/main" val="0"/>
@@ -7357,7 +7447,7 @@
           </wp:anchor>
         </w:drawing>
       </w:r>
-      <w:hyperlink r:id="rId44" w:history="1">
+      <w:hyperlink r:id="rId45" w:history="1">
         <w:r>
           <w:rPr>
             <w:color w:val="0000FF"/>
@@ -7401,7 +7491,7 @@
                     <pic:cNvPicPr/>
                   </pic:nvPicPr>
                   <pic:blipFill>
-                    <a:blip r:embed="rId45" cstate="print">
+                    <a:blip r:embed="rId46" cstate="print">
                       <a:extLst>
                         <a:ext uri="{28A0092B-C50C-407E-A947-70E740481C1C}">
                           <a14:useLocalDpi xmlns:a14="http://schemas.microsoft.com/office/drawing/2010/main" val="0"/>
@@ -7433,6 +7523,13 @@
         </w:rPr>
         <w:t>https://stackoverflow.com/users/8307195/shakeel-haider</w:t>
       </w:r>
+    </w:p>
+    <w:p>
+      <w:pPr>
+        <w:rPr>
+          <w:color w:val="0000FF"/>
+        </w:rPr>
+      </w:pPr>
     </w:p>
     <w:p>
       <w:pPr>
@@ -7499,7 +7596,7 @@
                     <pic:cNvPicPr/>
                   </pic:nvPicPr>
                   <pic:blipFill>
-                    <a:blip r:embed="rId46" cstate="print">
+                    <a:blip r:embed="rId47" cstate="print">
                       <a:extLst>
                         <a:ext uri="{28A0092B-C50C-407E-A947-70E740481C1C}">
                           <a14:useLocalDpi xmlns:a14="http://schemas.microsoft.com/office/drawing/2010/main" val="0"/>
@@ -7709,2189 +7806,10 @@
       <w:pPr>
         <w:rPr>
           <w:rFonts w:ascii="Century Gothic" w:hAnsi="Century Gothic"/>
-          <w:b/>
-          <w:color w:val="072B62" w:themeColor="background2" w:themeShade="40"/>
-          <w:sz w:val="28"/>
-          <w:szCs w:val="28"/>
-        </w:rPr>
-      </w:pPr>
-      <w:r>
-        <w:rPr>
-          <w:rFonts w:ascii="Century Gothic" w:hAnsi="Century Gothic"/>
-          <w:b/>
-          <w:noProof/>
-          <w:color w:val="072B62" w:themeColor="background2" w:themeShade="40"/>
-          <w:sz w:val="28"/>
-          <w:szCs w:val="28"/>
-        </w:rPr>
-        <w:drawing>
-          <wp:anchor distT="0" distB="0" distL="114300" distR="114300" simplePos="0" relativeHeight="251672576" behindDoc="1" locked="0" layoutInCell="1" allowOverlap="1" wp14:anchorId="09E7AC75" wp14:editId="17CFAE77">
-            <wp:simplePos x="0" y="0"/>
-            <wp:positionH relativeFrom="column">
-              <wp:posOffset>0</wp:posOffset>
-            </wp:positionH>
-            <wp:positionV relativeFrom="paragraph">
-              <wp:posOffset>0</wp:posOffset>
-            </wp:positionV>
-            <wp:extent cx="237490" cy="237490"/>
-            <wp:effectExtent l="0" t="0" r="0" b="0"/>
-            <wp:wrapTight wrapText="bothSides">
-              <wp:wrapPolygon edited="0">
-                <wp:start x="0" y="0"/>
-                <wp:lineTo x="0" y="19059"/>
-                <wp:lineTo x="8663" y="19059"/>
-                <wp:lineTo x="19059" y="19059"/>
-                <wp:lineTo x="19059" y="0"/>
-                <wp:lineTo x="0" y="0"/>
-              </wp:wrapPolygon>
-            </wp:wrapTight>
-            <wp:docPr id="20" name="Picture 20"/>
-            <wp:cNvGraphicFramePr>
-              <a:graphicFrameLocks xmlns:a="http://schemas.openxmlformats.org/drawingml/2006/main" noChangeAspect="1"/>
-            </wp:cNvGraphicFramePr>
-            <a:graphic xmlns:a="http://schemas.openxmlformats.org/drawingml/2006/main">
-              <a:graphicData uri="http://schemas.openxmlformats.org/drawingml/2006/picture">
-                <pic:pic xmlns:pic="http://schemas.openxmlformats.org/drawingml/2006/picture">
-                  <pic:nvPicPr>
-                    <pic:cNvPr id="0" name="Picture 4"/>
-                    <pic:cNvPicPr>
-                      <a:picLocks noChangeAspect="1" noChangeArrowheads="1"/>
-                    </pic:cNvPicPr>
-                  </pic:nvPicPr>
-                  <pic:blipFill>
-                    <a:blip r:embed="rId47">
-                      <a:extLst>
-                        <a:ext uri="{28A0092B-C50C-407E-A947-70E740481C1C}">
-                          <a14:useLocalDpi xmlns:a14="http://schemas.microsoft.com/office/drawing/2010/main" val="0"/>
-                        </a:ext>
-                      </a:extLst>
-                    </a:blip>
-                    <a:srcRect/>
-                    <a:stretch>
-                      <a:fillRect/>
-                    </a:stretch>
-                  </pic:blipFill>
-                  <pic:spPr bwMode="auto">
-                    <a:xfrm>
-                      <a:off x="0" y="0"/>
-                      <a:ext cx="237490" cy="237490"/>
-                    </a:xfrm>
-                    <a:prstGeom prst="rect">
-                      <a:avLst/>
-                    </a:prstGeom>
-                    <a:noFill/>
-                  </pic:spPr>
-                </pic:pic>
-              </a:graphicData>
-            </a:graphic>
-          </wp:anchor>
-        </w:drawing>
-      </w:r>
-      <w:r>
-        <w:rPr>
-          <w:rFonts w:ascii="Century Gothic" w:hAnsi="Century Gothic"/>
-          <w:b/>
-          <w:color w:val="072B62" w:themeColor="background2" w:themeShade="40"/>
-          <w:sz w:val="28"/>
-          <w:szCs w:val="28"/>
-        </w:rPr>
-        <w:t>CERTIFICATION</w:t>
-      </w:r>
-    </w:p>
-    <w:p>
-      <w:pPr>
-        <w:rPr>
-          <w:rFonts w:ascii="Century Gothic" w:hAnsi="Century Gothic"/>
-          <w:b/>
-          <w:color w:val="072B62" w:themeColor="background2" w:themeShade="40"/>
-          <w:sz w:val="28"/>
-          <w:szCs w:val="28"/>
-        </w:rPr>
-      </w:pPr>
-    </w:p>
-    <w:p>
-      <w:pPr>
-        <w:pStyle w:val="ListParagraph"/>
-        <w:numPr>
-          <w:ilvl w:val="0"/>
-          <w:numId w:val="23"/>
-        </w:numPr>
-        <w:rPr>
-          <w:rFonts w:ascii="Century Gothic" w:hAnsi="Century Gothic"/>
           <w:sz w:val="18"/>
           <w:szCs w:val="18"/>
         </w:rPr>
       </w:pPr>
-      <w:r>
-        <w:rPr>
-          <w:rFonts w:ascii="Century Gothic" w:hAnsi="Century Gothic"/>
-          <w:sz w:val="18"/>
-          <w:szCs w:val="18"/>
-        </w:rPr>
-        <w:t>Exam</w:t>
-      </w:r>
-      <w:r>
-        <w:rPr>
-          <w:rFonts w:ascii="Century Gothic" w:hAnsi="Century Gothic"/>
-          <w:sz w:val="18"/>
-          <w:szCs w:val="18"/>
-        </w:rPr>
-        <w:tab/>
-      </w:r>
-      <w:r>
-        <w:rPr>
-          <w:rFonts w:ascii="Century Gothic" w:hAnsi="Century Gothic"/>
-          <w:sz w:val="18"/>
-          <w:szCs w:val="18"/>
-        </w:rPr>
-        <w:tab/>
-        <w:t>:</w:t>
-      </w:r>
-      <w:r>
-        <w:rPr>
-          <w:rFonts w:ascii="Century Gothic" w:hAnsi="Century Gothic"/>
-          <w:sz w:val="18"/>
-          <w:szCs w:val="18"/>
-        </w:rPr>
-        <w:tab/>
-      </w:r>
-      <w:r>
-        <w:rPr>
-          <w:rFonts w:ascii="Century Gothic" w:hAnsi="Century Gothic"/>
-          <w:sz w:val="18"/>
-          <w:szCs w:val="18"/>
-        </w:rPr>
-        <w:t>Introduction to Genomic Technologies - 2023</w:t>
-      </w:r>
-    </w:p>
-    <w:p>
-      <w:pPr>
-        <w:pStyle w:val="ListParagraph"/>
-        <w:numPr>
-          <w:ilvl w:val="0"/>
-          <w:numId w:val="23"/>
-        </w:numPr>
-        <w:rPr>
-          <w:rFonts w:ascii="Century Gothic" w:hAnsi="Century Gothic"/>
-          <w:sz w:val="18"/>
-          <w:szCs w:val="18"/>
-        </w:rPr>
-      </w:pPr>
-      <w:r>
-        <w:rPr>
-          <w:rFonts w:ascii="Century Gothic" w:hAnsi="Century Gothic"/>
-          <w:sz w:val="18"/>
-          <w:szCs w:val="18"/>
-        </w:rPr>
-        <w:t>Session</w:t>
-      </w:r>
-      <w:r>
-        <w:rPr>
-          <w:rFonts w:ascii="Century Gothic" w:hAnsi="Century Gothic"/>
-          <w:sz w:val="18"/>
-          <w:szCs w:val="18"/>
-        </w:rPr>
-        <w:tab/>
-      </w:r>
-      <w:r>
-        <w:rPr>
-          <w:rFonts w:ascii="Century Gothic" w:hAnsi="Century Gothic"/>
-          <w:sz w:val="18"/>
-          <w:szCs w:val="18"/>
-        </w:rPr>
-        <w:tab/>
-        <w:t>:</w:t>
-      </w:r>
-      <w:r>
-        <w:rPr>
-          <w:rFonts w:ascii="Century Gothic" w:hAnsi="Century Gothic"/>
-          <w:sz w:val="18"/>
-          <w:szCs w:val="18"/>
-        </w:rPr>
-        <w:tab/>
-      </w:r>
-      <w:r>
-        <w:rPr>
-          <w:rFonts w:ascii="Century Gothic" w:hAnsi="Century Gothic"/>
-          <w:sz w:val="18"/>
-          <w:szCs w:val="18"/>
-        </w:rPr>
-        <w:t>2023</w:t>
-      </w:r>
-      <w:r>
-        <w:rPr>
-          <w:rFonts w:ascii="Century Gothic" w:hAnsi="Century Gothic"/>
-          <w:sz w:val="18"/>
-          <w:szCs w:val="18"/>
-        </w:rPr>
-        <w:t>(</w:t>
-      </w:r>
-      <w:r>
-        <w:rPr>
-          <w:rFonts w:ascii="Century Gothic" w:hAnsi="Century Gothic"/>
-          <w:sz w:val="18"/>
-          <w:szCs w:val="18"/>
-        </w:rPr>
-        <w:t>Aug</w:t>
-      </w:r>
-      <w:r>
-        <w:rPr>
-          <w:rFonts w:ascii="Century Gothic" w:hAnsi="Century Gothic"/>
-          <w:sz w:val="18"/>
-          <w:szCs w:val="18"/>
-        </w:rPr>
-        <w:t>) – 202</w:t>
-      </w:r>
-      <w:r>
-        <w:rPr>
-          <w:rFonts w:ascii="Century Gothic" w:hAnsi="Century Gothic"/>
-          <w:sz w:val="18"/>
-          <w:szCs w:val="18"/>
-        </w:rPr>
-        <w:t>3</w:t>
-      </w:r>
-      <w:r>
-        <w:rPr>
-          <w:rFonts w:ascii="Century Gothic" w:hAnsi="Century Gothic"/>
-          <w:sz w:val="18"/>
-          <w:szCs w:val="18"/>
-        </w:rPr>
-        <w:t>(</w:t>
-      </w:r>
-      <w:r>
-        <w:rPr>
-          <w:rFonts w:ascii="Century Gothic" w:hAnsi="Century Gothic"/>
-          <w:sz w:val="18"/>
-          <w:szCs w:val="18"/>
-        </w:rPr>
-        <w:t>Sep</w:t>
-      </w:r>
-      <w:r>
-        <w:rPr>
-          <w:rFonts w:ascii="Century Gothic" w:hAnsi="Century Gothic"/>
-          <w:sz w:val="18"/>
-          <w:szCs w:val="18"/>
-        </w:rPr>
-        <w:t>)</w:t>
-      </w:r>
-    </w:p>
-    <w:p>
-      <w:pPr>
-        <w:pStyle w:val="ListParagraph"/>
-        <w:numPr>
-          <w:ilvl w:val="0"/>
-          <w:numId w:val="23"/>
-        </w:numPr>
-        <w:rPr>
-          <w:rFonts w:ascii="Century Gothic" w:hAnsi="Century Gothic"/>
-          <w:sz w:val="18"/>
-          <w:szCs w:val="18"/>
-        </w:rPr>
-      </w:pPr>
-      <w:r>
-        <w:rPr>
-          <w:rFonts w:ascii="Century Gothic" w:hAnsi="Century Gothic"/>
-          <w:sz w:val="18"/>
-          <w:szCs w:val="18"/>
-        </w:rPr>
-        <w:t>Institution</w:t>
-      </w:r>
-      <w:r>
-        <w:rPr>
-          <w:rFonts w:ascii="Century Gothic" w:hAnsi="Century Gothic"/>
-          <w:sz w:val="18"/>
-          <w:szCs w:val="18"/>
-        </w:rPr>
-        <w:tab/>
-      </w:r>
-      <w:r>
-        <w:rPr>
-          <w:rFonts w:ascii="Century Gothic" w:hAnsi="Century Gothic"/>
-          <w:sz w:val="18"/>
-          <w:szCs w:val="18"/>
-        </w:rPr>
-        <w:tab/>
-        <w:t>:</w:t>
-      </w:r>
-      <w:r>
-        <w:rPr>
-          <w:rFonts w:ascii="Century Gothic" w:hAnsi="Century Gothic"/>
-          <w:sz w:val="18"/>
-          <w:szCs w:val="18"/>
-        </w:rPr>
-        <w:tab/>
-      </w:r>
-      <w:r>
-        <w:rPr>
-          <w:rFonts w:ascii="Century Gothic" w:hAnsi="Century Gothic"/>
-          <w:sz w:val="18"/>
-          <w:szCs w:val="18"/>
-        </w:rPr>
-        <w:t>Courera</w:t>
-      </w:r>
-    </w:p>
-    <w:p>
-      <w:pPr>
-        <w:pStyle w:val="ListParagraph"/>
-        <w:numPr>
-          <w:ilvl w:val="0"/>
-          <w:numId w:val="23"/>
-        </w:numPr>
-        <w:rPr>
-          <w:rFonts w:ascii="Century Gothic" w:hAnsi="Century Gothic"/>
-          <w:sz w:val="20"/>
-          <w:szCs w:val="20"/>
-        </w:rPr>
-      </w:pPr>
-      <w:r>
-        <w:rPr>
-          <w:rFonts w:ascii="Segoe UI" w:hAnsi="Segoe UI" w:cs="Segoe UI"/>
-          <w:color w:val="373A3C"/>
-          <w:sz w:val="18"/>
-          <w:szCs w:val="18"/>
-          <w:shd w:val="clear" w:color="auto" w:fill="FFFFFF"/>
-        </w:rPr>
-        <w:t>Credential URL</w:t>
-      </w:r>
-      <w:r>
-        <w:rPr>
-          <w:rFonts w:ascii="Segoe UI" w:hAnsi="Segoe UI" w:cs="Segoe UI"/>
-          <w:color w:val="373A3C"/>
-          <w:sz w:val="18"/>
-          <w:szCs w:val="18"/>
-          <w:shd w:val="clear" w:color="auto" w:fill="FFFFFF"/>
-        </w:rPr>
-        <w:tab/>
-        <w:t>:</w:t>
-      </w:r>
-      <w:r>
-        <w:rPr>
-          <w:rFonts w:ascii="Segoe UI" w:hAnsi="Segoe UI" w:cs="Segoe UI"/>
-          <w:color w:val="373A3C"/>
-          <w:sz w:val="18"/>
-          <w:szCs w:val="18"/>
-          <w:shd w:val="clear" w:color="auto" w:fill="FFFFFF"/>
-        </w:rPr>
-        <w:tab/>
-      </w:r>
-      <w:r>
-        <w:rPr>
-          <w:rStyle w:val="Hyperlink"/>
-          <w:rFonts w:ascii="Segoe UI" w:hAnsi="Segoe UI" w:cs="Segoe UI"/>
-          <w:color w:val="2A73CC"/>
-          <w:sz w:val="12"/>
-          <w:szCs w:val="12"/>
-          <w:shd w:val="clear" w:color="auto" w:fill="FFFFFF"/>
-        </w:rPr>
-        <w:t>https://coursera.org/share/07ba2fa374e4ce2e7afbdf73da46c355</w:t>
-      </w:r>
-    </w:p>
-    <w:p>
-      <w:pPr>
-        <w:rPr>
-          <w:rFonts w:ascii="Century Gothic" w:hAnsi="Century Gothic"/>
-          <w:b/>
-          <w:color w:val="072B62" w:themeColor="background2" w:themeShade="40"/>
-          <w:sz w:val="28"/>
-          <w:szCs w:val="28"/>
-        </w:rPr>
-      </w:pPr>
-    </w:p>
-    <w:p>
-      <w:pPr>
-        <w:pStyle w:val="ListParagraph"/>
-        <w:numPr>
-          <w:ilvl w:val="0"/>
-          <w:numId w:val="23"/>
-        </w:numPr>
-        <w:rPr>
-          <w:rFonts w:ascii="Century Gothic" w:hAnsi="Century Gothic"/>
-          <w:sz w:val="18"/>
-          <w:szCs w:val="18"/>
-        </w:rPr>
-      </w:pPr>
-      <w:r>
-        <w:rPr>
-          <w:rFonts w:ascii="Century Gothic" w:hAnsi="Century Gothic"/>
-          <w:sz w:val="18"/>
-          <w:szCs w:val="18"/>
-        </w:rPr>
-        <w:t>Exam</w:t>
-      </w:r>
-      <w:r>
-        <w:rPr>
-          <w:rFonts w:ascii="Century Gothic" w:hAnsi="Century Gothic"/>
-          <w:sz w:val="18"/>
-          <w:szCs w:val="18"/>
-        </w:rPr>
-        <w:tab/>
-      </w:r>
-      <w:r>
-        <w:rPr>
-          <w:rFonts w:ascii="Century Gothic" w:hAnsi="Century Gothic"/>
-          <w:sz w:val="18"/>
-          <w:szCs w:val="18"/>
-        </w:rPr>
-        <w:tab/>
-        <w:t>:</w:t>
-      </w:r>
-      <w:r>
-        <w:rPr>
-          <w:rFonts w:ascii="Century Gothic" w:hAnsi="Century Gothic"/>
-          <w:sz w:val="18"/>
-          <w:szCs w:val="18"/>
-        </w:rPr>
-        <w:tab/>
-      </w:r>
-      <w:r>
-        <w:rPr>
-          <w:rFonts w:ascii="Century Gothic" w:hAnsi="Century Gothic"/>
-          <w:sz w:val="18"/>
-          <w:szCs w:val="18"/>
-        </w:rPr>
-        <w:t>AWS MACHINE LEARNING FOUNDATION - 2022</w:t>
-      </w:r>
-    </w:p>
-    <w:p>
-      <w:pPr>
-        <w:pStyle w:val="ListParagraph"/>
-        <w:numPr>
-          <w:ilvl w:val="0"/>
-          <w:numId w:val="23"/>
-        </w:numPr>
-        <w:rPr>
-          <w:rFonts w:ascii="Century Gothic" w:hAnsi="Century Gothic"/>
-          <w:sz w:val="18"/>
-          <w:szCs w:val="18"/>
-        </w:rPr>
-      </w:pPr>
-      <w:r>
-        <w:rPr>
-          <w:rFonts w:ascii="Century Gothic" w:hAnsi="Century Gothic"/>
-          <w:sz w:val="18"/>
-          <w:szCs w:val="18"/>
-        </w:rPr>
-        <w:t>Session</w:t>
-      </w:r>
-      <w:r>
-        <w:rPr>
-          <w:rFonts w:ascii="Century Gothic" w:hAnsi="Century Gothic"/>
-          <w:sz w:val="18"/>
-          <w:szCs w:val="18"/>
-        </w:rPr>
-        <w:tab/>
-      </w:r>
-      <w:r>
-        <w:rPr>
-          <w:rFonts w:ascii="Century Gothic" w:hAnsi="Century Gothic"/>
-          <w:sz w:val="18"/>
-          <w:szCs w:val="18"/>
-        </w:rPr>
-        <w:tab/>
-        <w:t>:</w:t>
-      </w:r>
-      <w:r>
-        <w:rPr>
-          <w:rFonts w:ascii="Century Gothic" w:hAnsi="Century Gothic"/>
-          <w:sz w:val="18"/>
-          <w:szCs w:val="18"/>
-        </w:rPr>
-        <w:tab/>
-        <w:t>202</w:t>
-      </w:r>
-      <w:r>
-        <w:rPr>
-          <w:rFonts w:ascii="Century Gothic" w:hAnsi="Century Gothic"/>
-          <w:sz w:val="18"/>
-          <w:szCs w:val="18"/>
-        </w:rPr>
-        <w:t>2</w:t>
-      </w:r>
-      <w:r>
-        <w:rPr>
-          <w:rFonts w:ascii="Century Gothic" w:hAnsi="Century Gothic"/>
-          <w:sz w:val="18"/>
-          <w:szCs w:val="18"/>
-        </w:rPr>
-        <w:t>(</w:t>
-      </w:r>
-      <w:r>
-        <w:rPr>
-          <w:rFonts w:ascii="Century Gothic" w:hAnsi="Century Gothic"/>
-          <w:sz w:val="18"/>
-          <w:szCs w:val="18"/>
-        </w:rPr>
-        <w:t>Jul</w:t>
-      </w:r>
-      <w:r>
-        <w:rPr>
-          <w:rFonts w:ascii="Century Gothic" w:hAnsi="Century Gothic"/>
-          <w:sz w:val="18"/>
-          <w:szCs w:val="18"/>
-        </w:rPr>
-        <w:t>) – 202</w:t>
-      </w:r>
-      <w:r>
-        <w:rPr>
-          <w:rFonts w:ascii="Century Gothic" w:hAnsi="Century Gothic"/>
-          <w:sz w:val="18"/>
-          <w:szCs w:val="18"/>
-        </w:rPr>
-        <w:t>2</w:t>
-      </w:r>
-      <w:r>
-        <w:rPr>
-          <w:rFonts w:ascii="Century Gothic" w:hAnsi="Century Gothic"/>
-          <w:sz w:val="18"/>
-          <w:szCs w:val="18"/>
-        </w:rPr>
-        <w:t>(</w:t>
-      </w:r>
-      <w:r>
-        <w:rPr>
-          <w:rFonts w:ascii="Century Gothic" w:hAnsi="Century Gothic"/>
-          <w:sz w:val="18"/>
-          <w:szCs w:val="18"/>
-        </w:rPr>
-        <w:t>Nov</w:t>
-      </w:r>
-      <w:r>
-        <w:rPr>
-          <w:rFonts w:ascii="Century Gothic" w:hAnsi="Century Gothic"/>
-          <w:sz w:val="18"/>
-          <w:szCs w:val="18"/>
-        </w:rPr>
-        <w:t>)</w:t>
-      </w:r>
-    </w:p>
-    <w:p>
-      <w:pPr>
-        <w:pStyle w:val="ListParagraph"/>
-        <w:numPr>
-          <w:ilvl w:val="0"/>
-          <w:numId w:val="23"/>
-        </w:numPr>
-        <w:rPr>
-          <w:rFonts w:ascii="Century Gothic" w:hAnsi="Century Gothic"/>
-          <w:sz w:val="18"/>
-          <w:szCs w:val="18"/>
-        </w:rPr>
-      </w:pPr>
-      <w:r>
-        <w:rPr>
-          <w:rFonts w:ascii="Century Gothic" w:hAnsi="Century Gothic"/>
-          <w:sz w:val="18"/>
-          <w:szCs w:val="18"/>
-        </w:rPr>
-        <w:t>Institution</w:t>
-      </w:r>
-      <w:r>
-        <w:rPr>
-          <w:rFonts w:ascii="Century Gothic" w:hAnsi="Century Gothic"/>
-          <w:sz w:val="18"/>
-          <w:szCs w:val="18"/>
-        </w:rPr>
-        <w:tab/>
-      </w:r>
-      <w:r>
-        <w:rPr>
-          <w:rFonts w:ascii="Century Gothic" w:hAnsi="Century Gothic"/>
-          <w:sz w:val="18"/>
-          <w:szCs w:val="18"/>
-        </w:rPr>
-        <w:tab/>
-        <w:t>:</w:t>
-      </w:r>
-      <w:r>
-        <w:rPr>
-          <w:rFonts w:ascii="Century Gothic" w:hAnsi="Century Gothic"/>
-          <w:sz w:val="18"/>
-          <w:szCs w:val="18"/>
-        </w:rPr>
-        <w:tab/>
-      </w:r>
-      <w:r>
-        <w:rPr>
-          <w:rFonts w:ascii="Century Gothic" w:hAnsi="Century Gothic"/>
-          <w:sz w:val="18"/>
-          <w:szCs w:val="18"/>
-        </w:rPr>
-        <w:t>Udacity</w:t>
-      </w:r>
-    </w:p>
-    <w:p>
-      <w:pPr>
-        <w:pStyle w:val="ListParagraph"/>
-        <w:numPr>
-          <w:ilvl w:val="0"/>
-          <w:numId w:val="23"/>
-        </w:numPr>
-        <w:rPr>
-          <w:rFonts w:ascii="Century Gothic" w:hAnsi="Century Gothic"/>
-          <w:sz w:val="20"/>
-          <w:szCs w:val="20"/>
-        </w:rPr>
-      </w:pPr>
-      <w:r>
-        <w:rPr>
-          <w:rFonts w:ascii="Segoe UI" w:hAnsi="Segoe UI" w:cs="Segoe UI"/>
-          <w:color w:val="373A3C"/>
-          <w:sz w:val="18"/>
-          <w:szCs w:val="18"/>
-          <w:shd w:val="clear" w:color="auto" w:fill="FFFFFF"/>
-        </w:rPr>
-        <w:t>Credential URL</w:t>
-      </w:r>
-      <w:r>
-        <w:rPr>
-          <w:rFonts w:ascii="Segoe UI" w:hAnsi="Segoe UI" w:cs="Segoe UI"/>
-          <w:color w:val="373A3C"/>
-          <w:sz w:val="18"/>
-          <w:szCs w:val="18"/>
-          <w:shd w:val="clear" w:color="auto" w:fill="FFFFFF"/>
-        </w:rPr>
-        <w:tab/>
-        <w:t>:</w:t>
-      </w:r>
-      <w:r>
-        <w:rPr>
-          <w:rFonts w:ascii="Segoe UI" w:hAnsi="Segoe UI" w:cs="Segoe UI"/>
-          <w:color w:val="373A3C"/>
-          <w:sz w:val="18"/>
-          <w:szCs w:val="18"/>
-          <w:shd w:val="clear" w:color="auto" w:fill="FFFFFF"/>
-        </w:rPr>
-        <w:tab/>
-      </w:r>
-      <w:r>
-        <w:rPr>
-          <w:rStyle w:val="Hyperlink"/>
-          <w:rFonts w:ascii="Segoe UI" w:hAnsi="Segoe UI" w:cs="Segoe UI"/>
-          <w:color w:val="2A73CC"/>
-          <w:sz w:val="12"/>
-          <w:szCs w:val="12"/>
-          <w:shd w:val="clear" w:color="auto" w:fill="FFFFFF"/>
-        </w:rPr>
-        <w:t>https://drive.google.com/file/d/1OLjlFYL0JOstRFwKa4-9NlgDsMnb9iBz/view?usp=sharing</w:t>
-      </w:r>
-    </w:p>
-    <w:p>
-      <w:pPr>
-        <w:rPr>
-          <w:rFonts w:ascii="Century Gothic" w:hAnsi="Century Gothic"/>
-          <w:sz w:val="18"/>
-          <w:szCs w:val="18"/>
-        </w:rPr>
-      </w:pPr>
-    </w:p>
-    <w:p>
-      <w:pPr>
-        <w:pStyle w:val="ListParagraph"/>
-        <w:rPr>
-          <w:rFonts w:ascii="Century Gothic" w:hAnsi="Century Gothic"/>
-          <w:sz w:val="18"/>
-          <w:szCs w:val="18"/>
-        </w:rPr>
-      </w:pPr>
-    </w:p>
-    <w:p>
-      <w:pPr>
-        <w:pStyle w:val="ListParagraph"/>
-        <w:numPr>
-          <w:ilvl w:val="0"/>
-          <w:numId w:val="23"/>
-        </w:numPr>
-        <w:rPr>
-          <w:rFonts w:ascii="Century Gothic" w:hAnsi="Century Gothic"/>
-          <w:sz w:val="18"/>
-          <w:szCs w:val="18"/>
-        </w:rPr>
-      </w:pPr>
-      <w:r>
-        <w:rPr>
-          <w:rFonts w:ascii="Century Gothic" w:hAnsi="Century Gothic"/>
-          <w:sz w:val="18"/>
-          <w:szCs w:val="18"/>
-        </w:rPr>
-        <w:t>Exam</w:t>
-      </w:r>
-      <w:r>
-        <w:rPr>
-          <w:rFonts w:ascii="Century Gothic" w:hAnsi="Century Gothic"/>
-          <w:sz w:val="18"/>
-          <w:szCs w:val="18"/>
-        </w:rPr>
-        <w:tab/>
-      </w:r>
-      <w:r>
-        <w:rPr>
-          <w:rFonts w:ascii="Century Gothic" w:hAnsi="Century Gothic"/>
-          <w:sz w:val="18"/>
-          <w:szCs w:val="18"/>
-        </w:rPr>
-        <w:tab/>
-        <w:t>:</w:t>
-      </w:r>
-      <w:r>
-        <w:rPr>
-          <w:rFonts w:ascii="Century Gothic" w:hAnsi="Century Gothic"/>
-          <w:sz w:val="18"/>
-          <w:szCs w:val="18"/>
-        </w:rPr>
-        <w:tab/>
-        <w:t>INTRODUCTION TO PROGRAMMING USING PYTHON</w:t>
-      </w:r>
-    </w:p>
-    <w:p>
-      <w:pPr>
-        <w:pStyle w:val="ListParagraph"/>
-        <w:numPr>
-          <w:ilvl w:val="0"/>
-          <w:numId w:val="23"/>
-        </w:numPr>
-        <w:rPr>
-          <w:rFonts w:ascii="Century Gothic" w:hAnsi="Century Gothic"/>
-          <w:sz w:val="18"/>
-          <w:szCs w:val="18"/>
-        </w:rPr>
-      </w:pPr>
-      <w:r>
-        <w:rPr>
-          <w:rFonts w:ascii="Century Gothic" w:hAnsi="Century Gothic"/>
-          <w:sz w:val="18"/>
-          <w:szCs w:val="18"/>
-        </w:rPr>
-        <w:t>Session</w:t>
-      </w:r>
-      <w:r>
-        <w:rPr>
-          <w:rFonts w:ascii="Century Gothic" w:hAnsi="Century Gothic"/>
-          <w:sz w:val="18"/>
-          <w:szCs w:val="18"/>
-        </w:rPr>
-        <w:tab/>
-      </w:r>
-      <w:r>
-        <w:rPr>
-          <w:rFonts w:ascii="Century Gothic" w:hAnsi="Century Gothic"/>
-          <w:sz w:val="18"/>
-          <w:szCs w:val="18"/>
-        </w:rPr>
-        <w:tab/>
-        <w:t>:</w:t>
-      </w:r>
-      <w:r>
-        <w:rPr>
-          <w:rFonts w:ascii="Century Gothic" w:hAnsi="Century Gothic"/>
-          <w:sz w:val="18"/>
-          <w:szCs w:val="18"/>
-        </w:rPr>
-        <w:tab/>
-        <w:t>2021(Jan) – 2021(Jan)</w:t>
-      </w:r>
-    </w:p>
-    <w:p>
-      <w:pPr>
-        <w:pStyle w:val="ListParagraph"/>
-        <w:numPr>
-          <w:ilvl w:val="0"/>
-          <w:numId w:val="23"/>
-        </w:numPr>
-        <w:rPr>
-          <w:rFonts w:ascii="Century Gothic" w:hAnsi="Century Gothic"/>
-          <w:sz w:val="18"/>
-          <w:szCs w:val="18"/>
-        </w:rPr>
-      </w:pPr>
-      <w:r>
-        <w:rPr>
-          <w:rFonts w:ascii="Century Gothic" w:hAnsi="Century Gothic"/>
-          <w:sz w:val="18"/>
-          <w:szCs w:val="18"/>
-        </w:rPr>
-        <w:t>Institution</w:t>
-      </w:r>
-      <w:r>
-        <w:rPr>
-          <w:rFonts w:ascii="Century Gothic" w:hAnsi="Century Gothic"/>
-          <w:sz w:val="18"/>
-          <w:szCs w:val="18"/>
-        </w:rPr>
-        <w:tab/>
-      </w:r>
-      <w:r>
-        <w:rPr>
-          <w:rFonts w:ascii="Century Gothic" w:hAnsi="Century Gothic"/>
-          <w:sz w:val="18"/>
-          <w:szCs w:val="18"/>
-        </w:rPr>
-        <w:tab/>
-        <w:t>:</w:t>
-      </w:r>
-      <w:r>
-        <w:rPr>
-          <w:rFonts w:ascii="Century Gothic" w:hAnsi="Century Gothic"/>
-          <w:sz w:val="18"/>
-          <w:szCs w:val="18"/>
-        </w:rPr>
-        <w:tab/>
-        <w:t>Microsoft</w:t>
-      </w:r>
-    </w:p>
-    <w:p>
-      <w:pPr>
-        <w:pStyle w:val="ListParagraph"/>
-        <w:numPr>
-          <w:ilvl w:val="0"/>
-          <w:numId w:val="23"/>
-        </w:numPr>
-        <w:rPr>
-          <w:rFonts w:ascii="Century Gothic" w:hAnsi="Century Gothic"/>
-          <w:sz w:val="20"/>
-          <w:szCs w:val="20"/>
-        </w:rPr>
-      </w:pPr>
-      <w:r>
-        <w:rPr>
-          <w:rFonts w:ascii="Segoe UI" w:hAnsi="Segoe UI" w:cs="Segoe UI"/>
-          <w:color w:val="373A3C"/>
-          <w:sz w:val="18"/>
-          <w:szCs w:val="18"/>
-          <w:shd w:val="clear" w:color="auto" w:fill="FFFFFF"/>
-        </w:rPr>
-        <w:t>Credential URL</w:t>
-      </w:r>
-      <w:r>
-        <w:rPr>
-          <w:rFonts w:ascii="Segoe UI" w:hAnsi="Segoe UI" w:cs="Segoe UI"/>
-          <w:color w:val="373A3C"/>
-          <w:sz w:val="18"/>
-          <w:szCs w:val="18"/>
-          <w:shd w:val="clear" w:color="auto" w:fill="FFFFFF"/>
-        </w:rPr>
-        <w:tab/>
-        <w:t>:</w:t>
-      </w:r>
-      <w:r>
-        <w:rPr>
-          <w:rFonts w:ascii="Segoe UI" w:hAnsi="Segoe UI" w:cs="Segoe UI"/>
-          <w:color w:val="373A3C"/>
-          <w:sz w:val="18"/>
-          <w:szCs w:val="18"/>
-          <w:shd w:val="clear" w:color="auto" w:fill="FFFFFF"/>
-        </w:rPr>
-        <w:tab/>
-      </w:r>
-      <w:r>
-        <w:rPr>
-          <w:rStyle w:val="Hyperlink"/>
-          <w:rFonts w:ascii="Segoe UI" w:hAnsi="Segoe UI" w:cs="Segoe UI"/>
-          <w:color w:val="2A73CC"/>
-          <w:sz w:val="12"/>
-          <w:szCs w:val="12"/>
-          <w:shd w:val="clear" w:color="auto" w:fill="FFFFFF"/>
-        </w:rPr>
-        <w:t>https://drive.google.com/file/d/1aQrBdo6VGIg62xfI8Rq_1QOS8_6E1zOe/view?usp=sharing</w:t>
-      </w:r>
-    </w:p>
-    <w:p>
-      <w:pPr>
-        <w:rPr>
-          <w:rFonts w:ascii="Century Gothic" w:hAnsi="Century Gothic"/>
-          <w:sz w:val="20"/>
-          <w:szCs w:val="20"/>
-        </w:rPr>
-      </w:pPr>
-    </w:p>
-    <w:p>
-      <w:pPr>
-        <w:rPr>
-          <w:rFonts w:ascii="Century Gothic" w:hAnsi="Century Gothic"/>
-          <w:sz w:val="20"/>
-          <w:szCs w:val="20"/>
-        </w:rPr>
-      </w:pPr>
-    </w:p>
-    <w:p>
-      <w:pPr>
-        <w:rPr>
-          <w:rFonts w:ascii="Century Gothic" w:hAnsi="Century Gothic"/>
-          <w:sz w:val="20"/>
-          <w:szCs w:val="20"/>
-        </w:rPr>
-      </w:pPr>
-    </w:p>
-    <w:p>
-      <w:pPr>
-        <w:pStyle w:val="ListParagraph"/>
-        <w:numPr>
-          <w:ilvl w:val="0"/>
-          <w:numId w:val="23"/>
-        </w:numPr>
-        <w:rPr>
-          <w:rFonts w:ascii="Century Gothic" w:hAnsi="Century Gothic"/>
-          <w:sz w:val="18"/>
-          <w:szCs w:val="18"/>
-        </w:rPr>
-      </w:pPr>
-      <w:r>
-        <w:rPr>
-          <w:rFonts w:ascii="Century Gothic" w:hAnsi="Century Gothic"/>
-          <w:sz w:val="18"/>
-          <w:szCs w:val="18"/>
-        </w:rPr>
-        <w:t>Exam</w:t>
-      </w:r>
-      <w:r>
-        <w:rPr>
-          <w:rFonts w:ascii="Century Gothic" w:hAnsi="Century Gothic"/>
-          <w:sz w:val="18"/>
-          <w:szCs w:val="18"/>
-        </w:rPr>
-        <w:tab/>
-      </w:r>
-      <w:r>
-        <w:rPr>
-          <w:rFonts w:ascii="Century Gothic" w:hAnsi="Century Gothic"/>
-          <w:sz w:val="18"/>
-          <w:szCs w:val="18"/>
-        </w:rPr>
-        <w:tab/>
-        <w:t>:</w:t>
-      </w:r>
-      <w:r>
-        <w:rPr>
-          <w:rFonts w:ascii="Century Gothic" w:hAnsi="Century Gothic"/>
-          <w:sz w:val="18"/>
-          <w:szCs w:val="18"/>
-        </w:rPr>
-        <w:tab/>
-        <w:t>AWS – FUNDAMENTALS – GOING CLOUD NATIVE</w:t>
-      </w:r>
-    </w:p>
-    <w:p>
-      <w:pPr>
-        <w:pStyle w:val="ListParagraph"/>
-        <w:numPr>
-          <w:ilvl w:val="0"/>
-          <w:numId w:val="23"/>
-        </w:numPr>
-        <w:rPr>
-          <w:rFonts w:ascii="Century Gothic" w:hAnsi="Century Gothic"/>
-          <w:sz w:val="18"/>
-          <w:szCs w:val="18"/>
-        </w:rPr>
-      </w:pPr>
-      <w:r>
-        <w:rPr>
-          <w:rFonts w:ascii="Century Gothic" w:hAnsi="Century Gothic"/>
-          <w:sz w:val="18"/>
-          <w:szCs w:val="18"/>
-        </w:rPr>
-        <w:t>Session</w:t>
-      </w:r>
-      <w:r>
-        <w:rPr>
-          <w:rFonts w:ascii="Century Gothic" w:hAnsi="Century Gothic"/>
-          <w:sz w:val="18"/>
-          <w:szCs w:val="18"/>
-        </w:rPr>
-        <w:tab/>
-      </w:r>
-      <w:r>
-        <w:rPr>
-          <w:rFonts w:ascii="Century Gothic" w:hAnsi="Century Gothic"/>
-          <w:sz w:val="18"/>
-          <w:szCs w:val="18"/>
-        </w:rPr>
-        <w:tab/>
-        <w:t>:</w:t>
-      </w:r>
-      <w:r>
-        <w:rPr>
-          <w:rFonts w:ascii="Century Gothic" w:hAnsi="Century Gothic"/>
-          <w:sz w:val="18"/>
-          <w:szCs w:val="18"/>
-        </w:rPr>
-        <w:tab/>
-        <w:t>2020(Dec) – 2021(Jan)</w:t>
-      </w:r>
-    </w:p>
-    <w:p>
-      <w:pPr>
-        <w:pStyle w:val="ListParagraph"/>
-        <w:numPr>
-          <w:ilvl w:val="0"/>
-          <w:numId w:val="23"/>
-        </w:numPr>
-        <w:rPr>
-          <w:rFonts w:ascii="Century Gothic" w:hAnsi="Century Gothic"/>
-          <w:sz w:val="18"/>
-          <w:szCs w:val="18"/>
-        </w:rPr>
-      </w:pPr>
-      <w:r>
-        <w:rPr>
-          <w:rFonts w:ascii="Century Gothic" w:hAnsi="Century Gothic"/>
-          <w:sz w:val="18"/>
-          <w:szCs w:val="18"/>
-        </w:rPr>
-        <w:t>Institution</w:t>
-      </w:r>
-      <w:r>
-        <w:rPr>
-          <w:rFonts w:ascii="Century Gothic" w:hAnsi="Century Gothic"/>
-          <w:sz w:val="18"/>
-          <w:szCs w:val="18"/>
-        </w:rPr>
-        <w:tab/>
-      </w:r>
-      <w:r>
-        <w:rPr>
-          <w:rFonts w:ascii="Century Gothic" w:hAnsi="Century Gothic"/>
-          <w:sz w:val="18"/>
-          <w:szCs w:val="18"/>
-        </w:rPr>
-        <w:tab/>
-        <w:t>:</w:t>
-      </w:r>
-      <w:r>
-        <w:rPr>
-          <w:rFonts w:ascii="Century Gothic" w:hAnsi="Century Gothic"/>
-          <w:sz w:val="18"/>
-          <w:szCs w:val="18"/>
-        </w:rPr>
-        <w:tab/>
-        <w:t>Coursera</w:t>
-      </w:r>
-    </w:p>
-    <w:p>
-      <w:pPr>
-        <w:pStyle w:val="ListParagraph"/>
-        <w:numPr>
-          <w:ilvl w:val="0"/>
-          <w:numId w:val="23"/>
-        </w:numPr>
-        <w:rPr>
-          <w:rFonts w:ascii="Century Gothic" w:hAnsi="Century Gothic"/>
-          <w:sz w:val="20"/>
-          <w:szCs w:val="20"/>
-        </w:rPr>
-      </w:pPr>
-      <w:r>
-        <w:rPr>
-          <w:rFonts w:ascii="Segoe UI" w:hAnsi="Segoe UI" w:cs="Segoe UI"/>
-          <w:color w:val="373A3C"/>
-          <w:sz w:val="18"/>
-          <w:szCs w:val="18"/>
-          <w:shd w:val="clear" w:color="auto" w:fill="FFFFFF"/>
-        </w:rPr>
-        <w:t>Credential URL</w:t>
-      </w:r>
-      <w:r>
-        <w:rPr>
-          <w:rFonts w:ascii="Segoe UI" w:hAnsi="Segoe UI" w:cs="Segoe UI"/>
-          <w:color w:val="373A3C"/>
-          <w:sz w:val="18"/>
-          <w:szCs w:val="18"/>
-          <w:shd w:val="clear" w:color="auto" w:fill="FFFFFF"/>
-        </w:rPr>
-        <w:tab/>
-        <w:t>:</w:t>
-      </w:r>
-      <w:r>
-        <w:rPr>
-          <w:rFonts w:ascii="Segoe UI" w:hAnsi="Segoe UI" w:cs="Segoe UI"/>
-          <w:color w:val="373A3C"/>
-          <w:sz w:val="18"/>
-          <w:szCs w:val="18"/>
-          <w:shd w:val="clear" w:color="auto" w:fill="FFFFFF"/>
-        </w:rPr>
-        <w:tab/>
-      </w:r>
-      <w:r>
-        <w:rPr>
-          <w:rStyle w:val="Hyperlink"/>
-          <w:rFonts w:ascii="Segoe UI" w:hAnsi="Segoe UI" w:cs="Segoe UI"/>
-          <w:color w:val="2A73CC"/>
-          <w:sz w:val="12"/>
-          <w:szCs w:val="12"/>
-          <w:shd w:val="clear" w:color="auto" w:fill="FFFFFF"/>
-        </w:rPr>
-        <w:t>https://coursera.org/share/a6bce97f081f28bf2d794e42230ba64e</w:t>
-      </w:r>
-    </w:p>
-    <w:p>
-      <w:pPr>
-        <w:ind w:left="360"/>
-        <w:rPr>
-          <w:rFonts w:ascii="Century Gothic" w:hAnsi="Century Gothic"/>
-          <w:sz w:val="20"/>
-          <w:szCs w:val="20"/>
-        </w:rPr>
-      </w:pPr>
-    </w:p>
-    <w:p>
-      <w:pPr>
-        <w:pStyle w:val="ListParagraph"/>
-        <w:numPr>
-          <w:ilvl w:val="0"/>
-          <w:numId w:val="23"/>
-        </w:numPr>
-        <w:rPr>
-          <w:rFonts w:ascii="Century Gothic" w:hAnsi="Century Gothic"/>
-          <w:sz w:val="18"/>
-          <w:szCs w:val="18"/>
-        </w:rPr>
-      </w:pPr>
-      <w:r>
-        <w:rPr>
-          <w:rFonts w:ascii="Century Gothic" w:hAnsi="Century Gothic"/>
-          <w:sz w:val="18"/>
-          <w:szCs w:val="18"/>
-        </w:rPr>
-        <w:t>Exam</w:t>
-      </w:r>
-      <w:r>
-        <w:rPr>
-          <w:rFonts w:ascii="Century Gothic" w:hAnsi="Century Gothic"/>
-          <w:sz w:val="18"/>
-          <w:szCs w:val="18"/>
-        </w:rPr>
-        <w:tab/>
-      </w:r>
-      <w:r>
-        <w:rPr>
-          <w:rFonts w:ascii="Century Gothic" w:hAnsi="Century Gothic"/>
-          <w:sz w:val="18"/>
-          <w:szCs w:val="18"/>
-        </w:rPr>
-        <w:tab/>
-        <w:t>:</w:t>
-      </w:r>
-      <w:r>
-        <w:rPr>
-          <w:rFonts w:ascii="Century Gothic" w:hAnsi="Century Gothic"/>
-          <w:sz w:val="18"/>
-          <w:szCs w:val="18"/>
-        </w:rPr>
-        <w:tab/>
-        <w:t>Python for applied Data Science</w:t>
-      </w:r>
-    </w:p>
-    <w:p>
-      <w:pPr>
-        <w:pStyle w:val="ListParagraph"/>
-        <w:numPr>
-          <w:ilvl w:val="0"/>
-          <w:numId w:val="23"/>
-        </w:numPr>
-        <w:rPr>
-          <w:rFonts w:ascii="Century Gothic" w:hAnsi="Century Gothic"/>
-          <w:sz w:val="18"/>
-          <w:szCs w:val="18"/>
-        </w:rPr>
-      </w:pPr>
-      <w:r>
-        <w:rPr>
-          <w:rFonts w:ascii="Century Gothic" w:hAnsi="Century Gothic"/>
-          <w:sz w:val="18"/>
-          <w:szCs w:val="18"/>
-        </w:rPr>
-        <w:t>Session</w:t>
-      </w:r>
-      <w:r>
-        <w:rPr>
-          <w:rFonts w:ascii="Century Gothic" w:hAnsi="Century Gothic"/>
-          <w:sz w:val="18"/>
-          <w:szCs w:val="18"/>
-        </w:rPr>
-        <w:tab/>
-      </w:r>
-      <w:r>
-        <w:rPr>
-          <w:rFonts w:ascii="Century Gothic" w:hAnsi="Century Gothic"/>
-          <w:sz w:val="18"/>
-          <w:szCs w:val="18"/>
-        </w:rPr>
-        <w:tab/>
-        <w:t>:</w:t>
-      </w:r>
-      <w:r>
-        <w:rPr>
-          <w:rFonts w:ascii="Century Gothic" w:hAnsi="Century Gothic"/>
-          <w:sz w:val="18"/>
-          <w:szCs w:val="18"/>
-        </w:rPr>
-        <w:tab/>
-        <w:t>2019(August) – 2019(September)</w:t>
-      </w:r>
-    </w:p>
-    <w:p>
-      <w:pPr>
-        <w:pStyle w:val="ListParagraph"/>
-        <w:numPr>
-          <w:ilvl w:val="0"/>
-          <w:numId w:val="23"/>
-        </w:numPr>
-        <w:rPr>
-          <w:rFonts w:ascii="Century Gothic" w:hAnsi="Century Gothic"/>
-          <w:sz w:val="18"/>
-          <w:szCs w:val="18"/>
-        </w:rPr>
-      </w:pPr>
-      <w:r>
-        <w:rPr>
-          <w:rFonts w:ascii="Century Gothic" w:hAnsi="Century Gothic"/>
-          <w:sz w:val="18"/>
-          <w:szCs w:val="18"/>
-        </w:rPr>
-        <w:t>Institution</w:t>
-      </w:r>
-      <w:r>
-        <w:rPr>
-          <w:rFonts w:ascii="Century Gothic" w:hAnsi="Century Gothic"/>
-          <w:sz w:val="18"/>
-          <w:szCs w:val="18"/>
-        </w:rPr>
-        <w:tab/>
-      </w:r>
-      <w:r>
-        <w:rPr>
-          <w:rFonts w:ascii="Century Gothic" w:hAnsi="Century Gothic"/>
-          <w:sz w:val="18"/>
-          <w:szCs w:val="18"/>
-        </w:rPr>
-        <w:tab/>
-        <w:t>:</w:t>
-      </w:r>
-      <w:r>
-        <w:rPr>
-          <w:rFonts w:ascii="Century Gothic" w:hAnsi="Century Gothic"/>
-          <w:sz w:val="18"/>
-          <w:szCs w:val="18"/>
-        </w:rPr>
-        <w:tab/>
-        <w:t>Coursera</w:t>
-      </w:r>
-    </w:p>
-    <w:p>
-      <w:pPr>
-        <w:pStyle w:val="ListParagraph"/>
-        <w:numPr>
-          <w:ilvl w:val="0"/>
-          <w:numId w:val="23"/>
-        </w:numPr>
-        <w:rPr>
-          <w:rFonts w:ascii="Century Gothic" w:hAnsi="Century Gothic"/>
-          <w:sz w:val="20"/>
-          <w:szCs w:val="20"/>
-        </w:rPr>
-      </w:pPr>
-      <w:r>
-        <w:rPr>
-          <w:rFonts w:ascii="Segoe UI" w:hAnsi="Segoe UI" w:cs="Segoe UI"/>
-          <w:color w:val="373A3C"/>
-          <w:sz w:val="18"/>
-          <w:szCs w:val="18"/>
-          <w:shd w:val="clear" w:color="auto" w:fill="FFFFFF"/>
-        </w:rPr>
-        <w:t>Credential URL</w:t>
-      </w:r>
-      <w:r>
-        <w:rPr>
-          <w:rFonts w:ascii="Segoe UI" w:hAnsi="Segoe UI" w:cs="Segoe UI"/>
-          <w:color w:val="373A3C"/>
-          <w:sz w:val="18"/>
-          <w:szCs w:val="18"/>
-          <w:shd w:val="clear" w:color="auto" w:fill="FFFFFF"/>
-        </w:rPr>
-        <w:tab/>
-        <w:t>:</w:t>
-      </w:r>
-      <w:r>
-        <w:rPr>
-          <w:rFonts w:ascii="Segoe UI" w:hAnsi="Segoe UI" w:cs="Segoe UI"/>
-          <w:color w:val="373A3C"/>
-          <w:sz w:val="18"/>
-          <w:szCs w:val="18"/>
-          <w:shd w:val="clear" w:color="auto" w:fill="FFFFFF"/>
-        </w:rPr>
-        <w:tab/>
-      </w:r>
-      <w:r>
-        <w:rPr>
-          <w:rStyle w:val="Hyperlink"/>
-          <w:rFonts w:ascii="Segoe UI" w:hAnsi="Segoe UI" w:cs="Segoe UI"/>
-          <w:color w:val="2A73CC"/>
-          <w:sz w:val="12"/>
-          <w:szCs w:val="12"/>
-          <w:shd w:val="clear" w:color="auto" w:fill="FFFFFF"/>
-        </w:rPr>
-        <w:t>https://certification.piaic.org/AIC007448/</w:t>
-      </w:r>
-    </w:p>
-    <w:p>
-      <w:pPr>
-        <w:ind w:left="360"/>
-        <w:rPr>
-          <w:rFonts w:ascii="Century Gothic" w:hAnsi="Century Gothic"/>
-          <w:sz w:val="20"/>
-          <w:szCs w:val="20"/>
-        </w:rPr>
-      </w:pPr>
-    </w:p>
-    <w:p>
-      <w:pPr>
-        <w:pStyle w:val="ListParagraph"/>
-        <w:numPr>
-          <w:ilvl w:val="0"/>
-          <w:numId w:val="23"/>
-        </w:numPr>
-        <w:rPr>
-          <w:rFonts w:ascii="Century Gothic" w:hAnsi="Century Gothic"/>
-          <w:sz w:val="18"/>
-          <w:szCs w:val="18"/>
-        </w:rPr>
-      </w:pPr>
-      <w:r>
-        <w:rPr>
-          <w:rFonts w:ascii="Century Gothic" w:hAnsi="Century Gothic"/>
-          <w:sz w:val="18"/>
-          <w:szCs w:val="18"/>
-        </w:rPr>
-        <w:t>Exam</w:t>
-      </w:r>
-      <w:r>
-        <w:rPr>
-          <w:rFonts w:ascii="Century Gothic" w:hAnsi="Century Gothic"/>
-          <w:sz w:val="18"/>
-          <w:szCs w:val="18"/>
-        </w:rPr>
-        <w:tab/>
-      </w:r>
-      <w:r>
-        <w:rPr>
-          <w:rFonts w:ascii="Century Gothic" w:hAnsi="Century Gothic"/>
-          <w:sz w:val="18"/>
-          <w:szCs w:val="18"/>
-        </w:rPr>
-        <w:tab/>
-        <w:t>:</w:t>
-      </w:r>
-      <w:r>
-        <w:rPr>
-          <w:rFonts w:ascii="Century Gothic" w:hAnsi="Century Gothic"/>
-          <w:sz w:val="18"/>
-          <w:szCs w:val="18"/>
-        </w:rPr>
-        <w:tab/>
-        <w:t>Presidential Initiative for Artificial Intelligence and Computing</w:t>
-      </w:r>
-    </w:p>
-    <w:p>
-      <w:pPr>
-        <w:pStyle w:val="ListParagraph"/>
-        <w:numPr>
-          <w:ilvl w:val="0"/>
-          <w:numId w:val="23"/>
-        </w:numPr>
-        <w:rPr>
-          <w:rFonts w:ascii="Century Gothic" w:hAnsi="Century Gothic"/>
-          <w:sz w:val="18"/>
-          <w:szCs w:val="18"/>
-        </w:rPr>
-      </w:pPr>
-      <w:r>
-        <w:rPr>
-          <w:rFonts w:ascii="Century Gothic" w:hAnsi="Century Gothic"/>
-          <w:sz w:val="18"/>
-          <w:szCs w:val="18"/>
-        </w:rPr>
-        <w:t>Session</w:t>
-      </w:r>
-      <w:r>
-        <w:rPr>
-          <w:rFonts w:ascii="Century Gothic" w:hAnsi="Century Gothic"/>
-          <w:sz w:val="18"/>
-          <w:szCs w:val="18"/>
-        </w:rPr>
-        <w:tab/>
-      </w:r>
-      <w:r>
-        <w:rPr>
-          <w:rFonts w:ascii="Century Gothic" w:hAnsi="Century Gothic"/>
-          <w:sz w:val="18"/>
-          <w:szCs w:val="18"/>
-        </w:rPr>
-        <w:tab/>
-        <w:t>:</w:t>
-      </w:r>
-      <w:r>
-        <w:rPr>
-          <w:rFonts w:ascii="Century Gothic" w:hAnsi="Century Gothic"/>
-          <w:sz w:val="18"/>
-          <w:szCs w:val="18"/>
-        </w:rPr>
-        <w:tab/>
-        <w:t xml:space="preserve">2019– </w:t>
-      </w:r>
-      <w:r>
-        <w:rPr>
-          <w:rFonts w:ascii="Century Gothic" w:hAnsi="Century Gothic"/>
-          <w:sz w:val="18"/>
-          <w:szCs w:val="18"/>
-        </w:rPr>
-        <w:t>2021</w:t>
-      </w:r>
-    </w:p>
-    <w:p>
-      <w:pPr>
-        <w:pStyle w:val="ListParagraph"/>
-        <w:numPr>
-          <w:ilvl w:val="0"/>
-          <w:numId w:val="23"/>
-        </w:numPr>
-        <w:rPr>
-          <w:rFonts w:ascii="Century Gothic" w:hAnsi="Century Gothic"/>
-          <w:sz w:val="18"/>
-          <w:szCs w:val="18"/>
-        </w:rPr>
-      </w:pPr>
-      <w:r>
-        <w:rPr>
-          <w:rFonts w:ascii="Century Gothic" w:hAnsi="Century Gothic"/>
-          <w:sz w:val="18"/>
-          <w:szCs w:val="18"/>
-        </w:rPr>
-        <w:t>Institution</w:t>
-      </w:r>
-      <w:r>
-        <w:rPr>
-          <w:rFonts w:ascii="Century Gothic" w:hAnsi="Century Gothic"/>
-          <w:sz w:val="18"/>
-          <w:szCs w:val="18"/>
-        </w:rPr>
-        <w:tab/>
-      </w:r>
-      <w:r>
-        <w:rPr>
-          <w:rFonts w:ascii="Century Gothic" w:hAnsi="Century Gothic"/>
-          <w:sz w:val="18"/>
-          <w:szCs w:val="18"/>
-        </w:rPr>
-        <w:tab/>
-        <w:t>:</w:t>
-      </w:r>
-      <w:r>
-        <w:rPr>
-          <w:rFonts w:ascii="Century Gothic" w:hAnsi="Century Gothic"/>
-          <w:sz w:val="18"/>
-          <w:szCs w:val="18"/>
-        </w:rPr>
-        <w:tab/>
-      </w:r>
-      <w:r>
-        <w:rPr>
-          <w:rFonts w:ascii="Century Gothic" w:hAnsi="Century Gothic"/>
-          <w:sz w:val="18"/>
-          <w:szCs w:val="18"/>
-        </w:rPr>
-        <w:t>AIMS / Online</w:t>
-      </w:r>
-    </w:p>
-    <w:p>
-      <w:pPr>
-        <w:pStyle w:val="ListParagraph"/>
-        <w:numPr>
-          <w:ilvl w:val="0"/>
-          <w:numId w:val="23"/>
-        </w:numPr>
-        <w:rPr>
-          <w:rFonts w:ascii="Century Gothic" w:hAnsi="Century Gothic"/>
-          <w:sz w:val="20"/>
-          <w:szCs w:val="20"/>
-        </w:rPr>
-      </w:pPr>
-      <w:r>
-        <w:rPr>
-          <w:rFonts w:ascii="Segoe UI" w:hAnsi="Segoe UI" w:cs="Segoe UI"/>
-          <w:color w:val="373A3C"/>
-          <w:sz w:val="18"/>
-          <w:szCs w:val="18"/>
-          <w:shd w:val="clear" w:color="auto" w:fill="FFFFFF"/>
-        </w:rPr>
-        <w:t>Credential URL</w:t>
-      </w:r>
-      <w:r>
-        <w:rPr>
-          <w:rFonts w:ascii="Segoe UI" w:hAnsi="Segoe UI" w:cs="Segoe UI"/>
-          <w:color w:val="373A3C"/>
-          <w:sz w:val="18"/>
-          <w:szCs w:val="18"/>
-          <w:shd w:val="clear" w:color="auto" w:fill="FFFFFF"/>
-        </w:rPr>
-        <w:tab/>
-        <w:t>:</w:t>
-      </w:r>
-      <w:r>
-        <w:rPr>
-          <w:rFonts w:ascii="Segoe UI" w:hAnsi="Segoe UI" w:cs="Segoe UI"/>
-          <w:color w:val="373A3C"/>
-          <w:sz w:val="18"/>
-          <w:szCs w:val="18"/>
-          <w:shd w:val="clear" w:color="auto" w:fill="FFFFFF"/>
-        </w:rPr>
-        <w:tab/>
-      </w:r>
-      <w:hyperlink r:id="rId48" w:tgtFrame="_blank" w:history="1">
-        <w:r>
-          <w:rPr>
-            <w:rStyle w:val="Hyperlink"/>
-            <w:rFonts w:ascii="Segoe UI" w:hAnsi="Segoe UI" w:cs="Segoe UI"/>
-            <w:color w:val="2A73CC"/>
-            <w:sz w:val="12"/>
-            <w:szCs w:val="12"/>
-            <w:shd w:val="clear" w:color="auto" w:fill="FFFFFF"/>
-          </w:rPr>
-          <w:t>https://www.coursera.org/account/accomplishments/verify/ZCLGC3V88R6U</w:t>
-        </w:r>
-      </w:hyperlink>
-    </w:p>
-    <w:p>
-      <w:pPr>
-        <w:ind w:left="720"/>
-        <w:rPr>
-          <w:rFonts w:ascii="Century Gothic" w:hAnsi="Century Gothic"/>
-          <w:sz w:val="18"/>
-          <w:szCs w:val="18"/>
-        </w:rPr>
-      </w:pPr>
-    </w:p>
-    <w:p>
-      <w:pPr>
-        <w:pStyle w:val="ListParagraph"/>
-        <w:numPr>
-          <w:ilvl w:val="0"/>
-          <w:numId w:val="23"/>
-        </w:numPr>
-        <w:rPr>
-          <w:rFonts w:ascii="Century Gothic" w:hAnsi="Century Gothic"/>
-          <w:sz w:val="18"/>
-          <w:szCs w:val="18"/>
-        </w:rPr>
-      </w:pPr>
-      <w:r>
-        <w:rPr>
-          <w:rFonts w:ascii="Century Gothic" w:hAnsi="Century Gothic"/>
-          <w:sz w:val="18"/>
-          <w:szCs w:val="18"/>
-        </w:rPr>
-        <w:t>Exam</w:t>
-      </w:r>
-      <w:r>
-        <w:rPr>
-          <w:rFonts w:ascii="Century Gothic" w:hAnsi="Century Gothic"/>
-          <w:sz w:val="18"/>
-          <w:szCs w:val="18"/>
-        </w:rPr>
-        <w:tab/>
-      </w:r>
-      <w:r>
-        <w:rPr>
-          <w:rFonts w:ascii="Century Gothic" w:hAnsi="Century Gothic"/>
-          <w:sz w:val="18"/>
-          <w:szCs w:val="18"/>
-        </w:rPr>
-        <w:tab/>
-        <w:t>:</w:t>
-      </w:r>
-      <w:r>
-        <w:rPr>
-          <w:rFonts w:ascii="Century Gothic" w:hAnsi="Century Gothic"/>
-          <w:sz w:val="18"/>
-          <w:szCs w:val="18"/>
-        </w:rPr>
-        <w:tab/>
-        <w:t>Introduction to TensorFlow for AI, ML and DL</w:t>
-      </w:r>
-    </w:p>
-    <w:p>
-      <w:pPr>
-        <w:pStyle w:val="ListParagraph"/>
-        <w:numPr>
-          <w:ilvl w:val="0"/>
-          <w:numId w:val="23"/>
-        </w:numPr>
-        <w:rPr>
-          <w:rFonts w:ascii="Century Gothic" w:hAnsi="Century Gothic"/>
-          <w:sz w:val="18"/>
-          <w:szCs w:val="18"/>
-        </w:rPr>
-      </w:pPr>
-      <w:r>
-        <w:rPr>
-          <w:rFonts w:ascii="Century Gothic" w:hAnsi="Century Gothic"/>
-          <w:sz w:val="18"/>
-          <w:szCs w:val="18"/>
-        </w:rPr>
-        <w:t>Session</w:t>
-      </w:r>
-      <w:r>
-        <w:rPr>
-          <w:rFonts w:ascii="Century Gothic" w:hAnsi="Century Gothic"/>
-          <w:sz w:val="18"/>
-          <w:szCs w:val="18"/>
-        </w:rPr>
-        <w:tab/>
-      </w:r>
-      <w:r>
-        <w:rPr>
-          <w:rFonts w:ascii="Century Gothic" w:hAnsi="Century Gothic"/>
-          <w:sz w:val="18"/>
-          <w:szCs w:val="18"/>
-        </w:rPr>
-        <w:tab/>
-        <w:t>:</w:t>
-      </w:r>
-      <w:r>
-        <w:rPr>
-          <w:rFonts w:ascii="Century Gothic" w:hAnsi="Century Gothic"/>
-          <w:sz w:val="18"/>
-          <w:szCs w:val="18"/>
-        </w:rPr>
-        <w:tab/>
-        <w:t>2019– 2020</w:t>
-      </w:r>
-    </w:p>
-    <w:p>
-      <w:pPr>
-        <w:pStyle w:val="ListParagraph"/>
-        <w:numPr>
-          <w:ilvl w:val="0"/>
-          <w:numId w:val="23"/>
-        </w:numPr>
-        <w:rPr>
-          <w:rFonts w:ascii="Century Gothic" w:hAnsi="Century Gothic"/>
-          <w:sz w:val="18"/>
-          <w:szCs w:val="18"/>
-        </w:rPr>
-      </w:pPr>
-      <w:r>
-        <w:rPr>
-          <w:rFonts w:ascii="Century Gothic" w:hAnsi="Century Gothic"/>
-          <w:sz w:val="18"/>
-          <w:szCs w:val="18"/>
-        </w:rPr>
-        <w:t>Institution</w:t>
-      </w:r>
-      <w:r>
-        <w:rPr>
-          <w:rFonts w:ascii="Century Gothic" w:hAnsi="Century Gothic"/>
-          <w:sz w:val="18"/>
-          <w:szCs w:val="18"/>
-        </w:rPr>
-        <w:tab/>
-      </w:r>
-      <w:r>
-        <w:rPr>
-          <w:rFonts w:ascii="Century Gothic" w:hAnsi="Century Gothic"/>
-          <w:sz w:val="18"/>
-          <w:szCs w:val="18"/>
-        </w:rPr>
-        <w:tab/>
-        <w:t>:</w:t>
-      </w:r>
-      <w:r>
-        <w:rPr>
-          <w:rFonts w:ascii="Century Gothic" w:hAnsi="Century Gothic"/>
-          <w:sz w:val="18"/>
-          <w:szCs w:val="18"/>
-        </w:rPr>
-        <w:tab/>
-        <w:t>Coursera</w:t>
-      </w:r>
-    </w:p>
-    <w:p>
-      <w:pPr>
-        <w:pStyle w:val="ListParagraph"/>
-        <w:numPr>
-          <w:ilvl w:val="0"/>
-          <w:numId w:val="23"/>
-        </w:numPr>
-        <w:rPr>
-          <w:rFonts w:ascii="Century Gothic" w:hAnsi="Century Gothic"/>
-          <w:sz w:val="20"/>
-          <w:szCs w:val="20"/>
-        </w:rPr>
-      </w:pPr>
-      <w:r>
-        <w:rPr>
-          <w:rFonts w:ascii="Segoe UI" w:hAnsi="Segoe UI" w:cs="Segoe UI"/>
-          <w:color w:val="373A3C"/>
-          <w:sz w:val="18"/>
-          <w:szCs w:val="18"/>
-          <w:shd w:val="clear" w:color="auto" w:fill="FFFFFF"/>
-        </w:rPr>
-        <w:t>Credential URL</w:t>
-      </w:r>
-      <w:r>
-        <w:rPr>
-          <w:rFonts w:ascii="Segoe UI" w:hAnsi="Segoe UI" w:cs="Segoe UI"/>
-          <w:color w:val="373A3C"/>
-          <w:sz w:val="18"/>
-          <w:szCs w:val="18"/>
-          <w:shd w:val="clear" w:color="auto" w:fill="FFFFFF"/>
-        </w:rPr>
-        <w:tab/>
-        <w:t>:</w:t>
-      </w:r>
-      <w:r>
-        <w:rPr>
-          <w:rFonts w:ascii="Segoe UI" w:hAnsi="Segoe UI" w:cs="Segoe UI"/>
-          <w:color w:val="373A3C"/>
-          <w:sz w:val="18"/>
-          <w:szCs w:val="18"/>
-          <w:shd w:val="clear" w:color="auto" w:fill="FFFFFF"/>
-        </w:rPr>
-        <w:tab/>
-      </w:r>
-      <w:hyperlink r:id="rId49" w:tgtFrame="_blank" w:history="1">
-        <w:r>
-          <w:rPr>
-            <w:rStyle w:val="Hyperlink"/>
-            <w:rFonts w:ascii="Segoe UI" w:hAnsi="Segoe UI" w:cs="Segoe UI"/>
-            <w:color w:val="2A73CC"/>
-            <w:sz w:val="12"/>
-            <w:szCs w:val="12"/>
-            <w:shd w:val="clear" w:color="auto" w:fill="FFFFFF"/>
-          </w:rPr>
-          <w:t>https://www.coursera.org/account/accomplishments/verify/VA6CFJSFEATD</w:t>
-        </w:r>
-      </w:hyperlink>
-    </w:p>
-    <w:p>
-      <w:pPr>
-        <w:rPr>
-          <w:rFonts w:ascii="Century Gothic" w:hAnsi="Century Gothic"/>
-          <w:sz w:val="20"/>
-          <w:szCs w:val="20"/>
-        </w:rPr>
-      </w:pPr>
-    </w:p>
-    <w:p>
-      <w:pPr>
-        <w:pStyle w:val="ListParagraph"/>
-        <w:numPr>
-          <w:ilvl w:val="0"/>
-          <w:numId w:val="23"/>
-        </w:numPr>
-        <w:rPr>
-          <w:rFonts w:ascii="Century Gothic" w:hAnsi="Century Gothic"/>
-          <w:sz w:val="18"/>
-          <w:szCs w:val="18"/>
-        </w:rPr>
-      </w:pPr>
-      <w:r>
-        <w:rPr>
-          <w:rFonts w:ascii="Century Gothic" w:hAnsi="Century Gothic"/>
-          <w:sz w:val="18"/>
-          <w:szCs w:val="18"/>
-        </w:rPr>
-        <w:t>Exam</w:t>
-      </w:r>
-      <w:r>
-        <w:rPr>
-          <w:rFonts w:ascii="Century Gothic" w:hAnsi="Century Gothic"/>
-          <w:sz w:val="18"/>
-          <w:szCs w:val="18"/>
-        </w:rPr>
-        <w:tab/>
-      </w:r>
-      <w:r>
-        <w:rPr>
-          <w:rFonts w:ascii="Century Gothic" w:hAnsi="Century Gothic"/>
-          <w:sz w:val="18"/>
-          <w:szCs w:val="18"/>
-        </w:rPr>
-        <w:tab/>
-        <w:t>:</w:t>
-      </w:r>
-      <w:r>
-        <w:rPr>
-          <w:rFonts w:ascii="Century Gothic" w:hAnsi="Century Gothic"/>
-          <w:sz w:val="18"/>
-          <w:szCs w:val="18"/>
-        </w:rPr>
-        <w:tab/>
-        <w:t>Artificial Intelligence for Everyone</w:t>
-      </w:r>
-    </w:p>
-    <w:p>
-      <w:pPr>
-        <w:pStyle w:val="ListParagraph"/>
-        <w:numPr>
-          <w:ilvl w:val="0"/>
-          <w:numId w:val="23"/>
-        </w:numPr>
-        <w:rPr>
-          <w:rFonts w:ascii="Century Gothic" w:hAnsi="Century Gothic"/>
-          <w:sz w:val="18"/>
-          <w:szCs w:val="18"/>
-        </w:rPr>
-      </w:pPr>
-      <w:r>
-        <w:rPr>
-          <w:rFonts w:ascii="Century Gothic" w:hAnsi="Century Gothic"/>
-          <w:sz w:val="18"/>
-          <w:szCs w:val="18"/>
-        </w:rPr>
-        <w:t>Session</w:t>
-      </w:r>
-      <w:r>
-        <w:rPr>
-          <w:rFonts w:ascii="Century Gothic" w:hAnsi="Century Gothic"/>
-          <w:sz w:val="18"/>
-          <w:szCs w:val="18"/>
-        </w:rPr>
-        <w:tab/>
-      </w:r>
-      <w:r>
-        <w:rPr>
-          <w:rFonts w:ascii="Century Gothic" w:hAnsi="Century Gothic"/>
-          <w:sz w:val="18"/>
-          <w:szCs w:val="18"/>
-        </w:rPr>
-        <w:tab/>
-        <w:t>:</w:t>
-      </w:r>
-      <w:r>
-        <w:rPr>
-          <w:rFonts w:ascii="Century Gothic" w:hAnsi="Century Gothic"/>
-          <w:sz w:val="18"/>
-          <w:szCs w:val="18"/>
-        </w:rPr>
-        <w:tab/>
-        <w:t>2019(March) – 2019(April)</w:t>
-      </w:r>
-    </w:p>
-    <w:p>
-      <w:pPr>
-        <w:pStyle w:val="ListParagraph"/>
-        <w:numPr>
-          <w:ilvl w:val="0"/>
-          <w:numId w:val="23"/>
-        </w:numPr>
-        <w:rPr>
-          <w:rFonts w:ascii="Century Gothic" w:hAnsi="Century Gothic"/>
-          <w:sz w:val="18"/>
-          <w:szCs w:val="18"/>
-        </w:rPr>
-      </w:pPr>
-      <w:r>
-        <w:rPr>
-          <w:rFonts w:ascii="Century Gothic" w:hAnsi="Century Gothic"/>
-          <w:sz w:val="18"/>
-          <w:szCs w:val="18"/>
-        </w:rPr>
-        <w:t>Institution</w:t>
-      </w:r>
-      <w:r>
-        <w:rPr>
-          <w:rFonts w:ascii="Century Gothic" w:hAnsi="Century Gothic"/>
-          <w:sz w:val="18"/>
-          <w:szCs w:val="18"/>
-        </w:rPr>
-        <w:tab/>
-      </w:r>
-      <w:r>
-        <w:rPr>
-          <w:rFonts w:ascii="Century Gothic" w:hAnsi="Century Gothic"/>
-          <w:sz w:val="18"/>
-          <w:szCs w:val="18"/>
-        </w:rPr>
-        <w:tab/>
-        <w:t>:</w:t>
-      </w:r>
-      <w:r>
-        <w:rPr>
-          <w:rFonts w:ascii="Century Gothic" w:hAnsi="Century Gothic"/>
-          <w:sz w:val="18"/>
-          <w:szCs w:val="18"/>
-        </w:rPr>
-        <w:tab/>
-        <w:t>Coursera</w:t>
-      </w:r>
-    </w:p>
-    <w:p>
-      <w:pPr>
-        <w:pStyle w:val="ListParagraph"/>
-        <w:numPr>
-          <w:ilvl w:val="0"/>
-          <w:numId w:val="23"/>
-        </w:numPr>
-        <w:rPr>
-          <w:rFonts w:ascii="Century Gothic" w:hAnsi="Century Gothic"/>
-          <w:sz w:val="20"/>
-          <w:szCs w:val="20"/>
-        </w:rPr>
-      </w:pPr>
-      <w:r>
-        <w:rPr>
-          <w:rFonts w:ascii="Segoe UI" w:hAnsi="Segoe UI" w:cs="Segoe UI"/>
-          <w:color w:val="373A3C"/>
-          <w:sz w:val="18"/>
-          <w:szCs w:val="18"/>
-          <w:shd w:val="clear" w:color="auto" w:fill="FFFFFF"/>
-        </w:rPr>
-        <w:t>Credential URL</w:t>
-      </w:r>
-      <w:r>
-        <w:rPr>
-          <w:rFonts w:ascii="Segoe UI" w:hAnsi="Segoe UI" w:cs="Segoe UI"/>
-          <w:color w:val="373A3C"/>
-          <w:sz w:val="18"/>
-          <w:szCs w:val="18"/>
-          <w:shd w:val="clear" w:color="auto" w:fill="FFFFFF"/>
-        </w:rPr>
-        <w:tab/>
-        <w:t>:</w:t>
-      </w:r>
-      <w:r>
-        <w:rPr>
-          <w:rFonts w:ascii="Segoe UI" w:hAnsi="Segoe UI" w:cs="Segoe UI"/>
-          <w:color w:val="373A3C"/>
-          <w:sz w:val="18"/>
-          <w:szCs w:val="18"/>
-          <w:shd w:val="clear" w:color="auto" w:fill="FFFFFF"/>
-        </w:rPr>
-        <w:tab/>
-      </w:r>
-      <w:hyperlink r:id="rId50" w:tgtFrame="_blank" w:history="1">
-        <w:r>
-          <w:rPr>
-            <w:rStyle w:val="Hyperlink"/>
-            <w:rFonts w:ascii="Segoe UI" w:hAnsi="Segoe UI" w:cs="Segoe UI"/>
-            <w:color w:val="2A73CC"/>
-            <w:sz w:val="12"/>
-            <w:szCs w:val="12"/>
-            <w:shd w:val="clear" w:color="auto" w:fill="FFFFFF"/>
-          </w:rPr>
-          <w:t>https://www.coursera.org/account/accomplishments/verify/K2NB36FUNZDN</w:t>
-        </w:r>
-      </w:hyperlink>
-    </w:p>
-    <w:p>
-      <w:pPr>
-        <w:ind w:left="720"/>
-        <w:rPr>
-          <w:rFonts w:ascii="Century Gothic" w:hAnsi="Century Gothic"/>
-          <w:sz w:val="20"/>
-          <w:szCs w:val="20"/>
-        </w:rPr>
-      </w:pPr>
-    </w:p>
-    <w:p>
-      <w:pPr>
-        <w:pStyle w:val="ListParagraph"/>
-        <w:numPr>
-          <w:ilvl w:val="0"/>
-          <w:numId w:val="23"/>
-        </w:numPr>
-        <w:rPr>
-          <w:rFonts w:ascii="Century Gothic" w:hAnsi="Century Gothic"/>
-          <w:sz w:val="18"/>
-          <w:szCs w:val="18"/>
-        </w:rPr>
-      </w:pPr>
-      <w:r>
-        <w:rPr>
-          <w:rFonts w:ascii="Century Gothic" w:hAnsi="Century Gothic"/>
-          <w:sz w:val="18"/>
-          <w:szCs w:val="18"/>
-        </w:rPr>
-        <w:t>Exam</w:t>
-      </w:r>
-      <w:r>
-        <w:rPr>
-          <w:rFonts w:ascii="Century Gothic" w:hAnsi="Century Gothic"/>
-          <w:sz w:val="18"/>
-          <w:szCs w:val="18"/>
-        </w:rPr>
-        <w:tab/>
-      </w:r>
-      <w:r>
-        <w:rPr>
-          <w:rFonts w:ascii="Century Gothic" w:hAnsi="Century Gothic"/>
-          <w:sz w:val="18"/>
-          <w:szCs w:val="18"/>
-        </w:rPr>
-        <w:tab/>
-        <w:t>:</w:t>
-      </w:r>
-      <w:r>
-        <w:rPr>
-          <w:rFonts w:ascii="Century Gothic" w:hAnsi="Century Gothic"/>
-          <w:sz w:val="18"/>
-          <w:szCs w:val="18"/>
-        </w:rPr>
-        <w:tab/>
-        <w:t>OpenVINO Fundamental (Intel Scholarship)</w:t>
-      </w:r>
-    </w:p>
-    <w:p>
-      <w:pPr>
-        <w:pStyle w:val="ListParagraph"/>
-        <w:numPr>
-          <w:ilvl w:val="0"/>
-          <w:numId w:val="23"/>
-        </w:numPr>
-        <w:rPr>
-          <w:rFonts w:ascii="Century Gothic" w:hAnsi="Century Gothic"/>
-          <w:sz w:val="18"/>
-          <w:szCs w:val="18"/>
-        </w:rPr>
-      </w:pPr>
-      <w:r>
-        <w:rPr>
-          <w:rFonts w:ascii="Century Gothic" w:hAnsi="Century Gothic"/>
-          <w:sz w:val="18"/>
-          <w:szCs w:val="18"/>
-        </w:rPr>
-        <w:t>Session</w:t>
-      </w:r>
-      <w:r>
-        <w:rPr>
-          <w:rFonts w:ascii="Century Gothic" w:hAnsi="Century Gothic"/>
-          <w:sz w:val="18"/>
-          <w:szCs w:val="18"/>
-        </w:rPr>
-        <w:tab/>
-      </w:r>
-      <w:r>
-        <w:rPr>
-          <w:rFonts w:ascii="Century Gothic" w:hAnsi="Century Gothic"/>
-          <w:sz w:val="18"/>
-          <w:szCs w:val="18"/>
-        </w:rPr>
-        <w:tab/>
-        <w:t>:</w:t>
-      </w:r>
-      <w:r>
-        <w:rPr>
-          <w:rFonts w:ascii="Century Gothic" w:hAnsi="Century Gothic"/>
-          <w:sz w:val="18"/>
-          <w:szCs w:val="18"/>
-        </w:rPr>
-        <w:tab/>
-        <w:t>2019 – 2020</w:t>
-      </w:r>
-    </w:p>
-    <w:p>
-      <w:pPr>
-        <w:pStyle w:val="ListParagraph"/>
-        <w:numPr>
-          <w:ilvl w:val="0"/>
-          <w:numId w:val="23"/>
-        </w:numPr>
-        <w:rPr>
-          <w:rFonts w:ascii="Century Gothic" w:hAnsi="Century Gothic"/>
-          <w:sz w:val="18"/>
-          <w:szCs w:val="18"/>
-        </w:rPr>
-      </w:pPr>
-      <w:r>
-        <w:rPr>
-          <w:rFonts w:ascii="Century Gothic" w:hAnsi="Century Gothic"/>
-          <w:sz w:val="18"/>
-          <w:szCs w:val="18"/>
-        </w:rPr>
-        <w:t>Institution</w:t>
-      </w:r>
-      <w:r>
-        <w:rPr>
-          <w:rFonts w:ascii="Century Gothic" w:hAnsi="Century Gothic"/>
-          <w:sz w:val="18"/>
-          <w:szCs w:val="18"/>
-        </w:rPr>
-        <w:tab/>
-      </w:r>
-      <w:r>
-        <w:rPr>
-          <w:rFonts w:ascii="Century Gothic" w:hAnsi="Century Gothic"/>
-          <w:sz w:val="18"/>
-          <w:szCs w:val="18"/>
-        </w:rPr>
-        <w:tab/>
-        <w:t>:</w:t>
-      </w:r>
-      <w:r>
-        <w:rPr>
-          <w:rFonts w:ascii="Century Gothic" w:hAnsi="Century Gothic"/>
-          <w:sz w:val="18"/>
-          <w:szCs w:val="18"/>
-        </w:rPr>
-        <w:tab/>
-        <w:t>Udacity</w:t>
-      </w:r>
-    </w:p>
-    <w:p>
-      <w:pPr>
-        <w:pStyle w:val="ListParagraph"/>
-        <w:numPr>
-          <w:ilvl w:val="0"/>
-          <w:numId w:val="23"/>
-        </w:numPr>
-        <w:rPr>
-          <w:rStyle w:val="Hyperlink"/>
-          <w:rFonts w:ascii="Century Gothic" w:hAnsi="Century Gothic"/>
-          <w:color w:val="auto"/>
-          <w:sz w:val="20"/>
-          <w:szCs w:val="20"/>
-          <w:u w:val="none"/>
-        </w:rPr>
-      </w:pPr>
-      <w:r>
-        <w:rPr>
-          <w:rFonts w:ascii="Segoe UI" w:hAnsi="Segoe UI" w:cs="Segoe UI"/>
-          <w:color w:val="373A3C"/>
-          <w:sz w:val="18"/>
-          <w:szCs w:val="18"/>
-          <w:shd w:val="clear" w:color="auto" w:fill="FFFFFF"/>
-        </w:rPr>
-        <w:t>Credential URL</w:t>
-      </w:r>
-      <w:r>
-        <w:rPr>
-          <w:rFonts w:ascii="Segoe UI" w:hAnsi="Segoe UI" w:cs="Segoe UI"/>
-          <w:color w:val="373A3C"/>
-          <w:sz w:val="18"/>
-          <w:szCs w:val="18"/>
-          <w:shd w:val="clear" w:color="auto" w:fill="FFFFFF"/>
-        </w:rPr>
-        <w:tab/>
-        <w:t>:</w:t>
-      </w:r>
-      <w:r>
-        <w:rPr>
-          <w:rFonts w:ascii="Segoe UI" w:hAnsi="Segoe UI" w:cs="Segoe UI"/>
-          <w:color w:val="373A3C"/>
-          <w:sz w:val="18"/>
-          <w:szCs w:val="18"/>
-          <w:shd w:val="clear" w:color="auto" w:fill="FFFFFF"/>
-        </w:rPr>
-        <w:tab/>
-      </w:r>
-      <w:hyperlink r:id="rId51" w:history="1">
-        <w:r>
-          <w:rPr>
-            <w:rStyle w:val="Hyperlink"/>
-            <w:sz w:val="12"/>
-            <w:szCs w:val="12"/>
-          </w:rPr>
-          <w:t>https://drive.google.com/file/d/1Y0ZhFN7yOB04vXhe1eyCLwKmF8JhWCsF/view?usp=sharing</w:t>
-        </w:r>
-      </w:hyperlink>
     </w:p>
     <w:p>
       <w:pPr>
@@ -9941,7 +7859,7 @@
                 <w:szCs w:val="28"/>
               </w:rPr>
               <w:drawing>
-                <wp:inline distT="0" distB="0" distL="0" distR="0" wp14:anchorId="1017FF53" wp14:editId="03AABF37">
+                <wp:inline distT="0" distB="0" distL="0" distR="0" wp14:anchorId="35A9E41C" wp14:editId="51A0C51C">
                   <wp:extent cx="302895" cy="266700"/>
                   <wp:effectExtent l="0" t="0" r="1905" b="0"/>
                   <wp:docPr id="28" name="Picture 28"/>
@@ -9956,7 +7874,7 @@
                           <pic:cNvPicPr/>
                         </pic:nvPicPr>
                         <pic:blipFill>
-                          <a:blip r:embed="rId52" cstate="print">
+                          <a:blip r:embed="rId48" cstate="print">
                             <a:extLst>
                               <a:ext uri="{28A0092B-C50C-407E-A947-70E740481C1C}">
                                 <a14:useLocalDpi xmlns:a14="http://schemas.microsoft.com/office/drawing/2010/main" val="0"/>
@@ -10063,7 +7981,7 @@
                       <w:szCs w:val="18"/>
                     </w:rPr>
                     <w:drawing>
-                      <wp:inline distT="0" distB="0" distL="0" distR="0" wp14:anchorId="48764CF7" wp14:editId="7D736B1B">
+                      <wp:inline distT="0" distB="0" distL="0" distR="0" wp14:anchorId="1FB6B331" wp14:editId="3F05277B">
                         <wp:extent cx="109728" cy="109728"/>
                         <wp:effectExtent l="0" t="0" r="5080" b="5080"/>
                         <wp:docPr id="29" name="Picture 29"/>
@@ -10078,7 +7996,7 @@
                                 <pic:cNvPicPr/>
                               </pic:nvPicPr>
                               <pic:blipFill>
-                                <a:blip r:embed="rId53" cstate="print">
+                                <a:blip r:embed="rId49" cstate="print">
                                   <a:extLst>
                                     <a:ext uri="{28A0092B-C50C-407E-A947-70E740481C1C}">
                                       <a14:useLocalDpi xmlns:a14="http://schemas.microsoft.com/office/drawing/2010/main" val="0"/>
@@ -10121,7 +8039,7 @@
                       <w:szCs w:val="28"/>
                     </w:rPr>
                   </w:pPr>
-                  <w:hyperlink r:id="rId54" w:history="1">
+                  <w:hyperlink r:id="rId50" w:history="1">
                     <w:r>
                       <w:rPr>
                         <w:color w:val="0000FF"/>
@@ -10154,7 +8072,7 @@
                       <w:noProof/>
                     </w:rPr>
                     <w:drawing>
-                      <wp:inline distT="0" distB="0" distL="0" distR="0" wp14:anchorId="4470E97A" wp14:editId="20D7164B">
+                      <wp:inline distT="0" distB="0" distL="0" distR="0" wp14:anchorId="43C87ADE" wp14:editId="7D1E60AD">
                         <wp:extent cx="108000" cy="108000"/>
                         <wp:effectExtent l="0" t="0" r="6350" b="6350"/>
                         <wp:docPr id="58" name="Picture 58"/>
@@ -10169,7 +8087,7 @@
                                 <pic:cNvPicPr/>
                               </pic:nvPicPr>
                               <pic:blipFill>
-                                <a:blip r:embed="rId55" cstate="print">
+                                <a:blip r:embed="rId51" cstate="print">
                                   <a:extLst>
                                     <a:ext uri="{28A0092B-C50C-407E-A947-70E740481C1C}">
                                       <a14:useLocalDpi xmlns:a14="http://schemas.microsoft.com/office/drawing/2010/main" val="0"/>
@@ -10240,6 +8158,20 @@
         </w:rPr>
       </w:pPr>
     </w:p>
+    <w:p>
+      <w:pPr>
+        <w:rPr>
+          <w:rFonts w:ascii="Century Gothic" w:hAnsi="Century Gothic"/>
+        </w:rPr>
+      </w:pPr>
+    </w:p>
+    <w:p>
+      <w:pPr>
+        <w:rPr>
+          <w:rFonts w:ascii="Century Gothic" w:hAnsi="Century Gothic"/>
+        </w:rPr>
+      </w:pPr>
+    </w:p>
     <w:tbl>
       <w:tblPr>
         <w:tblStyle w:val="TableGrid"/>
@@ -10280,9 +8212,8 @@
                 <w:sz w:val="28"/>
                 <w:szCs w:val="28"/>
               </w:rPr>
-              <w:lastRenderedPageBreak/>
               <w:drawing>
-                <wp:inline distT="0" distB="0" distL="0" distR="0" wp14:anchorId="34D6DB47" wp14:editId="31A6F3AF">
+                <wp:inline distT="0" distB="0" distL="0" distR="0" wp14:anchorId="116FB85F" wp14:editId="0600E12B">
                   <wp:extent cx="304165" cy="304165"/>
                   <wp:effectExtent l="0" t="0" r="635" b="635"/>
                   <wp:docPr id="55" name="Picture 55"/>
@@ -10297,7 +8228,7 @@
                           <pic:cNvPicPr/>
                         </pic:nvPicPr>
                         <pic:blipFill>
-                          <a:blip r:embed="rId56" cstate="print">
+                          <a:blip r:embed="rId52" cstate="print">
                             <a:extLst>
                               <a:ext uri="{28A0092B-C50C-407E-A947-70E740481C1C}">
                                 <a14:useLocalDpi xmlns:a14="http://schemas.microsoft.com/office/drawing/2010/main" val="0"/>
@@ -10415,7 +8346,7 @@
                       <w:szCs w:val="20"/>
                     </w:rPr>
                     <w:drawing>
-                      <wp:inline distT="0" distB="0" distL="0" distR="0" wp14:anchorId="6CDF3F96" wp14:editId="4B97547A">
+                      <wp:inline distT="0" distB="0" distL="0" distR="0" wp14:anchorId="6ACADB20" wp14:editId="034556C9">
                         <wp:extent cx="127000" cy="127000"/>
                         <wp:effectExtent l="0" t="0" r="6350" b="6350"/>
                         <wp:docPr id="56" name="Picture 56"/>
@@ -10430,7 +8361,7 @@
                                 <pic:cNvPicPr/>
                               </pic:nvPicPr>
                               <pic:blipFill>
-                                <a:blip r:embed="rId57" cstate="print">
+                                <a:blip r:embed="rId53" cstate="print">
                                   <a:extLst>
                                     <a:ext uri="{28A0092B-C50C-407E-A947-70E740481C1C}">
                                       <a14:useLocalDpi xmlns:a14="http://schemas.microsoft.com/office/drawing/2010/main" val="0"/>
@@ -10506,7 +8437,7 @@
                       <w:szCs w:val="18"/>
                     </w:rPr>
                     <w:drawing>
-                      <wp:inline distT="0" distB="0" distL="0" distR="0" wp14:anchorId="0790B73F" wp14:editId="55D2A714">
+                      <wp:inline distT="0" distB="0" distL="0" distR="0" wp14:anchorId="161F0FC0" wp14:editId="40ABEB1B">
                         <wp:extent cx="123190" cy="123190"/>
                         <wp:effectExtent l="0" t="0" r="0" b="0"/>
                         <wp:docPr id="61" name="Picture 61"/>
@@ -10521,7 +8452,7 @@
                                 <pic:cNvPicPr/>
                               </pic:nvPicPr>
                               <pic:blipFill>
-                                <a:blip r:embed="rId58" cstate="print">
+                                <a:blip r:embed="rId54" cstate="print">
                                   <a:extLst>
                                     <a:ext uri="{28A0092B-C50C-407E-A947-70E740481C1C}">
                                       <a14:useLocalDpi xmlns:a14="http://schemas.microsoft.com/office/drawing/2010/main" val="0"/>
@@ -10593,6 +8524,1256 @@
       <w:pPr>
         <w:rPr>
           <w:rFonts w:ascii="Century Gothic" w:hAnsi="Century Gothic"/>
+          <w:sz w:val="18"/>
+          <w:szCs w:val="18"/>
+        </w:rPr>
+      </w:pPr>
+    </w:p>
+    <w:p>
+      <w:pPr>
+        <w:rPr>
+          <w:rFonts w:ascii="Century Gothic" w:hAnsi="Century Gothic"/>
+          <w:sz w:val="18"/>
+          <w:szCs w:val="18"/>
+        </w:rPr>
+      </w:pPr>
+      <w:r>
+        <w:rPr>
+          <w:rFonts w:ascii="Century Gothic" w:hAnsi="Century Gothic"/>
+          <w:sz w:val="18"/>
+          <w:szCs w:val="18"/>
+        </w:rPr>
+        <w:br w:type="page"/>
+      </w:r>
+    </w:p>
+    <w:p>
+      <w:pPr>
+        <w:rPr>
+          <w:rFonts w:ascii="Century Gothic" w:hAnsi="Century Gothic"/>
+          <w:sz w:val="18"/>
+          <w:szCs w:val="18"/>
+        </w:rPr>
+      </w:pPr>
+    </w:p>
+    <w:p>
+      <w:pPr>
+        <w:rPr>
+          <w:rFonts w:ascii="Century Gothic" w:hAnsi="Century Gothic"/>
+          <w:b/>
+          <w:color w:val="072B62" w:themeColor="background2" w:themeShade="40"/>
+          <w:sz w:val="28"/>
+          <w:szCs w:val="28"/>
+        </w:rPr>
+      </w:pPr>
+      <w:r>
+        <w:rPr>
+          <w:rFonts w:ascii="Century Gothic" w:hAnsi="Century Gothic"/>
+          <w:b/>
+          <w:noProof/>
+          <w:color w:val="072B62" w:themeColor="background2" w:themeShade="40"/>
+          <w:sz w:val="28"/>
+          <w:szCs w:val="28"/>
+        </w:rPr>
+        <w:drawing>
+          <wp:anchor distT="0" distB="0" distL="114300" distR="114300" simplePos="0" relativeHeight="251672576" behindDoc="1" locked="0" layoutInCell="1" allowOverlap="1" wp14:anchorId="09E7AC75" wp14:editId="17CFAE77">
+            <wp:simplePos x="0" y="0"/>
+            <wp:positionH relativeFrom="column">
+              <wp:posOffset>0</wp:posOffset>
+            </wp:positionH>
+            <wp:positionV relativeFrom="paragraph">
+              <wp:posOffset>0</wp:posOffset>
+            </wp:positionV>
+            <wp:extent cx="237490" cy="237490"/>
+            <wp:effectExtent l="0" t="0" r="0" b="0"/>
+            <wp:wrapTight wrapText="bothSides">
+              <wp:wrapPolygon edited="0">
+                <wp:start x="0" y="0"/>
+                <wp:lineTo x="0" y="19059"/>
+                <wp:lineTo x="8663" y="19059"/>
+                <wp:lineTo x="19059" y="19059"/>
+                <wp:lineTo x="19059" y="0"/>
+                <wp:lineTo x="0" y="0"/>
+              </wp:wrapPolygon>
+            </wp:wrapTight>
+            <wp:docPr id="20" name="Picture 20"/>
+            <wp:cNvGraphicFramePr>
+              <a:graphicFrameLocks xmlns:a="http://schemas.openxmlformats.org/drawingml/2006/main" noChangeAspect="1"/>
+            </wp:cNvGraphicFramePr>
+            <a:graphic xmlns:a="http://schemas.openxmlformats.org/drawingml/2006/main">
+              <a:graphicData uri="http://schemas.openxmlformats.org/drawingml/2006/picture">
+                <pic:pic xmlns:pic="http://schemas.openxmlformats.org/drawingml/2006/picture">
+                  <pic:nvPicPr>
+                    <pic:cNvPr id="0" name="Picture 4"/>
+                    <pic:cNvPicPr>
+                      <a:picLocks noChangeAspect="1" noChangeArrowheads="1"/>
+                    </pic:cNvPicPr>
+                  </pic:nvPicPr>
+                  <pic:blipFill>
+                    <a:blip r:embed="rId55">
+                      <a:extLst>
+                        <a:ext uri="{28A0092B-C50C-407E-A947-70E740481C1C}">
+                          <a14:useLocalDpi xmlns:a14="http://schemas.microsoft.com/office/drawing/2010/main" val="0"/>
+                        </a:ext>
+                      </a:extLst>
+                    </a:blip>
+                    <a:srcRect/>
+                    <a:stretch>
+                      <a:fillRect/>
+                    </a:stretch>
+                  </pic:blipFill>
+                  <pic:spPr bwMode="auto">
+                    <a:xfrm>
+                      <a:off x="0" y="0"/>
+                      <a:ext cx="237490" cy="237490"/>
+                    </a:xfrm>
+                    <a:prstGeom prst="rect">
+                      <a:avLst/>
+                    </a:prstGeom>
+                    <a:noFill/>
+                  </pic:spPr>
+                </pic:pic>
+              </a:graphicData>
+            </a:graphic>
+          </wp:anchor>
+        </w:drawing>
+      </w:r>
+      <w:r>
+        <w:rPr>
+          <w:rFonts w:ascii="Century Gothic" w:hAnsi="Century Gothic"/>
+          <w:b/>
+          <w:color w:val="072B62" w:themeColor="background2" w:themeShade="40"/>
+          <w:sz w:val="28"/>
+          <w:szCs w:val="28"/>
+        </w:rPr>
+        <w:t>CERTIFICATION</w:t>
+      </w:r>
+      <w:r>
+        <w:rPr>
+          <w:rFonts w:ascii="Century Gothic" w:hAnsi="Century Gothic"/>
+          <w:b/>
+          <w:color w:val="072B62" w:themeColor="background2" w:themeShade="40"/>
+          <w:sz w:val="28"/>
+          <w:szCs w:val="28"/>
+        </w:rPr>
+        <w:t xml:space="preserve"> </w:t>
+      </w:r>
+      <w:r>
+        <w:rPr>
+          <w:rFonts w:cstheme="minorHAnsi"/>
+          <w:bCs/>
+          <w:i/>
+          <w:iCs/>
+          <w:color w:val="7F7F7F" w:themeColor="text1" w:themeTint="80"/>
+          <w:sz w:val="16"/>
+          <w:szCs w:val="16"/>
+        </w:rPr>
+        <w:t>(Click on image to see certificate)</w:t>
+      </w:r>
+    </w:p>
+    <w:p>
+      <w:pPr>
+        <w:rPr>
+          <w:rStyle w:val="Hyperlink"/>
+          <w:rFonts w:ascii="Century Gothic" w:hAnsi="Century Gothic"/>
+          <w:color w:val="auto"/>
+          <w:sz w:val="20"/>
+          <w:szCs w:val="20"/>
+          <w:u w:val="none"/>
+        </w:rPr>
+      </w:pPr>
+    </w:p>
+    <w:tbl>
+      <w:tblPr>
+        <w:tblStyle w:val="TableGrid"/>
+        <w:tblW w:w="0" w:type="auto"/>
+        <w:tblBorders>
+          <w:top w:val="none" w:sz="0" w:space="0" w:color="auto"/>
+          <w:left w:val="none" w:sz="0" w:space="0" w:color="auto"/>
+          <w:bottom w:val="none" w:sz="0" w:space="0" w:color="auto"/>
+          <w:right w:val="none" w:sz="0" w:space="0" w:color="auto"/>
+          <w:insideH w:val="none" w:sz="0" w:space="0" w:color="auto"/>
+          <w:insideV w:val="none" w:sz="0" w:space="0" w:color="auto"/>
+        </w:tblBorders>
+        <w:tblLook w:val="04A0" w:firstRow="1" w:lastRow="0" w:firstColumn="1" w:lastColumn="0" w:noHBand="0" w:noVBand="1"/>
+      </w:tblPr>
+      <w:tblGrid>
+        <w:gridCol w:w="3120"/>
+        <w:gridCol w:w="3120"/>
+        <w:gridCol w:w="3120"/>
+      </w:tblGrid>
+      <w:tr>
+        <w:trPr>
+          <w:trHeight w:val="2280"/>
+        </w:trPr>
+        <w:tc>
+          <w:tcPr>
+            <w:tcW w:w="3116" w:type="dxa"/>
+          </w:tcPr>
+          <w:p>
+            <w:pPr>
+              <w:rPr>
+                <w:rFonts w:ascii="Century Gothic" w:hAnsi="Century Gothic"/>
+              </w:rPr>
+            </w:pPr>
+            <w:r>
+              <w:rPr>
+                <w:rFonts w:ascii="Century Gothic" w:hAnsi="Century Gothic"/>
+                <w:noProof/>
+              </w:rPr>
+              <w:drawing>
+                <wp:inline distT="0" distB="0" distL="0" distR="0" wp14:anchorId="3F240057" wp14:editId="21C5F973">
+                  <wp:extent cx="1818457" cy="1080000"/>
+                  <wp:effectExtent l="152400" t="114300" r="144145" b="139700"/>
+                  <wp:docPr id="61053399" name="Picture 2">
+                    <a:hlinkClick xmlns:a="http://schemas.openxmlformats.org/drawingml/2006/main" r:id="rId56"/>
+                  </wp:docPr>
+                  <wp:cNvGraphicFramePr>
+                    <a:graphicFrameLocks xmlns:a="http://schemas.openxmlformats.org/drawingml/2006/main" noChangeAspect="1"/>
+                  </wp:cNvGraphicFramePr>
+                  <a:graphic xmlns:a="http://schemas.openxmlformats.org/drawingml/2006/main">
+                    <a:graphicData uri="http://schemas.openxmlformats.org/drawingml/2006/picture">
+                      <pic:pic xmlns:pic="http://schemas.openxmlformats.org/drawingml/2006/picture">
+                        <pic:nvPicPr>
+                          <pic:cNvPr id="61053399" name="Picture 2">
+                            <a:hlinkClick r:id="rId56"/>
+                          </pic:cNvPr>
+                          <pic:cNvPicPr/>
+                        </pic:nvPicPr>
+                        <pic:blipFill>
+                          <a:blip r:embed="rId57" cstate="print">
+                            <a:extLst>
+                              <a:ext uri="{28A0092B-C50C-407E-A947-70E740481C1C}">
+                                <a14:useLocalDpi xmlns:a14="http://schemas.microsoft.com/office/drawing/2010/main" val="0"/>
+                              </a:ext>
+                            </a:extLst>
+                          </a:blip>
+                          <a:stretch>
+                            <a:fillRect/>
+                          </a:stretch>
+                        </pic:blipFill>
+                        <pic:spPr>
+                          <a:xfrm>
+                            <a:off x="0" y="0"/>
+                            <a:ext cx="1818457" cy="1080000"/>
+                          </a:xfrm>
+                          <a:prstGeom prst="rect">
+                            <a:avLst/>
+                          </a:prstGeom>
+                          <a:solidFill>
+                            <a:srgbClr val="FFFFFF">
+                              <a:shade val="85000"/>
+                            </a:srgbClr>
+                          </a:solidFill>
+                          <a:ln w="88900" cap="sq">
+                            <a:solidFill>
+                              <a:srgbClr val="FFFFFF"/>
+                            </a:solidFill>
+                            <a:miter lim="800000"/>
+                          </a:ln>
+                          <a:effectLst>
+                            <a:outerShdw blurRad="55000" dist="18000" dir="5400000" algn="tl" rotWithShape="0">
+                              <a:srgbClr val="000000">
+                                <a:alpha val="40000"/>
+                              </a:srgbClr>
+                            </a:outerShdw>
+                          </a:effectLst>
+                          <a:scene3d>
+                            <a:camera prst="orthographicFront"/>
+                            <a:lightRig rig="twoPt" dir="t">
+                              <a:rot lat="0" lon="0" rev="7200000"/>
+                            </a:lightRig>
+                          </a:scene3d>
+                          <a:sp3d>
+                            <a:bevelT w="25400" h="19050"/>
+                            <a:contourClr>
+                              <a:srgbClr val="FFFFFF"/>
+                            </a:contourClr>
+                          </a:sp3d>
+                        </pic:spPr>
+                      </pic:pic>
+                    </a:graphicData>
+                  </a:graphic>
+                </wp:inline>
+              </w:drawing>
+            </w:r>
+          </w:p>
+        </w:tc>
+        <w:tc>
+          <w:tcPr>
+            <w:tcW w:w="3117" w:type="dxa"/>
+          </w:tcPr>
+          <w:p>
+            <w:pPr>
+              <w:rPr>
+                <w:rFonts w:ascii="Century Gothic" w:hAnsi="Century Gothic"/>
+              </w:rPr>
+            </w:pPr>
+            <w:r>
+              <w:rPr>
+                <w:rFonts w:ascii="Century Gothic" w:hAnsi="Century Gothic"/>
+                <w:noProof/>
+              </w:rPr>
+              <w:drawing>
+                <wp:inline distT="0" distB="0" distL="0" distR="0" wp14:anchorId="01ADC73B" wp14:editId="6FCE617A">
+                  <wp:extent cx="1818457" cy="1080000"/>
+                  <wp:effectExtent l="152400" t="114300" r="144145" b="139700"/>
+                  <wp:docPr id="1427249907" name="Picture 3">
+                    <a:hlinkClick xmlns:a="http://schemas.openxmlformats.org/drawingml/2006/main" r:id="rId58"/>
+                  </wp:docPr>
+                  <wp:cNvGraphicFramePr>
+                    <a:graphicFrameLocks xmlns:a="http://schemas.openxmlformats.org/drawingml/2006/main" noChangeAspect="1"/>
+                  </wp:cNvGraphicFramePr>
+                  <a:graphic xmlns:a="http://schemas.openxmlformats.org/drawingml/2006/main">
+                    <a:graphicData uri="http://schemas.openxmlformats.org/drawingml/2006/picture">
+                      <pic:pic xmlns:pic="http://schemas.openxmlformats.org/drawingml/2006/picture">
+                        <pic:nvPicPr>
+                          <pic:cNvPr id="1427249907" name="Picture 3">
+                            <a:hlinkClick r:id="rId58"/>
+                          </pic:cNvPr>
+                          <pic:cNvPicPr/>
+                        </pic:nvPicPr>
+                        <pic:blipFill>
+                          <a:blip r:embed="rId59" cstate="print">
+                            <a:extLst>
+                              <a:ext uri="{28A0092B-C50C-407E-A947-70E740481C1C}">
+                                <a14:useLocalDpi xmlns:a14="http://schemas.microsoft.com/office/drawing/2010/main" val="0"/>
+                              </a:ext>
+                            </a:extLst>
+                          </a:blip>
+                          <a:stretch>
+                            <a:fillRect/>
+                          </a:stretch>
+                        </pic:blipFill>
+                        <pic:spPr>
+                          <a:xfrm>
+                            <a:off x="0" y="0"/>
+                            <a:ext cx="1818457" cy="1080000"/>
+                          </a:xfrm>
+                          <a:prstGeom prst="rect">
+                            <a:avLst/>
+                          </a:prstGeom>
+                          <a:solidFill>
+                            <a:srgbClr val="FFFFFF">
+                              <a:shade val="85000"/>
+                            </a:srgbClr>
+                          </a:solidFill>
+                          <a:ln w="88900" cap="sq">
+                            <a:solidFill>
+                              <a:srgbClr val="FFFFFF"/>
+                            </a:solidFill>
+                            <a:miter lim="800000"/>
+                          </a:ln>
+                          <a:effectLst>
+                            <a:outerShdw blurRad="55000" dist="18000" dir="5400000" algn="tl" rotWithShape="0">
+                              <a:srgbClr val="000000">
+                                <a:alpha val="40000"/>
+                              </a:srgbClr>
+                            </a:outerShdw>
+                          </a:effectLst>
+                          <a:scene3d>
+                            <a:camera prst="orthographicFront"/>
+                            <a:lightRig rig="twoPt" dir="t">
+                              <a:rot lat="0" lon="0" rev="7200000"/>
+                            </a:lightRig>
+                          </a:scene3d>
+                          <a:sp3d>
+                            <a:bevelT w="25400" h="19050"/>
+                            <a:contourClr>
+                              <a:srgbClr val="FFFFFF"/>
+                            </a:contourClr>
+                          </a:sp3d>
+                        </pic:spPr>
+                      </pic:pic>
+                    </a:graphicData>
+                  </a:graphic>
+                </wp:inline>
+              </w:drawing>
+            </w:r>
+          </w:p>
+        </w:tc>
+        <w:tc>
+          <w:tcPr>
+            <w:tcW w:w="3117" w:type="dxa"/>
+          </w:tcPr>
+          <w:p>
+            <w:pPr>
+              <w:rPr>
+                <w:rFonts w:ascii="Century Gothic" w:hAnsi="Century Gothic"/>
+              </w:rPr>
+            </w:pPr>
+            <w:r>
+              <w:rPr>
+                <w:rFonts w:ascii="Century Gothic" w:hAnsi="Century Gothic"/>
+                <w:noProof/>
+              </w:rPr>
+              <w:drawing>
+                <wp:inline distT="0" distB="0" distL="0" distR="0" wp14:anchorId="57865D95" wp14:editId="703FEB5B">
+                  <wp:extent cx="1818457" cy="1080000"/>
+                  <wp:effectExtent l="152400" t="114300" r="144145" b="139700"/>
+                  <wp:docPr id="1262674467" name="Picture 4">
+                    <a:hlinkClick xmlns:a="http://schemas.openxmlformats.org/drawingml/2006/main" r:id="rId60"/>
+                  </wp:docPr>
+                  <wp:cNvGraphicFramePr>
+                    <a:graphicFrameLocks xmlns:a="http://schemas.openxmlformats.org/drawingml/2006/main" noChangeAspect="1"/>
+                  </wp:cNvGraphicFramePr>
+                  <a:graphic xmlns:a="http://schemas.openxmlformats.org/drawingml/2006/main">
+                    <a:graphicData uri="http://schemas.openxmlformats.org/drawingml/2006/picture">
+                      <pic:pic xmlns:pic="http://schemas.openxmlformats.org/drawingml/2006/picture">
+                        <pic:nvPicPr>
+                          <pic:cNvPr id="1262674467" name="Picture 4">
+                            <a:hlinkClick r:id="rId60"/>
+                          </pic:cNvPr>
+                          <pic:cNvPicPr/>
+                        </pic:nvPicPr>
+                        <pic:blipFill>
+                          <a:blip r:embed="rId61" cstate="print">
+                            <a:extLst>
+                              <a:ext uri="{28A0092B-C50C-407E-A947-70E740481C1C}">
+                                <a14:useLocalDpi xmlns:a14="http://schemas.microsoft.com/office/drawing/2010/main" val="0"/>
+                              </a:ext>
+                            </a:extLst>
+                          </a:blip>
+                          <a:stretch>
+                            <a:fillRect/>
+                          </a:stretch>
+                        </pic:blipFill>
+                        <pic:spPr>
+                          <a:xfrm>
+                            <a:off x="0" y="0"/>
+                            <a:ext cx="1818457" cy="1080000"/>
+                          </a:xfrm>
+                          <a:prstGeom prst="rect">
+                            <a:avLst/>
+                          </a:prstGeom>
+                          <a:solidFill>
+                            <a:srgbClr val="FFFFFF">
+                              <a:shade val="85000"/>
+                            </a:srgbClr>
+                          </a:solidFill>
+                          <a:ln w="88900" cap="sq">
+                            <a:solidFill>
+                              <a:srgbClr val="FFFFFF"/>
+                            </a:solidFill>
+                            <a:miter lim="800000"/>
+                          </a:ln>
+                          <a:effectLst>
+                            <a:outerShdw blurRad="55000" dist="18000" dir="5400000" algn="tl" rotWithShape="0">
+                              <a:srgbClr val="000000">
+                                <a:alpha val="40000"/>
+                              </a:srgbClr>
+                            </a:outerShdw>
+                          </a:effectLst>
+                          <a:scene3d>
+                            <a:camera prst="orthographicFront"/>
+                            <a:lightRig rig="twoPt" dir="t">
+                              <a:rot lat="0" lon="0" rev="7200000"/>
+                            </a:lightRig>
+                          </a:scene3d>
+                          <a:sp3d>
+                            <a:bevelT w="25400" h="19050"/>
+                            <a:contourClr>
+                              <a:srgbClr val="FFFFFF"/>
+                            </a:contourClr>
+                          </a:sp3d>
+                        </pic:spPr>
+                      </pic:pic>
+                    </a:graphicData>
+                  </a:graphic>
+                </wp:inline>
+              </w:drawing>
+            </w:r>
+          </w:p>
+        </w:tc>
+      </w:tr>
+      <w:tr>
+        <w:trPr>
+          <w:trHeight w:val="2270"/>
+        </w:trPr>
+        <w:tc>
+          <w:tcPr>
+            <w:tcW w:w="3116" w:type="dxa"/>
+          </w:tcPr>
+          <w:p>
+            <w:pPr>
+              <w:rPr>
+                <w:rFonts w:ascii="Century Gothic" w:hAnsi="Century Gothic"/>
+              </w:rPr>
+            </w:pPr>
+            <w:r>
+              <w:rPr>
+                <w:rFonts w:ascii="Century Gothic" w:hAnsi="Century Gothic"/>
+                <w:noProof/>
+              </w:rPr>
+              <w:drawing>
+                <wp:inline distT="0" distB="0" distL="0" distR="0" wp14:anchorId="52564F20" wp14:editId="1C0C4B6F">
+                  <wp:extent cx="1818457" cy="1080000"/>
+                  <wp:effectExtent l="152400" t="114300" r="144145" b="139700"/>
+                  <wp:docPr id="384944454" name="Picture 5">
+                    <a:hlinkClick xmlns:a="http://schemas.openxmlformats.org/drawingml/2006/main" r:id="rId62"/>
+                  </wp:docPr>
+                  <wp:cNvGraphicFramePr>
+                    <a:graphicFrameLocks xmlns:a="http://schemas.openxmlformats.org/drawingml/2006/main" noChangeAspect="1"/>
+                  </wp:cNvGraphicFramePr>
+                  <a:graphic xmlns:a="http://schemas.openxmlformats.org/drawingml/2006/main">
+                    <a:graphicData uri="http://schemas.openxmlformats.org/drawingml/2006/picture">
+                      <pic:pic xmlns:pic="http://schemas.openxmlformats.org/drawingml/2006/picture">
+                        <pic:nvPicPr>
+                          <pic:cNvPr id="384944454" name="Picture 5">
+                            <a:hlinkClick r:id="rId62"/>
+                          </pic:cNvPr>
+                          <pic:cNvPicPr/>
+                        </pic:nvPicPr>
+                        <pic:blipFill>
+                          <a:blip r:embed="rId63" cstate="print">
+                            <a:extLst>
+                              <a:ext uri="{28A0092B-C50C-407E-A947-70E740481C1C}">
+                                <a14:useLocalDpi xmlns:a14="http://schemas.microsoft.com/office/drawing/2010/main" val="0"/>
+                              </a:ext>
+                            </a:extLst>
+                          </a:blip>
+                          <a:stretch>
+                            <a:fillRect/>
+                          </a:stretch>
+                        </pic:blipFill>
+                        <pic:spPr>
+                          <a:xfrm>
+                            <a:off x="0" y="0"/>
+                            <a:ext cx="1818457" cy="1080000"/>
+                          </a:xfrm>
+                          <a:prstGeom prst="rect">
+                            <a:avLst/>
+                          </a:prstGeom>
+                          <a:solidFill>
+                            <a:srgbClr val="FFFFFF">
+                              <a:shade val="85000"/>
+                            </a:srgbClr>
+                          </a:solidFill>
+                          <a:ln w="88900" cap="sq">
+                            <a:solidFill>
+                              <a:srgbClr val="FFFFFF"/>
+                            </a:solidFill>
+                            <a:miter lim="800000"/>
+                          </a:ln>
+                          <a:effectLst>
+                            <a:outerShdw blurRad="55000" dist="18000" dir="5400000" algn="tl" rotWithShape="0">
+                              <a:srgbClr val="000000">
+                                <a:alpha val="40000"/>
+                              </a:srgbClr>
+                            </a:outerShdw>
+                          </a:effectLst>
+                          <a:scene3d>
+                            <a:camera prst="orthographicFront"/>
+                            <a:lightRig rig="twoPt" dir="t">
+                              <a:rot lat="0" lon="0" rev="7200000"/>
+                            </a:lightRig>
+                          </a:scene3d>
+                          <a:sp3d>
+                            <a:bevelT w="25400" h="19050"/>
+                            <a:contourClr>
+                              <a:srgbClr val="FFFFFF"/>
+                            </a:contourClr>
+                          </a:sp3d>
+                        </pic:spPr>
+                      </pic:pic>
+                    </a:graphicData>
+                  </a:graphic>
+                </wp:inline>
+              </w:drawing>
+            </w:r>
+          </w:p>
+        </w:tc>
+        <w:tc>
+          <w:tcPr>
+            <w:tcW w:w="3117" w:type="dxa"/>
+          </w:tcPr>
+          <w:p>
+            <w:pPr>
+              <w:rPr>
+                <w:rFonts w:ascii="Century Gothic" w:hAnsi="Century Gothic"/>
+              </w:rPr>
+            </w:pPr>
+            <w:r>
+              <w:rPr>
+                <w:rFonts w:ascii="Century Gothic" w:hAnsi="Century Gothic"/>
+                <w:noProof/>
+              </w:rPr>
+              <w:drawing>
+                <wp:inline distT="0" distB="0" distL="0" distR="0" wp14:anchorId="355CD9A0" wp14:editId="716ADC12">
+                  <wp:extent cx="1818457" cy="1080000"/>
+                  <wp:effectExtent l="152400" t="114300" r="144145" b="139700"/>
+                  <wp:docPr id="603311340" name="Picture 6">
+                    <a:hlinkClick xmlns:a="http://schemas.openxmlformats.org/drawingml/2006/main" r:id="rId64"/>
+                  </wp:docPr>
+                  <wp:cNvGraphicFramePr>
+                    <a:graphicFrameLocks xmlns:a="http://schemas.openxmlformats.org/drawingml/2006/main" noChangeAspect="1"/>
+                  </wp:cNvGraphicFramePr>
+                  <a:graphic xmlns:a="http://schemas.openxmlformats.org/drawingml/2006/main">
+                    <a:graphicData uri="http://schemas.openxmlformats.org/drawingml/2006/picture">
+                      <pic:pic xmlns:pic="http://schemas.openxmlformats.org/drawingml/2006/picture">
+                        <pic:nvPicPr>
+                          <pic:cNvPr id="603311340" name="Picture 6">
+                            <a:hlinkClick r:id="rId64"/>
+                          </pic:cNvPr>
+                          <pic:cNvPicPr/>
+                        </pic:nvPicPr>
+                        <pic:blipFill>
+                          <a:blip r:embed="rId65" cstate="print">
+                            <a:extLst>
+                              <a:ext uri="{28A0092B-C50C-407E-A947-70E740481C1C}">
+                                <a14:useLocalDpi xmlns:a14="http://schemas.microsoft.com/office/drawing/2010/main" val="0"/>
+                              </a:ext>
+                            </a:extLst>
+                          </a:blip>
+                          <a:stretch>
+                            <a:fillRect/>
+                          </a:stretch>
+                        </pic:blipFill>
+                        <pic:spPr>
+                          <a:xfrm>
+                            <a:off x="0" y="0"/>
+                            <a:ext cx="1818457" cy="1080000"/>
+                          </a:xfrm>
+                          <a:prstGeom prst="rect">
+                            <a:avLst/>
+                          </a:prstGeom>
+                          <a:solidFill>
+                            <a:srgbClr val="FFFFFF">
+                              <a:shade val="85000"/>
+                            </a:srgbClr>
+                          </a:solidFill>
+                          <a:ln w="88900" cap="sq">
+                            <a:solidFill>
+                              <a:srgbClr val="FFFFFF"/>
+                            </a:solidFill>
+                            <a:miter lim="800000"/>
+                          </a:ln>
+                          <a:effectLst>
+                            <a:outerShdw blurRad="55000" dist="18000" dir="5400000" algn="tl" rotWithShape="0">
+                              <a:srgbClr val="000000">
+                                <a:alpha val="40000"/>
+                              </a:srgbClr>
+                            </a:outerShdw>
+                          </a:effectLst>
+                          <a:scene3d>
+                            <a:camera prst="orthographicFront"/>
+                            <a:lightRig rig="twoPt" dir="t">
+                              <a:rot lat="0" lon="0" rev="7200000"/>
+                            </a:lightRig>
+                          </a:scene3d>
+                          <a:sp3d>
+                            <a:bevelT w="25400" h="19050"/>
+                            <a:contourClr>
+                              <a:srgbClr val="FFFFFF"/>
+                            </a:contourClr>
+                          </a:sp3d>
+                        </pic:spPr>
+                      </pic:pic>
+                    </a:graphicData>
+                  </a:graphic>
+                </wp:inline>
+              </w:drawing>
+            </w:r>
+          </w:p>
+        </w:tc>
+        <w:tc>
+          <w:tcPr>
+            <w:tcW w:w="3117" w:type="dxa"/>
+          </w:tcPr>
+          <w:p>
+            <w:pPr>
+              <w:rPr>
+                <w:rFonts w:ascii="Century Gothic" w:hAnsi="Century Gothic"/>
+              </w:rPr>
+            </w:pPr>
+            <w:r>
+              <w:rPr>
+                <w:rFonts w:ascii="Century Gothic" w:hAnsi="Century Gothic"/>
+                <w:noProof/>
+              </w:rPr>
+              <w:drawing>
+                <wp:inline distT="0" distB="0" distL="0" distR="0" wp14:anchorId="6562AC81" wp14:editId="5817A227">
+                  <wp:extent cx="1818457" cy="1080000"/>
+                  <wp:effectExtent l="152400" t="114300" r="144145" b="139700"/>
+                  <wp:docPr id="1286512305" name="Picture 7">
+                    <a:hlinkClick xmlns:a="http://schemas.openxmlformats.org/drawingml/2006/main" r:id="rId66"/>
+                  </wp:docPr>
+                  <wp:cNvGraphicFramePr>
+                    <a:graphicFrameLocks xmlns:a="http://schemas.openxmlformats.org/drawingml/2006/main" noChangeAspect="1"/>
+                  </wp:cNvGraphicFramePr>
+                  <a:graphic xmlns:a="http://schemas.openxmlformats.org/drawingml/2006/main">
+                    <a:graphicData uri="http://schemas.openxmlformats.org/drawingml/2006/picture">
+                      <pic:pic xmlns:pic="http://schemas.openxmlformats.org/drawingml/2006/picture">
+                        <pic:nvPicPr>
+                          <pic:cNvPr id="1286512305" name="Picture 7">
+                            <a:hlinkClick r:id="rId66"/>
+                          </pic:cNvPr>
+                          <pic:cNvPicPr/>
+                        </pic:nvPicPr>
+                        <pic:blipFill>
+                          <a:blip r:embed="rId67" cstate="print">
+                            <a:extLst>
+                              <a:ext uri="{28A0092B-C50C-407E-A947-70E740481C1C}">
+                                <a14:useLocalDpi xmlns:a14="http://schemas.microsoft.com/office/drawing/2010/main" val="0"/>
+                              </a:ext>
+                            </a:extLst>
+                          </a:blip>
+                          <a:stretch>
+                            <a:fillRect/>
+                          </a:stretch>
+                        </pic:blipFill>
+                        <pic:spPr>
+                          <a:xfrm>
+                            <a:off x="0" y="0"/>
+                            <a:ext cx="1818457" cy="1080000"/>
+                          </a:xfrm>
+                          <a:prstGeom prst="rect">
+                            <a:avLst/>
+                          </a:prstGeom>
+                          <a:solidFill>
+                            <a:srgbClr val="FFFFFF">
+                              <a:shade val="85000"/>
+                            </a:srgbClr>
+                          </a:solidFill>
+                          <a:ln w="88900" cap="sq">
+                            <a:solidFill>
+                              <a:srgbClr val="FFFFFF"/>
+                            </a:solidFill>
+                            <a:miter lim="800000"/>
+                          </a:ln>
+                          <a:effectLst>
+                            <a:outerShdw blurRad="55000" dist="18000" dir="5400000" algn="tl" rotWithShape="0">
+                              <a:srgbClr val="000000">
+                                <a:alpha val="40000"/>
+                              </a:srgbClr>
+                            </a:outerShdw>
+                          </a:effectLst>
+                          <a:scene3d>
+                            <a:camera prst="orthographicFront"/>
+                            <a:lightRig rig="twoPt" dir="t">
+                              <a:rot lat="0" lon="0" rev="7200000"/>
+                            </a:lightRig>
+                          </a:scene3d>
+                          <a:sp3d>
+                            <a:bevelT w="25400" h="19050"/>
+                            <a:contourClr>
+                              <a:srgbClr val="FFFFFF"/>
+                            </a:contourClr>
+                          </a:sp3d>
+                        </pic:spPr>
+                      </pic:pic>
+                    </a:graphicData>
+                  </a:graphic>
+                </wp:inline>
+              </w:drawing>
+            </w:r>
+          </w:p>
+        </w:tc>
+      </w:tr>
+      <w:tr>
+        <w:trPr>
+          <w:trHeight w:val="2285"/>
+        </w:trPr>
+        <w:tc>
+          <w:tcPr>
+            <w:tcW w:w="3116" w:type="dxa"/>
+          </w:tcPr>
+          <w:p>
+            <w:pPr>
+              <w:rPr>
+                <w:rFonts w:ascii="Century Gothic" w:hAnsi="Century Gothic"/>
+                <w:noProof/>
+              </w:rPr>
+            </w:pPr>
+            <w:r>
+              <w:rPr>
+                <w:rFonts w:ascii="Century Gothic" w:hAnsi="Century Gothic"/>
+                <w:noProof/>
+              </w:rPr>
+              <w:drawing>
+                <wp:inline distT="0" distB="0" distL="0" distR="0" wp14:anchorId="78785987" wp14:editId="353D79F0">
+                  <wp:extent cx="1818457" cy="1080000"/>
+                  <wp:effectExtent l="152400" t="114300" r="144145" b="139700"/>
+                  <wp:docPr id="1652053127" name="Picture 8">
+                    <a:hlinkClick xmlns:a="http://schemas.openxmlformats.org/drawingml/2006/main" r:id="rId68"/>
+                  </wp:docPr>
+                  <wp:cNvGraphicFramePr>
+                    <a:graphicFrameLocks xmlns:a="http://schemas.openxmlformats.org/drawingml/2006/main" noChangeAspect="1"/>
+                  </wp:cNvGraphicFramePr>
+                  <a:graphic xmlns:a="http://schemas.openxmlformats.org/drawingml/2006/main">
+                    <a:graphicData uri="http://schemas.openxmlformats.org/drawingml/2006/picture">
+                      <pic:pic xmlns:pic="http://schemas.openxmlformats.org/drawingml/2006/picture">
+                        <pic:nvPicPr>
+                          <pic:cNvPr id="1652053127" name="Picture 8">
+                            <a:hlinkClick r:id="rId68"/>
+                          </pic:cNvPr>
+                          <pic:cNvPicPr/>
+                        </pic:nvPicPr>
+                        <pic:blipFill>
+                          <a:blip r:embed="rId69" cstate="print">
+                            <a:extLst>
+                              <a:ext uri="{28A0092B-C50C-407E-A947-70E740481C1C}">
+                                <a14:useLocalDpi xmlns:a14="http://schemas.microsoft.com/office/drawing/2010/main" val="0"/>
+                              </a:ext>
+                            </a:extLst>
+                          </a:blip>
+                          <a:stretch>
+                            <a:fillRect/>
+                          </a:stretch>
+                        </pic:blipFill>
+                        <pic:spPr>
+                          <a:xfrm>
+                            <a:off x="0" y="0"/>
+                            <a:ext cx="1818457" cy="1080000"/>
+                          </a:xfrm>
+                          <a:prstGeom prst="rect">
+                            <a:avLst/>
+                          </a:prstGeom>
+                          <a:solidFill>
+                            <a:srgbClr val="FFFFFF">
+                              <a:shade val="85000"/>
+                            </a:srgbClr>
+                          </a:solidFill>
+                          <a:ln w="88900" cap="sq">
+                            <a:solidFill>
+                              <a:srgbClr val="FFFFFF"/>
+                            </a:solidFill>
+                            <a:miter lim="800000"/>
+                          </a:ln>
+                          <a:effectLst>
+                            <a:outerShdw blurRad="55000" dist="18000" dir="5400000" algn="tl" rotWithShape="0">
+                              <a:srgbClr val="000000">
+                                <a:alpha val="40000"/>
+                              </a:srgbClr>
+                            </a:outerShdw>
+                          </a:effectLst>
+                          <a:scene3d>
+                            <a:camera prst="orthographicFront"/>
+                            <a:lightRig rig="twoPt" dir="t">
+                              <a:rot lat="0" lon="0" rev="7200000"/>
+                            </a:lightRig>
+                          </a:scene3d>
+                          <a:sp3d>
+                            <a:bevelT w="25400" h="19050"/>
+                            <a:contourClr>
+                              <a:srgbClr val="FFFFFF"/>
+                            </a:contourClr>
+                          </a:sp3d>
+                        </pic:spPr>
+                      </pic:pic>
+                    </a:graphicData>
+                  </a:graphic>
+                </wp:inline>
+              </w:drawing>
+            </w:r>
+          </w:p>
+        </w:tc>
+        <w:tc>
+          <w:tcPr>
+            <w:tcW w:w="3117" w:type="dxa"/>
+          </w:tcPr>
+          <w:p>
+            <w:pPr>
+              <w:rPr>
+                <w:rFonts w:ascii="Century Gothic" w:hAnsi="Century Gothic"/>
+                <w:noProof/>
+              </w:rPr>
+            </w:pPr>
+            <w:r>
+              <w:rPr>
+                <w:rFonts w:ascii="Century Gothic" w:hAnsi="Century Gothic"/>
+                <w:noProof/>
+              </w:rPr>
+              <w:drawing>
+                <wp:inline distT="0" distB="0" distL="0" distR="0" wp14:anchorId="7508D9DD" wp14:editId="318E2A89">
+                  <wp:extent cx="1818457" cy="1080000"/>
+                  <wp:effectExtent l="152400" t="114300" r="144145" b="139700"/>
+                  <wp:docPr id="1896693122" name="Picture 10">
+                    <a:hlinkClick xmlns:a="http://schemas.openxmlformats.org/drawingml/2006/main" r:id="rId70"/>
+                  </wp:docPr>
+                  <wp:cNvGraphicFramePr>
+                    <a:graphicFrameLocks xmlns:a="http://schemas.openxmlformats.org/drawingml/2006/main" noChangeAspect="1"/>
+                  </wp:cNvGraphicFramePr>
+                  <a:graphic xmlns:a="http://schemas.openxmlformats.org/drawingml/2006/main">
+                    <a:graphicData uri="http://schemas.openxmlformats.org/drawingml/2006/picture">
+                      <pic:pic xmlns:pic="http://schemas.openxmlformats.org/drawingml/2006/picture">
+                        <pic:nvPicPr>
+                          <pic:cNvPr id="1896693122" name="Picture 10">
+                            <a:hlinkClick r:id="rId70"/>
+                          </pic:cNvPr>
+                          <pic:cNvPicPr/>
+                        </pic:nvPicPr>
+                        <pic:blipFill>
+                          <a:blip r:embed="rId71" cstate="print">
+                            <a:extLst>
+                              <a:ext uri="{28A0092B-C50C-407E-A947-70E740481C1C}">
+                                <a14:useLocalDpi xmlns:a14="http://schemas.microsoft.com/office/drawing/2010/main" val="0"/>
+                              </a:ext>
+                            </a:extLst>
+                          </a:blip>
+                          <a:stretch>
+                            <a:fillRect/>
+                          </a:stretch>
+                        </pic:blipFill>
+                        <pic:spPr>
+                          <a:xfrm>
+                            <a:off x="0" y="0"/>
+                            <a:ext cx="1818457" cy="1080000"/>
+                          </a:xfrm>
+                          <a:prstGeom prst="rect">
+                            <a:avLst/>
+                          </a:prstGeom>
+                          <a:solidFill>
+                            <a:srgbClr val="FFFFFF">
+                              <a:shade val="85000"/>
+                            </a:srgbClr>
+                          </a:solidFill>
+                          <a:ln w="88900" cap="sq">
+                            <a:solidFill>
+                              <a:srgbClr val="FFFFFF"/>
+                            </a:solidFill>
+                            <a:miter lim="800000"/>
+                          </a:ln>
+                          <a:effectLst>
+                            <a:outerShdw blurRad="55000" dist="18000" dir="5400000" algn="tl" rotWithShape="0">
+                              <a:srgbClr val="000000">
+                                <a:alpha val="40000"/>
+                              </a:srgbClr>
+                            </a:outerShdw>
+                          </a:effectLst>
+                          <a:scene3d>
+                            <a:camera prst="orthographicFront"/>
+                            <a:lightRig rig="twoPt" dir="t">
+                              <a:rot lat="0" lon="0" rev="7200000"/>
+                            </a:lightRig>
+                          </a:scene3d>
+                          <a:sp3d>
+                            <a:bevelT w="25400" h="19050"/>
+                            <a:contourClr>
+                              <a:srgbClr val="FFFFFF"/>
+                            </a:contourClr>
+                          </a:sp3d>
+                        </pic:spPr>
+                      </pic:pic>
+                    </a:graphicData>
+                  </a:graphic>
+                </wp:inline>
+              </w:drawing>
+            </w:r>
+          </w:p>
+        </w:tc>
+        <w:tc>
+          <w:tcPr>
+            <w:tcW w:w="3117" w:type="dxa"/>
+          </w:tcPr>
+          <w:p>
+            <w:pPr>
+              <w:rPr>
+                <w:rFonts w:ascii="Century Gothic" w:hAnsi="Century Gothic"/>
+                <w:noProof/>
+              </w:rPr>
+            </w:pPr>
+            <w:r>
+              <w:rPr>
+                <w:rFonts w:ascii="Century Gothic" w:hAnsi="Century Gothic"/>
+                <w:noProof/>
+              </w:rPr>
+              <w:drawing>
+                <wp:inline distT="0" distB="0" distL="0" distR="0" wp14:anchorId="555301EB" wp14:editId="1BF2A460">
+                  <wp:extent cx="1818457" cy="1080000"/>
+                  <wp:effectExtent l="152400" t="114300" r="144145" b="139700"/>
+                  <wp:docPr id="8934691" name="Picture 11">
+                    <a:hlinkClick xmlns:a="http://schemas.openxmlformats.org/drawingml/2006/main" r:id="rId72"/>
+                  </wp:docPr>
+                  <wp:cNvGraphicFramePr>
+                    <a:graphicFrameLocks xmlns:a="http://schemas.openxmlformats.org/drawingml/2006/main" noChangeAspect="1"/>
+                  </wp:cNvGraphicFramePr>
+                  <a:graphic xmlns:a="http://schemas.openxmlformats.org/drawingml/2006/main">
+                    <a:graphicData uri="http://schemas.openxmlformats.org/drawingml/2006/picture">
+                      <pic:pic xmlns:pic="http://schemas.openxmlformats.org/drawingml/2006/picture">
+                        <pic:nvPicPr>
+                          <pic:cNvPr id="8934691" name="Picture 11">
+                            <a:hlinkClick r:id="rId72"/>
+                          </pic:cNvPr>
+                          <pic:cNvPicPr/>
+                        </pic:nvPicPr>
+                        <pic:blipFill>
+                          <a:blip r:embed="rId73" cstate="print">
+                            <a:extLst>
+                              <a:ext uri="{28A0092B-C50C-407E-A947-70E740481C1C}">
+                                <a14:useLocalDpi xmlns:a14="http://schemas.microsoft.com/office/drawing/2010/main" val="0"/>
+                              </a:ext>
+                            </a:extLst>
+                          </a:blip>
+                          <a:stretch>
+                            <a:fillRect/>
+                          </a:stretch>
+                        </pic:blipFill>
+                        <pic:spPr>
+                          <a:xfrm>
+                            <a:off x="0" y="0"/>
+                            <a:ext cx="1818457" cy="1080000"/>
+                          </a:xfrm>
+                          <a:prstGeom prst="rect">
+                            <a:avLst/>
+                          </a:prstGeom>
+                          <a:solidFill>
+                            <a:srgbClr val="FFFFFF">
+                              <a:shade val="85000"/>
+                            </a:srgbClr>
+                          </a:solidFill>
+                          <a:ln w="88900" cap="sq">
+                            <a:solidFill>
+                              <a:srgbClr val="FFFFFF"/>
+                            </a:solidFill>
+                            <a:miter lim="800000"/>
+                          </a:ln>
+                          <a:effectLst>
+                            <a:outerShdw blurRad="55000" dist="18000" dir="5400000" algn="tl" rotWithShape="0">
+                              <a:srgbClr val="000000">
+                                <a:alpha val="40000"/>
+                              </a:srgbClr>
+                            </a:outerShdw>
+                          </a:effectLst>
+                          <a:scene3d>
+                            <a:camera prst="orthographicFront"/>
+                            <a:lightRig rig="twoPt" dir="t">
+                              <a:rot lat="0" lon="0" rev="7200000"/>
+                            </a:lightRig>
+                          </a:scene3d>
+                          <a:sp3d>
+                            <a:bevelT w="25400" h="19050"/>
+                            <a:contourClr>
+                              <a:srgbClr val="FFFFFF"/>
+                            </a:contourClr>
+                          </a:sp3d>
+                        </pic:spPr>
+                      </pic:pic>
+                    </a:graphicData>
+                  </a:graphic>
+                </wp:inline>
+              </w:drawing>
+            </w:r>
+          </w:p>
+        </w:tc>
+      </w:tr>
+      <w:tr>
+        <w:trPr>
+          <w:trHeight w:val="1988"/>
+        </w:trPr>
+        <w:tc>
+          <w:tcPr>
+            <w:tcW w:w="3116" w:type="dxa"/>
+          </w:tcPr>
+          <w:p>
+            <w:pPr>
+              <w:rPr>
+                <w:rFonts w:ascii="Century Gothic" w:hAnsi="Century Gothic"/>
+                <w:noProof/>
+              </w:rPr>
+            </w:pPr>
+            <w:r>
+              <w:rPr>
+                <w:rFonts w:ascii="Century Gothic" w:hAnsi="Century Gothic"/>
+                <w:noProof/>
+              </w:rPr>
+              <w:drawing>
+                <wp:inline distT="0" distB="0" distL="0" distR="0" wp14:anchorId="71B05148" wp14:editId="6C52D344">
+                  <wp:extent cx="1818457" cy="1080000"/>
+                  <wp:effectExtent l="152400" t="114300" r="144145" b="139700"/>
+                  <wp:docPr id="540926815" name="Picture 12">
+                    <a:hlinkClick xmlns:a="http://schemas.openxmlformats.org/drawingml/2006/main" r:id="rId74"/>
+                  </wp:docPr>
+                  <wp:cNvGraphicFramePr>
+                    <a:graphicFrameLocks xmlns:a="http://schemas.openxmlformats.org/drawingml/2006/main" noChangeAspect="1"/>
+                  </wp:cNvGraphicFramePr>
+                  <a:graphic xmlns:a="http://schemas.openxmlformats.org/drawingml/2006/main">
+                    <a:graphicData uri="http://schemas.openxmlformats.org/drawingml/2006/picture">
+                      <pic:pic xmlns:pic="http://schemas.openxmlformats.org/drawingml/2006/picture">
+                        <pic:nvPicPr>
+                          <pic:cNvPr id="540926815" name="Picture 12">
+                            <a:hlinkClick r:id="rId74"/>
+                          </pic:cNvPr>
+                          <pic:cNvPicPr/>
+                        </pic:nvPicPr>
+                        <pic:blipFill>
+                          <a:blip r:embed="rId75" cstate="print">
+                            <a:extLst>
+                              <a:ext uri="{28A0092B-C50C-407E-A947-70E740481C1C}">
+                                <a14:useLocalDpi xmlns:a14="http://schemas.microsoft.com/office/drawing/2010/main" val="0"/>
+                              </a:ext>
+                            </a:extLst>
+                          </a:blip>
+                          <a:stretch>
+                            <a:fillRect/>
+                          </a:stretch>
+                        </pic:blipFill>
+                        <pic:spPr>
+                          <a:xfrm>
+                            <a:off x="0" y="0"/>
+                            <a:ext cx="1818457" cy="1080000"/>
+                          </a:xfrm>
+                          <a:prstGeom prst="rect">
+                            <a:avLst/>
+                          </a:prstGeom>
+                          <a:solidFill>
+                            <a:srgbClr val="FFFFFF">
+                              <a:shade val="85000"/>
+                            </a:srgbClr>
+                          </a:solidFill>
+                          <a:ln w="88900" cap="sq">
+                            <a:solidFill>
+                              <a:srgbClr val="FFFFFF"/>
+                            </a:solidFill>
+                            <a:miter lim="800000"/>
+                          </a:ln>
+                          <a:effectLst>
+                            <a:outerShdw blurRad="55000" dist="18000" dir="5400000" algn="tl" rotWithShape="0">
+                              <a:srgbClr val="000000">
+                                <a:alpha val="40000"/>
+                              </a:srgbClr>
+                            </a:outerShdw>
+                          </a:effectLst>
+                          <a:scene3d>
+                            <a:camera prst="orthographicFront"/>
+                            <a:lightRig rig="twoPt" dir="t">
+                              <a:rot lat="0" lon="0" rev="7200000"/>
+                            </a:lightRig>
+                          </a:scene3d>
+                          <a:sp3d>
+                            <a:bevelT w="25400" h="19050"/>
+                            <a:contourClr>
+                              <a:srgbClr val="FFFFFF"/>
+                            </a:contourClr>
+                          </a:sp3d>
+                        </pic:spPr>
+                      </pic:pic>
+                    </a:graphicData>
+                  </a:graphic>
+                </wp:inline>
+              </w:drawing>
+            </w:r>
+          </w:p>
+        </w:tc>
+        <w:tc>
+          <w:tcPr>
+            <w:tcW w:w="3117" w:type="dxa"/>
+          </w:tcPr>
+          <w:p>
+            <w:pPr>
+              <w:rPr>
+                <w:rFonts w:ascii="Century Gothic" w:hAnsi="Century Gothic"/>
+                <w:noProof/>
+              </w:rPr>
+            </w:pPr>
+            <w:r>
+              <w:rPr>
+                <w:rFonts w:ascii="Century Gothic" w:hAnsi="Century Gothic"/>
+                <w:noProof/>
+              </w:rPr>
+              <w:drawing>
+                <wp:inline distT="0" distB="0" distL="0" distR="0" wp14:anchorId="6B60B80D" wp14:editId="027F5D22">
+                  <wp:extent cx="1818457" cy="1080000"/>
+                  <wp:effectExtent l="152400" t="114300" r="144145" b="139700"/>
+                  <wp:docPr id="1644045954" name="Picture 13">
+                    <a:hlinkClick xmlns:a="http://schemas.openxmlformats.org/drawingml/2006/main" r:id="rId76"/>
+                  </wp:docPr>
+                  <wp:cNvGraphicFramePr>
+                    <a:graphicFrameLocks xmlns:a="http://schemas.openxmlformats.org/drawingml/2006/main" noChangeAspect="1"/>
+                  </wp:cNvGraphicFramePr>
+                  <a:graphic xmlns:a="http://schemas.openxmlformats.org/drawingml/2006/main">
+                    <a:graphicData uri="http://schemas.openxmlformats.org/drawingml/2006/picture">
+                      <pic:pic xmlns:pic="http://schemas.openxmlformats.org/drawingml/2006/picture">
+                        <pic:nvPicPr>
+                          <pic:cNvPr id="1644045954" name="Picture 13">
+                            <a:hlinkClick r:id="rId76"/>
+                          </pic:cNvPr>
+                          <pic:cNvPicPr/>
+                        </pic:nvPicPr>
+                        <pic:blipFill>
+                          <a:blip r:embed="rId77" cstate="print">
+                            <a:extLst>
+                              <a:ext uri="{28A0092B-C50C-407E-A947-70E740481C1C}">
+                                <a14:useLocalDpi xmlns:a14="http://schemas.microsoft.com/office/drawing/2010/main" val="0"/>
+                              </a:ext>
+                            </a:extLst>
+                          </a:blip>
+                          <a:stretch>
+                            <a:fillRect/>
+                          </a:stretch>
+                        </pic:blipFill>
+                        <pic:spPr>
+                          <a:xfrm>
+                            <a:off x="0" y="0"/>
+                            <a:ext cx="1818457" cy="1080000"/>
+                          </a:xfrm>
+                          <a:prstGeom prst="rect">
+                            <a:avLst/>
+                          </a:prstGeom>
+                          <a:solidFill>
+                            <a:srgbClr val="FFFFFF">
+                              <a:shade val="85000"/>
+                            </a:srgbClr>
+                          </a:solidFill>
+                          <a:ln w="88900" cap="sq">
+                            <a:solidFill>
+                              <a:srgbClr val="FFFFFF"/>
+                            </a:solidFill>
+                            <a:miter lim="800000"/>
+                          </a:ln>
+                          <a:effectLst>
+                            <a:outerShdw blurRad="55000" dist="18000" dir="5400000" algn="tl" rotWithShape="0">
+                              <a:srgbClr val="000000">
+                                <a:alpha val="40000"/>
+                              </a:srgbClr>
+                            </a:outerShdw>
+                          </a:effectLst>
+                          <a:scene3d>
+                            <a:camera prst="orthographicFront"/>
+                            <a:lightRig rig="twoPt" dir="t">
+                              <a:rot lat="0" lon="0" rev="7200000"/>
+                            </a:lightRig>
+                          </a:scene3d>
+                          <a:sp3d>
+                            <a:bevelT w="25400" h="19050"/>
+                            <a:contourClr>
+                              <a:srgbClr val="FFFFFF"/>
+                            </a:contourClr>
+                          </a:sp3d>
+                        </pic:spPr>
+                      </pic:pic>
+                    </a:graphicData>
+                  </a:graphic>
+                </wp:inline>
+              </w:drawing>
+            </w:r>
+          </w:p>
+        </w:tc>
+        <w:tc>
+          <w:tcPr>
+            <w:tcW w:w="3117" w:type="dxa"/>
+          </w:tcPr>
+          <w:p>
+            <w:pPr>
+              <w:rPr>
+                <w:rFonts w:ascii="Century Gothic" w:hAnsi="Century Gothic"/>
+                <w:noProof/>
+              </w:rPr>
+            </w:pPr>
+          </w:p>
+        </w:tc>
+      </w:tr>
+    </w:tbl>
+    <w:p>
+      <w:pPr>
+        <w:rPr>
+          <w:rFonts w:ascii="Century Gothic" w:hAnsi="Century Gothic"/>
+        </w:rPr>
+      </w:pPr>
+    </w:p>
+    <w:p>
+      <w:pPr>
+        <w:rPr>
+          <w:rFonts w:ascii="Century Gothic" w:hAnsi="Century Gothic"/>
         </w:rPr>
       </w:pPr>
     </w:p>
@@ -10629,21 +9810,21 @@
         <v:path o:extrusionok="f" gradientshapeok="t" o:connecttype="rect"/>
         <o:lock v:ext="edit" aspectratio="t"/>
       </v:shapetype>
-      <v:shape id="_x0000_i1269" type="#_x0000_t75" style="width:11.35pt;height:11.35pt" o:bullet="t">
+      <v:shape id="_x0000_i1233" type="#_x0000_t75" style="width:11.25pt;height:11.25pt" o:bullet="t">
         <v:imagedata r:id="rId1" o:title="mso249"/>
       </v:shape>
     </w:pict>
   </w:numPicBullet>
   <w:numPicBullet w:numPicBulletId="1">
     <w:pict>
-      <v:shape id="_x0000_i1270" type="#_x0000_t75" style="width:469.4pt;height:469.4pt;visibility:visible;mso-wrap-style:square" o:bullet="t">
+      <v:shape id="_x0000_i1234" type="#_x0000_t75" style="width:469.55pt;height:469.55pt;visibility:visible;mso-wrap-style:square" o:bullet="t">
         <v:imagedata r:id="rId2" o:title=""/>
       </v:shape>
     </w:pict>
   </w:numPicBullet>
   <w:numPicBullet w:numPicBulletId="2">
     <w:pict>
-      <v:shape id="_x0000_i1271" type="#_x0000_t75" style="width:9.45pt;height:9.45pt;visibility:visible;mso-wrap-style:square" o:bullet="t">
+      <v:shape id="_x0000_i1235" type="#_x0000_t75" style="width:9.4pt;height:9.4pt;visibility:visible;mso-wrap-style:square" o:bullet="t">
         <v:imagedata r:id="rId3" o:title=""/>
       </v:shape>
     </w:pict>

</xml_diff>